<commit_message>
DDS - Updated Processing Layers Details
</commit_message>
<xml_diff>
--- a/Detailed Design/Ink3D DDS 1.0.docx
+++ b/Detailed Design/Ink3D DDS 1.0.docx
@@ -1,6 +1,6 @@
 
 <file path=word/document.xml><?xml version="1.0" encoding="utf-8"?>
-<w:document xmlns:wpc="http://schemas.microsoft.com/office/word/2010/wordprocessingCanvas" xmlns:mc="http://schemas.openxmlformats.org/markup-compatibility/2006" xmlns:o="urn:schemas-microsoft-com:office:office" xmlns:r="http://schemas.openxmlformats.org/officeDocument/2006/relationships" xmlns:m="http://schemas.openxmlformats.org/officeDocument/2006/math" xmlns:v="urn:schemas-microsoft-com:vml" xmlns:wp14="http://schemas.microsoft.com/office/word/2010/wordprocessingDrawing" xmlns:wp="http://schemas.openxmlformats.org/drawingml/2006/wordprocessingDrawing" xmlns:w10="urn:schemas-microsoft-com:office:word" xmlns:w="http://schemas.openxmlformats.org/wordprocessingml/2006/main" xmlns:w14="http://schemas.microsoft.com/office/word/2010/wordml" xmlns:wpg="http://schemas.microsoft.com/office/word/2010/wordprocessingGroup" xmlns:wpi="http://schemas.microsoft.com/office/word/2010/wordprocessingInk" xmlns:wne="http://schemas.microsoft.com/office/word/2006/wordml" xmlns:wps="http://schemas.microsoft.com/office/word/2010/wordprocessingShape" mc:Ignorable="w14 wp14">
+<w:document xmlns:wpc="http://schemas.microsoft.com/office/word/2010/wordprocessingCanvas" xmlns:mc="http://schemas.openxmlformats.org/markup-compatibility/2006" xmlns:o="urn:schemas-microsoft-com:office:office" xmlns:r="http://schemas.openxmlformats.org/officeDocument/2006/relationships" xmlns:m="http://schemas.openxmlformats.org/officeDocument/2006/math" xmlns:v="urn:schemas-microsoft-com:vml" xmlns:wp14="http://schemas.microsoft.com/office/word/2010/wordprocessingDrawing" xmlns:wp="http://schemas.openxmlformats.org/drawingml/2006/wordprocessingDrawing" xmlns:w10="urn:schemas-microsoft-com:office:word" xmlns:w="http://schemas.openxmlformats.org/wordprocessingml/2006/main" xmlns:w14="http://schemas.microsoft.com/office/word/2010/wordml" xmlns:w15="http://schemas.microsoft.com/office/word/2012/wordml" xmlns:wpg="http://schemas.microsoft.com/office/word/2010/wordprocessingGroup" xmlns:wpi="http://schemas.microsoft.com/office/word/2010/wordprocessingInk" xmlns:wne="http://schemas.microsoft.com/office/word/2006/wordml" xmlns:wps="http://schemas.microsoft.com/office/word/2010/wordprocessingShape" mc:Ignorable="w14 w15 wp14">
   <w:body>
     <w:p>
       <w:pPr>
@@ -23,20 +23,7 @@
           <w:sz w:val="36"/>
         </w:rPr>
         <w:br/>
-      </w:r>
-      <w:proofErr w:type="gramStart"/>
-      <w:r>
-        <w:rPr>
-          <w:sz w:val="36"/>
-        </w:rPr>
-        <w:t>The</w:t>
-      </w:r>
-      <w:proofErr w:type="gramEnd"/>
-      <w:r>
-        <w:rPr>
-          <w:sz w:val="36"/>
-        </w:rPr>
-        <w:t xml:space="preserve"> University of Texas at Arlington</w:t>
+        <w:t>The University of Texas at Arlington</w:t>
       </w:r>
     </w:p>
     <w:p>
@@ -6124,9 +6111,6 @@
       </w:pPr>
       <w:r>
         <w:tab/>
-      </w:r>
-      <w:proofErr w:type="gramStart"/>
-      <w:r>
         <w:t>2-3</w:t>
       </w:r>
       <w:r>
@@ -6137,7 +6121,6 @@
         <w:tab/>
         <w:t>??</w:t>
       </w:r>
-      <w:proofErr w:type="gramEnd"/>
     </w:p>
     <w:p>
       <w:pPr>
@@ -6355,14 +6338,7 @@
       </w:r>
       <w:r>
         <w:tab/>
-      </w:r>
-      <w:proofErr w:type="spellStart"/>
-      <w:r>
-        <w:t>CoCoMo</w:t>
-      </w:r>
-      <w:proofErr w:type="spellEnd"/>
-      <w:r>
-        <w:t xml:space="preserve"> Estimate</w:t>
+        <w:t>CoCoMo Estimate</w:t>
       </w:r>
       <w:r>
         <w:tab/>
@@ -6654,21 +6630,7 @@
         <w:rPr>
           <w:rFonts w:eastAsia="Batang"/>
         </w:rPr>
-        <w:t xml:space="preserve">The scope of the 3-D Printer Fabrication System is to develop software that will produce suitable machine code for a 3-D printer head that is capable of depositing multiple materials within a single print run. The system will present the user with an interface that will allow them to specify which STL files are to be loaded and specify the material properties of the respective STL files. The system will then use this information to process the geometry such that a suitable set of G-Codes can be issued to the device. The system will also provide a method for streaming the information to the printer control hardware via a serial interface. The system is intended to be used by 3-D printer operators, CNC operators, Dr. </w:t>
-      </w:r>
-      <w:proofErr w:type="spellStart"/>
-      <w:r>
-        <w:rPr>
-          <w:rFonts w:eastAsia="Batang"/>
-        </w:rPr>
-        <w:t>Shiakolas</w:t>
-      </w:r>
-      <w:proofErr w:type="spellEnd"/>
-      <w:r>
-        <w:rPr>
-          <w:rFonts w:eastAsia="Batang"/>
-        </w:rPr>
-        <w:t xml:space="preserve">, and other experienced operators in the research field. The system is not intended for the consumer market.  </w:t>
+        <w:t xml:space="preserve">The scope of the 3-D Printer Fabrication System is to develop software that will produce suitable machine code for a 3-D printer head that is capable of depositing multiple materials within a single print run. The system will present the user with an interface that will allow them to specify which STL files are to be loaded and specify the material properties of the respective STL files. The system will then use this information to process the geometry such that a suitable set of G-Codes can be issued to the device. The system will also provide a method for streaming the information to the printer control hardware via a serial interface. The system is intended to be used by 3-D printer operators, CNC operators, Dr. Shiakolas, and other experienced operators in the research field. The system is not intended for the consumer market.  </w:t>
       </w:r>
     </w:p>
     <w:p>
@@ -6706,7 +6668,7 @@
                     </pic:cNvPicPr>
                   </pic:nvPicPr>
                   <pic:blipFill>
-                    <a:blip r:embed="rId8">
+                    <a:blip r:embed="rId7">
                       <a:extLst>
                         <a:ext uri="{28A0092B-C50C-407E-A947-70E740481C1C}">
                           <a14:useLocalDpi xmlns:a14="http://schemas.microsoft.com/office/drawing/2010/main" val="0"/>
@@ -6826,10 +6788,10 @@
             <v:path o:extrusionok="f" gradientshapeok="t" o:connecttype="rect"/>
             <o:lock v:ext="edit" aspectratio="t"/>
           </v:shapetype>
-          <v:shape id="_x0000_i1025" type="#_x0000_t75" style="width:411.45pt;height:527.4pt" o:ole="">
-            <v:imagedata r:id="rId9" o:title=""/>
+          <v:shape id="_x0000_i1025" type="#_x0000_t75" style="width:411pt;height:527.25pt" o:ole="">
+            <v:imagedata r:id="rId8" o:title=""/>
           </v:shape>
-          <o:OLEObject Type="Embed" ProgID="Visio.Drawing.15" ShapeID="_x0000_i1025" DrawAspect="Content" ObjectID="_1453473029" r:id="rId10"/>
+          <o:OLEObject Type="Embed" ProgID="Visio.Drawing.15" ShapeID="_x0000_i1025" DrawAspect="Content" ObjectID="_1453486948" r:id="rId9"/>
         </w:object>
       </w:r>
     </w:p>
@@ -6882,10 +6844,10 @@
     <w:p>
       <w:r>
         <w:object w:dxaOrig="9150" w:dyaOrig="15016">
-          <v:shape id="_x0000_i1026" type="#_x0000_t75" style="width:372.15pt;height:543.25pt" o:ole="">
-            <v:imagedata r:id="rId11" o:title=""/>
+          <v:shape id="_x0000_i1026" type="#_x0000_t75" style="width:372pt;height:543.75pt" o:ole="">
+            <v:imagedata r:id="rId10" o:title=""/>
           </v:shape>
-          <o:OLEObject Type="Embed" ProgID="Visio.Drawing.15" ShapeID="_x0000_i1026" DrawAspect="Content" ObjectID="_1453473030" r:id="rId12"/>
+          <o:OLEObject Type="Embed" ProgID="Visio.Drawing.15" ShapeID="_x0000_i1026" DrawAspect="Content" ObjectID="_1453486949" r:id="rId11"/>
         </w:object>
       </w:r>
     </w:p>
@@ -6908,14 +6870,12 @@
     <w:p>
       <w:r>
         <w:object w:dxaOrig="11865" w:dyaOrig="15240">
-          <v:shape id="_x0000_i1027" type="#_x0000_t75" style="width:467.55pt;height:600.3pt" o:ole="">
-            <v:imagedata r:id="rId13" o:title=""/>
+          <v:shape id="_x0000_i1027" type="#_x0000_t75" style="width:467.25pt;height:600.75pt" o:ole="">
+            <v:imagedata r:id="rId12" o:title=""/>
           </v:shape>
-          <o:OLEObject Type="Embed" ProgID="Visio.Drawing.15" ShapeID="_x0000_i1027" DrawAspect="Content" ObjectID="_1453473031" r:id="rId14"/>
+          <o:OLEObject Type="Embed" ProgID="Visio.Drawing.15" ShapeID="_x0000_i1027" DrawAspect="Content" ObjectID="_1453486950" r:id="rId13"/>
         </w:object>
       </w:r>
-      <w:bookmarkStart w:id="27" w:name="_GoBack"/>
-      <w:bookmarkEnd w:id="27"/>
     </w:p>
     <w:p>
       <w:r>
@@ -6926,7 +6886,7 @@
       <w:pPr>
         <w:pStyle w:val="Heading2"/>
       </w:pPr>
-      <w:bookmarkStart w:id="28" w:name="_Toc379703401"/>
+      <w:bookmarkStart w:id="27" w:name="_Toc379703401"/>
       <w:r>
         <w:lastRenderedPageBreak/>
         <w:t>M</w:t>
@@ -6934,6 +6894,26 @@
       <w:r>
         <w:t>odule Data Flows Table</w:t>
       </w:r>
+      <w:bookmarkEnd w:id="27"/>
+    </w:p>
+    <w:p>
+      <w:r>
+        <w:t>[Description]</w:t>
+      </w:r>
+    </w:p>
+    <w:p>
+      <w:r>
+        <w:t>[Module Data Flows Table]</w:t>
+      </w:r>
+    </w:p>
+    <w:p>
+      <w:pPr>
+        <w:pStyle w:val="Heading2"/>
+      </w:pPr>
+      <w:bookmarkStart w:id="28" w:name="_Toc379703402"/>
+      <w:r>
+        <w:t>Producer Consumer Table</w:t>
+      </w:r>
       <w:bookmarkEnd w:id="28"/>
     </w:p>
     <w:p>
@@ -6943,46 +6923,41 @@
     </w:p>
     <w:p>
       <w:r>
-        <w:t>[Module Data Flows Table]</w:t>
+        <w:t>[Producer Consumer Table]</w:t>
       </w:r>
     </w:p>
     <w:p>
       <w:pPr>
         <w:pStyle w:val="Heading2"/>
       </w:pPr>
-      <w:bookmarkStart w:id="29" w:name="_Toc379703402"/>
-      <w:r>
-        <w:t>Producer Consumer Table</w:t>
+      <w:bookmarkStart w:id="29" w:name="_Toc379703403"/>
+      <w:r>
+        <w:t>Module Functional Descriptions</w:t>
       </w:r>
       <w:bookmarkEnd w:id="29"/>
     </w:p>
     <w:p>
-      <w:r>
-        <w:t>[Description]</w:t>
-      </w:r>
-    </w:p>
-    <w:p>
-      <w:r>
-        <w:t>[Producer Consumer Table]</w:t>
-      </w:r>
-    </w:p>
-    <w:p>
-      <w:pPr>
-        <w:pStyle w:val="Heading2"/>
-      </w:pPr>
-      <w:bookmarkStart w:id="30" w:name="_Toc379703403"/>
-      <w:r>
-        <w:t>Module Functional Descriptions</w:t>
+      <w:pPr>
+        <w:pStyle w:val="Heading3"/>
+      </w:pPr>
+      <w:bookmarkStart w:id="30" w:name="_Toc379703404"/>
+      <w:r>
+        <w:t>Use Interface Layer Modules</w:t>
       </w:r>
       <w:bookmarkEnd w:id="30"/>
     </w:p>
     <w:p>
+      <w:r>
+        <w:t>[Module Functional Descriptions]</w:t>
+      </w:r>
+    </w:p>
+    <w:p>
       <w:pPr>
         <w:pStyle w:val="Heading3"/>
       </w:pPr>
-      <w:bookmarkStart w:id="31" w:name="_Toc379703404"/>
-      <w:r>
-        <w:t>Use Interface Layer Modules</w:t>
+      <w:bookmarkStart w:id="31" w:name="_Toc379703405"/>
+      <w:r>
+        <w:t>Preprocessing Layer Modules</w:t>
       </w:r>
       <w:bookmarkEnd w:id="31"/>
     </w:p>
@@ -6995,9 +6970,9 @@
       <w:pPr>
         <w:pStyle w:val="Heading3"/>
       </w:pPr>
-      <w:bookmarkStart w:id="32" w:name="_Toc379703405"/>
-      <w:r>
-        <w:t>Preprocessing Layer Modules</w:t>
+      <w:bookmarkStart w:id="32" w:name="_Toc379703406"/>
+      <w:r>
+        <w:t>Processing Layer Modules</w:t>
       </w:r>
       <w:bookmarkEnd w:id="32"/>
     </w:p>
@@ -7010,9 +6985,9 @@
       <w:pPr>
         <w:pStyle w:val="Heading3"/>
       </w:pPr>
-      <w:bookmarkStart w:id="33" w:name="_Toc379703406"/>
-      <w:r>
-        <w:t>Processing Layer Modules</w:t>
+      <w:bookmarkStart w:id="33" w:name="_Toc379703407"/>
+      <w:r>
+        <w:t>Post Processing Layer Modules</w:t>
       </w:r>
       <w:bookmarkEnd w:id="33"/>
     </w:p>
@@ -7025,9 +7000,9 @@
       <w:pPr>
         <w:pStyle w:val="Heading3"/>
       </w:pPr>
-      <w:bookmarkStart w:id="34" w:name="_Toc379703407"/>
-      <w:r>
-        <w:t>Post Processing Layer Modules</w:t>
+      <w:bookmarkStart w:id="34" w:name="_Toc379703408"/>
+      <w:r>
+        <w:t>Physical Layer Modules</w:t>
       </w:r>
       <w:bookmarkEnd w:id="34"/>
     </w:p>
@@ -7040,9 +7015,9 @@
       <w:pPr>
         <w:pStyle w:val="Heading3"/>
       </w:pPr>
-      <w:bookmarkStart w:id="35" w:name="_Toc379703408"/>
-      <w:r>
-        <w:t>Physical Layer Modules</w:t>
+      <w:bookmarkStart w:id="35" w:name="_Toc379703409"/>
+      <w:r>
+        <w:t>Printer Feedback Layer Modules</w:t>
       </w:r>
       <w:bookmarkEnd w:id="35"/>
     </w:p>
@@ -7055,26 +7030,11 @@
       <w:pPr>
         <w:pStyle w:val="Heading3"/>
       </w:pPr>
-      <w:bookmarkStart w:id="36" w:name="_Toc379703409"/>
-      <w:r>
-        <w:t>Printer Feedback Layer Modules</w:t>
+      <w:bookmarkStart w:id="36" w:name="_Toc379703410"/>
+      <w:r>
+        <w:t>Communication Layer Modules</w:t>
       </w:r>
       <w:bookmarkEnd w:id="36"/>
-    </w:p>
-    <w:p>
-      <w:r>
-        <w:t>[Module Functional Descriptions]</w:t>
-      </w:r>
-    </w:p>
-    <w:p>
-      <w:pPr>
-        <w:pStyle w:val="Heading3"/>
-      </w:pPr>
-      <w:bookmarkStart w:id="37" w:name="_Toc379703410"/>
-      <w:r>
-        <w:t>Communication Layer Modules</w:t>
-      </w:r>
-      <w:bookmarkEnd w:id="37"/>
     </w:p>
     <w:p>
       <w:r>
@@ -7093,7 +7053,7 @@
           <w:szCs w:val="28"/>
         </w:rPr>
       </w:pPr>
-      <w:bookmarkStart w:id="38" w:name="_Toc379703411"/>
+      <w:bookmarkStart w:id="37" w:name="_Toc379703411"/>
       <w:r>
         <w:br w:type="page"/>
       </w:r>
@@ -7106,6 +7066,35 @@
         <w:lastRenderedPageBreak/>
         <w:t>User Interface Layer</w:t>
       </w:r>
+      <w:bookmarkEnd w:id="37"/>
+    </w:p>
+    <w:p>
+      <w:pPr>
+        <w:rPr>
+          <w:rFonts w:eastAsia="Batang"/>
+        </w:rPr>
+      </w:pPr>
+      <w:r>
+        <w:rPr>
+          <w:rFonts w:eastAsia="Batang"/>
+        </w:rPr>
+        <w:t>The Interface Layer’s purpose is to collect user information and serve it to the processing layers.  There are three subsystems providing data to lower levels.  The GUI subsystem provides the user the ability to interact with the system and provides the ability to import files, create material profiles, set general configuration, and print specific configuration.  The database subsystem provides a persistence framework for the other subsystems in this layer for storage and retrieval of configuration and material information.  The controller subsystem decouples the user interface from the program logic. The controller provides the GUI with the information to present and takes in the user actions allowing the initiation of a print run, then packing the collected configuration, object files, and material data in to a print request object for the preprocessing layer.</w:t>
+      </w:r>
+    </w:p>
+    <w:p>
+      <w:pPr>
+        <w:pStyle w:val="Heading2"/>
+      </w:pPr>
+      <w:r>
+        <w:t xml:space="preserve"> </w:t>
+      </w:r>
+      <w:bookmarkStart w:id="38" w:name="_Toc379703412"/>
+      <w:r>
+        <w:t>GUI Subsystem</w:t>
+      </w:r>
+      <w:r>
+        <w:t xml:space="preserve"> Modules</w:t>
+      </w:r>
       <w:bookmarkEnd w:id="38"/>
     </w:p>
     <w:p>
@@ -7118,64 +7107,21 @@
         <w:rPr>
           <w:rFonts w:eastAsia="Batang"/>
         </w:rPr>
-        <w:t>The Interface Layer’s purpose is to collect user information and serve it to the processing layers.  There are three subsystems providing data to lower levels.  The GUI subsystem provides the user the ability to interact with the system and provides the ability to import files, create material profiles, set general configuration, and print specific configuration.  The database subsystem provides a persistence framework for the other subsystems in this layer for storage and retrieval of configuration and material information.  The controller subsystem decouples the user interface from the program logic. The controller provides the GUI with the information to present and takes in the user actions allowing the initiation of a print run, then packing the collected configuration, object files, and material data in to a print request object for the preprocessing layer.</w:t>
-      </w:r>
-    </w:p>
-    <w:p>
-      <w:pPr>
-        <w:pStyle w:val="Heading2"/>
+        <w:t>The GUI Subsystem is responsible for providing an interface to the user so that he or she can import model files and manage print input configuration information related to materials and printing hardware.  The GUI Subsystem is also responsible for providing an interface from which the user can set configuration options for a specific print and initiate a print. During an ongoing print, GUI Subsystem is responsible for displaying the printer and current print status to the user.</w:t>
+      </w:r>
+    </w:p>
+    <w:p>
+      <w:pPr>
+        <w:pStyle w:val="Heading3"/>
       </w:pPr>
       <w:r>
         <w:t xml:space="preserve"> </w:t>
       </w:r>
-      <w:bookmarkStart w:id="39" w:name="_Toc379703412"/>
-      <w:r>
-        <w:t>GUI Subsystem</w:t>
-      </w:r>
-      <w:r>
-        <w:t xml:space="preserve"> Modules</w:t>
+      <w:bookmarkStart w:id="39" w:name="_Toc379703413"/>
+      <w:r>
+        <w:t>Import GUI Module</w:t>
       </w:r>
       <w:bookmarkEnd w:id="39"/>
-    </w:p>
-    <w:p>
-      <w:pPr>
-        <w:rPr>
-          <w:rFonts w:eastAsia="Batang"/>
-        </w:rPr>
-      </w:pPr>
-      <w:r>
-        <w:rPr>
-          <w:rFonts w:eastAsia="Batang"/>
-        </w:rPr>
-        <w:t xml:space="preserve">The GUI Subsystem is responsible for providing an interface to the user so that he or she can import model files and </w:t>
-      </w:r>
-      <w:proofErr w:type="gramStart"/>
-      <w:r>
-        <w:rPr>
-          <w:rFonts w:eastAsia="Batang"/>
-        </w:rPr>
-        <w:t>manage</w:t>
-      </w:r>
-      <w:proofErr w:type="gramEnd"/>
-      <w:r>
-        <w:rPr>
-          <w:rFonts w:eastAsia="Batang"/>
-        </w:rPr>
-        <w:t xml:space="preserve"> print input configuration information related to materials and printing hardware.  The GUI Subsystem is also responsible for providing an interface from which the user can set configuration options for a specific print and initiate a print. During an ongoing print, GUI Subsystem is responsible for displaying the printer and current print status to the user.</w:t>
-      </w:r>
-    </w:p>
-    <w:p>
-      <w:pPr>
-        <w:pStyle w:val="Heading3"/>
-      </w:pPr>
-      <w:r>
-        <w:t xml:space="preserve"> </w:t>
-      </w:r>
-      <w:bookmarkStart w:id="40" w:name="_Toc379703413"/>
-      <w:r>
-        <w:t>Import GUI Module</w:t>
-      </w:r>
-      <w:bookmarkEnd w:id="40"/>
     </w:p>
     <w:p>
       <w:pPr>
@@ -7408,14 +7354,14 @@
       <w:pPr>
         <w:pStyle w:val="Heading3"/>
       </w:pPr>
-      <w:bookmarkStart w:id="41" w:name="_Toc379703414"/>
+      <w:bookmarkStart w:id="40" w:name="_Toc379703414"/>
       <w:r>
         <w:t>Material</w:t>
       </w:r>
       <w:r>
         <w:t xml:space="preserve"> GUI Module</w:t>
       </w:r>
-      <w:bookmarkEnd w:id="41"/>
+      <w:bookmarkEnd w:id="40"/>
     </w:p>
     <w:p>
       <w:r>
@@ -7647,11 +7593,11 @@
       <w:pPr>
         <w:pStyle w:val="Heading3"/>
       </w:pPr>
-      <w:bookmarkStart w:id="42" w:name="_Toc379703415"/>
+      <w:bookmarkStart w:id="41" w:name="_Toc379703415"/>
       <w:r>
         <w:t>Configuration GUI Module</w:t>
       </w:r>
-      <w:bookmarkEnd w:id="42"/>
+      <w:bookmarkEnd w:id="41"/>
     </w:p>
     <w:p>
       <w:r>
@@ -7883,11 +7829,11 @@
       <w:pPr>
         <w:pStyle w:val="Heading3"/>
       </w:pPr>
-      <w:bookmarkStart w:id="43" w:name="_Toc379703416"/>
+      <w:bookmarkStart w:id="42" w:name="_Toc379703416"/>
       <w:r>
         <w:t>Print GUI Module</w:t>
       </w:r>
-      <w:bookmarkEnd w:id="43"/>
+      <w:bookmarkEnd w:id="42"/>
     </w:p>
     <w:p>
       <w:r>
@@ -8119,11 +8065,11 @@
       <w:pPr>
         <w:pStyle w:val="Heading3"/>
       </w:pPr>
-      <w:bookmarkStart w:id="44" w:name="_Toc379703417"/>
+      <w:bookmarkStart w:id="43" w:name="_Toc379703417"/>
       <w:r>
         <w:t>Status GUI Module</w:t>
       </w:r>
-      <w:bookmarkEnd w:id="44"/>
+      <w:bookmarkEnd w:id="43"/>
     </w:p>
     <w:p>
       <w:r>
@@ -8355,37 +8301,37 @@
       <w:pPr>
         <w:pStyle w:val="Heading2"/>
       </w:pPr>
-      <w:bookmarkStart w:id="45" w:name="_Toc379703418"/>
+      <w:bookmarkStart w:id="44" w:name="_Toc379703418"/>
       <w:r>
         <w:t>Controller Subsystem Modules</w:t>
       </w:r>
+      <w:bookmarkEnd w:id="44"/>
+    </w:p>
+    <w:p>
+      <w:pPr>
+        <w:rPr>
+          <w:rFonts w:eastAsia="Batang"/>
+        </w:rPr>
+      </w:pPr>
+      <w:r>
+        <w:rPr>
+          <w:rFonts w:eastAsia="Batang"/>
+        </w:rPr>
+        <w:t xml:space="preserve">The Controller Subsystem is responsible for collecting all the material and printer configuration information required for the print, bundling that information with the object file information received from the Import Subsystem, and sending that bundle to the Pre Processing Layer to begin the printing process. The Controller Subsystem is also responsible for telling the Printer State Controller to pause, resume, or stop a print job based on user input. </w:t>
+      </w:r>
+    </w:p>
+    <w:p>
+      <w:pPr>
+        <w:pStyle w:val="Heading3"/>
+      </w:pPr>
+      <w:r>
+        <w:t xml:space="preserve"> </w:t>
+      </w:r>
+      <w:bookmarkStart w:id="45" w:name="_Toc379703419"/>
+      <w:r>
+        <w:t>Import Controller</w:t>
+      </w:r>
       <w:bookmarkEnd w:id="45"/>
-    </w:p>
-    <w:p>
-      <w:pPr>
-        <w:rPr>
-          <w:rFonts w:eastAsia="Batang"/>
-        </w:rPr>
-      </w:pPr>
-      <w:r>
-        <w:rPr>
-          <w:rFonts w:eastAsia="Batang"/>
-        </w:rPr>
-        <w:t xml:space="preserve">The Controller Subsystem is responsible for collecting all the material and printer configuration information required for the print, bundling that information with the object file information received from the Import Subsystem, and sending that bundle to the Pre Processing Layer to begin the printing process. The Controller Subsystem is also responsible for telling the Printer State Controller to pause, resume, or stop a print job based on user input. </w:t>
-      </w:r>
-    </w:p>
-    <w:p>
-      <w:pPr>
-        <w:pStyle w:val="Heading3"/>
-      </w:pPr>
-      <w:r>
-        <w:t xml:space="preserve"> </w:t>
-      </w:r>
-      <w:bookmarkStart w:id="46" w:name="_Toc379703419"/>
-      <w:r>
-        <w:t>Import Controller</w:t>
-      </w:r>
-      <w:bookmarkEnd w:id="46"/>
     </w:p>
     <w:p>
       <w:r>
@@ -8618,14 +8564,14 @@
       <w:pPr>
         <w:pStyle w:val="Heading3"/>
       </w:pPr>
-      <w:bookmarkStart w:id="47" w:name="_Toc379703420"/>
+      <w:bookmarkStart w:id="46" w:name="_Toc379703420"/>
       <w:r>
         <w:t xml:space="preserve">Material </w:t>
       </w:r>
       <w:r>
         <w:t>Controller</w:t>
       </w:r>
-      <w:bookmarkEnd w:id="47"/>
+      <w:bookmarkEnd w:id="46"/>
     </w:p>
     <w:p>
       <w:r>
@@ -8857,14 +8803,14 @@
       <w:pPr>
         <w:pStyle w:val="Heading3"/>
       </w:pPr>
-      <w:bookmarkStart w:id="48" w:name="_Toc379703421"/>
+      <w:bookmarkStart w:id="47" w:name="_Toc379703421"/>
       <w:r>
         <w:t xml:space="preserve">Configuration </w:t>
       </w:r>
       <w:r>
         <w:t>Controller</w:t>
       </w:r>
-      <w:bookmarkEnd w:id="48"/>
+      <w:bookmarkEnd w:id="47"/>
     </w:p>
     <w:p>
       <w:r>
@@ -9097,14 +9043,14 @@
       <w:pPr>
         <w:pStyle w:val="Heading3"/>
       </w:pPr>
-      <w:bookmarkStart w:id="49" w:name="_Toc379703422"/>
+      <w:bookmarkStart w:id="48" w:name="_Toc379703422"/>
       <w:r>
         <w:t xml:space="preserve">Print </w:t>
       </w:r>
       <w:r>
         <w:t>Controller</w:t>
       </w:r>
-      <w:bookmarkEnd w:id="49"/>
+      <w:bookmarkEnd w:id="48"/>
     </w:p>
     <w:p>
       <w:r>
@@ -9336,14 +9282,14 @@
       <w:pPr>
         <w:pStyle w:val="Heading3"/>
       </w:pPr>
-      <w:bookmarkStart w:id="50" w:name="_Toc379703423"/>
+      <w:bookmarkStart w:id="49" w:name="_Toc379703423"/>
       <w:r>
         <w:t xml:space="preserve">Status </w:t>
       </w:r>
       <w:r>
         <w:t>Controller</w:t>
       </w:r>
-      <w:bookmarkEnd w:id="50"/>
+      <w:bookmarkEnd w:id="49"/>
     </w:p>
     <w:p>
       <w:r>
@@ -9575,38 +9521,38 @@
       <w:pPr>
         <w:pStyle w:val="Heading2"/>
       </w:pPr>
-      <w:bookmarkStart w:id="51" w:name="_Toc379703424"/>
+      <w:bookmarkStart w:id="50" w:name="_Toc379703424"/>
       <w:r>
         <w:lastRenderedPageBreak/>
         <w:t>Database Subsystem Modules</w:t>
       </w:r>
+      <w:bookmarkEnd w:id="50"/>
+    </w:p>
+    <w:p>
+      <w:pPr>
+        <w:rPr>
+          <w:rFonts w:eastAsia="Batang"/>
+        </w:rPr>
+      </w:pPr>
+      <w:r>
+        <w:rPr>
+          <w:rFonts w:eastAsia="Batang"/>
+        </w:rPr>
+        <w:t>The Database Interface subsystem is responsible for providing an abstract interface between the database of the system and any subsystems that need to store or retrieve information from the database.  As such, the Database Interface Subsystem is responsible for exposing all the methods necessary for the other subsystems to communicate with the database in an abstract manner.</w:t>
+      </w:r>
+    </w:p>
+    <w:p>
+      <w:pPr>
+        <w:pStyle w:val="Heading3"/>
+      </w:pPr>
+      <w:r>
+        <w:t xml:space="preserve"> </w:t>
+      </w:r>
+      <w:bookmarkStart w:id="51" w:name="_Toc379703425"/>
+      <w:r>
+        <w:t>Persistence Framework</w:t>
+      </w:r>
       <w:bookmarkEnd w:id="51"/>
-    </w:p>
-    <w:p>
-      <w:pPr>
-        <w:rPr>
-          <w:rFonts w:eastAsia="Batang"/>
-        </w:rPr>
-      </w:pPr>
-      <w:r>
-        <w:rPr>
-          <w:rFonts w:eastAsia="Batang"/>
-        </w:rPr>
-        <w:t>The Database Interface subsystem is responsible for providing an abstract interface between the database of the system and any subsystems that need to store or retrieve information from the database.  As such, the Database Interface Subsystem is responsible for exposing all the methods necessary for the other subsystems to communicate with the database in an abstract manner.</w:t>
-      </w:r>
-    </w:p>
-    <w:p>
-      <w:pPr>
-        <w:pStyle w:val="Heading3"/>
-      </w:pPr>
-      <w:r>
-        <w:t xml:space="preserve"> </w:t>
-      </w:r>
-      <w:bookmarkStart w:id="52" w:name="_Toc379703425"/>
-      <w:r>
-        <w:t>Persistence Framework</w:t>
-      </w:r>
-      <w:bookmarkEnd w:id="52"/>
     </w:p>
     <w:p>
       <w:r>
@@ -9838,11 +9784,11 @@
       <w:pPr>
         <w:pStyle w:val="Heading3"/>
       </w:pPr>
-      <w:bookmarkStart w:id="53" w:name="_Toc379703426"/>
+      <w:bookmarkStart w:id="52" w:name="_Toc379703426"/>
       <w:r>
         <w:t>Command Structure</w:t>
       </w:r>
-      <w:bookmarkEnd w:id="53"/>
+      <w:bookmarkEnd w:id="52"/>
     </w:p>
     <w:p>
       <w:r>
@@ -10083,7 +10029,7 @@
           <w:szCs w:val="28"/>
         </w:rPr>
       </w:pPr>
-      <w:bookmarkStart w:id="54" w:name="_Toc379703427"/>
+      <w:bookmarkStart w:id="53" w:name="_Toc379703427"/>
       <w:r>
         <w:br w:type="page"/>
       </w:r>
@@ -10092,11 +10038,12 @@
       <w:pPr>
         <w:pStyle w:val="Heading1"/>
       </w:pPr>
+      <w:bookmarkStart w:id="54" w:name="_Toc379703438"/>
+      <w:bookmarkEnd w:id="53"/>
       <w:r>
         <w:lastRenderedPageBreak/>
         <w:t>Preprocessing Layer</w:t>
       </w:r>
-      <w:bookmarkEnd w:id="54"/>
     </w:p>
     <w:p>
       <w:pPr>
@@ -10108,43 +10055,37 @@
         <w:rPr>
           <w:rFonts w:eastAsia="Batang"/>
         </w:rPr>
-        <w:t xml:space="preserve">The Preprocessing Layer provides an abstract interface between the User Interface and the Processing Layer. This layer‘s purpose is to translate and repackage the print request object in to the format that the processing layer needs.  The Preprocessing Layer starts by receiving </w:t>
-      </w:r>
-      <w:proofErr w:type="gramStart"/>
+        <w:t>The Preprocessing Layer provides an abstract interface between the User Interface and the Processing Layer. This layer‘s purpose is to translate and repackage the print request object in to the format that the processing layer needs.  The Preprocessing Layer starts by receiving all of the necessary configuration and object data from th</w:t>
+      </w:r>
+      <w:bookmarkStart w:id="55" w:name="_GoBack"/>
+      <w:bookmarkEnd w:id="55"/>
       <w:r>
         <w:rPr>
           <w:rFonts w:eastAsia="Batang"/>
         </w:rPr>
-        <w:t>all of the</w:t>
-      </w:r>
-      <w:proofErr w:type="gramEnd"/>
-      <w:r>
+        <w:t>e User Interface’s Print Subsystem then converts it into a unified format that the Processing Layer understands. In the current iteration of this project, the Preprocessing Layer only has one subsystem, the Normalization Subsystem and will be converting STL files it receives from the object sent to it into an AMF file. The Preprocessing Layer then packages the configuration, object definition, and material data into the correct format for the Processing Layer.</w:t>
+      </w:r>
+    </w:p>
+    <w:p>
+      <w:pPr>
+        <w:pStyle w:val="Heading2"/>
+      </w:pPr>
+      <w:bookmarkStart w:id="56" w:name="_Toc379703428"/>
+      <w:r>
+        <w:t>Normalization Subsystem Modules</w:t>
+      </w:r>
+      <w:bookmarkEnd w:id="56"/>
+    </w:p>
+    <w:p>
+      <w:pPr>
         <w:rPr>
           <w:rFonts w:eastAsia="Batang"/>
         </w:rPr>
-        <w:t xml:space="preserve"> necessary configuration and object data from the User Interface’s Print Subsystem then converts it into a unified format that the Processing Layer understands. In the current iteration of this project, the Preprocessing Layer only has one subsystem, the Normalization Subsystem and will be converting STL files it receives from the object sent to it into an AMF file. The Preprocessing Layer then packages the configuration, object definition, and material data into the correct format for the Processing Layer.</w:t>
-      </w:r>
-    </w:p>
-    <w:p>
-      <w:pPr>
-        <w:pStyle w:val="Heading2"/>
-      </w:pPr>
-      <w:bookmarkStart w:id="55" w:name="_Toc379703428"/>
-      <w:r>
-        <w:t>Normalization Subsystem Modules</w:t>
-      </w:r>
-      <w:bookmarkEnd w:id="55"/>
-    </w:p>
-    <w:p>
-      <w:pPr>
+      </w:pPr>
+      <w:r>
         <w:rPr>
           <w:rFonts w:eastAsia="Batang"/>
         </w:rPr>
-      </w:pPr>
-      <w:r>
-        <w:rPr>
-          <w:rFonts w:eastAsia="Batang"/>
-        </w:rPr>
         <w:t>The Normalization Subsystem is responsible for receiving the bundle containing the object data and printer configurations from the User Interface’s Print Subsystem and converting the object data into a format the Processing Layer can understand.  After the object file(s) is converted, this subsystem sends a modified bundle of the object file information and the printer configuration to the Processing Layer so it can calculate a printing path.</w:t>
       </w:r>
     </w:p>
@@ -10155,11 +10096,11 @@
       <w:r>
         <w:t xml:space="preserve"> </w:t>
       </w:r>
-      <w:bookmarkStart w:id="56" w:name="_Toc379703429"/>
-      <w:r>
-        <w:t>File Translation Module</w:t>
-      </w:r>
-      <w:bookmarkEnd w:id="56"/>
+      <w:bookmarkStart w:id="57" w:name="_Toc379703429"/>
+      <w:r>
+        <w:t>Object Subsection Module</w:t>
+      </w:r>
+      <w:bookmarkEnd w:id="57"/>
     </w:p>
     <w:p>
       <w:pPr>
@@ -10171,7 +10112,7 @@
     </w:p>
     <w:p>
       <w:r>
-        <w:t xml:space="preserve"> [Name/Description/Function]</w:t>
+        <w:t>The Object Subsection Module splits objects into multiple subsections about the z axis and produces a new STL file to represent each subsection.</w:t>
       </w:r>
     </w:p>
     <w:p>
@@ -10230,59 +10171,31 @@
           <w:tcPr>
             <w:tcW w:w="3116" w:type="dxa"/>
           </w:tcPr>
-          <w:p/>
+          <w:p>
+            <w:r>
+              <w:t>Subsection</w:t>
+            </w:r>
+          </w:p>
         </w:tc>
         <w:tc>
           <w:tcPr>
             <w:tcW w:w="3117" w:type="dxa"/>
           </w:tcPr>
-          <w:p/>
+          <w:p>
+            <w:r>
+              <w:t>STL File, bottom z, top z</w:t>
+            </w:r>
+          </w:p>
         </w:tc>
         <w:tc>
           <w:tcPr>
             <w:tcW w:w="3117" w:type="dxa"/>
           </w:tcPr>
-          <w:p/>
-        </w:tc>
-      </w:tr>
-      <w:tr>
-        <w:tc>
-          <w:tcPr>
-            <w:tcW w:w="3116" w:type="dxa"/>
-          </w:tcPr>
-          <w:p/>
-        </w:tc>
-        <w:tc>
-          <w:tcPr>
-            <w:tcW w:w="3117" w:type="dxa"/>
-          </w:tcPr>
-          <w:p/>
-        </w:tc>
-        <w:tc>
-          <w:tcPr>
-            <w:tcW w:w="3117" w:type="dxa"/>
-          </w:tcPr>
-          <w:p/>
-        </w:tc>
-      </w:tr>
-      <w:tr>
-        <w:tc>
-          <w:tcPr>
-            <w:tcW w:w="3116" w:type="dxa"/>
-          </w:tcPr>
-          <w:p/>
-        </w:tc>
-        <w:tc>
-          <w:tcPr>
-            <w:tcW w:w="3117" w:type="dxa"/>
-          </w:tcPr>
-          <w:p/>
-        </w:tc>
-        <w:tc>
-          <w:tcPr>
-            <w:tcW w:w="3117" w:type="dxa"/>
-          </w:tcPr>
-          <w:p/>
+          <w:p>
+            <w:r>
+              <w:t>Subsection STL File</w:t>
+            </w:r>
+          </w:p>
         </w:tc>
       </w:tr>
     </w:tbl>
@@ -10365,7 +10278,7 @@
     </w:p>
     <w:p>
       <w:r>
-        <w:t>[NOT EXACTLY SURE WHAT THIS IS</w:t>
+        <w:t>[NOT EXACTLY SURE WHAT THIS IS]</w:t>
       </w:r>
     </w:p>
     <w:p>
@@ -10377,105 +10290,172 @@
       </w:r>
     </w:p>
     <w:p>
-      <w:r>
-        <w:t>[Pseudo-code]</w:t>
-      </w:r>
-    </w:p>
-    <w:p>
-      <w:pPr>
-        <w:rPr>
-          <w:rFonts w:asciiTheme="majorHAnsi" w:eastAsiaTheme="majorEastAsia" w:hAnsiTheme="majorHAnsi" w:cstheme="majorBidi"/>
-          <w:b/>
-          <w:bCs/>
-          <w:caps/>
-          <w:spacing w:val="4"/>
-          <w:sz w:val="28"/>
-          <w:szCs w:val="28"/>
-        </w:rPr>
-      </w:pPr>
-      <w:bookmarkStart w:id="57" w:name="_Toc379703430"/>
-      <w:r>
-        <w:br w:type="page"/>
-      </w:r>
-    </w:p>
-    <w:p>
-      <w:pPr>
-        <w:pStyle w:val="Heading1"/>
+      <w:pPr>
+        <w:rPr>
+          <w:rFonts w:ascii="Courier New" w:hAnsi="Courier New" w:cs="Courier New"/>
+          <w:sz w:val="18"/>
+          <w:szCs w:val="20"/>
+        </w:rPr>
+      </w:pPr>
+      <w:r>
+        <w:rPr>
+          <w:rFonts w:ascii="Courier New" w:hAnsi="Courier New" w:cs="Courier New"/>
+          <w:sz w:val="18"/>
+          <w:szCs w:val="20"/>
+        </w:rPr>
+        <w:t>subsectionConfigurationList = printJobConfiguration.getSubsetConfigurationList()</w:t>
+      </w:r>
+    </w:p>
+    <w:p>
+      <w:pPr>
+        <w:rPr>
+          <w:rFonts w:ascii="Courier New" w:hAnsi="Courier New" w:cs="Courier New"/>
+          <w:sz w:val="18"/>
+          <w:szCs w:val="20"/>
+        </w:rPr>
+      </w:pPr>
+      <w:r>
+        <w:rPr>
+          <w:rFonts w:ascii="Courier New" w:hAnsi="Courier New" w:cs="Courier New"/>
+          <w:sz w:val="18"/>
+          <w:szCs w:val="20"/>
+        </w:rPr>
+        <w:t>for each subsectionConfiguration in subsectionConfigurationList:</w:t>
+      </w:r>
+    </w:p>
+    <w:p>
+      <w:pPr>
+        <w:rPr>
+          <w:rFonts w:ascii="Courier New" w:hAnsi="Courier New" w:cs="Courier New"/>
+          <w:sz w:val="18"/>
+          <w:szCs w:val="20"/>
+        </w:rPr>
+      </w:pPr>
+      <w:r>
+        <w:rPr>
+          <w:rFonts w:ascii="Courier New" w:hAnsi="Courier New" w:cs="Courier New"/>
+          <w:sz w:val="18"/>
+          <w:szCs w:val="20"/>
+        </w:rPr>
+        <w:t xml:space="preserve">    stlFile = subsectionConfiguration.get</w:t>
+      </w:r>
+      <w:r>
+        <w:rPr>
+          <w:rFonts w:ascii="Courier New" w:hAnsi="Courier New" w:cs="Courier New"/>
+          <w:sz w:val="18"/>
+          <w:szCs w:val="20"/>
+        </w:rPr>
+        <w:t>Parent</w:t>
+      </w:r>
+      <w:r>
+        <w:rPr>
+          <w:rFonts w:ascii="Courier New" w:hAnsi="Courier New" w:cs="Courier New"/>
+          <w:sz w:val="18"/>
+          <w:szCs w:val="20"/>
+        </w:rPr>
+        <w:t>StlFile()</w:t>
+      </w:r>
+    </w:p>
+    <w:p>
+      <w:pPr>
+        <w:rPr>
+          <w:rFonts w:ascii="Courier New" w:hAnsi="Courier New" w:cs="Courier New"/>
+          <w:sz w:val="18"/>
+          <w:szCs w:val="20"/>
+        </w:rPr>
+      </w:pPr>
+      <w:r>
+        <w:rPr>
+          <w:rFonts w:ascii="Courier New" w:hAnsi="Courier New" w:cs="Courier New"/>
+          <w:sz w:val="18"/>
+          <w:szCs w:val="20"/>
+        </w:rPr>
+        <w:t xml:space="preserve">    </w:t>
+      </w:r>
+      <w:r>
+        <w:rPr>
+          <w:rFonts w:ascii="Courier New" w:hAnsi="Courier New" w:cs="Courier New"/>
+          <w:sz w:val="18"/>
+          <w:szCs w:val="20"/>
+        </w:rPr>
+        <w:t>bottomZ = subsectionConfiguration.getBottomZ()</w:t>
+      </w:r>
+    </w:p>
+    <w:p>
+      <w:pPr>
+        <w:rPr>
+          <w:rFonts w:ascii="Courier New" w:hAnsi="Courier New" w:cs="Courier New"/>
+          <w:sz w:val="18"/>
+          <w:szCs w:val="20"/>
+        </w:rPr>
+      </w:pPr>
+      <w:r>
+        <w:rPr>
+          <w:rFonts w:ascii="Courier New" w:hAnsi="Courier New" w:cs="Courier New"/>
+          <w:sz w:val="18"/>
+          <w:szCs w:val="20"/>
+        </w:rPr>
+        <w:t xml:space="preserve">    </w:t>
+      </w:r>
+      <w:r>
+        <w:rPr>
+          <w:rFonts w:ascii="Courier New" w:hAnsi="Courier New" w:cs="Courier New"/>
+          <w:sz w:val="18"/>
+          <w:szCs w:val="20"/>
+        </w:rPr>
+        <w:t>topZ = subsectionConfiguration.getTopZ()</w:t>
+      </w:r>
+    </w:p>
+    <w:p>
+      <w:pPr>
+        <w:rPr>
+          <w:rFonts w:ascii="Courier New" w:hAnsi="Courier New" w:cs="Courier New"/>
+          <w:sz w:val="18"/>
+          <w:szCs w:val="20"/>
+        </w:rPr>
+      </w:pPr>
+      <w:r>
+        <w:rPr>
+          <w:rFonts w:ascii="Courier New" w:hAnsi="Courier New" w:cs="Courier New"/>
+          <w:sz w:val="18"/>
+          <w:szCs w:val="20"/>
+        </w:rPr>
+        <w:t xml:space="preserve">    subsectionStlFile = createSubsection(stlFile, bottomZ, topZ)</w:t>
+      </w:r>
+    </w:p>
+    <w:p>
+      <w:pPr>
+        <w:rPr>
+          <w:rFonts w:ascii="Courier New" w:hAnsi="Courier New" w:cs="Courier New"/>
+          <w:sz w:val="18"/>
+          <w:szCs w:val="20"/>
+        </w:rPr>
+      </w:pPr>
+      <w:r>
+        <w:rPr>
+          <w:rFonts w:ascii="Courier New" w:hAnsi="Courier New" w:cs="Courier New"/>
+          <w:sz w:val="18"/>
+          <w:szCs w:val="20"/>
+        </w:rPr>
+        <w:t xml:space="preserve">    </w:t>
+      </w:r>
+      <w:r>
+        <w:rPr>
+          <w:rFonts w:ascii="Courier New" w:hAnsi="Courier New" w:cs="Courier New"/>
+          <w:sz w:val="18"/>
+          <w:szCs w:val="20"/>
+        </w:rPr>
+        <w:t>subsectionConfiguration.setStlFile(subsectionStlFile)</w:t>
+      </w:r>
+    </w:p>
+    <w:p>
+      <w:pPr>
+        <w:pStyle w:val="Heading3"/>
       </w:pPr>
       <w:r>
         <w:lastRenderedPageBreak/>
-        <w:t>processing Layer</w:t>
-      </w:r>
-      <w:bookmarkEnd w:id="57"/>
-    </w:p>
-    <w:p>
-      <w:pPr>
-        <w:rPr>
-          <w:rFonts w:eastAsia="Batang"/>
-        </w:rPr>
-      </w:pPr>
-      <w:r>
-        <w:rPr>
-          <w:rFonts w:eastAsia="Batang"/>
-        </w:rPr>
-        <w:t xml:space="preserve">The Processing Layer takes the formatted package and translates it into G-codes.  The slicing engine is the only subsystem in this layer.  The slicing engine needs to be able to be replaced based on the growing needs of future development.  The Processing Layer is designed to be expandable. The initial implementation will use Slic3r as its engine, but the normalized data from the Preprocessing layer will need to change if the slicing implementation changes.  This allows the slicing engine to be easily replaced with a different implementation and provides the future possibility of allowing the user to select which slicing engine they wish to use in any given print.  One the Processing Layer processes the normalized data from the Preprocessing </w:t>
-      </w:r>
-      <w:proofErr w:type="gramStart"/>
-      <w:r>
-        <w:rPr>
-          <w:rFonts w:eastAsia="Batang"/>
-        </w:rPr>
-        <w:t>Layer,</w:t>
-      </w:r>
-      <w:proofErr w:type="gramEnd"/>
-      <w:r>
-        <w:rPr>
-          <w:rFonts w:eastAsia="Batang"/>
-        </w:rPr>
-        <w:t xml:space="preserve"> the Processing Layer passes a packet of G-Codes and printer configuration information to the Post-Processing Layer.   </w:t>
-      </w:r>
-    </w:p>
-    <w:p>
-      <w:pPr>
-        <w:pStyle w:val="Heading2"/>
-      </w:pPr>
-      <w:bookmarkStart w:id="58" w:name="_Toc379703431"/>
-      <w:r>
-        <w:t>Slicing</w:t>
-      </w:r>
-      <w:r>
-        <w:t xml:space="preserve"> Subsystem</w:t>
-      </w:r>
-      <w:r>
-        <w:t xml:space="preserve"> Modules</w:t>
-      </w:r>
-      <w:bookmarkEnd w:id="58"/>
-    </w:p>
-    <w:p>
-      <w:pPr>
-        <w:rPr>
-          <w:rFonts w:eastAsia="Batang"/>
-        </w:rPr>
-      </w:pPr>
-      <w:r>
-        <w:rPr>
-          <w:rFonts w:eastAsia="Batang"/>
-        </w:rPr>
-        <w:t>The responsibility of the Slicing Engine is to read the object file and divide the geometry of the object into appropriate layers. Then for each material object of each layer, the subsystem will draw out a printing path for the head to follow. Once the object has been drawn out, the printing instructions will be converted to G-Codes and passed to the Post-Processing Layer for final changes to the instructions.</w:t>
-      </w:r>
-    </w:p>
-    <w:p>
-      <w:pPr>
-        <w:pStyle w:val="Heading3"/>
-      </w:pPr>
-      <w:r>
-        <w:t xml:space="preserve"> </w:t>
-      </w:r>
-      <w:bookmarkStart w:id="59" w:name="_Toc379703432"/>
-      <w:r>
-        <w:t>Slicing Engine Wrapper</w:t>
-      </w:r>
-      <w:bookmarkEnd w:id="59"/>
+        <w:t>File Translation Module</w:t>
+      </w:r>
     </w:p>
     <w:p>
       <w:pPr>
@@ -10487,7 +10467,7 @@
     </w:p>
     <w:p>
       <w:r>
-        <w:t>The Slicing Engine Wrapper is responsible for wrapping an abstract API around the slicing engine of the system.</w:t>
+        <w:t>The File Translation Module translates multiple STL files, each describing a part of the object that is a different material, into a single AMF file.  The produced AMF file describes the object as a whole while also containing information mapping parts of the objects to the material that the part consists of.</w:t>
       </w:r>
     </w:p>
     <w:p>
@@ -10546,59 +10526,34 @@
           <w:tcPr>
             <w:tcW w:w="3116" w:type="dxa"/>
           </w:tcPr>
-          <w:p/>
+          <w:p>
+            <w:r>
+              <w:t>Translate</w:t>
+            </w:r>
+          </w:p>
         </w:tc>
         <w:tc>
           <w:tcPr>
             <w:tcW w:w="3117" w:type="dxa"/>
           </w:tcPr>
-          <w:p/>
+          <w:p>
+            <w:r>
+              <w:t>Subsection Configuration Object</w:t>
+            </w:r>
+          </w:p>
         </w:tc>
         <w:tc>
           <w:tcPr>
             <w:tcW w:w="3117" w:type="dxa"/>
           </w:tcPr>
-          <w:p/>
-        </w:tc>
-      </w:tr>
-      <w:tr>
-        <w:tc>
-          <w:tcPr>
-            <w:tcW w:w="3116" w:type="dxa"/>
-          </w:tcPr>
-          <w:p/>
-        </w:tc>
-        <w:tc>
-          <w:tcPr>
-            <w:tcW w:w="3117" w:type="dxa"/>
-          </w:tcPr>
-          <w:p/>
-        </w:tc>
-        <w:tc>
-          <w:tcPr>
-            <w:tcW w:w="3117" w:type="dxa"/>
-          </w:tcPr>
-          <w:p/>
-        </w:tc>
-      </w:tr>
-      <w:tr>
-        <w:tc>
-          <w:tcPr>
-            <w:tcW w:w="3116" w:type="dxa"/>
-          </w:tcPr>
-          <w:p/>
-        </w:tc>
-        <w:tc>
-          <w:tcPr>
-            <w:tcW w:w="3117" w:type="dxa"/>
-          </w:tcPr>
-          <w:p/>
-        </w:tc>
-        <w:tc>
-          <w:tcPr>
-            <w:tcW w:w="3117" w:type="dxa"/>
-          </w:tcPr>
-          <w:p/>
+          <w:p>
+            <w:pPr>
+              <w:jc w:val="left"/>
+            </w:pPr>
+            <w:r>
+              <w:t>Modified Subsection Configuration Object</w:t>
+            </w:r>
+          </w:p>
         </w:tc>
       </w:tr>
     </w:tbl>
@@ -10681,7 +10636,7 @@
     </w:p>
     <w:p>
       <w:r>
-        <w:t>[NOT EXACTLY SURE WHAT THIS IS</w:t>
+        <w:t>[NOT EXACTLY SURE WHAT THIS IS]</w:t>
       </w:r>
     </w:p>
     <w:p>
@@ -10693,17 +10648,329 @@
       </w:r>
     </w:p>
     <w:p>
-      <w:r>
-        <w:t>[Pseudo-code]</w:t>
+      <w:pPr>
+        <w:rPr>
+          <w:rFonts w:ascii="Courier New" w:hAnsi="Courier New" w:cs="Courier New"/>
+          <w:sz w:val="20"/>
+        </w:rPr>
+      </w:pPr>
+      <w:r>
+        <w:rPr>
+          <w:rFonts w:ascii="Courier New" w:hAnsi="Courier New" w:cs="Courier New"/>
+          <w:sz w:val="20"/>
+        </w:rPr>
+        <w:t>create new materialFile</w:t>
+      </w:r>
+    </w:p>
+    <w:p>
+      <w:pPr>
+        <w:rPr>
+          <w:rFonts w:ascii="Courier New" w:hAnsi="Courier New" w:cs="Courier New"/>
+          <w:sz w:val="20"/>
+        </w:rPr>
+      </w:pPr>
+      <w:r>
+        <w:rPr>
+          <w:rFonts w:ascii="Courier New" w:hAnsi="Courier New" w:cs="Courier New"/>
+          <w:sz w:val="20"/>
+        </w:rPr>
+        <w:t>create new vertexFile</w:t>
+      </w:r>
+    </w:p>
+    <w:p>
+      <w:pPr>
+        <w:rPr>
+          <w:rFonts w:ascii="Courier New" w:hAnsi="Courier New" w:cs="Courier New"/>
+          <w:sz w:val="20"/>
+        </w:rPr>
+      </w:pPr>
+      <w:r>
+        <w:rPr>
+          <w:rFonts w:ascii="Courier New" w:hAnsi="Courier New" w:cs="Courier New"/>
+          <w:sz w:val="20"/>
+        </w:rPr>
+        <w:t>sort file configuration list by extruder number</w:t>
+      </w:r>
+    </w:p>
+    <w:p>
+      <w:pPr>
+        <w:rPr>
+          <w:rFonts w:ascii="Courier New" w:hAnsi="Courier New" w:cs="Courier New"/>
+          <w:sz w:val="20"/>
+        </w:rPr>
+      </w:pPr>
+      <w:r>
+        <w:rPr>
+          <w:rFonts w:ascii="Courier New" w:hAnsi="Courier New" w:cs="Courier New"/>
+          <w:sz w:val="20"/>
+        </w:rPr>
+        <w:t>for each file configuration:</w:t>
+      </w:r>
+    </w:p>
+    <w:p>
+      <w:pPr>
+        <w:rPr>
+          <w:rFonts w:ascii="Courier New" w:hAnsi="Courier New" w:cs="Courier New"/>
+          <w:sz w:val="20"/>
+        </w:rPr>
+      </w:pPr>
+      <w:r>
+        <w:rPr>
+          <w:rFonts w:ascii="Courier New" w:hAnsi="Courier New" w:cs="Courier New"/>
+          <w:sz w:val="20"/>
+        </w:rPr>
+        <w:t xml:space="preserve">    write material definitions to materialFile</w:t>
+      </w:r>
+    </w:p>
+    <w:p>
+      <w:pPr>
+        <w:rPr>
+          <w:rFonts w:ascii="Courier New" w:hAnsi="Courier New" w:cs="Courier New"/>
+          <w:sz w:val="20"/>
+        </w:rPr>
+      </w:pPr>
+      <w:r>
+        <w:rPr>
+          <w:rFonts w:ascii="Courier New" w:hAnsi="Courier New" w:cs="Courier New"/>
+          <w:sz w:val="20"/>
+        </w:rPr>
+        <w:t>for each file configuration:</w:t>
+      </w:r>
+    </w:p>
+    <w:p>
+      <w:pPr>
+        <w:rPr>
+          <w:rFonts w:ascii="Courier New" w:hAnsi="Courier New" w:cs="Courier New"/>
+          <w:sz w:val="20"/>
+        </w:rPr>
+      </w:pPr>
+      <w:r>
+        <w:rPr>
+          <w:rFonts w:ascii="Courier New" w:hAnsi="Courier New" w:cs="Courier New"/>
+          <w:sz w:val="20"/>
+        </w:rPr>
+        <w:t xml:space="preserve">    create new volumeFile</w:t>
+      </w:r>
+    </w:p>
+    <w:p>
+      <w:pPr>
+        <w:rPr>
+          <w:rFonts w:ascii="Courier New" w:hAnsi="Courier New" w:cs="Courier New"/>
+          <w:sz w:val="20"/>
+        </w:rPr>
+      </w:pPr>
+      <w:r>
+        <w:rPr>
+          <w:rFonts w:ascii="Courier New" w:hAnsi="Courier New" w:cs="Courier New"/>
+          <w:sz w:val="20"/>
+        </w:rPr>
+        <w:tab/>
+        <w:t>add material attribute to volumeFile</w:t>
+      </w:r>
+    </w:p>
+    <w:p>
+      <w:pPr>
+        <w:rPr>
+          <w:rFonts w:ascii="Courier New" w:hAnsi="Courier New" w:cs="Courier New"/>
+          <w:sz w:val="20"/>
+        </w:rPr>
+      </w:pPr>
+      <w:r>
+        <w:rPr>
+          <w:rFonts w:ascii="Courier New" w:hAnsi="Courier New" w:cs="Courier New"/>
+          <w:sz w:val="20"/>
+        </w:rPr>
+        <w:t xml:space="preserve">    stlFile = get subset stl file from file configuration</w:t>
+      </w:r>
+    </w:p>
+    <w:p>
+      <w:pPr>
+        <w:rPr>
+          <w:rFonts w:ascii="Courier New" w:hAnsi="Courier New" w:cs="Courier New"/>
+          <w:sz w:val="20"/>
+        </w:rPr>
+      </w:pPr>
+      <w:r>
+        <w:rPr>
+          <w:rFonts w:ascii="Courier New" w:hAnsi="Courier New" w:cs="Courier New"/>
+          <w:sz w:val="20"/>
+        </w:rPr>
+        <w:t xml:space="preserve">    for each face in stlFile:</w:t>
+      </w:r>
+    </w:p>
+    <w:p>
+      <w:pPr>
+        <w:rPr>
+          <w:rFonts w:ascii="Courier New" w:hAnsi="Courier New" w:cs="Courier New"/>
+          <w:sz w:val="20"/>
+        </w:rPr>
+      </w:pPr>
+      <w:r>
+        <w:rPr>
+          <w:rFonts w:ascii="Courier New" w:hAnsi="Courier New" w:cs="Courier New"/>
+          <w:sz w:val="20"/>
+        </w:rPr>
+        <w:tab/>
+        <w:t xml:space="preserve">    for each vertex in face:</w:t>
+      </w:r>
+    </w:p>
+    <w:p>
+      <w:pPr>
+        <w:rPr>
+          <w:rFonts w:ascii="Courier New" w:hAnsi="Courier New" w:cs="Courier New"/>
+          <w:sz w:val="20"/>
+        </w:rPr>
+      </w:pPr>
+      <w:r>
+        <w:rPr>
+          <w:rFonts w:ascii="Courier New" w:hAnsi="Courier New" w:cs="Courier New"/>
+          <w:sz w:val="20"/>
+        </w:rPr>
+        <w:tab/>
+      </w:r>
+      <w:r>
+        <w:rPr>
+          <w:rFonts w:ascii="Courier New" w:hAnsi="Courier New" w:cs="Courier New"/>
+          <w:sz w:val="20"/>
+        </w:rPr>
+        <w:tab/>
+        <w:t xml:space="preserve">    write vertex to amf file</w:t>
+      </w:r>
+    </w:p>
+    <w:p>
+      <w:pPr>
+        <w:rPr>
+          <w:rFonts w:ascii="Courier New" w:hAnsi="Courier New" w:cs="Courier New"/>
+          <w:sz w:val="20"/>
+        </w:rPr>
+      </w:pPr>
+      <w:r>
+        <w:rPr>
+          <w:rFonts w:ascii="Courier New" w:hAnsi="Courier New" w:cs="Courier New"/>
+          <w:sz w:val="20"/>
+        </w:rPr>
+        <w:tab/>
+      </w:r>
+      <w:r>
+        <w:rPr>
+          <w:rFonts w:ascii="Courier New" w:hAnsi="Courier New" w:cs="Courier New"/>
+          <w:sz w:val="20"/>
+        </w:rPr>
+        <w:tab/>
+        <w:t>write face to volume file</w:t>
+      </w:r>
+      <w:r>
+        <w:rPr>
+          <w:rFonts w:ascii="Courier New" w:hAnsi="Courier New" w:cs="Courier New"/>
+          <w:sz w:val="20"/>
+        </w:rPr>
+        <w:tab/>
+      </w:r>
+    </w:p>
+    <w:p>
+      <w:pPr>
+        <w:rPr>
+          <w:rFonts w:ascii="Courier New" w:hAnsi="Courier New" w:cs="Courier New"/>
+          <w:sz w:val="20"/>
+        </w:rPr>
+      </w:pPr>
+      <w:r>
+        <w:rPr>
+          <w:rFonts w:ascii="Courier New" w:hAnsi="Courier New" w:cs="Courier New"/>
+          <w:sz w:val="20"/>
+        </w:rPr>
+        <w:t>amfFile = concatenate(materialFile, vertexFile, volumeFile)</w:t>
+      </w:r>
+    </w:p>
+    <w:p>
+      <w:pPr>
+        <w:rPr>
+          <w:rFonts w:ascii="Courier New" w:hAnsi="Courier New" w:cs="Courier New"/>
+          <w:sz w:val="20"/>
+        </w:rPr>
+      </w:pPr>
+      <w:r>
+        <w:rPr>
+          <w:rFonts w:ascii="Courier New" w:hAnsi="Courier New" w:cs="Courier New"/>
+          <w:sz w:val="20"/>
+        </w:rPr>
+        <w:t>store AMF file in SubsetConfiguration</w:t>
+      </w:r>
+    </w:p>
+    <w:p/>
+    <w:p>
+      <w:pPr>
+        <w:rPr>
+          <w:rFonts w:asciiTheme="majorHAnsi" w:eastAsiaTheme="majorEastAsia" w:hAnsiTheme="majorHAnsi" w:cstheme="majorBidi"/>
+          <w:b/>
+          <w:bCs/>
+          <w:caps/>
+          <w:spacing w:val="4"/>
+          <w:sz w:val="28"/>
+          <w:szCs w:val="28"/>
+        </w:rPr>
+      </w:pPr>
+      <w:bookmarkStart w:id="58" w:name="_Toc379703430"/>
+      <w:r>
+        <w:br w:type="page"/>
+      </w:r>
+    </w:p>
+    <w:p>
+      <w:pPr>
+        <w:pStyle w:val="Heading1"/>
+      </w:pPr>
+      <w:r>
+        <w:lastRenderedPageBreak/>
+        <w:t>processing Layer</w:t>
+      </w:r>
+      <w:bookmarkEnd w:id="58"/>
+    </w:p>
+    <w:p>
+      <w:pPr>
+        <w:rPr>
+          <w:rFonts w:eastAsia="Batang"/>
+        </w:rPr>
+      </w:pPr>
+      <w:r>
+        <w:rPr>
+          <w:rFonts w:eastAsia="Batang"/>
+        </w:rPr>
+        <w:t xml:space="preserve">The Processing Layer takes the formatted package and translates it into G-codes.  The slicing engine is the only subsystem in this layer.  The slicing engine needs to be able to be replaced based on the growing needs of future development.  The Processing Layer is designed to be expandable. The initial implementation will use Slic3r as its engine, but the normalized data from the Preprocessing layer will need to change if the slicing implementation changes.  This allows the slicing engine to be easily replaced with a different implementation and provides the future possibility of allowing the user to select which slicing engine they wish to use in any given print.  One the Processing Layer processes the normalized data from the Preprocessing Layer, the Processing Layer passes a packet of G-Codes and printer configuration information to the Post-Processing Layer.   </w:t>
+      </w:r>
+    </w:p>
+    <w:p>
+      <w:pPr>
+        <w:pStyle w:val="Heading2"/>
+      </w:pPr>
+      <w:bookmarkStart w:id="59" w:name="_Toc379703431"/>
+      <w:r>
+        <w:t>Slicing Subsystem Modules</w:t>
+      </w:r>
+      <w:bookmarkEnd w:id="59"/>
+    </w:p>
+    <w:p>
+      <w:pPr>
+        <w:rPr>
+          <w:rFonts w:eastAsia="Batang"/>
+        </w:rPr>
+      </w:pPr>
+      <w:r>
+        <w:rPr>
+          <w:rFonts w:eastAsia="Batang"/>
+        </w:rPr>
+        <w:t>The responsibility of the Slicing Engine is to read the object file and divide the geometry of the object into appropriate layers. Then for each material object of each layer, the subsystem will draw out a printing path for the head to follow. Once the object has been drawn out, the printing instructions will be converted to G-Codes and passed to the Post-Processing Layer for final changes to the instructions.</w:t>
       </w:r>
     </w:p>
     <w:p>
       <w:pPr>
         <w:pStyle w:val="Heading3"/>
       </w:pPr>
-      <w:bookmarkStart w:id="60" w:name="_Toc379703433"/>
-      <w:r>
-        <w:t>Slicing Engine</w:t>
+      <w:r>
+        <w:t xml:space="preserve"> </w:t>
+      </w:r>
+      <w:bookmarkStart w:id="60" w:name="_Toc379703432"/>
+      <w:r>
+        <w:t>Slicing Engine Wrapper</w:t>
       </w:r>
       <w:bookmarkEnd w:id="60"/>
     </w:p>
@@ -10717,7 +10984,7 @@
     </w:p>
     <w:p>
       <w:r>
-        <w:t>The Slicing Engine is responsible for slicing 3-D objects into printable layers based on provided configuration data.</w:t>
+        <w:t>The Slicing Engine Wrapper is responsible for wrapping an abstract API around the slicing engine of the system.  The wrapper takes a normalized Print Job Configuration Object, writes the properties from that object to a configuration file readable by the slicing engine, then uses the configuration file as a parameter to generate G-Codes for each subsection found in the Print Job Configuration Object.</w:t>
       </w:r>
     </w:p>
     <w:p>
@@ -10776,59 +11043,34 @@
           <w:tcPr>
             <w:tcW w:w="3116" w:type="dxa"/>
           </w:tcPr>
-          <w:p/>
+          <w:p>
+            <w:r>
+              <w:t>GenerateGCode</w:t>
+            </w:r>
+          </w:p>
         </w:tc>
         <w:tc>
           <w:tcPr>
             <w:tcW w:w="3117" w:type="dxa"/>
           </w:tcPr>
-          <w:p/>
+          <w:p>
+            <w:r>
+              <w:t>Print Job Configuration Object</w:t>
+            </w:r>
+          </w:p>
         </w:tc>
         <w:tc>
           <w:tcPr>
             <w:tcW w:w="3117" w:type="dxa"/>
           </w:tcPr>
-          <w:p/>
-        </w:tc>
-      </w:tr>
-      <w:tr>
-        <w:tc>
-          <w:tcPr>
-            <w:tcW w:w="3116" w:type="dxa"/>
-          </w:tcPr>
-          <w:p/>
-        </w:tc>
-        <w:tc>
-          <w:tcPr>
-            <w:tcW w:w="3117" w:type="dxa"/>
-          </w:tcPr>
-          <w:p/>
-        </w:tc>
-        <w:tc>
-          <w:tcPr>
-            <w:tcW w:w="3117" w:type="dxa"/>
-          </w:tcPr>
-          <w:p/>
-        </w:tc>
-      </w:tr>
-      <w:tr>
-        <w:tc>
-          <w:tcPr>
-            <w:tcW w:w="3116" w:type="dxa"/>
-          </w:tcPr>
-          <w:p/>
-        </w:tc>
-        <w:tc>
-          <w:tcPr>
-            <w:tcW w:w="3117" w:type="dxa"/>
-          </w:tcPr>
-          <w:p/>
-        </w:tc>
-        <w:tc>
-          <w:tcPr>
-            <w:tcW w:w="3117" w:type="dxa"/>
-          </w:tcPr>
-          <w:p/>
+          <w:p>
+            <w:pPr>
+              <w:jc w:val="left"/>
+            </w:pPr>
+            <w:r>
+              <w:t>Modified Print Job Configuration Object</w:t>
+            </w:r>
+          </w:p>
         </w:tc>
       </w:tr>
     </w:tbl>
@@ -10837,7 +11079,6 @@
         <w:pStyle w:val="Heading4"/>
       </w:pPr>
       <w:r>
-        <w:lastRenderedPageBreak/>
         <w:t>External Data Dependencies</w:t>
       </w:r>
     </w:p>
@@ -10912,7 +11153,7 @@
     </w:p>
     <w:p>
       <w:r>
-        <w:t>[NOT EXACTLY SURE WHAT THIS IS</w:t>
+        <w:t>[NOT EXACTLY SURE WHAT THIS IS]</w:t>
       </w:r>
     </w:p>
     <w:p>
@@ -10924,94 +11165,297 @@
       </w:r>
     </w:p>
     <w:p>
-      <w:r>
-        <w:t>[Pseudo-code]</w:t>
-      </w:r>
-    </w:p>
-    <w:p>
-      <w:pPr>
-        <w:rPr>
-          <w:rFonts w:asciiTheme="majorHAnsi" w:eastAsiaTheme="majorEastAsia" w:hAnsiTheme="majorHAnsi" w:cstheme="majorBidi"/>
-          <w:b/>
-          <w:bCs/>
-          <w:caps/>
-          <w:spacing w:val="4"/>
-          <w:sz w:val="28"/>
-          <w:szCs w:val="28"/>
-        </w:rPr>
-      </w:pPr>
-      <w:bookmarkStart w:id="61" w:name="_Toc379703434"/>
-      <w:r>
-        <w:br w:type="page"/>
-      </w:r>
-    </w:p>
-    <w:p>
-      <w:pPr>
-        <w:pStyle w:val="Heading1"/>
-      </w:pPr>
-      <w:r>
+      <w:pPr>
+        <w:rPr>
+          <w:rFonts w:ascii="Courier New" w:hAnsi="Courier New" w:cs="Courier New"/>
+          <w:sz w:val="20"/>
+          <w:szCs w:val="20"/>
+        </w:rPr>
+      </w:pPr>
+      <w:r>
+        <w:rPr>
+          <w:rFonts w:ascii="Courier New" w:hAnsi="Courier New" w:cs="Courier New"/>
+          <w:sz w:val="20"/>
+          <w:szCs w:val="20"/>
+        </w:rPr>
+        <w:t>configFil</w:t>
+      </w:r>
+      <w:r>
+        <w:rPr>
+          <w:rFonts w:ascii="Courier New" w:hAnsi="Courier New" w:cs="Courier New"/>
+          <w:sz w:val="20"/>
+          <w:szCs w:val="20"/>
+        </w:rPr>
+        <w:t>e = new File().openForWriting()</w:t>
+      </w:r>
+    </w:p>
+    <w:p>
+      <w:pPr>
+        <w:rPr>
+          <w:rFonts w:ascii="Courier New" w:hAnsi="Courier New" w:cs="Courier New"/>
+          <w:sz w:val="20"/>
+          <w:szCs w:val="20"/>
+        </w:rPr>
+      </w:pPr>
+      <w:r>
+        <w:rPr>
+          <w:rFonts w:ascii="Courier New" w:hAnsi="Courier New" w:cs="Courier New"/>
+          <w:sz w:val="20"/>
+          <w:szCs w:val="20"/>
+        </w:rPr>
+        <w:t>printerConfiguration = PrintJobConfiguration.getPrinterConfiguration()</w:t>
+      </w:r>
+    </w:p>
+    <w:p>
+      <w:pPr>
+        <w:rPr>
+          <w:rFonts w:ascii="Courier New" w:hAnsi="Courier New" w:cs="Courier New"/>
+          <w:sz w:val="20"/>
+          <w:szCs w:val="20"/>
+        </w:rPr>
+      </w:pPr>
+      <w:r>
+        <w:rPr>
+          <w:rFonts w:ascii="Courier New" w:hAnsi="Courier New" w:cs="Courier New"/>
+          <w:sz w:val="20"/>
+          <w:szCs w:val="20"/>
+        </w:rPr>
+        <w:t>for each property in printerConfiguration:</w:t>
+      </w:r>
+    </w:p>
+    <w:p>
+      <w:pPr>
+        <w:rPr>
+          <w:rFonts w:ascii="Courier New" w:hAnsi="Courier New" w:cs="Courier New"/>
+          <w:sz w:val="20"/>
+          <w:szCs w:val="20"/>
+        </w:rPr>
+      </w:pPr>
+      <w:r>
+        <w:rPr>
+          <w:rFonts w:ascii="Courier New" w:hAnsi="Courier New" w:cs="Courier New"/>
+          <w:sz w:val="20"/>
+          <w:szCs w:val="20"/>
+        </w:rPr>
+        <w:t xml:space="preserve"> </w:t>
+      </w:r>
+      <w:r>
+        <w:rPr>
+          <w:rFonts w:ascii="Courier New" w:hAnsi="Courier New" w:cs="Courier New"/>
+          <w:sz w:val="20"/>
+          <w:szCs w:val="20"/>
+        </w:rPr>
+        <w:t xml:space="preserve">   write property to configFile</w:t>
+      </w:r>
+    </w:p>
+    <w:p>
+      <w:pPr>
+        <w:rPr>
+          <w:rFonts w:ascii="Courier New" w:hAnsi="Courier New" w:cs="Courier New"/>
+          <w:sz w:val="20"/>
+          <w:szCs w:val="20"/>
+        </w:rPr>
+      </w:pPr>
+      <w:r>
+        <w:rPr>
+          <w:rFonts w:ascii="Courier New" w:hAnsi="Courier New" w:cs="Courier New"/>
+          <w:sz w:val="20"/>
+          <w:szCs w:val="20"/>
+        </w:rPr>
+        <w:t>subsectionConfigurationList = printJobConfiguration.getSubsetConfigurationList()</w:t>
+      </w:r>
+    </w:p>
+    <w:p>
+      <w:pPr>
+        <w:rPr>
+          <w:rFonts w:ascii="Courier New" w:hAnsi="Courier New" w:cs="Courier New"/>
+          <w:sz w:val="20"/>
+          <w:szCs w:val="20"/>
+        </w:rPr>
+      </w:pPr>
+      <w:r>
+        <w:rPr>
+          <w:rFonts w:ascii="Courier New" w:hAnsi="Courier New" w:cs="Courier New"/>
+          <w:sz w:val="20"/>
+          <w:szCs w:val="20"/>
+        </w:rPr>
+        <w:t>zOffset = 0</w:t>
+      </w:r>
+    </w:p>
+    <w:p>
+      <w:pPr>
+        <w:rPr>
+          <w:rFonts w:ascii="Courier New" w:hAnsi="Courier New" w:cs="Courier New"/>
+          <w:sz w:val="20"/>
+          <w:szCs w:val="20"/>
+        </w:rPr>
+      </w:pPr>
+      <w:r>
+        <w:rPr>
+          <w:rFonts w:ascii="Courier New" w:hAnsi="Courier New" w:cs="Courier New"/>
+          <w:sz w:val="20"/>
+          <w:szCs w:val="20"/>
+        </w:rPr>
+        <w:t>for each subsectionConfiguration in subset:</w:t>
+      </w:r>
+    </w:p>
+    <w:p>
+      <w:pPr>
+        <w:rPr>
+          <w:rFonts w:ascii="Courier New" w:hAnsi="Courier New" w:cs="Courier New"/>
+          <w:sz w:val="20"/>
+          <w:szCs w:val="20"/>
+        </w:rPr>
+      </w:pPr>
+      <w:r>
+        <w:rPr>
+          <w:rFonts w:ascii="Courier New" w:hAnsi="Courier New" w:cs="Courier New"/>
+          <w:sz w:val="20"/>
+          <w:szCs w:val="20"/>
+        </w:rPr>
         <w:lastRenderedPageBreak/>
-        <w:t>Post processing Layer</w:t>
+        <w:tab/>
+        <w:t>write zOffset to configFile</w:t>
+      </w:r>
+    </w:p>
+    <w:p>
+      <w:pPr>
+        <w:rPr>
+          <w:rFonts w:ascii="Courier New" w:hAnsi="Courier New" w:cs="Courier New"/>
+          <w:sz w:val="20"/>
+          <w:szCs w:val="20"/>
+        </w:rPr>
+      </w:pPr>
+      <w:r>
+        <w:rPr>
+          <w:rFonts w:ascii="Courier New" w:hAnsi="Courier New" w:cs="Courier New"/>
+          <w:sz w:val="20"/>
+          <w:szCs w:val="20"/>
+        </w:rPr>
+        <w:tab/>
+        <w:t>printConfiguration = subsetConfiguration.getPrintConfiguration()</w:t>
+      </w:r>
+    </w:p>
+    <w:p>
+      <w:pPr>
+        <w:rPr>
+          <w:rFonts w:ascii="Courier New" w:hAnsi="Courier New" w:cs="Courier New"/>
+          <w:sz w:val="20"/>
+          <w:szCs w:val="20"/>
+        </w:rPr>
+      </w:pPr>
+      <w:r>
+        <w:rPr>
+          <w:rFonts w:ascii="Courier New" w:hAnsi="Courier New" w:cs="Courier New"/>
+          <w:sz w:val="20"/>
+          <w:szCs w:val="20"/>
+        </w:rPr>
+        <w:tab/>
+        <w:t>for each property in printConfiguration:</w:t>
+      </w:r>
+    </w:p>
+    <w:p>
+      <w:pPr>
+        <w:rPr>
+          <w:rFonts w:ascii="Courier New" w:hAnsi="Courier New" w:cs="Courier New"/>
+          <w:sz w:val="20"/>
+          <w:szCs w:val="20"/>
+        </w:rPr>
+      </w:pPr>
+      <w:r>
+        <w:rPr>
+          <w:rFonts w:ascii="Courier New" w:hAnsi="Courier New" w:cs="Courier New"/>
+          <w:sz w:val="20"/>
+          <w:szCs w:val="20"/>
+        </w:rPr>
+        <w:tab/>
+        <w:t xml:space="preserve">    write property to configFile</w:t>
+      </w:r>
+    </w:p>
+    <w:p>
+      <w:pPr>
+        <w:rPr>
+          <w:rFonts w:ascii="Courier New" w:hAnsi="Courier New" w:cs="Courier New"/>
+          <w:sz w:val="20"/>
+          <w:szCs w:val="20"/>
+        </w:rPr>
+      </w:pPr>
+      <w:r>
+        <w:rPr>
+          <w:rFonts w:ascii="Courier New" w:hAnsi="Courier New" w:cs="Courier New"/>
+          <w:sz w:val="20"/>
+          <w:szCs w:val="20"/>
+        </w:rPr>
+        <w:tab/>
+        <w:t>amfFile = subsetConfiguration.getAMF()</w:t>
+      </w:r>
+    </w:p>
+    <w:p>
+      <w:pPr>
+        <w:rPr>
+          <w:rFonts w:ascii="Courier New" w:hAnsi="Courier New" w:cs="Courier New"/>
+          <w:sz w:val="20"/>
+          <w:szCs w:val="20"/>
+        </w:rPr>
+      </w:pPr>
+      <w:r>
+        <w:rPr>
+          <w:rFonts w:ascii="Courier New" w:hAnsi="Courier New" w:cs="Courier New"/>
+          <w:sz w:val="20"/>
+          <w:szCs w:val="20"/>
+        </w:rPr>
+        <w:tab/>
+        <w:t>gCode = run slicing engine with amfFile and configFile as parameters</w:t>
+      </w:r>
+    </w:p>
+    <w:p>
+      <w:pPr>
+        <w:rPr>
+          <w:rFonts w:ascii="Courier New" w:hAnsi="Courier New" w:cs="Courier New"/>
+          <w:sz w:val="20"/>
+          <w:szCs w:val="20"/>
+        </w:rPr>
+      </w:pPr>
+      <w:r>
+        <w:rPr>
+          <w:rFonts w:ascii="Courier New" w:hAnsi="Courier New" w:cs="Courier New"/>
+          <w:sz w:val="20"/>
+          <w:szCs w:val="20"/>
+        </w:rPr>
+        <w:tab/>
+        <w:t>subsectionConfiguration.setGCode(gCode)</w:t>
+      </w:r>
+    </w:p>
+    <w:p>
+      <w:pPr>
+        <w:rPr>
+          <w:rFonts w:ascii="Courier New" w:hAnsi="Courier New" w:cs="Courier New"/>
+          <w:sz w:val="20"/>
+          <w:szCs w:val="20"/>
+        </w:rPr>
+      </w:pPr>
+      <w:r>
+        <w:rPr>
+          <w:rFonts w:ascii="Courier New" w:hAnsi="Courier New" w:cs="Courier New"/>
+          <w:sz w:val="20"/>
+          <w:szCs w:val="20"/>
+        </w:rPr>
+        <w:tab/>
+        <w:t>zOffset += subsetConfiguration.getEndZ()</w:t>
+      </w:r>
+    </w:p>
+    <w:p>
+      <w:pPr>
+        <w:pStyle w:val="Heading3"/>
+      </w:pPr>
+      <w:bookmarkStart w:id="61" w:name="_Toc379703433"/>
+      <w:r>
+        <w:t>Slicing Engine</w:t>
       </w:r>
       <w:bookmarkEnd w:id="61"/>
     </w:p>
     <w:p>
       <w:pPr>
-        <w:rPr>
-          <w:rFonts w:eastAsia="Batang"/>
-        </w:rPr>
-      </w:pPr>
-      <w:r>
-        <w:rPr>
-          <w:rFonts w:eastAsia="Batang"/>
-        </w:rPr>
-        <w:t>The Post Processing Layer receives the G-Codes from the Processing Layer and modifies the instructions to match special considerations the printer may need. G-Codes are somewhat standard, but some printers have instructions that are specific to that printer only. It is the job of the Post Processing Layer to correct the G-Code received from the Processing Layer to accommodate for those special instructions. Once finished, the Post Processing Layer will output G-Codes and the configuration to the physical layer.  Similar to the Preprocessing and Processing Layers, the Post-Processing layer is designed to be easily expanded in future iterations. Initially, this layer will only support the printer supplied by the Mechanical Engineering Team.</w:t>
-      </w:r>
-    </w:p>
-    <w:p>
-      <w:pPr>
-        <w:pStyle w:val="Heading2"/>
-      </w:pPr>
-      <w:r>
-        <w:t xml:space="preserve"> </w:t>
-      </w:r>
-      <w:bookmarkStart w:id="62" w:name="_Toc379703435"/>
-      <w:r>
-        <w:t>G-Code Preparation Subsystem</w:t>
-      </w:r>
-      <w:r>
-        <w:t xml:space="preserve"> Modules</w:t>
-      </w:r>
-      <w:bookmarkEnd w:id="62"/>
-    </w:p>
-    <w:p>
-      <w:pPr>
-        <w:rPr>
-          <w:rFonts w:eastAsia="Batang"/>
-        </w:rPr>
-      </w:pPr>
-      <w:r>
-        <w:rPr>
-          <w:rFonts w:eastAsia="Batang"/>
-        </w:rPr>
-        <w:t>The responsibility of the G-Code Preparation Subsystem is to modify the G-Code produced by the Processing Layer to be 100% compatible with the printer being used. This subsystem therefore must accommodate for any special instructions that are unique to that printer.</w:t>
-      </w:r>
-    </w:p>
-    <w:p>
-      <w:pPr>
-        <w:pStyle w:val="Heading3"/>
-      </w:pPr>
-      <w:r>
-        <w:t xml:space="preserve"> </w:t>
-      </w:r>
-      <w:bookmarkStart w:id="63" w:name="_Toc379703436"/>
-      <w:r>
-        <w:t>Parser Module</w:t>
-      </w:r>
-      <w:bookmarkEnd w:id="63"/>
-    </w:p>
-    <w:p>
-      <w:pPr>
         <w:pStyle w:val="Heading4"/>
       </w:pPr>
       <w:r>
@@ -11020,13 +11464,7 @@
     </w:p>
     <w:p>
       <w:r>
-        <w:t xml:space="preserve"> </w:t>
-      </w:r>
-      <w:r>
-        <w:t xml:space="preserve">The Parser Module is responsible for parsing G-Code data it receives and </w:t>
-      </w:r>
-      <w:r>
-        <w:t>modifying G-Codes to ensure that they are compliant with the G-Code standard required by the printing hardware.</w:t>
+        <w:t>The Slicing Engine is responsible for slicing 3-D objects into printable layers based on provided configuration data.</w:t>
       </w:r>
     </w:p>
     <w:p>
@@ -11238,11 +11676,80 @@
     </w:p>
     <w:p>
       <w:pPr>
+        <w:rPr>
+          <w:rFonts w:asciiTheme="majorHAnsi" w:eastAsiaTheme="majorEastAsia" w:hAnsiTheme="majorHAnsi" w:cstheme="majorBidi"/>
+          <w:b/>
+          <w:bCs/>
+          <w:caps/>
+          <w:spacing w:val="4"/>
+          <w:sz w:val="28"/>
+          <w:szCs w:val="28"/>
+        </w:rPr>
+      </w:pPr>
+      <w:bookmarkStart w:id="62" w:name="_Toc379703434"/>
+      <w:r>
+        <w:br w:type="page"/>
+      </w:r>
+    </w:p>
+    <w:p>
+      <w:pPr>
+        <w:pStyle w:val="Heading1"/>
+      </w:pPr>
+      <w:r>
+        <w:lastRenderedPageBreak/>
+        <w:t>Post processing Layer</w:t>
+      </w:r>
+      <w:bookmarkEnd w:id="62"/>
+    </w:p>
+    <w:p>
+      <w:pPr>
+        <w:rPr>
+          <w:rFonts w:eastAsia="Batang"/>
+        </w:rPr>
+      </w:pPr>
+      <w:r>
+        <w:rPr>
+          <w:rFonts w:eastAsia="Batang"/>
+        </w:rPr>
+        <w:t>The Post Processing Layer receives the G-Codes from the Processing Layer and modifies the instructions to match special considerations the printer may need. G-Codes are somewhat standard, but some printers have instructions that are specific to that printer only. It is the job of the Post Processing Layer to correct the G-Code received from the Processing Layer to accommodate for those special instructions. Once finished, the Post Processing Layer will output G-Codes and the configuration to the physical layer.  Similar to the Preprocessing and Processing Layers, the Post-Processing layer is designed to be easily expanded in future iterations. Initially, this layer will only support the printer supplied by the Mechanical Engineering Team.</w:t>
+      </w:r>
+    </w:p>
+    <w:p>
+      <w:pPr>
+        <w:pStyle w:val="Heading2"/>
+      </w:pPr>
+      <w:r>
+        <w:t xml:space="preserve"> </w:t>
+      </w:r>
+      <w:bookmarkStart w:id="63" w:name="_Toc379703435"/>
+      <w:r>
+        <w:t>G-Code Preparation Subsystem Modules</w:t>
+      </w:r>
+      <w:bookmarkEnd w:id="63"/>
+    </w:p>
+    <w:p>
+      <w:pPr>
+        <w:rPr>
+          <w:rFonts w:eastAsia="Batang"/>
+        </w:rPr>
+      </w:pPr>
+      <w:r>
+        <w:rPr>
+          <w:rFonts w:eastAsia="Batang"/>
+        </w:rPr>
+        <w:t>The responsibility of the G-Code Preparation Subsystem is to modify the G-Code produced by the Processing Layer to be 100% compatible with the printer being used. This subsystem therefore must accommodate for any special instructions that are unique to that printer.</w:t>
+      </w:r>
+    </w:p>
+    <w:p>
+      <w:pPr>
         <w:pStyle w:val="Heading3"/>
       </w:pPr>
-      <w:bookmarkStart w:id="64" w:name="_Toc379703437"/>
-      <w:r>
-        <w:t>Unification Module</w:t>
+      <w:r>
+        <w:t xml:space="preserve"> </w:t>
+      </w:r>
+      <w:bookmarkStart w:id="64" w:name="_Toc379703436"/>
+      <w:r>
+        <w:t>Parser Module</w:t>
       </w:r>
       <w:bookmarkEnd w:id="64"/>
     </w:p>
@@ -11256,10 +11763,7 @@
     </w:p>
     <w:p>
       <w:r>
-        <w:t xml:space="preserve"> The Unification Module is responsible for combining separated G-Codes into a single string of G-Codes that can be streamed to the printer.  When parts of an object are sliced separately, th</w:t>
-      </w:r>
-      <w:r>
-        <w:t>e Unification Module must be used to combine the separated G-Codes together.</w:t>
+        <w:t xml:space="preserve"> The Parser Module is responsible for parsing G-Code data it receives and modifying G-Codes to ensure that they are compliant with the G-Code standard required by the printing hardware.</w:t>
       </w:r>
     </w:p>
     <w:p>
@@ -11379,7 +11883,6 @@
         <w:pStyle w:val="Heading4"/>
       </w:pPr>
       <w:r>
-        <w:lastRenderedPageBreak/>
         <w:t>External Data Dependencies</w:t>
       </w:r>
     </w:p>
@@ -11470,70 +11973,17 @@
         <w:t>[Pseudo-code]</w:t>
       </w:r>
     </w:p>
-    <w:p/>
-    <w:p>
-      <w:pPr>
-        <w:rPr>
-          <w:rFonts w:asciiTheme="majorHAnsi" w:eastAsiaTheme="majorEastAsia" w:hAnsiTheme="majorHAnsi" w:cstheme="majorBidi"/>
-          <w:b/>
-          <w:bCs/>
-          <w:caps/>
-          <w:spacing w:val="4"/>
-          <w:sz w:val="28"/>
-          <w:szCs w:val="28"/>
-        </w:rPr>
-      </w:pPr>
-      <w:bookmarkStart w:id="65" w:name="_Toc379703438"/>
-      <w:r>
-        <w:br w:type="page"/>
-      </w:r>
-    </w:p>
-    <w:p>
-      <w:pPr>
-        <w:pStyle w:val="Heading1"/>
-      </w:pPr>
-      <w:r>
-        <w:lastRenderedPageBreak/>
-        <w:t>Physical Layer</w:t>
+    <w:p>
+      <w:pPr>
+        <w:pStyle w:val="Heading3"/>
+      </w:pPr>
+      <w:bookmarkStart w:id="65" w:name="_Toc379703437"/>
+      <w:r>
+        <w:t>Unification Module</w:t>
       </w:r>
       <w:bookmarkEnd w:id="65"/>
     </w:p>
     <w:p>
-      <w:r>
-        <w:t xml:space="preserve">The physical layer receives inbound G-Codes and printer configurations from the post processing layer. The physical layer will then assemble and serialize the data received in preparation to be sent to the communications layer. The G-Codes may be modified contingent on data received from the printer feedback and user interface layers. If either the printer feedback or user interface layers indicate that the print must be stopped then the physical layer must insert halt commands into the G-Code command stream such that the machine terminates the print in a timely manner. </w:t>
-      </w:r>
-    </w:p>
-    <w:p>
-      <w:pPr>
-        <w:pStyle w:val="Heading2"/>
-      </w:pPr>
-      <w:bookmarkStart w:id="66" w:name="_Toc379703439"/>
-      <w:r>
-        <w:t>[Subsystem] Modules</w:t>
-      </w:r>
-      <w:bookmarkEnd w:id="66"/>
-    </w:p>
-    <w:p>
-      <w:r>
-        <w:t>[Description]</w:t>
-      </w:r>
-    </w:p>
-    <w:p>
-      <w:pPr>
-        <w:pStyle w:val="Heading3"/>
-      </w:pPr>
-      <w:bookmarkStart w:id="67" w:name="_Toc379703440"/>
-      <w:r>
-        <w:t>[Module Name]</w:t>
-      </w:r>
-      <w:bookmarkEnd w:id="67"/>
-    </w:p>
-    <w:p>
-      <w:r>
-        <w:t>[Description]</w:t>
-      </w:r>
-    </w:p>
-    <w:p>
       <w:pPr>
         <w:pStyle w:val="Heading4"/>
       </w:pPr>
@@ -11543,7 +11993,7 @@
     </w:p>
     <w:p>
       <w:r>
-        <w:t xml:space="preserve"> [Name/Description/Function]</w:t>
+        <w:t xml:space="preserve"> The Unification Module is responsible for combining separated G-Codes into a single string of G-Codes that can be streamed to the printer.  When parts of an object are sliced separately, the Unification Module must be used to combine the separated G-Codes together.</w:t>
       </w:r>
     </w:p>
     <w:p>
@@ -11602,59 +12052,34 @@
           <w:tcPr>
             <w:tcW w:w="3116" w:type="dxa"/>
           </w:tcPr>
-          <w:p/>
+          <w:p>
+            <w:r>
+              <w:t>combineSubsections</w:t>
+            </w:r>
+          </w:p>
         </w:tc>
         <w:tc>
           <w:tcPr>
             <w:tcW w:w="3117" w:type="dxa"/>
           </w:tcPr>
-          <w:p/>
+          <w:p>
+            <w:r>
+              <w:t>Print Job Configuration Object</w:t>
+            </w:r>
+          </w:p>
         </w:tc>
         <w:tc>
           <w:tcPr>
             <w:tcW w:w="3117" w:type="dxa"/>
           </w:tcPr>
-          <w:p/>
-        </w:tc>
-      </w:tr>
-      <w:tr>
-        <w:tc>
-          <w:tcPr>
-            <w:tcW w:w="3116" w:type="dxa"/>
-          </w:tcPr>
-          <w:p/>
-        </w:tc>
-        <w:tc>
-          <w:tcPr>
-            <w:tcW w:w="3117" w:type="dxa"/>
-          </w:tcPr>
-          <w:p/>
-        </w:tc>
-        <w:tc>
-          <w:tcPr>
-            <w:tcW w:w="3117" w:type="dxa"/>
-          </w:tcPr>
-          <w:p/>
-        </w:tc>
-      </w:tr>
-      <w:tr>
-        <w:tc>
-          <w:tcPr>
-            <w:tcW w:w="3116" w:type="dxa"/>
-          </w:tcPr>
-          <w:p/>
-        </w:tc>
-        <w:tc>
-          <w:tcPr>
-            <w:tcW w:w="3117" w:type="dxa"/>
-          </w:tcPr>
-          <w:p/>
-        </w:tc>
-        <w:tc>
-          <w:tcPr>
-            <w:tcW w:w="3117" w:type="dxa"/>
-          </w:tcPr>
-          <w:p/>
+          <w:p>
+            <w:pPr>
+              <w:jc w:val="left"/>
+            </w:pPr>
+            <w:r>
+              <w:t>Modified Print Job Configuration Object</w:t>
+            </w:r>
+          </w:p>
         </w:tc>
       </w:tr>
     </w:tbl>
@@ -11749,8 +12174,102 @@
       </w:r>
     </w:p>
     <w:p>
-      <w:r>
-        <w:t>[Pseudo-code]</w:t>
+      <w:pPr>
+        <w:jc w:val="left"/>
+        <w:rPr>
+          <w:rFonts w:ascii="Courier New" w:hAnsi="Courier New" w:cs="Courier New"/>
+          <w:sz w:val="20"/>
+        </w:rPr>
+      </w:pPr>
+      <w:r>
+        <w:rPr>
+          <w:rFonts w:ascii="Courier New" w:hAnsi="Courier New" w:cs="Courier New"/>
+          <w:sz w:val="20"/>
+        </w:rPr>
+        <w:t>subsetConfigurationList = printJobConfiguration.getSubsetConfigurationList()</w:t>
+      </w:r>
+    </w:p>
+    <w:p>
+      <w:pPr>
+        <w:rPr>
+          <w:rFonts w:ascii="Courier New" w:hAnsi="Courier New" w:cs="Courier New"/>
+          <w:sz w:val="20"/>
+        </w:rPr>
+      </w:pPr>
+      <w:r>
+        <w:rPr>
+          <w:rFonts w:ascii="Courier New" w:hAnsi="Courier New" w:cs="Courier New"/>
+          <w:sz w:val="20"/>
+        </w:rPr>
+        <w:t>unifiedGCodeFile = new File().openForWriting()</w:t>
+      </w:r>
+    </w:p>
+    <w:p>
+      <w:pPr>
+        <w:rPr>
+          <w:rFonts w:ascii="Courier New" w:hAnsi="Courier New" w:cs="Courier New"/>
+          <w:sz w:val="20"/>
+        </w:rPr>
+      </w:pPr>
+      <w:r>
+        <w:rPr>
+          <w:rFonts w:ascii="Courier New" w:hAnsi="Courier New" w:cs="Courier New"/>
+          <w:sz w:val="20"/>
+        </w:rPr>
+        <w:t>for each subsectionConfiguration in subsectionConfigurationList:</w:t>
+      </w:r>
+    </w:p>
+    <w:p>
+      <w:pPr>
+        <w:rPr>
+          <w:rFonts w:ascii="Courier New" w:hAnsi="Courier New" w:cs="Courier New"/>
+          <w:sz w:val="20"/>
+        </w:rPr>
+      </w:pPr>
+      <w:r>
+        <w:rPr>
+          <w:rFonts w:ascii="Courier New" w:hAnsi="Courier New" w:cs="Courier New"/>
+          <w:sz w:val="20"/>
+        </w:rPr>
+        <w:t xml:space="preserve">    gCode = subsectionConfiguration.getGCode()</w:t>
+      </w:r>
+    </w:p>
+    <w:p>
+      <w:pPr>
+        <w:rPr>
+          <w:rFonts w:ascii="Courier New" w:hAnsi="Courier New" w:cs="Courier New"/>
+          <w:sz w:val="20"/>
+        </w:rPr>
+      </w:pPr>
+      <w:r>
+        <w:rPr>
+          <w:rFonts w:ascii="Courier New" w:hAnsi="Courier New" w:cs="Courier New"/>
+          <w:sz w:val="20"/>
+        </w:rPr>
+        <w:tab/>
+        <w:t>write gCode to unifiedGCodeFile</w:t>
+      </w:r>
+      <w:r>
+        <w:rPr>
+          <w:rFonts w:ascii="Courier New" w:hAnsi="Courier New" w:cs="Courier New"/>
+          <w:sz w:val="20"/>
+        </w:rPr>
+        <w:tab/>
+      </w:r>
+    </w:p>
+    <w:p>
+      <w:pPr>
+        <w:rPr>
+          <w:rFonts w:ascii="Courier New" w:hAnsi="Courier New" w:cs="Courier New"/>
+          <w:sz w:val="20"/>
+        </w:rPr>
+      </w:pPr>
+      <w:r>
+        <w:rPr>
+          <w:rFonts w:ascii="Courier New" w:hAnsi="Courier New" w:cs="Courier New"/>
+          <w:sz w:val="20"/>
+        </w:rPr>
+        <w:t>printJobConfiguration.setUnifiedGCode(unifiedGCodeFile)</w:t>
       </w:r>
     </w:p>
     <w:p>
@@ -11765,7 +12284,6 @@
           <w:szCs w:val="28"/>
         </w:rPr>
       </w:pPr>
-      <w:bookmarkStart w:id="68" w:name="_Toc379703441"/>
       <w:r>
         <w:br w:type="page"/>
       </w:r>
@@ -11776,27 +12294,24 @@
       </w:pPr>
       <w:r>
         <w:lastRenderedPageBreak/>
-        <w:t>Printer Feedback Layer</w:t>
-      </w:r>
-      <w:bookmarkEnd w:id="68"/>
-    </w:p>
-    <w:p>
-      <w:r>
-        <w:t xml:space="preserve">The printer feedback layer is responsible for receiving streamed input from the printer hardware, interpreting the data, then formatting and dispatching the information to the physical and user interface layers. </w:t>
-      </w:r>
-      <w:r>
-        <w:t>The information received from the printer will mainly consist of printer state such as extruder temperature, arm position, and other operating parameters. The printer feedback layer will transform the data received from the printer into useful and readable data that can be passed to the user interface and physical layers.</w:t>
+        <w:t>Physical Layer</w:t>
+      </w:r>
+      <w:bookmarkEnd w:id="54"/>
+    </w:p>
+    <w:p>
+      <w:r>
+        <w:t xml:space="preserve">The physical layer receives inbound G-Codes and printer configurations from the post processing layer. The physical layer will then assemble and serialize the data received in preparation to be sent to the communications layer. The G-Codes may be modified contingent on data received from the printer feedback and user interface layers. If either the printer feedback or user interface layers indicate that the print must be stopped then the physical layer must insert halt commands into the G-Code command stream such that the machine terminates the print in a timely manner. </w:t>
       </w:r>
     </w:p>
     <w:p>
       <w:pPr>
         <w:pStyle w:val="Heading2"/>
       </w:pPr>
-      <w:bookmarkStart w:id="69" w:name="_Toc379703442"/>
+      <w:bookmarkStart w:id="66" w:name="_Toc379703439"/>
       <w:r>
         <w:t>[Subsystem] Modules</w:t>
       </w:r>
-      <w:bookmarkEnd w:id="69"/>
+      <w:bookmarkEnd w:id="66"/>
     </w:p>
     <w:p>
       <w:r>
@@ -11807,11 +12322,11 @@
       <w:pPr>
         <w:pStyle w:val="Heading3"/>
       </w:pPr>
-      <w:bookmarkStart w:id="70" w:name="_Toc379703443"/>
+      <w:bookmarkStart w:id="67" w:name="_Toc379703440"/>
       <w:r>
         <w:t>[Module Name]</w:t>
       </w:r>
-      <w:bookmarkEnd w:id="70"/>
+      <w:bookmarkEnd w:id="67"/>
     </w:p>
     <w:p>
       <w:r>
@@ -12050,7 +12565,7 @@
           <w:szCs w:val="28"/>
         </w:rPr>
       </w:pPr>
-      <w:bookmarkStart w:id="71" w:name="_Toc379703444"/>
+      <w:bookmarkStart w:id="68" w:name="_Toc379703441"/>
       <w:r>
         <w:br w:type="page"/>
       </w:r>
@@ -12061,24 +12576,27 @@
       </w:pPr>
       <w:r>
         <w:lastRenderedPageBreak/>
-        <w:t>Communication Layer</w:t>
-      </w:r>
-      <w:bookmarkEnd w:id="71"/>
-    </w:p>
-    <w:p>
-      <w:r>
-        <w:t>The purpose of the communication layer is to serve as an interface between the client software (The 3-D Printer Fabrication System) and the printer firmware itself. The communication layer shall be able to implement most RS-232 compliant serial communications medium such that data can be transferred from the client software to the printer firmware reliably. The communications layer serves both the printer feedback and physical layers. The physical layer represents outbound communication (from client software to printer) while the printer feedback layer represents inbound communication (from printer to client software).</w:t>
+        <w:t>Printer Feedback Layer</w:t>
+      </w:r>
+      <w:bookmarkEnd w:id="68"/>
+    </w:p>
+    <w:p>
+      <w:r>
+        <w:t xml:space="preserve">The printer feedback layer is responsible for receiving streamed input from the printer hardware, interpreting the data, then formatting and dispatching the information to the physical and user interface layers. </w:t>
+      </w:r>
+      <w:r>
+        <w:t>The information received from the printer will mainly consist of printer state such as extruder temperature, arm position, and other operating parameters. The printer feedback layer will transform the data received from the printer into useful and readable data that can be passed to the user interface and physical layers.</w:t>
       </w:r>
     </w:p>
     <w:p>
       <w:pPr>
         <w:pStyle w:val="Heading2"/>
       </w:pPr>
-      <w:bookmarkStart w:id="72" w:name="_Toc379703445"/>
+      <w:bookmarkStart w:id="69" w:name="_Toc379703442"/>
       <w:r>
         <w:t>[Subsystem] Modules</w:t>
       </w:r>
-      <w:bookmarkEnd w:id="72"/>
+      <w:bookmarkEnd w:id="69"/>
     </w:p>
     <w:p>
       <w:r>
@@ -12089,11 +12607,11 @@
       <w:pPr>
         <w:pStyle w:val="Heading3"/>
       </w:pPr>
-      <w:bookmarkStart w:id="73" w:name="_Toc379703446"/>
+      <w:bookmarkStart w:id="70" w:name="_Toc379703443"/>
       <w:r>
         <w:t>[Module Name]</w:t>
       </w:r>
-      <w:bookmarkEnd w:id="73"/>
+      <w:bookmarkEnd w:id="70"/>
     </w:p>
     <w:p>
       <w:r>
@@ -12332,6 +12850,288 @@
           <w:szCs w:val="28"/>
         </w:rPr>
       </w:pPr>
+      <w:bookmarkStart w:id="71" w:name="_Toc379703444"/>
+      <w:r>
+        <w:br w:type="page"/>
+      </w:r>
+    </w:p>
+    <w:p>
+      <w:pPr>
+        <w:pStyle w:val="Heading1"/>
+      </w:pPr>
+      <w:r>
+        <w:lastRenderedPageBreak/>
+        <w:t>Communication Layer</w:t>
+      </w:r>
+      <w:bookmarkEnd w:id="71"/>
+    </w:p>
+    <w:p>
+      <w:r>
+        <w:t>The purpose of the communication layer is to serve as an interface between the client software (The 3-D Printer Fabrication System) and the printer firmware itself. The communication layer shall be able to implement most RS-232 compliant serial communications medium such that data can be transferred from the client software to the printer firmware reliably. The communications layer serves both the printer feedback and physical layers. The physical layer represents outbound communication (from client software to printer) while the printer feedback layer represents inbound communication (from printer to client software).</w:t>
+      </w:r>
+    </w:p>
+    <w:p>
+      <w:pPr>
+        <w:pStyle w:val="Heading2"/>
+      </w:pPr>
+      <w:bookmarkStart w:id="72" w:name="_Toc379703445"/>
+      <w:r>
+        <w:t>[Subsystem] Modules</w:t>
+      </w:r>
+      <w:bookmarkEnd w:id="72"/>
+    </w:p>
+    <w:p>
+      <w:r>
+        <w:t>[Description]</w:t>
+      </w:r>
+    </w:p>
+    <w:p>
+      <w:pPr>
+        <w:pStyle w:val="Heading3"/>
+      </w:pPr>
+      <w:bookmarkStart w:id="73" w:name="_Toc379703446"/>
+      <w:r>
+        <w:t>[Module Name]</w:t>
+      </w:r>
+      <w:bookmarkEnd w:id="73"/>
+    </w:p>
+    <w:p>
+      <w:r>
+        <w:t>[Description]</w:t>
+      </w:r>
+    </w:p>
+    <w:p>
+      <w:pPr>
+        <w:pStyle w:val="Heading4"/>
+      </w:pPr>
+      <w:r>
+        <w:t>Prologue</w:t>
+      </w:r>
+    </w:p>
+    <w:p>
+      <w:r>
+        <w:t xml:space="preserve"> [Name/Description/Function]</w:t>
+      </w:r>
+    </w:p>
+    <w:p>
+      <w:pPr>
+        <w:pStyle w:val="Heading4"/>
+      </w:pPr>
+      <w:r>
+        <w:t>Interfaces</w:t>
+      </w:r>
+    </w:p>
+    <w:tbl>
+      <w:tblPr>
+        <w:tblStyle w:val="TableGrid"/>
+        <w:tblW w:w="0" w:type="auto"/>
+        <w:tblLook w:val="04A0" w:firstRow="1" w:lastRow="0" w:firstColumn="1" w:lastColumn="0" w:noHBand="0" w:noVBand="1"/>
+      </w:tblPr>
+      <w:tblGrid>
+        <w:gridCol w:w="3116"/>
+        <w:gridCol w:w="3117"/>
+        <w:gridCol w:w="3117"/>
+      </w:tblGrid>
+      <w:tr>
+        <w:tc>
+          <w:tcPr>
+            <w:tcW w:w="3116" w:type="dxa"/>
+          </w:tcPr>
+          <w:p>
+            <w:r>
+              <w:t>Interface</w:t>
+            </w:r>
+          </w:p>
+        </w:tc>
+        <w:tc>
+          <w:tcPr>
+            <w:tcW w:w="3117" w:type="dxa"/>
+          </w:tcPr>
+          <w:p>
+            <w:r>
+              <w:t>Information Required</w:t>
+            </w:r>
+          </w:p>
+        </w:tc>
+        <w:tc>
+          <w:tcPr>
+            <w:tcW w:w="3117" w:type="dxa"/>
+          </w:tcPr>
+          <w:p>
+            <w:r>
+              <w:t>Information Returned</w:t>
+            </w:r>
+          </w:p>
+        </w:tc>
+      </w:tr>
+      <w:tr>
+        <w:tc>
+          <w:tcPr>
+            <w:tcW w:w="3116" w:type="dxa"/>
+          </w:tcPr>
+          <w:p/>
+        </w:tc>
+        <w:tc>
+          <w:tcPr>
+            <w:tcW w:w="3117" w:type="dxa"/>
+          </w:tcPr>
+          <w:p/>
+        </w:tc>
+        <w:tc>
+          <w:tcPr>
+            <w:tcW w:w="3117" w:type="dxa"/>
+          </w:tcPr>
+          <w:p/>
+        </w:tc>
+      </w:tr>
+      <w:tr>
+        <w:tc>
+          <w:tcPr>
+            <w:tcW w:w="3116" w:type="dxa"/>
+          </w:tcPr>
+          <w:p/>
+        </w:tc>
+        <w:tc>
+          <w:tcPr>
+            <w:tcW w:w="3117" w:type="dxa"/>
+          </w:tcPr>
+          <w:p/>
+        </w:tc>
+        <w:tc>
+          <w:tcPr>
+            <w:tcW w:w="3117" w:type="dxa"/>
+          </w:tcPr>
+          <w:p/>
+        </w:tc>
+      </w:tr>
+      <w:tr>
+        <w:tc>
+          <w:tcPr>
+            <w:tcW w:w="3116" w:type="dxa"/>
+          </w:tcPr>
+          <w:p/>
+        </w:tc>
+        <w:tc>
+          <w:tcPr>
+            <w:tcW w:w="3117" w:type="dxa"/>
+          </w:tcPr>
+          <w:p/>
+        </w:tc>
+        <w:tc>
+          <w:tcPr>
+            <w:tcW w:w="3117" w:type="dxa"/>
+          </w:tcPr>
+          <w:p/>
+        </w:tc>
+      </w:tr>
+    </w:tbl>
+    <w:p>
+      <w:pPr>
+        <w:pStyle w:val="Heading4"/>
+      </w:pPr>
+      <w:r>
+        <w:t>External Data Dependencies</w:t>
+      </w:r>
+    </w:p>
+    <w:tbl>
+      <w:tblPr>
+        <w:tblStyle w:val="TableGrid"/>
+        <w:tblW w:w="0" w:type="auto"/>
+        <w:tblLook w:val="04A0" w:firstRow="1" w:lastRow="0" w:firstColumn="1" w:lastColumn="0" w:noHBand="0" w:noVBand="1"/>
+      </w:tblPr>
+      <w:tblGrid>
+        <w:gridCol w:w="4675"/>
+        <w:gridCol w:w="4675"/>
+      </w:tblGrid>
+      <w:tr>
+        <w:tc>
+          <w:tcPr>
+            <w:tcW w:w="4675" w:type="dxa"/>
+          </w:tcPr>
+          <w:p>
+            <w:r>
+              <w:t>Data</w:t>
+            </w:r>
+          </w:p>
+        </w:tc>
+        <w:tc>
+          <w:tcPr>
+            <w:tcW w:w="4675" w:type="dxa"/>
+          </w:tcPr>
+          <w:p>
+            <w:r>
+              <w:t>Source</w:t>
+            </w:r>
+          </w:p>
+        </w:tc>
+      </w:tr>
+      <w:tr>
+        <w:tc>
+          <w:tcPr>
+            <w:tcW w:w="4675" w:type="dxa"/>
+          </w:tcPr>
+          <w:p/>
+        </w:tc>
+        <w:tc>
+          <w:tcPr>
+            <w:tcW w:w="4675" w:type="dxa"/>
+          </w:tcPr>
+          <w:p/>
+        </w:tc>
+      </w:tr>
+      <w:tr>
+        <w:tc>
+          <w:tcPr>
+            <w:tcW w:w="4675" w:type="dxa"/>
+          </w:tcPr>
+          <w:p/>
+        </w:tc>
+        <w:tc>
+          <w:tcPr>
+            <w:tcW w:w="4675" w:type="dxa"/>
+          </w:tcPr>
+          <w:p/>
+        </w:tc>
+      </w:tr>
+    </w:tbl>
+    <w:p>
+      <w:pPr>
+        <w:pStyle w:val="Heading4"/>
+      </w:pPr>
+      <w:r>
+        <w:t>Internal Data Descriptors</w:t>
+      </w:r>
+    </w:p>
+    <w:p>
+      <w:r>
+        <w:t>[NOT EXACTLY SURE WHAT THIS IS</w:t>
+      </w:r>
+    </w:p>
+    <w:p>
+      <w:pPr>
+        <w:pStyle w:val="Heading4"/>
+      </w:pPr>
+      <w:r>
+        <w:t>Process</w:t>
+      </w:r>
+    </w:p>
+    <w:p>
+      <w:r>
+        <w:t>[Pseudo-code]</w:t>
+      </w:r>
+    </w:p>
+    <w:p>
+      <w:pPr>
+        <w:rPr>
+          <w:rFonts w:asciiTheme="majorHAnsi" w:eastAsiaTheme="majorEastAsia" w:hAnsiTheme="majorHAnsi" w:cstheme="majorBidi"/>
+          <w:b/>
+          <w:bCs/>
+          <w:caps/>
+          <w:spacing w:val="4"/>
+          <w:sz w:val="28"/>
+          <w:szCs w:val="28"/>
+        </w:rPr>
+      </w:pPr>
       <w:bookmarkStart w:id="74" w:name="_Toc379703447"/>
       <w:r>
         <w:br w:type="page"/>
@@ -12672,7 +13472,7 @@
 </file>
 
 <file path=word/endnotes.xml><?xml version="1.0" encoding="utf-8"?>
-<w:endnotes xmlns:wpc="http://schemas.microsoft.com/office/word/2010/wordprocessingCanvas" xmlns:mc="http://schemas.openxmlformats.org/markup-compatibility/2006" xmlns:o="urn:schemas-microsoft-com:office:office" xmlns:r="http://schemas.openxmlformats.org/officeDocument/2006/relationships" xmlns:m="http://schemas.openxmlformats.org/officeDocument/2006/math" xmlns:v="urn:schemas-microsoft-com:vml" xmlns:wp14="http://schemas.microsoft.com/office/word/2010/wordprocessingDrawing" xmlns:wp="http://schemas.openxmlformats.org/drawingml/2006/wordprocessingDrawing" xmlns:w10="urn:schemas-microsoft-com:office:word" xmlns:w="http://schemas.openxmlformats.org/wordprocessingml/2006/main" xmlns:w14="http://schemas.microsoft.com/office/word/2010/wordml" xmlns:wpg="http://schemas.microsoft.com/office/word/2010/wordprocessingGroup" xmlns:wpi="http://schemas.microsoft.com/office/word/2010/wordprocessingInk" xmlns:wne="http://schemas.microsoft.com/office/word/2006/wordml" xmlns:wps="http://schemas.microsoft.com/office/word/2010/wordprocessingShape" mc:Ignorable="w14 wp14">
+<w:endnotes xmlns:wpc="http://schemas.microsoft.com/office/word/2010/wordprocessingCanvas" xmlns:mc="http://schemas.openxmlformats.org/markup-compatibility/2006" xmlns:o="urn:schemas-microsoft-com:office:office" xmlns:r="http://schemas.openxmlformats.org/officeDocument/2006/relationships" xmlns:m="http://schemas.openxmlformats.org/officeDocument/2006/math" xmlns:v="urn:schemas-microsoft-com:vml" xmlns:wp14="http://schemas.microsoft.com/office/word/2010/wordprocessingDrawing" xmlns:wp="http://schemas.openxmlformats.org/drawingml/2006/wordprocessingDrawing" xmlns:w10="urn:schemas-microsoft-com:office:word" xmlns:w="http://schemas.openxmlformats.org/wordprocessingml/2006/main" xmlns:w14="http://schemas.microsoft.com/office/word/2010/wordml" xmlns:w15="http://schemas.microsoft.com/office/word/2012/wordml" xmlns:wpg="http://schemas.microsoft.com/office/word/2010/wordprocessingGroup" xmlns:wpi="http://schemas.microsoft.com/office/word/2010/wordprocessingInk" xmlns:wne="http://schemas.microsoft.com/office/word/2006/wordml" xmlns:wps="http://schemas.microsoft.com/office/word/2010/wordprocessingShape" mc:Ignorable="w14 w15 wp14">
   <w:endnote w:type="separator" w:id="-1">
     <w:p>
       <w:pPr>
@@ -12697,7 +13497,7 @@
 </file>
 
 <file path=word/footnotes.xml><?xml version="1.0" encoding="utf-8"?>
-<w:footnotes xmlns:wpc="http://schemas.microsoft.com/office/word/2010/wordprocessingCanvas" xmlns:mc="http://schemas.openxmlformats.org/markup-compatibility/2006" xmlns:o="urn:schemas-microsoft-com:office:office" xmlns:r="http://schemas.openxmlformats.org/officeDocument/2006/relationships" xmlns:m="http://schemas.openxmlformats.org/officeDocument/2006/math" xmlns:v="urn:schemas-microsoft-com:vml" xmlns:wp14="http://schemas.microsoft.com/office/word/2010/wordprocessingDrawing" xmlns:wp="http://schemas.openxmlformats.org/drawingml/2006/wordprocessingDrawing" xmlns:w10="urn:schemas-microsoft-com:office:word" xmlns:w="http://schemas.openxmlformats.org/wordprocessingml/2006/main" xmlns:w14="http://schemas.microsoft.com/office/word/2010/wordml" xmlns:wpg="http://schemas.microsoft.com/office/word/2010/wordprocessingGroup" xmlns:wpi="http://schemas.microsoft.com/office/word/2010/wordprocessingInk" xmlns:wne="http://schemas.microsoft.com/office/word/2006/wordml" xmlns:wps="http://schemas.microsoft.com/office/word/2010/wordprocessingShape" mc:Ignorable="w14 wp14">
+<w:footnotes xmlns:wpc="http://schemas.microsoft.com/office/word/2010/wordprocessingCanvas" xmlns:mc="http://schemas.openxmlformats.org/markup-compatibility/2006" xmlns:o="urn:schemas-microsoft-com:office:office" xmlns:r="http://schemas.openxmlformats.org/officeDocument/2006/relationships" xmlns:m="http://schemas.openxmlformats.org/officeDocument/2006/math" xmlns:v="urn:schemas-microsoft-com:vml" xmlns:wp14="http://schemas.microsoft.com/office/word/2010/wordprocessingDrawing" xmlns:wp="http://schemas.openxmlformats.org/drawingml/2006/wordprocessingDrawing" xmlns:w10="urn:schemas-microsoft-com:office:word" xmlns:w="http://schemas.openxmlformats.org/wordprocessingml/2006/main" xmlns:w14="http://schemas.microsoft.com/office/word/2010/wordml" xmlns:w15="http://schemas.microsoft.com/office/word/2012/wordml" xmlns:wpg="http://schemas.microsoft.com/office/word/2010/wordprocessingGroup" xmlns:wpi="http://schemas.microsoft.com/office/word/2010/wordprocessingInk" xmlns:wne="http://schemas.microsoft.com/office/word/2006/wordml" xmlns:wps="http://schemas.microsoft.com/office/word/2010/wordprocessingShape" mc:Ignorable="w14 w15 wp14">
   <w:footnote w:type="separator" w:id="-1">
     <w:p>
       <w:pPr>
@@ -12722,7 +13522,7 @@
 </file>
 
 <file path=word/numbering.xml><?xml version="1.0" encoding="utf-8"?>
-<w:numbering xmlns:wpc="http://schemas.microsoft.com/office/word/2010/wordprocessingCanvas" xmlns:mc="http://schemas.openxmlformats.org/markup-compatibility/2006" xmlns:o="urn:schemas-microsoft-com:office:office" xmlns:r="http://schemas.openxmlformats.org/officeDocument/2006/relationships" xmlns:m="http://schemas.openxmlformats.org/officeDocument/2006/math" xmlns:v="urn:schemas-microsoft-com:vml" xmlns:wp14="http://schemas.microsoft.com/office/word/2010/wordprocessingDrawing" xmlns:wp="http://schemas.openxmlformats.org/drawingml/2006/wordprocessingDrawing" xmlns:w10="urn:schemas-microsoft-com:office:word" xmlns:w="http://schemas.openxmlformats.org/wordprocessingml/2006/main" xmlns:w14="http://schemas.microsoft.com/office/word/2010/wordml" xmlns:wpg="http://schemas.microsoft.com/office/word/2010/wordprocessingGroup" xmlns:wpi="http://schemas.microsoft.com/office/word/2010/wordprocessingInk" xmlns:wne="http://schemas.microsoft.com/office/word/2006/wordml" xmlns:wps="http://schemas.microsoft.com/office/word/2010/wordprocessingShape" mc:Ignorable="w14 wp14">
+<w:numbering xmlns:wpc="http://schemas.microsoft.com/office/word/2010/wordprocessingCanvas" xmlns:mc="http://schemas.openxmlformats.org/markup-compatibility/2006" xmlns:o="urn:schemas-microsoft-com:office:office" xmlns:r="http://schemas.openxmlformats.org/officeDocument/2006/relationships" xmlns:m="http://schemas.openxmlformats.org/officeDocument/2006/math" xmlns:v="urn:schemas-microsoft-com:vml" xmlns:wp14="http://schemas.microsoft.com/office/word/2010/wordprocessingDrawing" xmlns:wp="http://schemas.openxmlformats.org/drawingml/2006/wordprocessingDrawing" xmlns:w10="urn:schemas-microsoft-com:office:word" xmlns:w="http://schemas.openxmlformats.org/wordprocessingml/2006/main" xmlns:w14="http://schemas.microsoft.com/office/word/2010/wordml" xmlns:w15="http://schemas.microsoft.com/office/word/2012/wordml" xmlns:wpg="http://schemas.microsoft.com/office/word/2010/wordprocessingGroup" xmlns:wpi="http://schemas.microsoft.com/office/word/2010/wordprocessingInk" xmlns:wne="http://schemas.microsoft.com/office/word/2006/wordml" xmlns:wps="http://schemas.microsoft.com/office/word/2010/wordprocessingShape" mc:Ignorable="w14 w15 wp14">
   <w:abstractNum w:abstractNumId="0">
     <w:nsid w:val="FFFFFF1D"/>
     <w:multiLevelType w:val="multilevel"/>
@@ -15589,7 +16389,7 @@
 </file>
 
 <file path=word/styles.xml><?xml version="1.0" encoding="utf-8"?>
-<w:styles xmlns:mc="http://schemas.openxmlformats.org/markup-compatibility/2006" xmlns:r="http://schemas.openxmlformats.org/officeDocument/2006/relationships" xmlns:w="http://schemas.openxmlformats.org/wordprocessingml/2006/main" xmlns:w14="http://schemas.microsoft.com/office/word/2010/wordml" mc:Ignorable="w14">
+<w:styles xmlns:mc="http://schemas.openxmlformats.org/markup-compatibility/2006" xmlns:r="http://schemas.openxmlformats.org/officeDocument/2006/relationships" xmlns:w="http://schemas.openxmlformats.org/wordprocessingml/2006/main" xmlns:w14="http://schemas.microsoft.com/office/word/2010/wordml" xmlns:w15="http://schemas.microsoft.com/office/word/2012/wordml" mc:Ignorable="w14 w15">
   <w:docDefaults>
     <w:rPrDefault>
       <w:rPr>
@@ -15606,150 +16406,378 @@
       </w:pPr>
     </w:pPrDefault>
   </w:docDefaults>
-  <w:latentStyles w:defLockedState="0" w:defUIPriority="99" w:defSemiHidden="1" w:defUnhideWhenUsed="1" w:defQFormat="0" w:count="267">
-    <w:lsdException w:name="Normal" w:semiHidden="0" w:uiPriority="0" w:unhideWhenUsed="0" w:qFormat="1"/>
-    <w:lsdException w:name="heading 1" w:semiHidden="0" w:uiPriority="0" w:unhideWhenUsed="0" w:qFormat="1"/>
-    <w:lsdException w:name="heading 2" w:uiPriority="0" w:qFormat="1"/>
-    <w:lsdException w:name="heading 3" w:uiPriority="0" w:qFormat="1"/>
-    <w:lsdException w:name="heading 4" w:uiPriority="0" w:qFormat="1"/>
-    <w:lsdException w:name="heading 5" w:uiPriority="0" w:qFormat="1"/>
-    <w:lsdException w:name="heading 6" w:uiPriority="0" w:qFormat="1"/>
-    <w:lsdException w:name="heading 7" w:uiPriority="0" w:qFormat="1"/>
-    <w:lsdException w:name="heading 8" w:uiPriority="0" w:qFormat="1"/>
-    <w:lsdException w:name="heading 9" w:uiPriority="0" w:qFormat="1"/>
-    <w:lsdException w:name="toc 1" w:uiPriority="39"/>
-    <w:lsdException w:name="toc 2" w:uiPriority="39"/>
-    <w:lsdException w:name="toc 3" w:uiPriority="39"/>
-    <w:lsdException w:name="toc 4" w:uiPriority="39"/>
-    <w:lsdException w:name="toc 5" w:uiPriority="39"/>
-    <w:lsdException w:name="toc 6" w:uiPriority="39"/>
-    <w:lsdException w:name="toc 7" w:uiPriority="39"/>
-    <w:lsdException w:name="toc 8" w:uiPriority="39"/>
-    <w:lsdException w:name="toc 9" w:uiPriority="39"/>
-    <w:lsdException w:name="footer" w:uiPriority="0"/>
-    <w:lsdException w:name="caption" w:uiPriority="0" w:qFormat="1"/>
-    <w:lsdException w:name="page number" w:uiPriority="0"/>
-    <w:lsdException w:name="Title" w:semiHidden="0" w:uiPriority="0" w:unhideWhenUsed="0" w:qFormat="1"/>
-    <w:lsdException w:name="Default Paragraph Font" w:uiPriority="1"/>
-    <w:lsdException w:name="Subtitle" w:semiHidden="0" w:uiPriority="11" w:unhideWhenUsed="0" w:qFormat="1"/>
-    <w:lsdException w:name="Strong" w:semiHidden="0" w:uiPriority="22" w:unhideWhenUsed="0" w:qFormat="1"/>
-    <w:lsdException w:name="Emphasis" w:semiHidden="0" w:uiPriority="20" w:unhideWhenUsed="0" w:qFormat="1"/>
-    <w:lsdException w:name="Table Contemporary" w:uiPriority="0"/>
-    <w:lsdException w:name="Table Elegant" w:uiPriority="0"/>
-    <w:lsdException w:name="Table Professional" w:uiPriority="0"/>
-    <w:lsdException w:name="Balloon Text" w:uiPriority="0"/>
-    <w:lsdException w:name="Table Grid" w:semiHidden="0" w:uiPriority="0" w:unhideWhenUsed="0"/>
-    <w:lsdException w:name="Placeholder Text" w:unhideWhenUsed="0"/>
-    <w:lsdException w:name="No Spacing" w:semiHidden="0" w:uiPriority="1" w:unhideWhenUsed="0" w:qFormat="1"/>
-    <w:lsdException w:name="Light Shading" w:semiHidden="0" w:uiPriority="60" w:unhideWhenUsed="0"/>
-    <w:lsdException w:name="Light List" w:semiHidden="0" w:uiPriority="61" w:unhideWhenUsed="0"/>
-    <w:lsdException w:name="Light Grid" w:semiHidden="0" w:uiPriority="62" w:unhideWhenUsed="0"/>
-    <w:lsdException w:name="Medium Shading 1" w:semiHidden="0" w:uiPriority="63" w:unhideWhenUsed="0"/>
-    <w:lsdException w:name="Medium Shading 2" w:semiHidden="0" w:uiPriority="64" w:unhideWhenUsed="0"/>
-    <w:lsdException w:name="Medium List 1" w:semiHidden="0" w:uiPriority="65" w:unhideWhenUsed="0"/>
-    <w:lsdException w:name="Medium List 2" w:semiHidden="0" w:uiPriority="66" w:unhideWhenUsed="0"/>
-    <w:lsdException w:name="Medium Grid 1" w:semiHidden="0" w:uiPriority="67" w:unhideWhenUsed="0"/>
-    <w:lsdException w:name="Medium Grid 2" w:semiHidden="0" w:uiPriority="68" w:unhideWhenUsed="0"/>
-    <w:lsdException w:name="Medium Grid 3" w:semiHidden="0" w:uiPriority="69" w:unhideWhenUsed="0"/>
-    <w:lsdException w:name="Dark List" w:semiHidden="0" w:uiPriority="70" w:unhideWhenUsed="0"/>
-    <w:lsdException w:name="Colorful Shading" w:semiHidden="0" w:uiPriority="71" w:unhideWhenUsed="0"/>
-    <w:lsdException w:name="Colorful List" w:semiHidden="0" w:uiPriority="72" w:unhideWhenUsed="0"/>
-    <w:lsdException w:name="Colorful Grid" w:semiHidden="0" w:uiPriority="73" w:unhideWhenUsed="0"/>
-    <w:lsdException w:name="Light Shading Accent 1" w:semiHidden="0" w:uiPriority="60" w:unhideWhenUsed="0"/>
-    <w:lsdException w:name="Light List Accent 1" w:semiHidden="0" w:uiPriority="61" w:unhideWhenUsed="0"/>
-    <w:lsdException w:name="Light Grid Accent 1" w:semiHidden="0" w:uiPriority="62" w:unhideWhenUsed="0"/>
-    <w:lsdException w:name="Medium Shading 1 Accent 1" w:semiHidden="0" w:uiPriority="63" w:unhideWhenUsed="0"/>
-    <w:lsdException w:name="Medium Shading 2 Accent 1" w:semiHidden="0" w:uiPriority="64" w:unhideWhenUsed="0"/>
-    <w:lsdException w:name="Medium List 1 Accent 1" w:semiHidden="0" w:uiPriority="65" w:unhideWhenUsed="0"/>
-    <w:lsdException w:name="Revision" w:unhideWhenUsed="0"/>
-    <w:lsdException w:name="List Paragraph" w:semiHidden="0" w:uiPriority="34" w:unhideWhenUsed="0" w:qFormat="1"/>
-    <w:lsdException w:name="Quote" w:semiHidden="0" w:uiPriority="29" w:unhideWhenUsed="0" w:qFormat="1"/>
-    <w:lsdException w:name="Intense Quote" w:semiHidden="0" w:uiPriority="30" w:unhideWhenUsed="0" w:qFormat="1"/>
-    <w:lsdException w:name="Medium List 2 Accent 1" w:semiHidden="0" w:uiPriority="66" w:unhideWhenUsed="0"/>
-    <w:lsdException w:name="Medium Grid 1 Accent 1" w:semiHidden="0" w:uiPriority="67" w:unhideWhenUsed="0"/>
-    <w:lsdException w:name="Medium Grid 2 Accent 1" w:semiHidden="0" w:uiPriority="68" w:unhideWhenUsed="0"/>
-    <w:lsdException w:name="Medium Grid 3 Accent 1" w:semiHidden="0" w:uiPriority="69" w:unhideWhenUsed="0"/>
-    <w:lsdException w:name="Dark List Accent 1" w:semiHidden="0" w:uiPriority="70" w:unhideWhenUsed="0"/>
-    <w:lsdException w:name="Colorful Shading Accent 1" w:semiHidden="0" w:uiPriority="71" w:unhideWhenUsed="0"/>
-    <w:lsdException w:name="Colorful List Accent 1" w:semiHidden="0" w:uiPriority="72" w:unhideWhenUsed="0"/>
-    <w:lsdException w:name="Colorful Grid Accent 1" w:semiHidden="0" w:uiPriority="73" w:unhideWhenUsed="0"/>
-    <w:lsdException w:name="Light Shading Accent 2" w:semiHidden="0" w:uiPriority="60" w:unhideWhenUsed="0"/>
-    <w:lsdException w:name="Light List Accent 2" w:semiHidden="0" w:uiPriority="61" w:unhideWhenUsed="0"/>
-    <w:lsdException w:name="Light Grid Accent 2" w:semiHidden="0" w:uiPriority="62" w:unhideWhenUsed="0"/>
-    <w:lsdException w:name="Medium Shading 1 Accent 2" w:semiHidden="0" w:uiPriority="63" w:unhideWhenUsed="0"/>
-    <w:lsdException w:name="Medium Shading 2 Accent 2" w:semiHidden="0" w:uiPriority="64" w:unhideWhenUsed="0"/>
-    <w:lsdException w:name="Medium List 1 Accent 2" w:semiHidden="0" w:uiPriority="65" w:unhideWhenUsed="0"/>
-    <w:lsdException w:name="Medium List 2 Accent 2" w:semiHidden="0" w:uiPriority="66" w:unhideWhenUsed="0"/>
-    <w:lsdException w:name="Medium Grid 1 Accent 2" w:semiHidden="0" w:uiPriority="67" w:unhideWhenUsed="0"/>
-    <w:lsdException w:name="Medium Grid 2 Accent 2" w:semiHidden="0" w:uiPriority="68" w:unhideWhenUsed="0"/>
-    <w:lsdException w:name="Medium Grid 3 Accent 2" w:semiHidden="0" w:uiPriority="69" w:unhideWhenUsed="0"/>
-    <w:lsdException w:name="Dark List Accent 2" w:semiHidden="0" w:uiPriority="66" w:unhideWhenUsed="0"/>
-    <w:lsdException w:name="Colorful Shading Accent 2" w:semiHidden="0" w:uiPriority="71" w:unhideWhenUsed="0"/>
-    <w:lsdException w:name="Colorful List Accent 2" w:semiHidden="0" w:uiPriority="72" w:unhideWhenUsed="0"/>
-    <w:lsdException w:name="Colorful Grid Accent 2" w:semiHidden="0" w:uiPriority="73" w:unhideWhenUsed="0"/>
-    <w:lsdException w:name="Light Shading Accent 3" w:semiHidden="0" w:uiPriority="60" w:unhideWhenUsed="0"/>
-    <w:lsdException w:name="Light List Accent 3" w:semiHidden="0" w:uiPriority="61" w:unhideWhenUsed="0"/>
-    <w:lsdException w:name="Light Grid Accent 3" w:semiHidden="0" w:uiPriority="62" w:unhideWhenUsed="0"/>
-    <w:lsdException w:name="Medium Shading 1 Accent 3" w:semiHidden="0" w:uiPriority="63" w:unhideWhenUsed="0"/>
-    <w:lsdException w:name="Medium Shading 2 Accent 3" w:semiHidden="0" w:uiPriority="64" w:unhideWhenUsed="0"/>
-    <w:lsdException w:name="Medium List 1 Accent 3" w:semiHidden="0" w:uiPriority="65" w:unhideWhenUsed="0"/>
-    <w:lsdException w:name="Medium List 2 Accent 3" w:semiHidden="0" w:uiPriority="66" w:unhideWhenUsed="0"/>
-    <w:lsdException w:name="Medium Grid 1 Accent 3" w:semiHidden="0" w:uiPriority="67" w:unhideWhenUsed="0"/>
-    <w:lsdException w:name="Medium Grid 2 Accent 3" w:semiHidden="0" w:uiPriority="68" w:unhideWhenUsed="0"/>
-    <w:lsdException w:name="Medium Grid 3 Accent 3" w:semiHidden="0" w:uiPriority="69" w:unhideWhenUsed="0"/>
-    <w:lsdException w:name="Dark List Accent 3" w:semiHidden="0" w:uiPriority="70" w:unhideWhenUsed="0"/>
-    <w:lsdException w:name="Colorful Shading Accent 3" w:semiHidden="0" w:uiPriority="71" w:unhideWhenUsed="0"/>
-    <w:lsdException w:name="Colorful List Accent 3" w:semiHidden="0" w:uiPriority="72" w:unhideWhenUsed="0"/>
-    <w:lsdException w:name="Colorful Grid Accent 3" w:semiHidden="0" w:uiPriority="73" w:unhideWhenUsed="0"/>
-    <w:lsdException w:name="Light Shading Accent 4" w:semiHidden="0" w:uiPriority="60" w:unhideWhenUsed="0"/>
-    <w:lsdException w:name="Light List Accent 4" w:semiHidden="0" w:uiPriority="61" w:unhideWhenUsed="0"/>
-    <w:lsdException w:name="Light Grid Accent 4" w:semiHidden="0" w:uiPriority="62" w:unhideWhenUsed="0"/>
-    <w:lsdException w:name="Medium Shading 1 Accent 4" w:semiHidden="0" w:uiPriority="63" w:unhideWhenUsed="0"/>
-    <w:lsdException w:name="Medium Shading 2 Accent 4" w:semiHidden="0" w:uiPriority="64" w:unhideWhenUsed="0"/>
-    <w:lsdException w:name="Medium List 1 Accent 4" w:semiHidden="0" w:uiPriority="65" w:unhideWhenUsed="0"/>
-    <w:lsdException w:name="Medium List 2 Accent 4" w:semiHidden="0" w:uiPriority="66" w:unhideWhenUsed="0"/>
-    <w:lsdException w:name="Medium Grid 1 Accent 4" w:semiHidden="0" w:uiPriority="67" w:unhideWhenUsed="0"/>
-    <w:lsdException w:name="Medium Grid 2 Accent 4" w:semiHidden="0" w:uiPriority="68" w:unhideWhenUsed="0"/>
-    <w:lsdException w:name="Medium Grid 3 Accent 4" w:semiHidden="0" w:uiPriority="69" w:unhideWhenUsed="0"/>
-    <w:lsdException w:name="Dark List Accent 4" w:semiHidden="0" w:uiPriority="70" w:unhideWhenUsed="0"/>
-    <w:lsdException w:name="Colorful Shading Accent 4" w:semiHidden="0" w:uiPriority="71" w:unhideWhenUsed="0"/>
-    <w:lsdException w:name="Colorful List Accent 4" w:semiHidden="0" w:uiPriority="72" w:unhideWhenUsed="0"/>
-    <w:lsdException w:name="Colorful Grid Accent 4" w:semiHidden="0" w:uiPriority="73" w:unhideWhenUsed="0"/>
-    <w:lsdException w:name="Light Shading Accent 5" w:semiHidden="0" w:uiPriority="60" w:unhideWhenUsed="0"/>
-    <w:lsdException w:name="Light List Accent 5" w:semiHidden="0" w:uiPriority="61" w:unhideWhenUsed="0"/>
-    <w:lsdException w:name="Light Grid Accent 5" w:semiHidden="0" w:uiPriority="62" w:unhideWhenUsed="0"/>
-    <w:lsdException w:name="Medium Shading 1 Accent 5" w:semiHidden="0" w:uiPriority="63" w:unhideWhenUsed="0"/>
-    <w:lsdException w:name="Medium Shading 2 Accent 5" w:semiHidden="0" w:uiPriority="64" w:unhideWhenUsed="0"/>
-    <w:lsdException w:name="Medium List 1 Accent 5" w:semiHidden="0" w:uiPriority="65" w:unhideWhenUsed="0"/>
-    <w:lsdException w:name="Medium List 2 Accent 5" w:semiHidden="0" w:uiPriority="66" w:unhideWhenUsed="0"/>
-    <w:lsdException w:name="Medium Grid 1 Accent 5" w:semiHidden="0" w:uiPriority="67" w:unhideWhenUsed="0"/>
-    <w:lsdException w:name="Medium Grid 2 Accent 5" w:semiHidden="0" w:uiPriority="68" w:unhideWhenUsed="0"/>
-    <w:lsdException w:name="Medium Grid 3 Accent 5" w:semiHidden="0" w:uiPriority="69" w:unhideWhenUsed="0"/>
-    <w:lsdException w:name="Dark List Accent 5" w:semiHidden="0" w:uiPriority="70" w:unhideWhenUsed="0"/>
-    <w:lsdException w:name="Colorful Shading Accent 5" w:semiHidden="0" w:uiPriority="71" w:unhideWhenUsed="0"/>
-    <w:lsdException w:name="Colorful List Accent 5" w:semiHidden="0" w:uiPriority="72" w:unhideWhenUsed="0"/>
-    <w:lsdException w:name="Colorful Grid Accent 5" w:semiHidden="0" w:uiPriority="73" w:unhideWhenUsed="0"/>
-    <w:lsdException w:name="Light Shading Accent 6" w:semiHidden="0" w:uiPriority="60" w:unhideWhenUsed="0"/>
-    <w:lsdException w:name="Light List Accent 6" w:semiHidden="0" w:uiPriority="61" w:unhideWhenUsed="0"/>
-    <w:lsdException w:name="Light Grid Accent 6" w:semiHidden="0" w:uiPriority="62" w:unhideWhenUsed="0"/>
-    <w:lsdException w:name="Medium Shading 1 Accent 6" w:semiHidden="0" w:uiPriority="63" w:unhideWhenUsed="0"/>
-    <w:lsdException w:name="Medium Shading 2 Accent 6" w:semiHidden="0" w:uiPriority="64" w:unhideWhenUsed="0"/>
-    <w:lsdException w:name="Medium List 1 Accent 6" w:semiHidden="0" w:uiPriority="65" w:unhideWhenUsed="0"/>
-    <w:lsdException w:name="Medium List 2 Accent 6" w:semiHidden="0" w:uiPriority="66" w:unhideWhenUsed="0"/>
-    <w:lsdException w:name="Medium Grid 1 Accent 6" w:semiHidden="0" w:uiPriority="67" w:unhideWhenUsed="0"/>
-    <w:lsdException w:name="Medium Grid 2 Accent 6" w:semiHidden="0" w:uiPriority="68" w:unhideWhenUsed="0"/>
-    <w:lsdException w:name="Medium Grid 3 Accent 6" w:semiHidden="0" w:uiPriority="69" w:unhideWhenUsed="0"/>
-    <w:lsdException w:name="Dark List Accent 6" w:semiHidden="0" w:uiPriority="70" w:unhideWhenUsed="0"/>
-    <w:lsdException w:name="Colorful Shading Accent 6" w:semiHidden="0" w:uiPriority="71" w:unhideWhenUsed="0"/>
-    <w:lsdException w:name="Colorful List Accent 6" w:semiHidden="0" w:uiPriority="72" w:unhideWhenUsed="0"/>
-    <w:lsdException w:name="Colorful Grid Accent 6" w:semiHidden="0" w:uiPriority="73" w:unhideWhenUsed="0"/>
-    <w:lsdException w:name="Subtle Emphasis" w:semiHidden="0" w:uiPriority="19" w:unhideWhenUsed="0" w:qFormat="1"/>
-    <w:lsdException w:name="Intense Emphasis" w:semiHidden="0" w:uiPriority="21" w:unhideWhenUsed="0" w:qFormat="1"/>
-    <w:lsdException w:name="Subtle Reference" w:semiHidden="0" w:uiPriority="31" w:unhideWhenUsed="0" w:qFormat="1"/>
-    <w:lsdException w:name="Intense Reference" w:semiHidden="0" w:uiPriority="32" w:unhideWhenUsed="0" w:qFormat="1"/>
-    <w:lsdException w:name="Book Title" w:semiHidden="0" w:uiPriority="33" w:unhideWhenUsed="0" w:qFormat="1"/>
-    <w:lsdException w:name="Bibliography" w:uiPriority="37"/>
-    <w:lsdException w:name="TOC Heading" w:uiPriority="39" w:qFormat="1"/>
+  <w:latentStyles w:defLockedState="0" w:defUIPriority="99" w:defSemiHidden="0" w:defUnhideWhenUsed="0" w:defQFormat="0" w:count="371">
+    <w:lsdException w:name="Normal" w:uiPriority="0" w:qFormat="1"/>
+    <w:lsdException w:name="heading 1" w:uiPriority="0" w:qFormat="1"/>
+    <w:lsdException w:name="heading 2" w:semiHidden="1" w:uiPriority="0" w:unhideWhenUsed="1" w:qFormat="1"/>
+    <w:lsdException w:name="heading 3" w:semiHidden="1" w:uiPriority="0" w:unhideWhenUsed="1" w:qFormat="1"/>
+    <w:lsdException w:name="heading 4" w:semiHidden="1" w:uiPriority="0" w:unhideWhenUsed="1" w:qFormat="1"/>
+    <w:lsdException w:name="heading 5" w:semiHidden="1" w:uiPriority="0" w:unhideWhenUsed="1" w:qFormat="1"/>
+    <w:lsdException w:name="heading 6" w:semiHidden="1" w:uiPriority="0" w:unhideWhenUsed="1" w:qFormat="1"/>
+    <w:lsdException w:name="heading 7" w:semiHidden="1" w:uiPriority="0" w:unhideWhenUsed="1" w:qFormat="1"/>
+    <w:lsdException w:name="heading 8" w:semiHidden="1" w:uiPriority="0" w:unhideWhenUsed="1" w:qFormat="1"/>
+    <w:lsdException w:name="heading 9" w:semiHidden="1" w:uiPriority="0" w:unhideWhenUsed="1" w:qFormat="1"/>
+    <w:lsdException w:name="index 1" w:semiHidden="1" w:unhideWhenUsed="1"/>
+    <w:lsdException w:name="index 2" w:semiHidden="1" w:unhideWhenUsed="1"/>
+    <w:lsdException w:name="index 3" w:semiHidden="1" w:unhideWhenUsed="1"/>
+    <w:lsdException w:name="index 4" w:semiHidden="1" w:unhideWhenUsed="1"/>
+    <w:lsdException w:name="index 5" w:semiHidden="1" w:unhideWhenUsed="1"/>
+    <w:lsdException w:name="index 6" w:semiHidden="1" w:unhideWhenUsed="1"/>
+    <w:lsdException w:name="index 7" w:semiHidden="1" w:unhideWhenUsed="1"/>
+    <w:lsdException w:name="index 8" w:semiHidden="1" w:unhideWhenUsed="1"/>
+    <w:lsdException w:name="index 9" w:semiHidden="1" w:unhideWhenUsed="1"/>
+    <w:lsdException w:name="toc 1" w:semiHidden="1" w:uiPriority="39" w:unhideWhenUsed="1"/>
+    <w:lsdException w:name="toc 2" w:semiHidden="1" w:uiPriority="39" w:unhideWhenUsed="1"/>
+    <w:lsdException w:name="toc 3" w:semiHidden="1" w:uiPriority="39" w:unhideWhenUsed="1"/>
+    <w:lsdException w:name="toc 4" w:semiHidden="1" w:uiPriority="39" w:unhideWhenUsed="1"/>
+    <w:lsdException w:name="toc 5" w:semiHidden="1" w:uiPriority="39" w:unhideWhenUsed="1"/>
+    <w:lsdException w:name="toc 6" w:semiHidden="1" w:uiPriority="39" w:unhideWhenUsed="1"/>
+    <w:lsdException w:name="toc 7" w:semiHidden="1" w:uiPriority="39" w:unhideWhenUsed="1"/>
+    <w:lsdException w:name="toc 8" w:semiHidden="1" w:uiPriority="39" w:unhideWhenUsed="1"/>
+    <w:lsdException w:name="toc 9" w:semiHidden="1" w:uiPriority="39" w:unhideWhenUsed="1"/>
+    <w:lsdException w:name="Normal Indent" w:semiHidden="1" w:unhideWhenUsed="1"/>
+    <w:lsdException w:name="footnote text" w:semiHidden="1" w:unhideWhenUsed="1"/>
+    <w:lsdException w:name="annotation text" w:semiHidden="1" w:unhideWhenUsed="1"/>
+    <w:lsdException w:name="header" w:semiHidden="1" w:unhideWhenUsed="1"/>
+    <w:lsdException w:name="footer" w:semiHidden="1" w:uiPriority="0" w:unhideWhenUsed="1"/>
+    <w:lsdException w:name="index heading" w:semiHidden="1" w:unhideWhenUsed="1"/>
+    <w:lsdException w:name="caption" w:semiHidden="1" w:uiPriority="0" w:unhideWhenUsed="1" w:qFormat="1"/>
+    <w:lsdException w:name="table of figures" w:semiHidden="1" w:unhideWhenUsed="1"/>
+    <w:lsdException w:name="envelope address" w:semiHidden="1" w:unhideWhenUsed="1"/>
+    <w:lsdException w:name="envelope return" w:semiHidden="1" w:unhideWhenUsed="1"/>
+    <w:lsdException w:name="footnote reference" w:semiHidden="1" w:unhideWhenUsed="1"/>
+    <w:lsdException w:name="annotation reference" w:semiHidden="1" w:unhideWhenUsed="1"/>
+    <w:lsdException w:name="line number" w:semiHidden="1" w:unhideWhenUsed="1"/>
+    <w:lsdException w:name="page number" w:semiHidden="1" w:uiPriority="0" w:unhideWhenUsed="1"/>
+    <w:lsdException w:name="endnote reference" w:semiHidden="1" w:unhideWhenUsed="1"/>
+    <w:lsdException w:name="endnote text" w:semiHidden="1" w:unhideWhenUsed="1"/>
+    <w:lsdException w:name="table of authorities" w:semiHidden="1" w:unhideWhenUsed="1"/>
+    <w:lsdException w:name="macro" w:semiHidden="1" w:unhideWhenUsed="1"/>
+    <w:lsdException w:name="toa heading" w:semiHidden="1" w:unhideWhenUsed="1"/>
+    <w:lsdException w:name="List" w:semiHidden="1" w:unhideWhenUsed="1"/>
+    <w:lsdException w:name="List Bullet" w:semiHidden="1" w:unhideWhenUsed="1"/>
+    <w:lsdException w:name="List Number" w:semiHidden="1" w:unhideWhenUsed="1"/>
+    <w:lsdException w:name="List 2" w:semiHidden="1" w:unhideWhenUsed="1"/>
+    <w:lsdException w:name="List 3" w:semiHidden="1" w:unhideWhenUsed="1"/>
+    <w:lsdException w:name="List 4" w:semiHidden="1" w:unhideWhenUsed="1"/>
+    <w:lsdException w:name="List 5" w:semiHidden="1" w:unhideWhenUsed="1"/>
+    <w:lsdException w:name="List Bullet 2" w:semiHidden="1" w:unhideWhenUsed="1"/>
+    <w:lsdException w:name="List Bullet 3" w:semiHidden="1" w:unhideWhenUsed="1"/>
+    <w:lsdException w:name="List Bullet 4" w:semiHidden="1" w:unhideWhenUsed="1"/>
+    <w:lsdException w:name="List Bullet 5" w:semiHidden="1" w:unhideWhenUsed="1"/>
+    <w:lsdException w:name="List Number 2" w:semiHidden="1" w:unhideWhenUsed="1"/>
+    <w:lsdException w:name="List Number 3" w:semiHidden="1" w:unhideWhenUsed="1"/>
+    <w:lsdException w:name="List Number 4" w:semiHidden="1" w:unhideWhenUsed="1"/>
+    <w:lsdException w:name="List Number 5" w:semiHidden="1" w:unhideWhenUsed="1"/>
+    <w:lsdException w:name="Title" w:uiPriority="0" w:qFormat="1"/>
+    <w:lsdException w:name="Closing" w:semiHidden="1" w:unhideWhenUsed="1"/>
+    <w:lsdException w:name="Signature" w:semiHidden="1" w:unhideWhenUsed="1"/>
+    <w:lsdException w:name="Default Paragraph Font" w:semiHidden="1" w:uiPriority="1" w:unhideWhenUsed="1"/>
+    <w:lsdException w:name="Body Text" w:semiHidden="1" w:unhideWhenUsed="1"/>
+    <w:lsdException w:name="Body Text Indent" w:semiHidden="1" w:unhideWhenUsed="1"/>
+    <w:lsdException w:name="List Continue" w:semiHidden="1" w:unhideWhenUsed="1"/>
+    <w:lsdException w:name="List Continue 2" w:semiHidden="1" w:unhideWhenUsed="1"/>
+    <w:lsdException w:name="List Continue 3" w:semiHidden="1" w:unhideWhenUsed="1"/>
+    <w:lsdException w:name="List Continue 4" w:semiHidden="1" w:unhideWhenUsed="1"/>
+    <w:lsdException w:name="List Continue 5" w:semiHidden="1" w:unhideWhenUsed="1"/>
+    <w:lsdException w:name="Message Header" w:semiHidden="1" w:unhideWhenUsed="1"/>
+    <w:lsdException w:name="Subtitle" w:uiPriority="11" w:qFormat="1"/>
+    <w:lsdException w:name="Salutation" w:semiHidden="1" w:unhideWhenUsed="1"/>
+    <w:lsdException w:name="Date" w:semiHidden="1" w:unhideWhenUsed="1"/>
+    <w:lsdException w:name="Body Text First Indent" w:semiHidden="1" w:unhideWhenUsed="1"/>
+    <w:lsdException w:name="Body Text First Indent 2" w:semiHidden="1" w:unhideWhenUsed="1"/>
+    <w:lsdException w:name="Note Heading" w:semiHidden="1" w:unhideWhenUsed="1"/>
+    <w:lsdException w:name="Body Text 2" w:semiHidden="1" w:unhideWhenUsed="1"/>
+    <w:lsdException w:name="Body Text 3" w:semiHidden="1" w:unhideWhenUsed="1"/>
+    <w:lsdException w:name="Body Text Indent 2" w:semiHidden="1" w:unhideWhenUsed="1"/>
+    <w:lsdException w:name="Body Text Indent 3" w:semiHidden="1" w:unhideWhenUsed="1"/>
+    <w:lsdException w:name="Block Text" w:semiHidden="1" w:unhideWhenUsed="1"/>
+    <w:lsdException w:name="Hyperlink" w:semiHidden="1" w:unhideWhenUsed="1"/>
+    <w:lsdException w:name="FollowedHyperlink" w:semiHidden="1" w:unhideWhenUsed="1"/>
+    <w:lsdException w:name="Strong" w:uiPriority="22" w:qFormat="1"/>
+    <w:lsdException w:name="Emphasis" w:uiPriority="20" w:qFormat="1"/>
+    <w:lsdException w:name="Document Map" w:semiHidden="1" w:unhideWhenUsed="1"/>
+    <w:lsdException w:name="Plain Text" w:semiHidden="1" w:unhideWhenUsed="1"/>
+    <w:lsdException w:name="E-mail Signature" w:semiHidden="1" w:unhideWhenUsed="1"/>
+    <w:lsdException w:name="HTML Top of Form" w:semiHidden="1" w:unhideWhenUsed="1"/>
+    <w:lsdException w:name="HTML Bottom of Form" w:semiHidden="1" w:unhideWhenUsed="1"/>
+    <w:lsdException w:name="Normal (Web)" w:semiHidden="1" w:unhideWhenUsed="1"/>
+    <w:lsdException w:name="HTML Acronym" w:semiHidden="1" w:unhideWhenUsed="1"/>
+    <w:lsdException w:name="HTML Address" w:semiHidden="1" w:unhideWhenUsed="1"/>
+    <w:lsdException w:name="HTML Cite" w:semiHidden="1" w:unhideWhenUsed="1"/>
+    <w:lsdException w:name="HTML Code" w:semiHidden="1" w:unhideWhenUsed="1"/>
+    <w:lsdException w:name="HTML Definition" w:semiHidden="1" w:unhideWhenUsed="1"/>
+    <w:lsdException w:name="HTML Keyboard" w:semiHidden="1" w:unhideWhenUsed="1"/>
+    <w:lsdException w:name="HTML Preformatted" w:semiHidden="1" w:unhideWhenUsed="1"/>
+    <w:lsdException w:name="HTML Sample" w:semiHidden="1" w:unhideWhenUsed="1"/>
+    <w:lsdException w:name="HTML Typewriter" w:semiHidden="1" w:unhideWhenUsed="1"/>
+    <w:lsdException w:name="HTML Variable" w:semiHidden="1" w:unhideWhenUsed="1"/>
+    <w:lsdException w:name="Normal Table" w:semiHidden="1" w:unhideWhenUsed="1"/>
+    <w:lsdException w:name="annotation subject" w:semiHidden="1" w:unhideWhenUsed="1"/>
+    <w:lsdException w:name="No List" w:semiHidden="1" w:unhideWhenUsed="1"/>
+    <w:lsdException w:name="Outline List 1" w:semiHidden="1" w:unhideWhenUsed="1"/>
+    <w:lsdException w:name="Outline List 2" w:semiHidden="1" w:unhideWhenUsed="1"/>
+    <w:lsdException w:name="Outline List 3" w:semiHidden="1" w:unhideWhenUsed="1"/>
+    <w:lsdException w:name="Table Simple 1" w:semiHidden="1" w:unhideWhenUsed="1"/>
+    <w:lsdException w:name="Table Simple 2" w:semiHidden="1" w:unhideWhenUsed="1"/>
+    <w:lsdException w:name="Table Simple 3" w:semiHidden="1" w:unhideWhenUsed="1"/>
+    <w:lsdException w:name="Table Classic 1" w:semiHidden="1" w:unhideWhenUsed="1"/>
+    <w:lsdException w:name="Table Classic 2" w:semiHidden="1" w:unhideWhenUsed="1"/>
+    <w:lsdException w:name="Table Classic 3" w:semiHidden="1" w:unhideWhenUsed="1"/>
+    <w:lsdException w:name="Table Classic 4" w:semiHidden="1" w:unhideWhenUsed="1"/>
+    <w:lsdException w:name="Table Colorful 1" w:semiHidden="1" w:unhideWhenUsed="1"/>
+    <w:lsdException w:name="Table Colorful 2" w:semiHidden="1" w:unhideWhenUsed="1"/>
+    <w:lsdException w:name="Table Colorful 3" w:semiHidden="1" w:unhideWhenUsed="1"/>
+    <w:lsdException w:name="Table Columns 1" w:semiHidden="1" w:unhideWhenUsed="1"/>
+    <w:lsdException w:name="Table Columns 2" w:semiHidden="1" w:unhideWhenUsed="1"/>
+    <w:lsdException w:name="Table Columns 3" w:semiHidden="1" w:unhideWhenUsed="1"/>
+    <w:lsdException w:name="Table Columns 4" w:semiHidden="1" w:unhideWhenUsed="1"/>
+    <w:lsdException w:name="Table Columns 5" w:semiHidden="1" w:unhideWhenUsed="1"/>
+    <w:lsdException w:name="Table Grid 1" w:semiHidden="1" w:unhideWhenUsed="1"/>
+    <w:lsdException w:name="Table Grid 2" w:semiHidden="1" w:unhideWhenUsed="1"/>
+    <w:lsdException w:name="Table Grid 3" w:semiHidden="1" w:unhideWhenUsed="1"/>
+    <w:lsdException w:name="Table Grid 4" w:semiHidden="1" w:unhideWhenUsed="1"/>
+    <w:lsdException w:name="Table Grid 5" w:semiHidden="1" w:unhideWhenUsed="1"/>
+    <w:lsdException w:name="Table Grid 6" w:semiHidden="1" w:unhideWhenUsed="1"/>
+    <w:lsdException w:name="Table Grid 7" w:semiHidden="1" w:unhideWhenUsed="1"/>
+    <w:lsdException w:name="Table Grid 8" w:semiHidden="1" w:unhideWhenUsed="1"/>
+    <w:lsdException w:name="Table List 1" w:semiHidden="1" w:unhideWhenUsed="1"/>
+    <w:lsdException w:name="Table List 2" w:semiHidden="1" w:unhideWhenUsed="1"/>
+    <w:lsdException w:name="Table List 3" w:semiHidden="1" w:unhideWhenUsed="1"/>
+    <w:lsdException w:name="Table List 4" w:semiHidden="1" w:unhideWhenUsed="1"/>
+    <w:lsdException w:name="Table List 5" w:semiHidden="1" w:unhideWhenUsed="1"/>
+    <w:lsdException w:name="Table List 6" w:semiHidden="1" w:unhideWhenUsed="1"/>
+    <w:lsdException w:name="Table List 7" w:semiHidden="1" w:unhideWhenUsed="1"/>
+    <w:lsdException w:name="Table List 8" w:semiHidden="1" w:unhideWhenUsed="1"/>
+    <w:lsdException w:name="Table 3D effects 1" w:semiHidden="1" w:unhideWhenUsed="1"/>
+    <w:lsdException w:name="Table 3D effects 2" w:semiHidden="1" w:unhideWhenUsed="1"/>
+    <w:lsdException w:name="Table 3D effects 3" w:semiHidden="1" w:unhideWhenUsed="1"/>
+    <w:lsdException w:name="Table Contemporary" w:semiHidden="1" w:uiPriority="0" w:unhideWhenUsed="1"/>
+    <w:lsdException w:name="Table Elegant" w:semiHidden="1" w:uiPriority="0" w:unhideWhenUsed="1"/>
+    <w:lsdException w:name="Table Professional" w:semiHidden="1" w:uiPriority="0" w:unhideWhenUsed="1"/>
+    <w:lsdException w:name="Table Subtle 1" w:semiHidden="1" w:unhideWhenUsed="1"/>
+    <w:lsdException w:name="Table Subtle 2" w:semiHidden="1" w:unhideWhenUsed="1"/>
+    <w:lsdException w:name="Table Web 1" w:semiHidden="1" w:unhideWhenUsed="1"/>
+    <w:lsdException w:name="Table Web 2" w:semiHidden="1" w:unhideWhenUsed="1"/>
+    <w:lsdException w:name="Table Web 3" w:semiHidden="1" w:unhideWhenUsed="1"/>
+    <w:lsdException w:name="Balloon Text" w:semiHidden="1" w:uiPriority="0" w:unhideWhenUsed="1"/>
+    <w:lsdException w:name="Table Grid" w:uiPriority="0"/>
+    <w:lsdException w:name="Table Theme" w:semiHidden="1" w:unhideWhenUsed="1"/>
+    <w:lsdException w:name="Placeholder Text" w:semiHidden="1"/>
+    <w:lsdException w:name="No Spacing" w:uiPriority="1" w:qFormat="1"/>
+    <w:lsdException w:name="Light Shading" w:uiPriority="60"/>
+    <w:lsdException w:name="Light List" w:uiPriority="61"/>
+    <w:lsdException w:name="Light Grid" w:uiPriority="62"/>
+    <w:lsdException w:name="Medium Shading 1" w:uiPriority="63"/>
+    <w:lsdException w:name="Medium Shading 2" w:uiPriority="64"/>
+    <w:lsdException w:name="Medium List 1" w:uiPriority="65"/>
+    <w:lsdException w:name="Medium List 2" w:uiPriority="66"/>
+    <w:lsdException w:name="Medium Grid 1" w:uiPriority="67"/>
+    <w:lsdException w:name="Medium Grid 2" w:uiPriority="68"/>
+    <w:lsdException w:name="Medium Grid 3" w:uiPriority="69"/>
+    <w:lsdException w:name="Dark List" w:uiPriority="70"/>
+    <w:lsdException w:name="Colorful Shading" w:uiPriority="71"/>
+    <w:lsdException w:name="Colorful List" w:uiPriority="72"/>
+    <w:lsdException w:name="Colorful Grid" w:uiPriority="73"/>
+    <w:lsdException w:name="Light Shading Accent 1" w:uiPriority="60"/>
+    <w:lsdException w:name="Light List Accent 1" w:uiPriority="61"/>
+    <w:lsdException w:name="Light Grid Accent 1" w:uiPriority="62"/>
+    <w:lsdException w:name="Medium Shading 1 Accent 1" w:uiPriority="63"/>
+    <w:lsdException w:name="Medium Shading 2 Accent 1" w:uiPriority="64"/>
+    <w:lsdException w:name="Medium List 1 Accent 1" w:uiPriority="65"/>
+    <w:lsdException w:name="Revision" w:semiHidden="1"/>
+    <w:lsdException w:name="List Paragraph" w:uiPriority="34" w:qFormat="1"/>
+    <w:lsdException w:name="Quote" w:uiPriority="29" w:qFormat="1"/>
+    <w:lsdException w:name="Intense Quote" w:uiPriority="30" w:qFormat="1"/>
+    <w:lsdException w:name="Medium List 2 Accent 1" w:uiPriority="66"/>
+    <w:lsdException w:name="Medium Grid 1 Accent 1" w:uiPriority="67"/>
+    <w:lsdException w:name="Medium Grid 2 Accent 1" w:uiPriority="68"/>
+    <w:lsdException w:name="Medium Grid 3 Accent 1" w:uiPriority="69"/>
+    <w:lsdException w:name="Dark List Accent 1" w:uiPriority="70"/>
+    <w:lsdException w:name="Colorful Shading Accent 1" w:uiPriority="71"/>
+    <w:lsdException w:name="Colorful List Accent 1" w:uiPriority="72"/>
+    <w:lsdException w:name="Colorful Grid Accent 1" w:uiPriority="73"/>
+    <w:lsdException w:name="Light Shading Accent 2" w:uiPriority="60"/>
+    <w:lsdException w:name="Light List Accent 2" w:uiPriority="61"/>
+    <w:lsdException w:name="Light Grid Accent 2" w:uiPriority="62"/>
+    <w:lsdException w:name="Medium Shading 1 Accent 2" w:uiPriority="63"/>
+    <w:lsdException w:name="Medium Shading 2 Accent 2" w:uiPriority="64"/>
+    <w:lsdException w:name="Medium List 1 Accent 2" w:uiPriority="65"/>
+    <w:lsdException w:name="Medium List 2 Accent 2" w:uiPriority="66"/>
+    <w:lsdException w:name="Medium Grid 1 Accent 2" w:uiPriority="67"/>
+    <w:lsdException w:name="Medium Grid 2 Accent 2" w:uiPriority="68"/>
+    <w:lsdException w:name="Medium Grid 3 Accent 2" w:uiPriority="69"/>
+    <w:lsdException w:name="Dark List Accent 2" w:uiPriority="66"/>
+    <w:lsdException w:name="Colorful Shading Accent 2" w:uiPriority="71"/>
+    <w:lsdException w:name="Colorful List Accent 2" w:uiPriority="72"/>
+    <w:lsdException w:name="Colorful Grid Accent 2" w:uiPriority="73"/>
+    <w:lsdException w:name="Light Shading Accent 3" w:uiPriority="60"/>
+    <w:lsdException w:name="Light List Accent 3" w:uiPriority="61"/>
+    <w:lsdException w:name="Light Grid Accent 3" w:uiPriority="62"/>
+    <w:lsdException w:name="Medium Shading 1 Accent 3" w:uiPriority="63"/>
+    <w:lsdException w:name="Medium Shading 2 Accent 3" w:uiPriority="64"/>
+    <w:lsdException w:name="Medium List 1 Accent 3" w:uiPriority="65"/>
+    <w:lsdException w:name="Medium List 2 Accent 3" w:uiPriority="66"/>
+    <w:lsdException w:name="Medium Grid 1 Accent 3" w:uiPriority="67"/>
+    <w:lsdException w:name="Medium Grid 2 Accent 3" w:uiPriority="68"/>
+    <w:lsdException w:name="Medium Grid 3 Accent 3" w:uiPriority="69"/>
+    <w:lsdException w:name="Dark List Accent 3" w:uiPriority="70"/>
+    <w:lsdException w:name="Colorful Shading Accent 3" w:uiPriority="71"/>
+    <w:lsdException w:name="Colorful List Accent 3" w:uiPriority="72"/>
+    <w:lsdException w:name="Colorful Grid Accent 3" w:uiPriority="73"/>
+    <w:lsdException w:name="Light Shading Accent 4" w:uiPriority="60"/>
+    <w:lsdException w:name="Light List Accent 4" w:uiPriority="61"/>
+    <w:lsdException w:name="Light Grid Accent 4" w:uiPriority="62"/>
+    <w:lsdException w:name="Medium Shading 1 Accent 4" w:uiPriority="63"/>
+    <w:lsdException w:name="Medium Shading 2 Accent 4" w:uiPriority="64"/>
+    <w:lsdException w:name="Medium List 1 Accent 4" w:uiPriority="65"/>
+    <w:lsdException w:name="Medium List 2 Accent 4" w:uiPriority="66"/>
+    <w:lsdException w:name="Medium Grid 1 Accent 4" w:uiPriority="67"/>
+    <w:lsdException w:name="Medium Grid 2 Accent 4" w:uiPriority="68"/>
+    <w:lsdException w:name="Medium Grid 3 Accent 4" w:uiPriority="69"/>
+    <w:lsdException w:name="Dark List Accent 4" w:uiPriority="70"/>
+    <w:lsdException w:name="Colorful Shading Accent 4" w:uiPriority="71"/>
+    <w:lsdException w:name="Colorful List Accent 4" w:uiPriority="72"/>
+    <w:lsdException w:name="Colorful Grid Accent 4" w:uiPriority="73"/>
+    <w:lsdException w:name="Light Shading Accent 5" w:uiPriority="60"/>
+    <w:lsdException w:name="Light List Accent 5" w:uiPriority="61"/>
+    <w:lsdException w:name="Light Grid Accent 5" w:uiPriority="62"/>
+    <w:lsdException w:name="Medium Shading 1 Accent 5" w:uiPriority="63"/>
+    <w:lsdException w:name="Medium Shading 2 Accent 5" w:uiPriority="64"/>
+    <w:lsdException w:name="Medium List 1 Accent 5" w:uiPriority="65"/>
+    <w:lsdException w:name="Medium List 2 Accent 5" w:uiPriority="66"/>
+    <w:lsdException w:name="Medium Grid 1 Accent 5" w:uiPriority="67"/>
+    <w:lsdException w:name="Medium Grid 2 Accent 5" w:uiPriority="68"/>
+    <w:lsdException w:name="Medium Grid 3 Accent 5" w:uiPriority="69"/>
+    <w:lsdException w:name="Dark List Accent 5" w:uiPriority="70"/>
+    <w:lsdException w:name="Colorful Shading Accent 5" w:uiPriority="71"/>
+    <w:lsdException w:name="Colorful List Accent 5" w:uiPriority="72"/>
+    <w:lsdException w:name="Colorful Grid Accent 5" w:uiPriority="73"/>
+    <w:lsdException w:name="Light Shading Accent 6" w:uiPriority="60"/>
+    <w:lsdException w:name="Light List Accent 6" w:uiPriority="61"/>
+    <w:lsdException w:name="Light Grid Accent 6" w:uiPriority="62"/>
+    <w:lsdException w:name="Medium Shading 1 Accent 6" w:uiPriority="63"/>
+    <w:lsdException w:name="Medium Shading 2 Accent 6" w:uiPriority="64"/>
+    <w:lsdException w:name="Medium List 1 Accent 6" w:uiPriority="65"/>
+    <w:lsdException w:name="Medium List 2 Accent 6" w:uiPriority="66"/>
+    <w:lsdException w:name="Medium Grid 1 Accent 6" w:uiPriority="67"/>
+    <w:lsdException w:name="Medium Grid 2 Accent 6" w:uiPriority="68"/>
+    <w:lsdException w:name="Medium Grid 3 Accent 6" w:uiPriority="69"/>
+    <w:lsdException w:name="Dark List Accent 6" w:uiPriority="70"/>
+    <w:lsdException w:name="Colorful Shading Accent 6" w:uiPriority="71"/>
+    <w:lsdException w:name="Colorful List Accent 6" w:uiPriority="72"/>
+    <w:lsdException w:name="Colorful Grid Accent 6" w:uiPriority="73"/>
+    <w:lsdException w:name="Subtle Emphasis" w:uiPriority="19" w:qFormat="1"/>
+    <w:lsdException w:name="Intense Emphasis" w:uiPriority="21" w:qFormat="1"/>
+    <w:lsdException w:name="Subtle Reference" w:uiPriority="31" w:qFormat="1"/>
+    <w:lsdException w:name="Intense Reference" w:uiPriority="32" w:qFormat="1"/>
+    <w:lsdException w:name="Book Title" w:uiPriority="33" w:qFormat="1"/>
+    <w:lsdException w:name="Bibliography" w:semiHidden="1" w:uiPriority="37" w:unhideWhenUsed="1"/>
+    <w:lsdException w:name="TOC Heading" w:semiHidden="1" w:uiPriority="39" w:unhideWhenUsed="1" w:qFormat="1"/>
+    <w:lsdException w:name="Plain Table 1" w:uiPriority="41"/>
+    <w:lsdException w:name="Plain Table 2" w:uiPriority="42"/>
+    <w:lsdException w:name="Plain Table 3" w:uiPriority="43"/>
+    <w:lsdException w:name="Plain Table 4" w:uiPriority="44"/>
+    <w:lsdException w:name="Plain Table 5" w:uiPriority="45"/>
+    <w:lsdException w:name="Grid Table Light" w:uiPriority="40"/>
+    <w:lsdException w:name="Grid Table 1 Light" w:uiPriority="46"/>
+    <w:lsdException w:name="Grid Table 2" w:uiPriority="47"/>
+    <w:lsdException w:name="Grid Table 3" w:uiPriority="48"/>
+    <w:lsdException w:name="Grid Table 4" w:uiPriority="49"/>
+    <w:lsdException w:name="Grid Table 5 Dark" w:uiPriority="50"/>
+    <w:lsdException w:name="Grid Table 6 Colorful" w:uiPriority="51"/>
+    <w:lsdException w:name="Grid Table 7 Colorful" w:uiPriority="52"/>
+    <w:lsdException w:name="Grid Table 1 Light Accent 1" w:uiPriority="46"/>
+    <w:lsdException w:name="Grid Table 2 Accent 1" w:uiPriority="47"/>
+    <w:lsdException w:name="Grid Table 3 Accent 1" w:uiPriority="48"/>
+    <w:lsdException w:name="Grid Table 4 Accent 1" w:uiPriority="49"/>
+    <w:lsdException w:name="Grid Table 5 Dark Accent 1" w:uiPriority="50"/>
+    <w:lsdException w:name="Grid Table 6 Colorful Accent 1" w:uiPriority="51"/>
+    <w:lsdException w:name="Grid Table 7 Colorful Accent 1" w:uiPriority="52"/>
+    <w:lsdException w:name="Grid Table 1 Light Accent 2" w:uiPriority="46"/>
+    <w:lsdException w:name="Grid Table 2 Accent 2" w:uiPriority="47"/>
+    <w:lsdException w:name="Grid Table 3 Accent 2" w:uiPriority="48"/>
+    <w:lsdException w:name="Grid Table 4 Accent 2" w:uiPriority="49"/>
+    <w:lsdException w:name="Grid Table 5 Dark Accent 2" w:uiPriority="50"/>
+    <w:lsdException w:name="Grid Table 6 Colorful Accent 2" w:uiPriority="51"/>
+    <w:lsdException w:name="Grid Table 7 Colorful Accent 2" w:uiPriority="52"/>
+    <w:lsdException w:name="Grid Table 1 Light Accent 3" w:uiPriority="46"/>
+    <w:lsdException w:name="Grid Table 2 Accent 3" w:uiPriority="47"/>
+    <w:lsdException w:name="Grid Table 3 Accent 3" w:uiPriority="48"/>
+    <w:lsdException w:name="Grid Table 4 Accent 3" w:uiPriority="49"/>
+    <w:lsdException w:name="Grid Table 5 Dark Accent 3" w:uiPriority="50"/>
+    <w:lsdException w:name="Grid Table 6 Colorful Accent 3" w:uiPriority="51"/>
+    <w:lsdException w:name="Grid Table 7 Colorful Accent 3" w:uiPriority="52"/>
+    <w:lsdException w:name="Grid Table 1 Light Accent 4" w:uiPriority="46"/>
+    <w:lsdException w:name="Grid Table 2 Accent 4" w:uiPriority="47"/>
+    <w:lsdException w:name="Grid Table 3 Accent 4" w:uiPriority="48"/>
+    <w:lsdException w:name="Grid Table 4 Accent 4" w:uiPriority="49"/>
+    <w:lsdException w:name="Grid Table 5 Dark Accent 4" w:uiPriority="50"/>
+    <w:lsdException w:name="Grid Table 6 Colorful Accent 4" w:uiPriority="51"/>
+    <w:lsdException w:name="Grid Table 7 Colorful Accent 4" w:uiPriority="52"/>
+    <w:lsdException w:name="Grid Table 1 Light Accent 5" w:uiPriority="46"/>
+    <w:lsdException w:name="Grid Table 2 Accent 5" w:uiPriority="47"/>
+    <w:lsdException w:name="Grid Table 3 Accent 5" w:uiPriority="48"/>
+    <w:lsdException w:name="Grid Table 4 Accent 5" w:uiPriority="49"/>
+    <w:lsdException w:name="Grid Table 5 Dark Accent 5" w:uiPriority="50"/>
+    <w:lsdException w:name="Grid Table 6 Colorful Accent 5" w:uiPriority="51"/>
+    <w:lsdException w:name="Grid Table 7 Colorful Accent 5" w:uiPriority="52"/>
+    <w:lsdException w:name="Grid Table 1 Light Accent 6" w:uiPriority="46"/>
+    <w:lsdException w:name="Grid Table 2 Accent 6" w:uiPriority="47"/>
+    <w:lsdException w:name="Grid Table 3 Accent 6" w:uiPriority="48"/>
+    <w:lsdException w:name="Grid Table 4 Accent 6" w:uiPriority="49"/>
+    <w:lsdException w:name="Grid Table 5 Dark Accent 6" w:uiPriority="50"/>
+    <w:lsdException w:name="Grid Table 6 Colorful Accent 6" w:uiPriority="51"/>
+    <w:lsdException w:name="Grid Table 7 Colorful Accent 6" w:uiPriority="52"/>
+    <w:lsdException w:name="List Table 1 Light" w:uiPriority="46"/>
+    <w:lsdException w:name="List Table 2" w:uiPriority="47"/>
+    <w:lsdException w:name="List Table 3" w:uiPriority="48"/>
+    <w:lsdException w:name="List Table 4" w:uiPriority="49"/>
+    <w:lsdException w:name="List Table 5 Dark" w:uiPriority="50"/>
+    <w:lsdException w:name="List Table 6 Colorful" w:uiPriority="51"/>
+    <w:lsdException w:name="List Table 7 Colorful" w:uiPriority="52"/>
+    <w:lsdException w:name="List Table 1 Light Accent 1" w:uiPriority="46"/>
+    <w:lsdException w:name="List Table 2 Accent 1" w:uiPriority="47"/>
+    <w:lsdException w:name="List Table 3 Accent 1" w:uiPriority="48"/>
+    <w:lsdException w:name="List Table 4 Accent 1" w:uiPriority="49"/>
+    <w:lsdException w:name="List Table 5 Dark Accent 1" w:uiPriority="50"/>
+    <w:lsdException w:name="List Table 6 Colorful Accent 1" w:uiPriority="51"/>
+    <w:lsdException w:name="List Table 7 Colorful Accent 1" w:uiPriority="52"/>
+    <w:lsdException w:name="List Table 1 Light Accent 2" w:uiPriority="46"/>
+    <w:lsdException w:name="List Table 2 Accent 2" w:uiPriority="47"/>
+    <w:lsdException w:name="List Table 3 Accent 2" w:uiPriority="48"/>
+    <w:lsdException w:name="List Table 4 Accent 2" w:uiPriority="49"/>
+    <w:lsdException w:name="List Table 5 Dark Accent 2" w:uiPriority="50"/>
+    <w:lsdException w:name="List Table 6 Colorful Accent 2" w:uiPriority="51"/>
+    <w:lsdException w:name="List Table 7 Colorful Accent 2" w:uiPriority="52"/>
+    <w:lsdException w:name="List Table 1 Light Accent 3" w:uiPriority="46"/>
+    <w:lsdException w:name="List Table 2 Accent 3" w:uiPriority="47"/>
+    <w:lsdException w:name="List Table 3 Accent 3" w:uiPriority="48"/>
+    <w:lsdException w:name="List Table 4 Accent 3" w:uiPriority="49"/>
+    <w:lsdException w:name="List Table 5 Dark Accent 3" w:uiPriority="50"/>
+    <w:lsdException w:name="List Table 6 Colorful Accent 3" w:uiPriority="51"/>
+    <w:lsdException w:name="List Table 7 Colorful Accent 3" w:uiPriority="52"/>
+    <w:lsdException w:name="List Table 1 Light Accent 4" w:uiPriority="46"/>
+    <w:lsdException w:name="List Table 2 Accent 4" w:uiPriority="47"/>
+    <w:lsdException w:name="List Table 3 Accent 4" w:uiPriority="48"/>
+    <w:lsdException w:name="List Table 4 Accent 4" w:uiPriority="49"/>
+    <w:lsdException w:name="List Table 5 Dark Accent 4" w:uiPriority="50"/>
+    <w:lsdException w:name="List Table 6 Colorful Accent 4" w:uiPriority="51"/>
+    <w:lsdException w:name="List Table 7 Colorful Accent 4" w:uiPriority="52"/>
+    <w:lsdException w:name="List Table 1 Light Accent 5" w:uiPriority="46"/>
+    <w:lsdException w:name="List Table 2 Accent 5" w:uiPriority="47"/>
+    <w:lsdException w:name="List Table 3 Accent 5" w:uiPriority="48"/>
+    <w:lsdException w:name="List Table 4 Accent 5" w:uiPriority="49"/>
+    <w:lsdException w:name="List Table 5 Dark Accent 5" w:uiPriority="50"/>
+    <w:lsdException w:name="List Table 6 Colorful Accent 5" w:uiPriority="51"/>
+    <w:lsdException w:name="List Table 7 Colorful Accent 5" w:uiPriority="52"/>
+    <w:lsdException w:name="List Table 1 Light Accent 6" w:uiPriority="46"/>
+    <w:lsdException w:name="List Table 2 Accent 6" w:uiPriority="47"/>
+    <w:lsdException w:name="List Table 3 Accent 6" w:uiPriority="48"/>
+    <w:lsdException w:name="List Table 4 Accent 6" w:uiPriority="49"/>
+    <w:lsdException w:name="List Table 5 Dark Accent 6" w:uiPriority="50"/>
+    <w:lsdException w:name="List Table 6 Colorful Accent 6" w:uiPriority="51"/>
+    <w:lsdException w:name="List Table 7 Colorful Accent 6" w:uiPriority="52"/>
   </w:latentStyles>
   <w:style w:type="paragraph" w:default="1" w:styleId="Normal">
     <w:name w:val="Normal"/>
@@ -16063,1477 +17091,6 @@
     <w:name w:val="Heading 4 Char"/>
     <w:basedOn w:val="DefaultParagraphFont"/>
     <w:link w:val="Heading4"/>
-    <w:uiPriority w:val="9"/>
-    <w:rsid w:val="00594996"/>
-    <w:rPr>
-      <w:rFonts w:asciiTheme="majorHAnsi" w:eastAsiaTheme="majorEastAsia" w:hAnsiTheme="majorHAnsi" w:cstheme="majorBidi"/>
-      <w:b/>
-      <w:i/>
-      <w:iCs/>
-      <w:sz w:val="24"/>
-      <w:szCs w:val="24"/>
-    </w:rPr>
-  </w:style>
-  <w:style w:type="character" w:customStyle="1" w:styleId="Heading5Char">
-    <w:name w:val="Heading 5 Char"/>
-    <w:basedOn w:val="DefaultParagraphFont"/>
-    <w:link w:val="Heading5"/>
-    <w:uiPriority w:val="9"/>
-    <w:rsid w:val="00594996"/>
-    <w:rPr>
-      <w:rFonts w:asciiTheme="majorHAnsi" w:eastAsiaTheme="majorEastAsia" w:hAnsiTheme="majorHAnsi" w:cstheme="majorBidi"/>
-      <w:b/>
-      <w:bCs/>
-    </w:rPr>
-  </w:style>
-  <w:style w:type="character" w:customStyle="1" w:styleId="Heading6Char">
-    <w:name w:val="Heading 6 Char"/>
-    <w:basedOn w:val="DefaultParagraphFont"/>
-    <w:link w:val="Heading6"/>
-    <w:uiPriority w:val="9"/>
-    <w:rsid w:val="00594996"/>
-    <w:rPr>
-      <w:rFonts w:asciiTheme="majorHAnsi" w:eastAsiaTheme="majorEastAsia" w:hAnsiTheme="majorHAnsi" w:cstheme="majorBidi"/>
-      <w:b/>
-      <w:bCs/>
-      <w:i/>
-      <w:iCs/>
-    </w:rPr>
-  </w:style>
-  <w:style w:type="character" w:customStyle="1" w:styleId="Heading7Char">
-    <w:name w:val="Heading 7 Char"/>
-    <w:basedOn w:val="DefaultParagraphFont"/>
-    <w:link w:val="Heading7"/>
-    <w:uiPriority w:val="9"/>
-    <w:rsid w:val="00594996"/>
-    <w:rPr>
-      <w:i/>
-      <w:iCs/>
-    </w:rPr>
-  </w:style>
-  <w:style w:type="character" w:customStyle="1" w:styleId="Heading8Char">
-    <w:name w:val="Heading 8 Char"/>
-    <w:basedOn w:val="DefaultParagraphFont"/>
-    <w:link w:val="Heading8"/>
-    <w:uiPriority w:val="9"/>
-    <w:rsid w:val="00594996"/>
-    <w:rPr>
-      <w:b/>
-      <w:bCs/>
-    </w:rPr>
-  </w:style>
-  <w:style w:type="character" w:customStyle="1" w:styleId="Heading9Char">
-    <w:name w:val="Heading 9 Char"/>
-    <w:basedOn w:val="DefaultParagraphFont"/>
-    <w:link w:val="Heading9"/>
-    <w:uiPriority w:val="9"/>
-    <w:rsid w:val="00594996"/>
-    <w:rPr>
-      <w:i/>
-      <w:iCs/>
-    </w:rPr>
-  </w:style>
-  <w:style w:type="paragraph" w:styleId="Subtitle">
-    <w:name w:val="Subtitle"/>
-    <w:basedOn w:val="Normal"/>
-    <w:next w:val="Normal"/>
-    <w:link w:val="SubtitleChar"/>
-    <w:uiPriority w:val="11"/>
-    <w:qFormat/>
-    <w:rsid w:val="00594996"/>
-    <w:pPr>
-      <w:numPr>
-        <w:ilvl w:val="1"/>
-      </w:numPr>
-      <w:spacing w:after="240"/>
-      <w:jc w:val="center"/>
-    </w:pPr>
-    <w:rPr>
-      <w:rFonts w:asciiTheme="majorHAnsi" w:eastAsiaTheme="majorEastAsia" w:hAnsiTheme="majorHAnsi" w:cstheme="majorBidi"/>
-      <w:sz w:val="24"/>
-      <w:szCs w:val="24"/>
-    </w:rPr>
-  </w:style>
-  <w:style w:type="character" w:customStyle="1" w:styleId="SubtitleChar">
-    <w:name w:val="Subtitle Char"/>
-    <w:basedOn w:val="DefaultParagraphFont"/>
-    <w:link w:val="Subtitle"/>
-    <w:uiPriority w:val="11"/>
-    <w:rsid w:val="00594996"/>
-    <w:rPr>
-      <w:rFonts w:asciiTheme="majorHAnsi" w:eastAsiaTheme="majorEastAsia" w:hAnsiTheme="majorHAnsi" w:cstheme="majorBidi"/>
-      <w:sz w:val="24"/>
-      <w:szCs w:val="24"/>
-    </w:rPr>
-  </w:style>
-  <w:style w:type="table" w:styleId="TableGrid">
-    <w:name w:val="Table Grid"/>
-    <w:basedOn w:val="TableNormal"/>
-    <w:rsid w:val="00186C2D"/>
-    <w:pPr>
-      <w:spacing w:after="0" w:line="240" w:lineRule="auto"/>
-    </w:pPr>
-    <w:tblPr>
-      <w:tblInd w:w="0" w:type="dxa"/>
-      <w:tblBorders>
-        <w:top w:val="single" w:sz="4" w:space="0" w:color="auto"/>
-        <w:left w:val="single" w:sz="4" w:space="0" w:color="auto"/>
-        <w:bottom w:val="single" w:sz="4" w:space="0" w:color="auto"/>
-        <w:right w:val="single" w:sz="4" w:space="0" w:color="auto"/>
-        <w:insideH w:val="single" w:sz="4" w:space="0" w:color="auto"/>
-        <w:insideV w:val="single" w:sz="4" w:space="0" w:color="auto"/>
-      </w:tblBorders>
-      <w:tblCellMar>
-        <w:top w:w="0" w:type="dxa"/>
-        <w:left w:w="108" w:type="dxa"/>
-        <w:bottom w:w="0" w:type="dxa"/>
-        <w:right w:w="108" w:type="dxa"/>
-      </w:tblCellMar>
-    </w:tblPr>
-  </w:style>
-  <w:style w:type="paragraph" w:styleId="Caption">
-    <w:name w:val="caption"/>
-    <w:basedOn w:val="Normal"/>
-    <w:next w:val="Normal"/>
-    <w:unhideWhenUsed/>
-    <w:qFormat/>
-    <w:rsid w:val="00594996"/>
-    <w:rPr>
-      <w:b/>
-      <w:bCs/>
-      <w:sz w:val="18"/>
-      <w:szCs w:val="18"/>
-    </w:rPr>
-  </w:style>
-  <w:style w:type="paragraph" w:styleId="Title">
-    <w:name w:val="Title"/>
-    <w:basedOn w:val="Normal"/>
-    <w:next w:val="Normal"/>
-    <w:link w:val="TitleChar"/>
-    <w:qFormat/>
-    <w:rsid w:val="00594996"/>
-    <w:pPr>
-      <w:spacing w:after="0" w:line="240" w:lineRule="auto"/>
-      <w:contextualSpacing/>
-      <w:jc w:val="center"/>
-    </w:pPr>
-    <w:rPr>
-      <w:rFonts w:asciiTheme="majorHAnsi" w:eastAsiaTheme="majorEastAsia" w:hAnsiTheme="majorHAnsi" w:cstheme="majorBidi"/>
-      <w:b/>
-      <w:bCs/>
-      <w:spacing w:val="-7"/>
-      <w:sz w:val="48"/>
-      <w:szCs w:val="48"/>
-    </w:rPr>
-  </w:style>
-  <w:style w:type="character" w:customStyle="1" w:styleId="TitleChar">
-    <w:name w:val="Title Char"/>
-    <w:basedOn w:val="DefaultParagraphFont"/>
-    <w:link w:val="Title"/>
-    <w:rsid w:val="00594996"/>
-    <w:rPr>
-      <w:rFonts w:asciiTheme="majorHAnsi" w:eastAsiaTheme="majorEastAsia" w:hAnsiTheme="majorHAnsi" w:cstheme="majorBidi"/>
-      <w:b/>
-      <w:bCs/>
-      <w:spacing w:val="-7"/>
-      <w:sz w:val="48"/>
-      <w:szCs w:val="48"/>
-    </w:rPr>
-  </w:style>
-  <w:style w:type="character" w:styleId="Strong">
-    <w:name w:val="Strong"/>
-    <w:basedOn w:val="DefaultParagraphFont"/>
-    <w:uiPriority w:val="22"/>
-    <w:qFormat/>
-    <w:rsid w:val="00594996"/>
-    <w:rPr>
-      <w:b/>
-      <w:bCs/>
-      <w:color w:val="auto"/>
-    </w:rPr>
-  </w:style>
-  <w:style w:type="character" w:styleId="Emphasis">
-    <w:name w:val="Emphasis"/>
-    <w:basedOn w:val="DefaultParagraphFont"/>
-    <w:uiPriority w:val="20"/>
-    <w:qFormat/>
-    <w:rsid w:val="00594996"/>
-    <w:rPr>
-      <w:i/>
-      <w:iCs/>
-      <w:color w:val="auto"/>
-    </w:rPr>
-  </w:style>
-  <w:style w:type="paragraph" w:styleId="NoSpacing">
-    <w:name w:val="No Spacing"/>
-    <w:uiPriority w:val="1"/>
-    <w:qFormat/>
-    <w:rsid w:val="00594996"/>
-    <w:pPr>
-      <w:spacing w:after="0" w:line="240" w:lineRule="auto"/>
-    </w:pPr>
-  </w:style>
-  <w:style w:type="paragraph" w:styleId="Quote">
-    <w:name w:val="Quote"/>
-    <w:basedOn w:val="Normal"/>
-    <w:next w:val="Normal"/>
-    <w:link w:val="QuoteChar"/>
-    <w:uiPriority w:val="29"/>
-    <w:qFormat/>
-    <w:rsid w:val="00594996"/>
-    <w:pPr>
-      <w:spacing w:before="200" w:line="264" w:lineRule="auto"/>
-      <w:ind w:left="864" w:right="864"/>
-      <w:jc w:val="center"/>
-    </w:pPr>
-    <w:rPr>
-      <w:rFonts w:asciiTheme="majorHAnsi" w:eastAsiaTheme="majorEastAsia" w:hAnsiTheme="majorHAnsi" w:cstheme="majorBidi"/>
-      <w:i/>
-      <w:iCs/>
-      <w:sz w:val="24"/>
-      <w:szCs w:val="24"/>
-    </w:rPr>
-  </w:style>
-  <w:style w:type="character" w:customStyle="1" w:styleId="QuoteChar">
-    <w:name w:val="Quote Char"/>
-    <w:basedOn w:val="DefaultParagraphFont"/>
-    <w:link w:val="Quote"/>
-    <w:uiPriority w:val="29"/>
-    <w:rsid w:val="00594996"/>
-    <w:rPr>
-      <w:rFonts w:asciiTheme="majorHAnsi" w:eastAsiaTheme="majorEastAsia" w:hAnsiTheme="majorHAnsi" w:cstheme="majorBidi"/>
-      <w:i/>
-      <w:iCs/>
-      <w:sz w:val="24"/>
-      <w:szCs w:val="24"/>
-    </w:rPr>
-  </w:style>
-  <w:style w:type="paragraph" w:styleId="IntenseQuote">
-    <w:name w:val="Intense Quote"/>
-    <w:basedOn w:val="Normal"/>
-    <w:next w:val="Normal"/>
-    <w:link w:val="IntenseQuoteChar"/>
-    <w:uiPriority w:val="30"/>
-    <w:qFormat/>
-    <w:rsid w:val="00594996"/>
-    <w:pPr>
-      <w:spacing w:before="100" w:beforeAutospacing="1" w:after="240"/>
-      <w:ind w:left="936" w:right="936"/>
-      <w:jc w:val="center"/>
-    </w:pPr>
-    <w:rPr>
-      <w:rFonts w:asciiTheme="majorHAnsi" w:eastAsiaTheme="majorEastAsia" w:hAnsiTheme="majorHAnsi" w:cstheme="majorBidi"/>
-      <w:sz w:val="26"/>
-      <w:szCs w:val="26"/>
-    </w:rPr>
-  </w:style>
-  <w:style w:type="character" w:customStyle="1" w:styleId="IntenseQuoteChar">
-    <w:name w:val="Intense Quote Char"/>
-    <w:basedOn w:val="DefaultParagraphFont"/>
-    <w:link w:val="IntenseQuote"/>
-    <w:uiPriority w:val="30"/>
-    <w:rsid w:val="00594996"/>
-    <w:rPr>
-      <w:rFonts w:asciiTheme="majorHAnsi" w:eastAsiaTheme="majorEastAsia" w:hAnsiTheme="majorHAnsi" w:cstheme="majorBidi"/>
-      <w:sz w:val="26"/>
-      <w:szCs w:val="26"/>
-    </w:rPr>
-  </w:style>
-  <w:style w:type="character" w:styleId="SubtleEmphasis">
-    <w:name w:val="Subtle Emphasis"/>
-    <w:basedOn w:val="DefaultParagraphFont"/>
-    <w:uiPriority w:val="19"/>
-    <w:qFormat/>
-    <w:rsid w:val="00594996"/>
-    <w:rPr>
-      <w:i/>
-      <w:iCs/>
-      <w:color w:val="auto"/>
-    </w:rPr>
-  </w:style>
-  <w:style w:type="character" w:styleId="IntenseEmphasis">
-    <w:name w:val="Intense Emphasis"/>
-    <w:basedOn w:val="DefaultParagraphFont"/>
-    <w:uiPriority w:val="21"/>
-    <w:qFormat/>
-    <w:rsid w:val="00594996"/>
-    <w:rPr>
-      <w:b/>
-      <w:bCs/>
-      <w:i/>
-      <w:iCs/>
-      <w:color w:val="auto"/>
-    </w:rPr>
-  </w:style>
-  <w:style w:type="character" w:styleId="SubtleReference">
-    <w:name w:val="Subtle Reference"/>
-    <w:basedOn w:val="DefaultParagraphFont"/>
-    <w:uiPriority w:val="31"/>
-    <w:qFormat/>
-    <w:rsid w:val="00594996"/>
-    <w:rPr>
-      <w:smallCaps/>
-      <w:color w:val="auto"/>
-      <w:u w:val="single" w:color="7F7F7F" w:themeColor="text1" w:themeTint="80"/>
-    </w:rPr>
-  </w:style>
-  <w:style w:type="character" w:styleId="IntenseReference">
-    <w:name w:val="Intense Reference"/>
-    <w:basedOn w:val="DefaultParagraphFont"/>
-    <w:uiPriority w:val="32"/>
-    <w:qFormat/>
-    <w:rsid w:val="00594996"/>
-    <w:rPr>
-      <w:b/>
-      <w:bCs/>
-      <w:smallCaps/>
-      <w:color w:val="auto"/>
-      <w:u w:val="single"/>
-    </w:rPr>
-  </w:style>
-  <w:style w:type="character" w:styleId="BookTitle">
-    <w:name w:val="Book Title"/>
-    <w:basedOn w:val="DefaultParagraphFont"/>
-    <w:uiPriority w:val="33"/>
-    <w:qFormat/>
-    <w:rsid w:val="00594996"/>
-    <w:rPr>
-      <w:b/>
-      <w:bCs/>
-      <w:smallCaps/>
-      <w:color w:val="auto"/>
-    </w:rPr>
-  </w:style>
-  <w:style w:type="paragraph" w:styleId="TOCHeading">
-    <w:name w:val="TOC Heading"/>
-    <w:basedOn w:val="Heading1"/>
-    <w:next w:val="Normal"/>
-    <w:uiPriority w:val="39"/>
-    <w:semiHidden/>
-    <w:unhideWhenUsed/>
-    <w:qFormat/>
-    <w:rsid w:val="00594996"/>
-    <w:pPr>
-      <w:outlineLvl w:val="9"/>
-    </w:pPr>
-  </w:style>
-  <w:style w:type="paragraph" w:styleId="TOC1">
-    <w:name w:val="toc 1"/>
-    <w:basedOn w:val="Normal"/>
-    <w:next w:val="Normal"/>
-    <w:autoRedefine/>
-    <w:uiPriority w:val="39"/>
-    <w:unhideWhenUsed/>
-    <w:rsid w:val="00103927"/>
-    <w:pPr>
-      <w:spacing w:after="100"/>
-    </w:pPr>
-  </w:style>
-  <w:style w:type="paragraph" w:styleId="TOC2">
-    <w:name w:val="toc 2"/>
-    <w:basedOn w:val="Normal"/>
-    <w:next w:val="Normal"/>
-    <w:autoRedefine/>
-    <w:uiPriority w:val="39"/>
-    <w:unhideWhenUsed/>
-    <w:rsid w:val="00103927"/>
-    <w:pPr>
-      <w:spacing w:after="100"/>
-      <w:ind w:left="220"/>
-    </w:pPr>
-  </w:style>
-  <w:style w:type="paragraph" w:styleId="TOC3">
-    <w:name w:val="toc 3"/>
-    <w:basedOn w:val="Normal"/>
-    <w:next w:val="Normal"/>
-    <w:autoRedefine/>
-    <w:uiPriority w:val="39"/>
-    <w:unhideWhenUsed/>
-    <w:rsid w:val="00103927"/>
-    <w:pPr>
-      <w:spacing w:after="100"/>
-      <w:ind w:left="440"/>
-    </w:pPr>
-  </w:style>
-  <w:style w:type="character" w:customStyle="1" w:styleId="StyleAsianBatang12ptAuto">
-    <w:name w:val="Style (Asian) Batang 12 pt Auto"/>
-    <w:rsid w:val="00103927"/>
-    <w:rPr>
-      <w:rFonts w:ascii="Arial" w:eastAsia="Batang" w:hAnsi="Arial"/>
-      <w:noProof/>
-      <w:color w:val="auto"/>
-      <w:spacing w:val="0"/>
-      <w:sz w:val="24"/>
-      <w:szCs w:val="24"/>
-    </w:rPr>
-  </w:style>
-  <w:style w:type="paragraph" w:styleId="BalloonText">
-    <w:name w:val="Balloon Text"/>
-    <w:basedOn w:val="Normal"/>
-    <w:link w:val="BalloonTextChar"/>
-    <w:rsid w:val="00103927"/>
-    <w:pPr>
-      <w:spacing w:after="0" w:line="240" w:lineRule="auto"/>
-      <w:jc w:val="left"/>
-    </w:pPr>
-    <w:rPr>
-      <w:rFonts w:ascii="Tahoma" w:eastAsia="Times New Roman" w:hAnsi="Tahoma" w:cs="Tahoma"/>
-      <w:color w:val="000000"/>
-      <w:sz w:val="16"/>
-      <w:szCs w:val="16"/>
-      <w:lang w:eastAsia="ko-KR"/>
-    </w:rPr>
-  </w:style>
-  <w:style w:type="character" w:customStyle="1" w:styleId="BalloonTextChar">
-    <w:name w:val="Balloon Text Char"/>
-    <w:basedOn w:val="DefaultParagraphFont"/>
-    <w:link w:val="BalloonText"/>
-    <w:rsid w:val="00103927"/>
-    <w:rPr>
-      <w:rFonts w:ascii="Tahoma" w:eastAsia="Times New Roman" w:hAnsi="Tahoma" w:cs="Tahoma"/>
-      <w:color w:val="000000"/>
-      <w:sz w:val="16"/>
-      <w:szCs w:val="16"/>
-      <w:lang w:eastAsia="ko-KR"/>
-    </w:rPr>
-  </w:style>
-  <w:style w:type="table" w:styleId="DarkList-Accent2">
-    <w:name w:val="Dark List Accent 2"/>
-    <w:basedOn w:val="TableNormal"/>
-    <w:uiPriority w:val="66"/>
-    <w:rsid w:val="00103927"/>
-    <w:pPr>
-      <w:spacing w:after="0" w:line="240" w:lineRule="auto"/>
-      <w:jc w:val="left"/>
-    </w:pPr>
-    <w:rPr>
-      <w:rFonts w:ascii="Calibri Light" w:eastAsia="Times New Roman" w:hAnsi="Calibri Light" w:cs="Times New Roman"/>
-      <w:color w:val="000000"/>
-    </w:rPr>
-    <w:tblPr>
-      <w:tblStyleRowBandSize w:val="1"/>
-      <w:tblStyleColBandSize w:val="1"/>
-      <w:tblInd w:w="0" w:type="dxa"/>
-      <w:tblBorders>
-        <w:top w:val="single" w:sz="8" w:space="0" w:color="5B9BD5"/>
-        <w:left w:val="single" w:sz="8" w:space="0" w:color="5B9BD5"/>
-        <w:bottom w:val="single" w:sz="8" w:space="0" w:color="5B9BD5"/>
-        <w:right w:val="single" w:sz="8" w:space="0" w:color="5B9BD5"/>
-      </w:tblBorders>
-      <w:tblCellMar>
-        <w:top w:w="0" w:type="dxa"/>
-        <w:left w:w="108" w:type="dxa"/>
-        <w:bottom w:w="0" w:type="dxa"/>
-        <w:right w:w="108" w:type="dxa"/>
-      </w:tblCellMar>
-    </w:tblPr>
-    <w:tblStylePr w:type="firstRow">
-      <w:rPr>
-        <w:sz w:val="24"/>
-        <w:szCs w:val="24"/>
-      </w:rPr>
-      <w:tblPr/>
-      <w:tcPr>
-        <w:tcBorders>
-          <w:top w:val="nil"/>
-          <w:left w:val="nil"/>
-          <w:bottom w:val="single" w:sz="24" w:space="0" w:color="5B9BD5"/>
-          <w:right w:val="nil"/>
-          <w:insideH w:val="nil"/>
-          <w:insideV w:val="nil"/>
-        </w:tcBorders>
-        <w:shd w:val="clear" w:color="auto" w:fill="FFFFFF"/>
-      </w:tcPr>
-    </w:tblStylePr>
-    <w:tblStylePr w:type="lastRow">
-      <w:tblPr/>
-      <w:tcPr>
-        <w:tcBorders>
-          <w:top w:val="single" w:sz="8" w:space="0" w:color="5B9BD5"/>
-          <w:left w:val="nil"/>
-          <w:bottom w:val="nil"/>
-          <w:right w:val="nil"/>
-          <w:insideH w:val="nil"/>
-          <w:insideV w:val="nil"/>
-        </w:tcBorders>
-        <w:shd w:val="clear" w:color="auto" w:fill="FFFFFF"/>
-      </w:tcPr>
-    </w:tblStylePr>
-    <w:tblStylePr w:type="firstCol">
-      <w:tblPr/>
-      <w:tcPr>
-        <w:tcBorders>
-          <w:top w:val="nil"/>
-          <w:left w:val="nil"/>
-          <w:bottom w:val="nil"/>
-          <w:right w:val="single" w:sz="8" w:space="0" w:color="5B9BD5"/>
-          <w:insideH w:val="nil"/>
-          <w:insideV w:val="nil"/>
-        </w:tcBorders>
-        <w:shd w:val="clear" w:color="auto" w:fill="FFFFFF"/>
-      </w:tcPr>
-    </w:tblStylePr>
-    <w:tblStylePr w:type="lastCol">
-      <w:tblPr/>
-      <w:tcPr>
-        <w:tcBorders>
-          <w:top w:val="nil"/>
-          <w:left w:val="single" w:sz="8" w:space="0" w:color="5B9BD5"/>
-          <w:bottom w:val="nil"/>
-          <w:right w:val="nil"/>
-          <w:insideH w:val="nil"/>
-          <w:insideV w:val="nil"/>
-        </w:tcBorders>
-        <w:shd w:val="clear" w:color="auto" w:fill="FFFFFF"/>
-      </w:tcPr>
-    </w:tblStylePr>
-    <w:tblStylePr w:type="band1Vert">
-      <w:tblPr/>
-      <w:tcPr>
-        <w:tcBorders>
-          <w:left w:val="nil"/>
-          <w:right w:val="nil"/>
-          <w:insideH w:val="nil"/>
-          <w:insideV w:val="nil"/>
-        </w:tcBorders>
-        <w:shd w:val="clear" w:color="auto" w:fill="D6E6F4"/>
-      </w:tcPr>
-    </w:tblStylePr>
-    <w:tblStylePr w:type="band1Horz">
-      <w:tblPr/>
-      <w:tcPr>
-        <w:tcBorders>
-          <w:top w:val="nil"/>
-          <w:bottom w:val="nil"/>
-          <w:insideH w:val="nil"/>
-          <w:insideV w:val="nil"/>
-        </w:tcBorders>
-        <w:shd w:val="clear" w:color="auto" w:fill="D6E6F4"/>
-      </w:tcPr>
-    </w:tblStylePr>
-    <w:tblStylePr w:type="nwCell">
-      <w:tblPr/>
-      <w:tcPr>
-        <w:shd w:val="clear" w:color="auto" w:fill="FFFFFF"/>
-      </w:tcPr>
-    </w:tblStylePr>
-    <w:tblStylePr w:type="swCell">
-      <w:tblPr/>
-      <w:tcPr>
-        <w:tcBorders>
-          <w:top w:val="nil"/>
-        </w:tcBorders>
-      </w:tcPr>
-    </w:tblStylePr>
-  </w:style>
-  <w:style w:type="table" w:styleId="TableProfessional">
-    <w:name w:val="Table Professional"/>
-    <w:basedOn w:val="TableNormal"/>
-    <w:rsid w:val="00103927"/>
-    <w:pPr>
-      <w:spacing w:before="240" w:after="0" w:line="240" w:lineRule="auto"/>
-      <w:jc w:val="left"/>
-    </w:pPr>
-    <w:rPr>
-      <w:rFonts w:ascii="Times New Roman" w:eastAsia="Times New Roman" w:hAnsi="Times New Roman" w:cs="Times New Roman"/>
-      <w:sz w:val="20"/>
-      <w:szCs w:val="20"/>
-    </w:rPr>
-    <w:tblPr>
-      <w:tblInd w:w="0" w:type="dxa"/>
-      <w:tblBorders>
-        <w:top w:val="single" w:sz="6" w:space="0" w:color="000000"/>
-        <w:left w:val="single" w:sz="6" w:space="0" w:color="000000"/>
-        <w:bottom w:val="single" w:sz="6" w:space="0" w:color="000000"/>
-        <w:right w:val="single" w:sz="6" w:space="0" w:color="000000"/>
-        <w:insideH w:val="single" w:sz="6" w:space="0" w:color="000000"/>
-        <w:insideV w:val="single" w:sz="6" w:space="0" w:color="000000"/>
-      </w:tblBorders>
-      <w:tblCellMar>
-        <w:top w:w="0" w:type="dxa"/>
-        <w:left w:w="108" w:type="dxa"/>
-        <w:bottom w:w="0" w:type="dxa"/>
-        <w:right w:w="108" w:type="dxa"/>
-      </w:tblCellMar>
-    </w:tblPr>
-    <w:tcPr>
-      <w:shd w:val="clear" w:color="auto" w:fill="auto"/>
-    </w:tcPr>
-    <w:tblStylePr w:type="firstRow">
-      <w:rPr>
-        <w:b/>
-        <w:bCs/>
-        <w:color w:val="auto"/>
-      </w:rPr>
-      <w:tblPr/>
-      <w:tcPr>
-        <w:tcBorders>
-          <w:tl2br w:val="none" w:sz="0" w:space="0" w:color="auto"/>
-          <w:tr2bl w:val="none" w:sz="0" w:space="0" w:color="auto"/>
-        </w:tcBorders>
-        <w:shd w:val="solid" w:color="000000" w:fill="FFFFFF"/>
-      </w:tcPr>
-    </w:tblStylePr>
-  </w:style>
-  <w:style w:type="table" w:styleId="TableElegant">
-    <w:name w:val="Table Elegant"/>
-    <w:basedOn w:val="TableNormal"/>
-    <w:rsid w:val="00103927"/>
-    <w:pPr>
-      <w:spacing w:before="240" w:after="0" w:line="240" w:lineRule="auto"/>
-      <w:jc w:val="left"/>
-    </w:pPr>
-    <w:rPr>
-      <w:rFonts w:ascii="Times New Roman" w:eastAsia="Times New Roman" w:hAnsi="Times New Roman" w:cs="Times New Roman"/>
-      <w:sz w:val="20"/>
-      <w:szCs w:val="20"/>
-    </w:rPr>
-    <w:tblPr>
-      <w:tblInd w:w="0" w:type="dxa"/>
-      <w:tblBorders>
-        <w:top w:val="double" w:sz="6" w:space="0" w:color="000000"/>
-        <w:left w:val="double" w:sz="6" w:space="0" w:color="000000"/>
-        <w:bottom w:val="double" w:sz="6" w:space="0" w:color="000000"/>
-        <w:right w:val="double" w:sz="6" w:space="0" w:color="000000"/>
-        <w:insideH w:val="single" w:sz="6" w:space="0" w:color="000000"/>
-        <w:insideV w:val="single" w:sz="6" w:space="0" w:color="000000"/>
-      </w:tblBorders>
-      <w:tblCellMar>
-        <w:top w:w="0" w:type="dxa"/>
-        <w:left w:w="108" w:type="dxa"/>
-        <w:bottom w:w="0" w:type="dxa"/>
-        <w:right w:w="108" w:type="dxa"/>
-      </w:tblCellMar>
-    </w:tblPr>
-    <w:tcPr>
-      <w:shd w:val="clear" w:color="auto" w:fill="auto"/>
-    </w:tcPr>
-    <w:tblStylePr w:type="firstRow">
-      <w:rPr>
-        <w:caps/>
-        <w:color w:val="auto"/>
-      </w:rPr>
-      <w:tblPr/>
-      <w:tcPr>
-        <w:tcBorders>
-          <w:tl2br w:val="none" w:sz="0" w:space="0" w:color="auto"/>
-          <w:tr2bl w:val="none" w:sz="0" w:space="0" w:color="auto"/>
-        </w:tcBorders>
-      </w:tcPr>
-    </w:tblStylePr>
-  </w:style>
-  <w:style w:type="table" w:styleId="TableContemporary">
-    <w:name w:val="Table Contemporary"/>
-    <w:basedOn w:val="TableNormal"/>
-    <w:rsid w:val="00103927"/>
-    <w:pPr>
-      <w:spacing w:before="240" w:after="0" w:line="240" w:lineRule="auto"/>
-      <w:jc w:val="left"/>
-    </w:pPr>
-    <w:rPr>
-      <w:rFonts w:ascii="Times New Roman" w:eastAsia="Times New Roman" w:hAnsi="Times New Roman" w:cs="Times New Roman"/>
-      <w:sz w:val="20"/>
-      <w:szCs w:val="20"/>
-    </w:rPr>
-    <w:tblPr>
-      <w:tblStyleRowBandSize w:val="1"/>
-      <w:tblInd w:w="0" w:type="dxa"/>
-      <w:tblBorders>
-        <w:insideH w:val="single" w:sz="18" w:space="0" w:color="FFFFFF"/>
-        <w:insideV w:val="single" w:sz="18" w:space="0" w:color="FFFFFF"/>
-      </w:tblBorders>
-      <w:tblCellMar>
-        <w:top w:w="0" w:type="dxa"/>
-        <w:left w:w="108" w:type="dxa"/>
-        <w:bottom w:w="0" w:type="dxa"/>
-        <w:right w:w="108" w:type="dxa"/>
-      </w:tblCellMar>
-    </w:tblPr>
-    <w:tblStylePr w:type="firstRow">
-      <w:rPr>
-        <w:b/>
-        <w:bCs/>
-        <w:color w:val="auto"/>
-      </w:rPr>
-      <w:tblPr/>
-      <w:tcPr>
-        <w:tcBorders>
-          <w:tl2br w:val="none" w:sz="0" w:space="0" w:color="auto"/>
-          <w:tr2bl w:val="none" w:sz="0" w:space="0" w:color="auto"/>
-        </w:tcBorders>
-        <w:shd w:val="pct20" w:color="000000" w:fill="FFFFFF"/>
-      </w:tcPr>
-    </w:tblStylePr>
-    <w:tblStylePr w:type="band1Horz">
-      <w:rPr>
-        <w:color w:val="auto"/>
-      </w:rPr>
-      <w:tblPr/>
-      <w:tcPr>
-        <w:tcBorders>
-          <w:tl2br w:val="none" w:sz="0" w:space="0" w:color="auto"/>
-          <w:tr2bl w:val="none" w:sz="0" w:space="0" w:color="auto"/>
-        </w:tcBorders>
-        <w:shd w:val="pct5" w:color="000000" w:fill="FFFFFF"/>
-      </w:tcPr>
-    </w:tblStylePr>
-    <w:tblStylePr w:type="band2Horz">
-      <w:rPr>
-        <w:color w:val="auto"/>
-      </w:rPr>
-      <w:tblPr/>
-      <w:tcPr>
-        <w:tcBorders>
-          <w:tl2br w:val="none" w:sz="0" w:space="0" w:color="auto"/>
-          <w:tr2bl w:val="none" w:sz="0" w:space="0" w:color="auto"/>
-        </w:tcBorders>
-        <w:shd w:val="pct20" w:color="000000" w:fill="FFFFFF"/>
-      </w:tcPr>
-    </w:tblStylePr>
-  </w:style>
-  <w:style w:type="paragraph" w:customStyle="1" w:styleId="MemberNames">
-    <w:name w:val="MemberNames"/>
-    <w:basedOn w:val="Normal"/>
-    <w:rsid w:val="00103927"/>
-    <w:pPr>
-      <w:spacing w:before="480" w:after="360" w:line="240" w:lineRule="auto"/>
-      <w:ind w:left="720"/>
-      <w:jc w:val="right"/>
-    </w:pPr>
-    <w:rPr>
-      <w:rFonts w:ascii="Times New Roman" w:eastAsia="Times New Roman" w:hAnsi="Times New Roman" w:cs="Times New Roman"/>
-      <w:color w:val="000000"/>
-      <w:sz w:val="40"/>
-      <w:szCs w:val="40"/>
-    </w:rPr>
-  </w:style>
-  <w:style w:type="paragraph" w:customStyle="1" w:styleId="RecordDates">
-    <w:name w:val="Record Dates"/>
-    <w:basedOn w:val="Normal"/>
-    <w:rsid w:val="00103927"/>
-    <w:pPr>
-      <w:spacing w:before="120" w:after="0" w:line="240" w:lineRule="auto"/>
-      <w:ind w:left="720"/>
-      <w:jc w:val="right"/>
-    </w:pPr>
-    <w:rPr>
-      <w:rFonts w:ascii="Times New Roman" w:eastAsia="Times New Roman" w:hAnsi="Times New Roman" w:cs="Times New Roman"/>
-      <w:b/>
-      <w:bCs/>
-      <w:noProof/>
-      <w:sz w:val="28"/>
-      <w:szCs w:val="28"/>
-    </w:rPr>
-  </w:style>
-  <w:style w:type="paragraph" w:customStyle="1" w:styleId="PseudoHeading1">
-    <w:name w:val="PseudoHeading1"/>
-    <w:basedOn w:val="Normal"/>
-    <w:rsid w:val="00103927"/>
-    <w:pPr>
-      <w:spacing w:before="1440" w:after="480" w:line="240" w:lineRule="auto"/>
-      <w:ind w:left="720"/>
-      <w:jc w:val="center"/>
-    </w:pPr>
-    <w:rPr>
-      <w:rFonts w:ascii="Times New Roman" w:eastAsia="Times New Roman" w:hAnsi="Times New Roman" w:cs="Times New Roman"/>
-      <w:b/>
-      <w:bCs/>
-      <w:sz w:val="40"/>
-      <w:szCs w:val="24"/>
-    </w:rPr>
-  </w:style>
-  <w:style w:type="paragraph" w:customStyle="1" w:styleId="GridTable31">
-    <w:name w:val="Grid Table 31"/>
-    <w:basedOn w:val="Heading1"/>
-    <w:next w:val="Normal"/>
-    <w:uiPriority w:val="39"/>
-    <w:unhideWhenUsed/>
-    <w:qFormat/>
-    <w:rsid w:val="00103927"/>
-    <w:pPr>
-      <w:numPr>
-        <w:numId w:val="0"/>
-      </w:numPr>
-      <w:spacing w:before="480" w:after="0" w:line="276" w:lineRule="auto"/>
-      <w:jc w:val="left"/>
-      <w:outlineLvl w:val="9"/>
-    </w:pPr>
-    <w:rPr>
-      <w:rFonts w:ascii="Calibri" w:eastAsia="MS Gothic" w:hAnsi="Calibri" w:cs="Times New Roman"/>
-      <w:caps w:val="0"/>
-      <w:color w:val="365F91"/>
-      <w:spacing w:val="0"/>
-    </w:rPr>
-  </w:style>
-  <w:style w:type="paragraph" w:styleId="TOC4">
-    <w:name w:val="toc 4"/>
-    <w:basedOn w:val="Normal"/>
-    <w:next w:val="Normal"/>
-    <w:autoRedefine/>
-    <w:uiPriority w:val="39"/>
-    <w:rsid w:val="00103927"/>
-    <w:pPr>
-      <w:spacing w:after="0" w:line="240" w:lineRule="auto"/>
-      <w:ind w:left="600"/>
-      <w:jc w:val="left"/>
-    </w:pPr>
-    <w:rPr>
-      <w:rFonts w:ascii="Cambria" w:eastAsia="Times New Roman" w:hAnsi="Cambria" w:cs="Times New Roman"/>
-      <w:color w:val="000000"/>
-      <w:sz w:val="20"/>
-      <w:szCs w:val="20"/>
-      <w:lang w:eastAsia="ko-KR"/>
-    </w:rPr>
-  </w:style>
-  <w:style w:type="paragraph" w:styleId="TOC5">
-    <w:name w:val="toc 5"/>
-    <w:basedOn w:val="Normal"/>
-    <w:next w:val="Normal"/>
-    <w:autoRedefine/>
-    <w:uiPriority w:val="39"/>
-    <w:rsid w:val="00103927"/>
-    <w:pPr>
-      <w:spacing w:after="0" w:line="240" w:lineRule="auto"/>
-      <w:ind w:left="800"/>
-      <w:jc w:val="left"/>
-    </w:pPr>
-    <w:rPr>
-      <w:rFonts w:ascii="Cambria" w:eastAsia="Times New Roman" w:hAnsi="Cambria" w:cs="Times New Roman"/>
-      <w:color w:val="000000"/>
-      <w:sz w:val="20"/>
-      <w:szCs w:val="20"/>
-      <w:lang w:eastAsia="ko-KR"/>
-    </w:rPr>
-  </w:style>
-  <w:style w:type="paragraph" w:styleId="TOC6">
-    <w:name w:val="toc 6"/>
-    <w:basedOn w:val="Normal"/>
-    <w:next w:val="Normal"/>
-    <w:autoRedefine/>
-    <w:uiPriority w:val="39"/>
-    <w:rsid w:val="00103927"/>
-    <w:pPr>
-      <w:spacing w:after="0" w:line="240" w:lineRule="auto"/>
-      <w:ind w:left="1000"/>
-      <w:jc w:val="left"/>
-    </w:pPr>
-    <w:rPr>
-      <w:rFonts w:ascii="Cambria" w:eastAsia="Times New Roman" w:hAnsi="Cambria" w:cs="Times New Roman"/>
-      <w:color w:val="000000"/>
-      <w:sz w:val="20"/>
-      <w:szCs w:val="20"/>
-      <w:lang w:eastAsia="ko-KR"/>
-    </w:rPr>
-  </w:style>
-  <w:style w:type="paragraph" w:styleId="TOC7">
-    <w:name w:val="toc 7"/>
-    <w:basedOn w:val="Normal"/>
-    <w:next w:val="Normal"/>
-    <w:autoRedefine/>
-    <w:uiPriority w:val="39"/>
-    <w:rsid w:val="00103927"/>
-    <w:pPr>
-      <w:spacing w:after="0" w:line="240" w:lineRule="auto"/>
-      <w:ind w:left="1200"/>
-      <w:jc w:val="left"/>
-    </w:pPr>
-    <w:rPr>
-      <w:rFonts w:ascii="Cambria" w:eastAsia="Times New Roman" w:hAnsi="Cambria" w:cs="Times New Roman"/>
-      <w:color w:val="000000"/>
-      <w:sz w:val="20"/>
-      <w:szCs w:val="20"/>
-      <w:lang w:eastAsia="ko-KR"/>
-    </w:rPr>
-  </w:style>
-  <w:style w:type="paragraph" w:styleId="TOC8">
-    <w:name w:val="toc 8"/>
-    <w:basedOn w:val="Normal"/>
-    <w:next w:val="Normal"/>
-    <w:autoRedefine/>
-    <w:uiPriority w:val="39"/>
-    <w:rsid w:val="00103927"/>
-    <w:pPr>
-      <w:spacing w:after="0" w:line="240" w:lineRule="auto"/>
-      <w:ind w:left="1400"/>
-      <w:jc w:val="left"/>
-    </w:pPr>
-    <w:rPr>
-      <w:rFonts w:ascii="Cambria" w:eastAsia="Times New Roman" w:hAnsi="Cambria" w:cs="Times New Roman"/>
-      <w:color w:val="000000"/>
-      <w:sz w:val="20"/>
-      <w:szCs w:val="20"/>
-      <w:lang w:eastAsia="ko-KR"/>
-    </w:rPr>
-  </w:style>
-  <w:style w:type="paragraph" w:styleId="TOC9">
-    <w:name w:val="toc 9"/>
-    <w:basedOn w:val="Normal"/>
-    <w:next w:val="Normal"/>
-    <w:autoRedefine/>
-    <w:uiPriority w:val="39"/>
-    <w:rsid w:val="00103927"/>
-    <w:pPr>
-      <w:spacing w:after="0" w:line="240" w:lineRule="auto"/>
-      <w:ind w:left="1600"/>
-      <w:jc w:val="left"/>
-    </w:pPr>
-    <w:rPr>
-      <w:rFonts w:ascii="Cambria" w:eastAsia="Times New Roman" w:hAnsi="Cambria" w:cs="Times New Roman"/>
-      <w:color w:val="000000"/>
-      <w:sz w:val="20"/>
-      <w:szCs w:val="20"/>
-      <w:lang w:eastAsia="ko-KR"/>
-    </w:rPr>
-  </w:style>
-  <w:style w:type="paragraph" w:styleId="Footer">
-    <w:name w:val="footer"/>
-    <w:basedOn w:val="Normal"/>
-    <w:link w:val="FooterChar"/>
-    <w:rsid w:val="00103927"/>
-    <w:pPr>
-      <w:tabs>
-        <w:tab w:val="center" w:pos="4320"/>
-        <w:tab w:val="right" w:pos="8640"/>
-      </w:tabs>
-      <w:spacing w:before="240" w:after="0" w:line="240" w:lineRule="auto"/>
-      <w:jc w:val="left"/>
-    </w:pPr>
-    <w:rPr>
-      <w:rFonts w:ascii="Times New Roman" w:eastAsia="Times New Roman" w:hAnsi="Times New Roman" w:cs="Times New Roman"/>
-      <w:color w:val="000000"/>
-      <w:sz w:val="20"/>
-      <w:szCs w:val="20"/>
-      <w:lang w:eastAsia="ko-KR"/>
-    </w:rPr>
-  </w:style>
-  <w:style w:type="character" w:customStyle="1" w:styleId="FooterChar">
-    <w:name w:val="Footer Char"/>
-    <w:basedOn w:val="DefaultParagraphFont"/>
-    <w:link w:val="Footer"/>
-    <w:rsid w:val="00103927"/>
-    <w:rPr>
-      <w:rFonts w:ascii="Times New Roman" w:eastAsia="Times New Roman" w:hAnsi="Times New Roman" w:cs="Times New Roman"/>
-      <w:color w:val="000000"/>
-      <w:sz w:val="20"/>
-      <w:szCs w:val="20"/>
-      <w:lang w:eastAsia="ko-KR"/>
-    </w:rPr>
-  </w:style>
-  <w:style w:type="character" w:styleId="PageNumber">
-    <w:name w:val="page number"/>
-    <w:rsid w:val="00103927"/>
-  </w:style>
-  <w:style w:type="character" w:styleId="Hyperlink">
-    <w:name w:val="Hyperlink"/>
-    <w:uiPriority w:val="99"/>
-    <w:unhideWhenUsed/>
-    <w:rsid w:val="00103927"/>
-    <w:rPr>
-      <w:color w:val="0563C1"/>
-      <w:u w:val="single"/>
-    </w:rPr>
-  </w:style>
-  <w:style w:type="paragraph" w:styleId="Header">
-    <w:name w:val="header"/>
-    <w:basedOn w:val="Normal"/>
-    <w:link w:val="HeaderChar"/>
-    <w:uiPriority w:val="99"/>
-    <w:unhideWhenUsed/>
-    <w:rsid w:val="005F0D1B"/>
-    <w:pPr>
-      <w:tabs>
-        <w:tab w:val="center" w:pos="4680"/>
-        <w:tab w:val="right" w:pos="9360"/>
-      </w:tabs>
-      <w:spacing w:after="0" w:line="240" w:lineRule="auto"/>
-    </w:pPr>
-  </w:style>
-  <w:style w:type="character" w:customStyle="1" w:styleId="HeaderChar">
-    <w:name w:val="Header Char"/>
-    <w:basedOn w:val="DefaultParagraphFont"/>
-    <w:link w:val="Header"/>
-    <w:uiPriority w:val="99"/>
-    <w:rsid w:val="005F0D1B"/>
-  </w:style>
-</w:styles>
-</file>
-
-<file path=word/stylesWithEffects.xml><?xml version="1.0" encoding="utf-8"?>
-<w:styles xmlns:wpc="http://schemas.microsoft.com/office/word/2010/wordprocessingCanvas" xmlns:mc="http://schemas.openxmlformats.org/markup-compatibility/2006" xmlns:o="urn:schemas-microsoft-com:office:office" xmlns:r="http://schemas.openxmlformats.org/officeDocument/2006/relationships" xmlns:m="http://schemas.openxmlformats.org/officeDocument/2006/math" xmlns:v="urn:schemas-microsoft-com:vml" xmlns:wp14="http://schemas.microsoft.com/office/word/2010/wordprocessingDrawing" xmlns:wp="http://schemas.openxmlformats.org/drawingml/2006/wordprocessingDrawing" xmlns:w10="urn:schemas-microsoft-com:office:word" xmlns:w="http://schemas.openxmlformats.org/wordprocessingml/2006/main" xmlns:w14="http://schemas.microsoft.com/office/word/2010/wordml" xmlns:wpg="http://schemas.microsoft.com/office/word/2010/wordprocessingGroup" xmlns:wpi="http://schemas.microsoft.com/office/word/2010/wordprocessingInk" xmlns:wne="http://schemas.microsoft.com/office/word/2006/wordml" xmlns:wps="http://schemas.microsoft.com/office/word/2010/wordprocessingShape" mc:Ignorable="w14 wp14">
-  <w:docDefaults>
-    <w:rPrDefault>
-      <w:rPr>
-        <w:rFonts w:asciiTheme="minorHAnsi" w:eastAsiaTheme="minorEastAsia" w:hAnsiTheme="minorHAnsi" w:cstheme="minorBidi"/>
-        <w:sz w:val="22"/>
-        <w:szCs w:val="22"/>
-        <w:lang w:val="en-US" w:eastAsia="en-US" w:bidi="ar-SA"/>
-      </w:rPr>
-    </w:rPrDefault>
-    <w:pPrDefault>
-      <w:pPr>
-        <w:spacing w:after="160" w:line="252" w:lineRule="auto"/>
-        <w:jc w:val="both"/>
-      </w:pPr>
-    </w:pPrDefault>
-  </w:docDefaults>
-  <w:latentStyles w:defLockedState="0" w:defUIPriority="99" w:defSemiHidden="1" w:defUnhideWhenUsed="1" w:defQFormat="0" w:count="267">
-    <w:lsdException w:name="Normal" w:semiHidden="0" w:uiPriority="0" w:unhideWhenUsed="0" w:qFormat="1"/>
-    <w:lsdException w:name="heading 1" w:semiHidden="0" w:uiPriority="0" w:unhideWhenUsed="0" w:qFormat="1"/>
-    <w:lsdException w:name="heading 2" w:uiPriority="0" w:qFormat="1"/>
-    <w:lsdException w:name="heading 3" w:uiPriority="0" w:qFormat="1"/>
-    <w:lsdException w:name="heading 4" w:uiPriority="0" w:qFormat="1"/>
-    <w:lsdException w:name="heading 5" w:uiPriority="0" w:qFormat="1"/>
-    <w:lsdException w:name="heading 6" w:uiPriority="0" w:qFormat="1"/>
-    <w:lsdException w:name="heading 7" w:uiPriority="0" w:qFormat="1"/>
-    <w:lsdException w:name="heading 8" w:uiPriority="0" w:qFormat="1"/>
-    <w:lsdException w:name="heading 9" w:uiPriority="0" w:qFormat="1"/>
-    <w:lsdException w:name="toc 1" w:uiPriority="39"/>
-    <w:lsdException w:name="toc 2" w:uiPriority="39"/>
-    <w:lsdException w:name="toc 3" w:uiPriority="39"/>
-    <w:lsdException w:name="toc 4" w:uiPriority="39"/>
-    <w:lsdException w:name="toc 5" w:uiPriority="39"/>
-    <w:lsdException w:name="toc 6" w:uiPriority="39"/>
-    <w:lsdException w:name="toc 7" w:uiPriority="39"/>
-    <w:lsdException w:name="toc 8" w:uiPriority="39"/>
-    <w:lsdException w:name="toc 9" w:uiPriority="39"/>
-    <w:lsdException w:name="footer" w:uiPriority="0"/>
-    <w:lsdException w:name="caption" w:uiPriority="0" w:qFormat="1"/>
-    <w:lsdException w:name="page number" w:uiPriority="0"/>
-    <w:lsdException w:name="Title" w:semiHidden="0" w:uiPriority="0" w:unhideWhenUsed="0" w:qFormat="1"/>
-    <w:lsdException w:name="Default Paragraph Font" w:uiPriority="1"/>
-    <w:lsdException w:name="Subtitle" w:semiHidden="0" w:uiPriority="11" w:unhideWhenUsed="0" w:qFormat="1"/>
-    <w:lsdException w:name="Strong" w:semiHidden="0" w:uiPriority="22" w:unhideWhenUsed="0" w:qFormat="1"/>
-    <w:lsdException w:name="Emphasis" w:semiHidden="0" w:uiPriority="20" w:unhideWhenUsed="0" w:qFormat="1"/>
-    <w:lsdException w:name="Table Contemporary" w:uiPriority="0"/>
-    <w:lsdException w:name="Table Elegant" w:uiPriority="0"/>
-    <w:lsdException w:name="Table Professional" w:uiPriority="0"/>
-    <w:lsdException w:name="Balloon Text" w:uiPriority="0"/>
-    <w:lsdException w:name="Table Grid" w:semiHidden="0" w:uiPriority="0" w:unhideWhenUsed="0"/>
-    <w:lsdException w:name="Placeholder Text" w:unhideWhenUsed="0"/>
-    <w:lsdException w:name="No Spacing" w:semiHidden="0" w:uiPriority="1" w:unhideWhenUsed="0" w:qFormat="1"/>
-    <w:lsdException w:name="Light Shading" w:semiHidden="0" w:uiPriority="60" w:unhideWhenUsed="0"/>
-    <w:lsdException w:name="Light List" w:semiHidden="0" w:uiPriority="61" w:unhideWhenUsed="0"/>
-    <w:lsdException w:name="Light Grid" w:semiHidden="0" w:uiPriority="62" w:unhideWhenUsed="0"/>
-    <w:lsdException w:name="Medium Shading 1" w:semiHidden="0" w:uiPriority="63" w:unhideWhenUsed="0"/>
-    <w:lsdException w:name="Medium Shading 2" w:semiHidden="0" w:uiPriority="64" w:unhideWhenUsed="0"/>
-    <w:lsdException w:name="Medium List 1" w:semiHidden="0" w:uiPriority="65" w:unhideWhenUsed="0"/>
-    <w:lsdException w:name="Medium List 2" w:semiHidden="0" w:uiPriority="66" w:unhideWhenUsed="0"/>
-    <w:lsdException w:name="Medium Grid 1" w:semiHidden="0" w:uiPriority="67" w:unhideWhenUsed="0"/>
-    <w:lsdException w:name="Medium Grid 2" w:semiHidden="0" w:uiPriority="68" w:unhideWhenUsed="0"/>
-    <w:lsdException w:name="Medium Grid 3" w:semiHidden="0" w:uiPriority="69" w:unhideWhenUsed="0"/>
-    <w:lsdException w:name="Dark List" w:semiHidden="0" w:uiPriority="70" w:unhideWhenUsed="0"/>
-    <w:lsdException w:name="Colorful Shading" w:semiHidden="0" w:uiPriority="71" w:unhideWhenUsed="0"/>
-    <w:lsdException w:name="Colorful List" w:semiHidden="0" w:uiPriority="72" w:unhideWhenUsed="0"/>
-    <w:lsdException w:name="Colorful Grid" w:semiHidden="0" w:uiPriority="73" w:unhideWhenUsed="0"/>
-    <w:lsdException w:name="Light Shading Accent 1" w:semiHidden="0" w:uiPriority="60" w:unhideWhenUsed="0"/>
-    <w:lsdException w:name="Light List Accent 1" w:semiHidden="0" w:uiPriority="61" w:unhideWhenUsed="0"/>
-    <w:lsdException w:name="Light Grid Accent 1" w:semiHidden="0" w:uiPriority="62" w:unhideWhenUsed="0"/>
-    <w:lsdException w:name="Medium Shading 1 Accent 1" w:semiHidden="0" w:uiPriority="63" w:unhideWhenUsed="0"/>
-    <w:lsdException w:name="Medium Shading 2 Accent 1" w:semiHidden="0" w:uiPriority="64" w:unhideWhenUsed="0"/>
-    <w:lsdException w:name="Medium List 1 Accent 1" w:semiHidden="0" w:uiPriority="65" w:unhideWhenUsed="0"/>
-    <w:lsdException w:name="Revision" w:unhideWhenUsed="0"/>
-    <w:lsdException w:name="List Paragraph" w:semiHidden="0" w:uiPriority="34" w:unhideWhenUsed="0" w:qFormat="1"/>
-    <w:lsdException w:name="Quote" w:semiHidden="0" w:uiPriority="29" w:unhideWhenUsed="0" w:qFormat="1"/>
-    <w:lsdException w:name="Intense Quote" w:semiHidden="0" w:uiPriority="30" w:unhideWhenUsed="0" w:qFormat="1"/>
-    <w:lsdException w:name="Medium List 2 Accent 1" w:semiHidden="0" w:uiPriority="66" w:unhideWhenUsed="0"/>
-    <w:lsdException w:name="Medium Grid 1 Accent 1" w:semiHidden="0" w:uiPriority="67" w:unhideWhenUsed="0"/>
-    <w:lsdException w:name="Medium Grid 2 Accent 1" w:semiHidden="0" w:uiPriority="68" w:unhideWhenUsed="0"/>
-    <w:lsdException w:name="Medium Grid 3 Accent 1" w:semiHidden="0" w:uiPriority="69" w:unhideWhenUsed="0"/>
-    <w:lsdException w:name="Dark List Accent 1" w:semiHidden="0" w:uiPriority="70" w:unhideWhenUsed="0"/>
-    <w:lsdException w:name="Colorful Shading Accent 1" w:semiHidden="0" w:uiPriority="71" w:unhideWhenUsed="0"/>
-    <w:lsdException w:name="Colorful List Accent 1" w:semiHidden="0" w:uiPriority="72" w:unhideWhenUsed="0"/>
-    <w:lsdException w:name="Colorful Grid Accent 1" w:semiHidden="0" w:uiPriority="73" w:unhideWhenUsed="0"/>
-    <w:lsdException w:name="Light Shading Accent 2" w:semiHidden="0" w:uiPriority="60" w:unhideWhenUsed="0"/>
-    <w:lsdException w:name="Light List Accent 2" w:semiHidden="0" w:uiPriority="61" w:unhideWhenUsed="0"/>
-    <w:lsdException w:name="Light Grid Accent 2" w:semiHidden="0" w:uiPriority="62" w:unhideWhenUsed="0"/>
-    <w:lsdException w:name="Medium Shading 1 Accent 2" w:semiHidden="0" w:uiPriority="63" w:unhideWhenUsed="0"/>
-    <w:lsdException w:name="Medium Shading 2 Accent 2" w:semiHidden="0" w:uiPriority="64" w:unhideWhenUsed="0"/>
-    <w:lsdException w:name="Medium List 1 Accent 2" w:semiHidden="0" w:uiPriority="65" w:unhideWhenUsed="0"/>
-    <w:lsdException w:name="Medium List 2 Accent 2" w:semiHidden="0" w:uiPriority="66" w:unhideWhenUsed="0"/>
-    <w:lsdException w:name="Medium Grid 1 Accent 2" w:semiHidden="0" w:uiPriority="67" w:unhideWhenUsed="0"/>
-    <w:lsdException w:name="Medium Grid 2 Accent 2" w:semiHidden="0" w:uiPriority="68" w:unhideWhenUsed="0"/>
-    <w:lsdException w:name="Medium Grid 3 Accent 2" w:semiHidden="0" w:uiPriority="69" w:unhideWhenUsed="0"/>
-    <w:lsdException w:name="Dark List Accent 2" w:semiHidden="0" w:uiPriority="66" w:unhideWhenUsed="0"/>
-    <w:lsdException w:name="Colorful Shading Accent 2" w:semiHidden="0" w:uiPriority="71" w:unhideWhenUsed="0"/>
-    <w:lsdException w:name="Colorful List Accent 2" w:semiHidden="0" w:uiPriority="72" w:unhideWhenUsed="0"/>
-    <w:lsdException w:name="Colorful Grid Accent 2" w:semiHidden="0" w:uiPriority="73" w:unhideWhenUsed="0"/>
-    <w:lsdException w:name="Light Shading Accent 3" w:semiHidden="0" w:uiPriority="60" w:unhideWhenUsed="0"/>
-    <w:lsdException w:name="Light List Accent 3" w:semiHidden="0" w:uiPriority="61" w:unhideWhenUsed="0"/>
-    <w:lsdException w:name="Light Grid Accent 3" w:semiHidden="0" w:uiPriority="62" w:unhideWhenUsed="0"/>
-    <w:lsdException w:name="Medium Shading 1 Accent 3" w:semiHidden="0" w:uiPriority="63" w:unhideWhenUsed="0"/>
-    <w:lsdException w:name="Medium Shading 2 Accent 3" w:semiHidden="0" w:uiPriority="64" w:unhideWhenUsed="0"/>
-    <w:lsdException w:name="Medium List 1 Accent 3" w:semiHidden="0" w:uiPriority="65" w:unhideWhenUsed="0"/>
-    <w:lsdException w:name="Medium List 2 Accent 3" w:semiHidden="0" w:uiPriority="66" w:unhideWhenUsed="0"/>
-    <w:lsdException w:name="Medium Grid 1 Accent 3" w:semiHidden="0" w:uiPriority="67" w:unhideWhenUsed="0"/>
-    <w:lsdException w:name="Medium Grid 2 Accent 3" w:semiHidden="0" w:uiPriority="68" w:unhideWhenUsed="0"/>
-    <w:lsdException w:name="Medium Grid 3 Accent 3" w:semiHidden="0" w:uiPriority="69" w:unhideWhenUsed="0"/>
-    <w:lsdException w:name="Dark List Accent 3" w:semiHidden="0" w:uiPriority="70" w:unhideWhenUsed="0"/>
-    <w:lsdException w:name="Colorful Shading Accent 3" w:semiHidden="0" w:uiPriority="71" w:unhideWhenUsed="0"/>
-    <w:lsdException w:name="Colorful List Accent 3" w:semiHidden="0" w:uiPriority="72" w:unhideWhenUsed="0"/>
-    <w:lsdException w:name="Colorful Grid Accent 3" w:semiHidden="0" w:uiPriority="73" w:unhideWhenUsed="0"/>
-    <w:lsdException w:name="Light Shading Accent 4" w:semiHidden="0" w:uiPriority="60" w:unhideWhenUsed="0"/>
-    <w:lsdException w:name="Light List Accent 4" w:semiHidden="0" w:uiPriority="61" w:unhideWhenUsed="0"/>
-    <w:lsdException w:name="Light Grid Accent 4" w:semiHidden="0" w:uiPriority="62" w:unhideWhenUsed="0"/>
-    <w:lsdException w:name="Medium Shading 1 Accent 4" w:semiHidden="0" w:uiPriority="63" w:unhideWhenUsed="0"/>
-    <w:lsdException w:name="Medium Shading 2 Accent 4" w:semiHidden="0" w:uiPriority="64" w:unhideWhenUsed="0"/>
-    <w:lsdException w:name="Medium List 1 Accent 4" w:semiHidden="0" w:uiPriority="65" w:unhideWhenUsed="0"/>
-    <w:lsdException w:name="Medium List 2 Accent 4" w:semiHidden="0" w:uiPriority="66" w:unhideWhenUsed="0"/>
-    <w:lsdException w:name="Medium Grid 1 Accent 4" w:semiHidden="0" w:uiPriority="67" w:unhideWhenUsed="0"/>
-    <w:lsdException w:name="Medium Grid 2 Accent 4" w:semiHidden="0" w:uiPriority="68" w:unhideWhenUsed="0"/>
-    <w:lsdException w:name="Medium Grid 3 Accent 4" w:semiHidden="0" w:uiPriority="69" w:unhideWhenUsed="0"/>
-    <w:lsdException w:name="Dark List Accent 4" w:semiHidden="0" w:uiPriority="70" w:unhideWhenUsed="0"/>
-    <w:lsdException w:name="Colorful Shading Accent 4" w:semiHidden="0" w:uiPriority="71" w:unhideWhenUsed="0"/>
-    <w:lsdException w:name="Colorful List Accent 4" w:semiHidden="0" w:uiPriority="72" w:unhideWhenUsed="0"/>
-    <w:lsdException w:name="Colorful Grid Accent 4" w:semiHidden="0" w:uiPriority="73" w:unhideWhenUsed="0"/>
-    <w:lsdException w:name="Light Shading Accent 5" w:semiHidden="0" w:uiPriority="60" w:unhideWhenUsed="0"/>
-    <w:lsdException w:name="Light List Accent 5" w:semiHidden="0" w:uiPriority="61" w:unhideWhenUsed="0"/>
-    <w:lsdException w:name="Light Grid Accent 5" w:semiHidden="0" w:uiPriority="62" w:unhideWhenUsed="0"/>
-    <w:lsdException w:name="Medium Shading 1 Accent 5" w:semiHidden="0" w:uiPriority="63" w:unhideWhenUsed="0"/>
-    <w:lsdException w:name="Medium Shading 2 Accent 5" w:semiHidden="0" w:uiPriority="64" w:unhideWhenUsed="0"/>
-    <w:lsdException w:name="Medium List 1 Accent 5" w:semiHidden="0" w:uiPriority="65" w:unhideWhenUsed="0"/>
-    <w:lsdException w:name="Medium List 2 Accent 5" w:semiHidden="0" w:uiPriority="66" w:unhideWhenUsed="0"/>
-    <w:lsdException w:name="Medium Grid 1 Accent 5" w:semiHidden="0" w:uiPriority="67" w:unhideWhenUsed="0"/>
-    <w:lsdException w:name="Medium Grid 2 Accent 5" w:semiHidden="0" w:uiPriority="68" w:unhideWhenUsed="0"/>
-    <w:lsdException w:name="Medium Grid 3 Accent 5" w:semiHidden="0" w:uiPriority="69" w:unhideWhenUsed="0"/>
-    <w:lsdException w:name="Dark List Accent 5" w:semiHidden="0" w:uiPriority="70" w:unhideWhenUsed="0"/>
-    <w:lsdException w:name="Colorful Shading Accent 5" w:semiHidden="0" w:uiPriority="71" w:unhideWhenUsed="0"/>
-    <w:lsdException w:name="Colorful List Accent 5" w:semiHidden="0" w:uiPriority="72" w:unhideWhenUsed="0"/>
-    <w:lsdException w:name="Colorful Grid Accent 5" w:semiHidden="0" w:uiPriority="73" w:unhideWhenUsed="0"/>
-    <w:lsdException w:name="Light Shading Accent 6" w:semiHidden="0" w:uiPriority="60" w:unhideWhenUsed="0"/>
-    <w:lsdException w:name="Light List Accent 6" w:semiHidden="0" w:uiPriority="61" w:unhideWhenUsed="0"/>
-    <w:lsdException w:name="Light Grid Accent 6" w:semiHidden="0" w:uiPriority="62" w:unhideWhenUsed="0"/>
-    <w:lsdException w:name="Medium Shading 1 Accent 6" w:semiHidden="0" w:uiPriority="63" w:unhideWhenUsed="0"/>
-    <w:lsdException w:name="Medium Shading 2 Accent 6" w:semiHidden="0" w:uiPriority="64" w:unhideWhenUsed="0"/>
-    <w:lsdException w:name="Medium List 1 Accent 6" w:semiHidden="0" w:uiPriority="65" w:unhideWhenUsed="0"/>
-    <w:lsdException w:name="Medium List 2 Accent 6" w:semiHidden="0" w:uiPriority="66" w:unhideWhenUsed="0"/>
-    <w:lsdException w:name="Medium Grid 1 Accent 6" w:semiHidden="0" w:uiPriority="67" w:unhideWhenUsed="0"/>
-    <w:lsdException w:name="Medium Grid 2 Accent 6" w:semiHidden="0" w:uiPriority="68" w:unhideWhenUsed="0"/>
-    <w:lsdException w:name="Medium Grid 3 Accent 6" w:semiHidden="0" w:uiPriority="69" w:unhideWhenUsed="0"/>
-    <w:lsdException w:name="Dark List Accent 6" w:semiHidden="0" w:uiPriority="70" w:unhideWhenUsed="0"/>
-    <w:lsdException w:name="Colorful Shading Accent 6" w:semiHidden="0" w:uiPriority="71" w:unhideWhenUsed="0"/>
-    <w:lsdException w:name="Colorful List Accent 6" w:semiHidden="0" w:uiPriority="72" w:unhideWhenUsed="0"/>
-    <w:lsdException w:name="Colorful Grid Accent 6" w:semiHidden="0" w:uiPriority="73" w:unhideWhenUsed="0"/>
-    <w:lsdException w:name="Subtle Emphasis" w:semiHidden="0" w:uiPriority="19" w:unhideWhenUsed="0" w:qFormat="1"/>
-    <w:lsdException w:name="Intense Emphasis" w:semiHidden="0" w:uiPriority="21" w:unhideWhenUsed="0" w:qFormat="1"/>
-    <w:lsdException w:name="Subtle Reference" w:semiHidden="0" w:uiPriority="31" w:unhideWhenUsed="0" w:qFormat="1"/>
-    <w:lsdException w:name="Intense Reference" w:semiHidden="0" w:uiPriority="32" w:unhideWhenUsed="0" w:qFormat="1"/>
-    <w:lsdException w:name="Book Title" w:semiHidden="0" w:uiPriority="33" w:unhideWhenUsed="0" w:qFormat="1"/>
-    <w:lsdException w:name="Bibliography" w:uiPriority="37"/>
-    <w:lsdException w:name="TOC Heading" w:uiPriority="39" w:qFormat="1"/>
-  </w:latentStyles>
-  <w:style w:type="paragraph" w:default="1" w:styleId="Normal">
-    <w:name w:val="Normal"/>
-    <w:qFormat/>
-    <w:rsid w:val="00594996"/>
-  </w:style>
-  <w:style w:type="paragraph" w:styleId="Heading1">
-    <w:name w:val="heading 1"/>
-    <w:basedOn w:val="Normal"/>
-    <w:next w:val="Normal"/>
-    <w:link w:val="Heading1Char"/>
-    <w:qFormat/>
-    <w:rsid w:val="00594996"/>
-    <w:pPr>
-      <w:keepNext/>
-      <w:keepLines/>
-      <w:numPr>
-        <w:numId w:val="3"/>
-      </w:numPr>
-      <w:spacing w:before="320" w:after="40"/>
-      <w:outlineLvl w:val="0"/>
-    </w:pPr>
-    <w:rPr>
-      <w:rFonts w:asciiTheme="majorHAnsi" w:eastAsiaTheme="majorEastAsia" w:hAnsiTheme="majorHAnsi" w:cstheme="majorBidi"/>
-      <w:b/>
-      <w:bCs/>
-      <w:caps/>
-      <w:spacing w:val="4"/>
-      <w:sz w:val="28"/>
-      <w:szCs w:val="28"/>
-    </w:rPr>
-  </w:style>
-  <w:style w:type="paragraph" w:styleId="Heading2">
-    <w:name w:val="heading 2"/>
-    <w:basedOn w:val="Normal"/>
-    <w:next w:val="Normal"/>
-    <w:link w:val="Heading2Char"/>
-    <w:unhideWhenUsed/>
-    <w:qFormat/>
-    <w:rsid w:val="00594996"/>
-    <w:pPr>
-      <w:keepNext/>
-      <w:keepLines/>
-      <w:numPr>
-        <w:ilvl w:val="1"/>
-        <w:numId w:val="3"/>
-      </w:numPr>
-      <w:spacing w:before="120" w:after="0"/>
-      <w:outlineLvl w:val="1"/>
-    </w:pPr>
-    <w:rPr>
-      <w:rFonts w:asciiTheme="majorHAnsi" w:eastAsiaTheme="majorEastAsia" w:hAnsiTheme="majorHAnsi" w:cstheme="majorBidi"/>
-      <w:b/>
-      <w:bCs/>
-      <w:sz w:val="28"/>
-      <w:szCs w:val="28"/>
-    </w:rPr>
-  </w:style>
-  <w:style w:type="paragraph" w:styleId="Heading3">
-    <w:name w:val="heading 3"/>
-    <w:basedOn w:val="Normal"/>
-    <w:next w:val="Normal"/>
-    <w:link w:val="Heading3Char"/>
-    <w:unhideWhenUsed/>
-    <w:qFormat/>
-    <w:rsid w:val="00594996"/>
-    <w:pPr>
-      <w:keepNext/>
-      <w:keepLines/>
-      <w:numPr>
-        <w:ilvl w:val="2"/>
-        <w:numId w:val="3"/>
-      </w:numPr>
-      <w:spacing w:before="120" w:after="0"/>
-      <w:outlineLvl w:val="2"/>
-    </w:pPr>
-    <w:rPr>
-      <w:rFonts w:asciiTheme="majorHAnsi" w:eastAsiaTheme="majorEastAsia" w:hAnsiTheme="majorHAnsi" w:cstheme="majorBidi"/>
-      <w:b/>
-      <w:spacing w:val="4"/>
-      <w:sz w:val="24"/>
-      <w:szCs w:val="24"/>
-    </w:rPr>
-  </w:style>
-  <w:style w:type="paragraph" w:styleId="Heading4">
-    <w:name w:val="heading 4"/>
-    <w:basedOn w:val="Normal"/>
-    <w:next w:val="Normal"/>
-    <w:link w:val="Heading4Char"/>
-    <w:unhideWhenUsed/>
-    <w:qFormat/>
-    <w:rsid w:val="00594996"/>
-    <w:pPr>
-      <w:keepNext/>
-      <w:keepLines/>
-      <w:numPr>
-        <w:ilvl w:val="3"/>
-        <w:numId w:val="3"/>
-      </w:numPr>
-      <w:spacing w:before="120" w:after="0"/>
-      <w:outlineLvl w:val="3"/>
-    </w:pPr>
-    <w:rPr>
-      <w:rFonts w:asciiTheme="majorHAnsi" w:eastAsiaTheme="majorEastAsia" w:hAnsiTheme="majorHAnsi" w:cstheme="majorBidi"/>
-      <w:b/>
-      <w:i/>
-      <w:iCs/>
-      <w:sz w:val="24"/>
-      <w:szCs w:val="24"/>
-    </w:rPr>
-  </w:style>
-  <w:style w:type="paragraph" w:styleId="Heading5">
-    <w:name w:val="heading 5"/>
-    <w:basedOn w:val="Normal"/>
-    <w:next w:val="Normal"/>
-    <w:link w:val="Heading5Char"/>
-    <w:unhideWhenUsed/>
-    <w:qFormat/>
-    <w:rsid w:val="00594996"/>
-    <w:pPr>
-      <w:keepNext/>
-      <w:keepLines/>
-      <w:numPr>
-        <w:ilvl w:val="4"/>
-        <w:numId w:val="3"/>
-      </w:numPr>
-      <w:spacing w:before="120" w:after="0"/>
-      <w:outlineLvl w:val="4"/>
-    </w:pPr>
-    <w:rPr>
-      <w:rFonts w:asciiTheme="majorHAnsi" w:eastAsiaTheme="majorEastAsia" w:hAnsiTheme="majorHAnsi" w:cstheme="majorBidi"/>
-      <w:b/>
-      <w:bCs/>
-    </w:rPr>
-  </w:style>
-  <w:style w:type="paragraph" w:styleId="Heading6">
-    <w:name w:val="heading 6"/>
-    <w:basedOn w:val="Normal"/>
-    <w:next w:val="Normal"/>
-    <w:link w:val="Heading6Char"/>
-    <w:unhideWhenUsed/>
-    <w:qFormat/>
-    <w:rsid w:val="00594996"/>
-    <w:pPr>
-      <w:keepNext/>
-      <w:keepLines/>
-      <w:numPr>
-        <w:ilvl w:val="5"/>
-        <w:numId w:val="3"/>
-      </w:numPr>
-      <w:spacing w:before="120" w:after="0"/>
-      <w:outlineLvl w:val="5"/>
-    </w:pPr>
-    <w:rPr>
-      <w:rFonts w:asciiTheme="majorHAnsi" w:eastAsiaTheme="majorEastAsia" w:hAnsiTheme="majorHAnsi" w:cstheme="majorBidi"/>
-      <w:b/>
-      <w:bCs/>
-      <w:i/>
-      <w:iCs/>
-    </w:rPr>
-  </w:style>
-  <w:style w:type="paragraph" w:styleId="Heading7">
-    <w:name w:val="heading 7"/>
-    <w:basedOn w:val="Normal"/>
-    <w:next w:val="Normal"/>
-    <w:link w:val="Heading7Char"/>
-    <w:unhideWhenUsed/>
-    <w:qFormat/>
-    <w:rsid w:val="00594996"/>
-    <w:pPr>
-      <w:keepNext/>
-      <w:keepLines/>
-      <w:numPr>
-        <w:ilvl w:val="6"/>
-        <w:numId w:val="3"/>
-      </w:numPr>
-      <w:spacing w:before="120" w:after="0"/>
-      <w:outlineLvl w:val="6"/>
-    </w:pPr>
-    <w:rPr>
-      <w:i/>
-      <w:iCs/>
-    </w:rPr>
-  </w:style>
-  <w:style w:type="paragraph" w:styleId="Heading8">
-    <w:name w:val="heading 8"/>
-    <w:basedOn w:val="Normal"/>
-    <w:next w:val="Normal"/>
-    <w:link w:val="Heading8Char"/>
-    <w:unhideWhenUsed/>
-    <w:qFormat/>
-    <w:rsid w:val="00594996"/>
-    <w:pPr>
-      <w:keepNext/>
-      <w:keepLines/>
-      <w:numPr>
-        <w:ilvl w:val="7"/>
-        <w:numId w:val="3"/>
-      </w:numPr>
-      <w:spacing w:before="120" w:after="0"/>
-      <w:outlineLvl w:val="7"/>
-    </w:pPr>
-    <w:rPr>
-      <w:b/>
-      <w:bCs/>
-    </w:rPr>
-  </w:style>
-  <w:style w:type="paragraph" w:styleId="Heading9">
-    <w:name w:val="heading 9"/>
-    <w:basedOn w:val="Normal"/>
-    <w:next w:val="Normal"/>
-    <w:link w:val="Heading9Char"/>
-    <w:unhideWhenUsed/>
-    <w:qFormat/>
-    <w:rsid w:val="00594996"/>
-    <w:pPr>
-      <w:keepNext/>
-      <w:keepLines/>
-      <w:numPr>
-        <w:ilvl w:val="8"/>
-        <w:numId w:val="3"/>
-      </w:numPr>
-      <w:spacing w:before="120" w:after="0"/>
-      <w:outlineLvl w:val="8"/>
-    </w:pPr>
-    <w:rPr>
-      <w:i/>
-      <w:iCs/>
-    </w:rPr>
-  </w:style>
-  <w:style w:type="character" w:default="1" w:styleId="DefaultParagraphFont">
-    <w:name w:val="Default Paragraph Font"/>
-    <w:uiPriority w:val="1"/>
-    <w:semiHidden/>
-    <w:unhideWhenUsed/>
-  </w:style>
-  <w:style w:type="table" w:default="1" w:styleId="TableNormal">
-    <w:name w:val="Normal Table"/>
-    <w:uiPriority w:val="99"/>
-    <w:semiHidden/>
-    <w:unhideWhenUsed/>
-    <w:tblPr>
-      <w:tblInd w:w="0" w:type="dxa"/>
-      <w:tblCellMar>
-        <w:top w:w="0" w:type="dxa"/>
-        <w:left w:w="108" w:type="dxa"/>
-        <w:bottom w:w="0" w:type="dxa"/>
-        <w:right w:w="108" w:type="dxa"/>
-      </w:tblCellMar>
-    </w:tblPr>
-  </w:style>
-  <w:style w:type="numbering" w:default="1" w:styleId="NoList">
-    <w:name w:val="No List"/>
-    <w:uiPriority w:val="99"/>
-    <w:semiHidden/>
-    <w:unhideWhenUsed/>
-  </w:style>
-  <w:style w:type="character" w:customStyle="1" w:styleId="Heading1Char">
-    <w:name w:val="Heading 1 Char"/>
-    <w:basedOn w:val="DefaultParagraphFont"/>
-    <w:link w:val="Heading1"/>
-    <w:rsid w:val="00594996"/>
-    <w:rPr>
-      <w:rFonts w:asciiTheme="majorHAnsi" w:eastAsiaTheme="majorEastAsia" w:hAnsiTheme="majorHAnsi" w:cstheme="majorBidi"/>
-      <w:b/>
-      <w:bCs/>
-      <w:caps/>
-      <w:spacing w:val="4"/>
-      <w:sz w:val="28"/>
-      <w:szCs w:val="28"/>
-    </w:rPr>
-  </w:style>
-  <w:style w:type="character" w:customStyle="1" w:styleId="Heading2Char">
-    <w:name w:val="Heading 2 Char"/>
-    <w:basedOn w:val="DefaultParagraphFont"/>
-    <w:link w:val="Heading2"/>
-    <w:rsid w:val="00594996"/>
-    <w:rPr>
-      <w:rFonts w:asciiTheme="majorHAnsi" w:eastAsiaTheme="majorEastAsia" w:hAnsiTheme="majorHAnsi" w:cstheme="majorBidi"/>
-      <w:b/>
-      <w:bCs/>
-      <w:sz w:val="28"/>
-      <w:szCs w:val="28"/>
-    </w:rPr>
-  </w:style>
-  <w:style w:type="paragraph" w:styleId="ListParagraph">
-    <w:name w:val="List Paragraph"/>
-    <w:basedOn w:val="Normal"/>
-    <w:uiPriority w:val="34"/>
-    <w:qFormat/>
-    <w:rsid w:val="006B4B6E"/>
-    <w:pPr>
-      <w:ind w:left="720"/>
-      <w:contextualSpacing/>
-    </w:pPr>
-  </w:style>
-  <w:style w:type="character" w:customStyle="1" w:styleId="Heading3Char">
-    <w:name w:val="Heading 3 Char"/>
-    <w:basedOn w:val="DefaultParagraphFont"/>
-    <w:link w:val="Heading3"/>
-    <w:rsid w:val="00594996"/>
-    <w:rPr>
-      <w:rFonts w:asciiTheme="majorHAnsi" w:eastAsiaTheme="majorEastAsia" w:hAnsiTheme="majorHAnsi" w:cstheme="majorBidi"/>
-      <w:b/>
-      <w:spacing w:val="4"/>
-      <w:sz w:val="24"/>
-      <w:szCs w:val="24"/>
-    </w:rPr>
-  </w:style>
-  <w:style w:type="character" w:customStyle="1" w:styleId="Heading4Char">
-    <w:name w:val="Heading 4 Char"/>
-    <w:basedOn w:val="DefaultParagraphFont"/>
-    <w:link w:val="Heading4"/>
-    <w:uiPriority w:val="9"/>
     <w:rsid w:val="00594996"/>
     <w:rPr>
       <w:rFonts w:asciiTheme="majorHAnsi" w:eastAsiaTheme="majorEastAsia" w:hAnsiTheme="majorHAnsi" w:cstheme="majorBidi"/>
@@ -18723,7 +18280,7 @@
   <a:extraClrSchemeLst/>
   <a:extLst>
     <a:ext uri="{05A4C25C-085E-4340-85A3-A5531E510DB2}">
-      <thm15:themeFamily xmlns="" xmlns:thm15="http://schemas.microsoft.com/office/thememl/2012/main" name="Office Theme" id="{62F939B6-93AF-4DB8-9C6B-D6C7DFDC589F}" vid="{4A3C46E8-61CC-4603-A589-7422A47A8E4A}"/>
+      <thm15:themeFamily xmlns:thm15="http://schemas.microsoft.com/office/thememl/2012/main" name="Office Theme" id="{62F939B6-93AF-4DB8-9C6B-D6C7DFDC589F}" vid="{4A3C46E8-61CC-4603-A589-7422A47A8E4A}"/>
     </a:ext>
   </a:extLst>
 </a:theme>

</xml_diff>

<commit_message>
DDS - Small changes
</commit_message>
<xml_diff>
--- a/Detailed Design/Ink3D DDS 1.0.docx
+++ b/Detailed Design/Ink3D DDS 1.0.docx
@@ -9103,7 +9103,7 @@
           <v:shape id="_x0000_i1025" type="#_x0000_t75" style="width:411pt;height:527.25pt" o:ole="">
             <v:imagedata r:id="rId8" o:title=""/>
           </v:shape>
-          <o:OLEObject Type="Embed" ProgID="Visio.Drawing.15" ShapeID="_x0000_i1025" DrawAspect="Content" ObjectID="_1453728576" r:id="rId9"/>
+          <o:OLEObject Type="Embed" ProgID="Visio.Drawing.15" ShapeID="_x0000_i1025" DrawAspect="Content" ObjectID="_1453731284" r:id="rId9"/>
         </w:object>
       </w:r>
     </w:p>
@@ -9159,7 +9159,7 @@
           <v:shape id="_x0000_i1026" type="#_x0000_t75" style="width:372pt;height:543.75pt" o:ole="">
             <v:imagedata r:id="rId10" o:title=""/>
           </v:shape>
-          <o:OLEObject Type="Embed" ProgID="Visio.Drawing.15" ShapeID="_x0000_i1026" DrawAspect="Content" ObjectID="_1453728577" r:id="rId11"/>
+          <o:OLEObject Type="Embed" ProgID="Visio.Drawing.15" ShapeID="_x0000_i1026" DrawAspect="Content" ObjectID="_1453731285" r:id="rId11"/>
         </w:object>
       </w:r>
     </w:p>
@@ -9185,7 +9185,7 @@
           <v:shape id="_x0000_i1027" type="#_x0000_t75" style="width:467.25pt;height:600.75pt" o:ole="">
             <v:imagedata r:id="rId12" o:title=""/>
           </v:shape>
-          <o:OLEObject Type="Embed" ProgID="Visio.Drawing.15" ShapeID="_x0000_i1027" DrawAspect="Content" ObjectID="_1453728578" r:id="rId13"/>
+          <o:OLEObject Type="Embed" ProgID="Visio.Drawing.15" ShapeID="_x0000_i1027" DrawAspect="Content" ObjectID="_1453731286" r:id="rId13"/>
         </w:object>
       </w:r>
     </w:p>
@@ -9491,10 +9491,10 @@
           <w:noProof/>
         </w:rPr>
         <w:drawing>
-          <wp:inline distT="0" distB="0" distL="0" distR="0" wp14:anchorId="3EEF16F9" wp14:editId="755136AE">
+          <wp:inline distT="0" distB="0" distL="0" distR="0">
             <wp:extent cx="5943600" cy="3260548"/>
             <wp:effectExtent l="0" t="0" r="0" b="0"/>
-            <wp:docPr id="8" name="Picture 8" descr="D:\dds_diagrams\Data Classes Aggregation Heirachy - PrintJobConfiguration.png"/>
+            <wp:docPr id="19" name="Picture 19" descr="D:\dds_diagrams\Data Classes Aggregation Heirachy - PrintJobConfiguration.png"/>
             <wp:cNvGraphicFramePr>
               <a:graphicFrameLocks xmlns:a="http://schemas.openxmlformats.org/drawingml/2006/main" noChangeAspect="1"/>
             </wp:cNvGraphicFramePr>
@@ -9502,7 +9502,7 @@
               <a:graphicData uri="http://schemas.openxmlformats.org/drawingml/2006/picture">
                 <pic:pic xmlns:pic="http://schemas.openxmlformats.org/drawingml/2006/picture">
                   <pic:nvPicPr>
-                    <pic:cNvPr id="0" name="Picture 10" descr="D:\dds_diagrams\Data Classes Aggregation Heirachy - PrintJobConfiguration.png"/>
+                    <pic:cNvPr id="0" name="Picture 311" descr="D:\dds_diagrams\Data Classes Aggregation Heirachy - PrintJobConfiguration.png"/>
                     <pic:cNvPicPr>
                       <a:picLocks noChangeAspect="1" noChangeArrowheads="1"/>
                     </pic:cNvPicPr>
@@ -9539,41 +9539,237 @@
           </wp:inline>
         </w:drawing>
       </w:r>
+      <w:bookmarkStart w:id="44" w:name="_GoBack"/>
+      <w:bookmarkEnd w:id="44"/>
     </w:p>
     <w:p>
       <w:pPr>
         <w:pStyle w:val="Heading3"/>
       </w:pPr>
-      <w:bookmarkStart w:id="44" w:name="_Toc379985862"/>
+      <w:bookmarkStart w:id="45" w:name="_Toc379985862"/>
       <w:r>
         <w:t>Data Elements</w:t>
       </w:r>
-      <w:bookmarkEnd w:id="44"/>
-    </w:p>
-    <w:p>
-      <w:r>
-        <w:t>None</w:t>
-      </w:r>
-    </w:p>
+      <w:bookmarkEnd w:id="45"/>
+    </w:p>
+    <w:tbl>
+      <w:tblPr>
+        <w:tblStyle w:val="TableGrid"/>
+        <w:tblW w:w="9802" w:type="dxa"/>
+        <w:tblLayout w:type="fixed"/>
+        <w:tblLook w:val="04A0" w:firstRow="1" w:lastRow="0" w:firstColumn="1" w:lastColumn="0" w:noHBand="0" w:noVBand="1"/>
+      </w:tblPr>
+      <w:tblGrid>
+        <w:gridCol w:w="2268"/>
+        <w:gridCol w:w="900"/>
+        <w:gridCol w:w="3600"/>
+        <w:gridCol w:w="720"/>
+        <w:gridCol w:w="2314"/>
+      </w:tblGrid>
+      <w:tr>
+        <w:tc>
+          <w:tcPr>
+            <w:tcW w:w="2268" w:type="dxa"/>
+          </w:tcPr>
+          <w:p>
+            <w:pPr>
+              <w:rPr>
+                <w:sz w:val="20"/>
+              </w:rPr>
+            </w:pPr>
+            <w:bookmarkStart w:id="46" w:name="_Toc379985863"/>
+            <w:r>
+              <w:rPr>
+                <w:sz w:val="20"/>
+              </w:rPr>
+              <w:t>Name</w:t>
+            </w:r>
+          </w:p>
+        </w:tc>
+        <w:tc>
+          <w:tcPr>
+            <w:tcW w:w="900" w:type="dxa"/>
+          </w:tcPr>
+          <w:p>
+            <w:pPr>
+              <w:rPr>
+                <w:sz w:val="20"/>
+              </w:rPr>
+            </w:pPr>
+            <w:r>
+              <w:rPr>
+                <w:sz w:val="20"/>
+              </w:rPr>
+              <w:t>Data Type</w:t>
+            </w:r>
+          </w:p>
+        </w:tc>
+        <w:tc>
+          <w:tcPr>
+            <w:tcW w:w="3600" w:type="dxa"/>
+          </w:tcPr>
+          <w:p>
+            <w:pPr>
+              <w:rPr>
+                <w:sz w:val="20"/>
+              </w:rPr>
+            </w:pPr>
+            <w:r>
+              <w:rPr>
+                <w:sz w:val="20"/>
+              </w:rPr>
+              <w:t>Description</w:t>
+            </w:r>
+          </w:p>
+        </w:tc>
+        <w:tc>
+          <w:tcPr>
+            <w:tcW w:w="720" w:type="dxa"/>
+          </w:tcPr>
+          <w:p>
+            <w:pPr>
+              <w:rPr>
+                <w:sz w:val="20"/>
+              </w:rPr>
+            </w:pPr>
+            <w:r>
+              <w:rPr>
+                <w:sz w:val="20"/>
+              </w:rPr>
+              <w:t>Units</w:t>
+            </w:r>
+          </w:p>
+        </w:tc>
+        <w:tc>
+          <w:tcPr>
+            <w:tcW w:w="2314" w:type="dxa"/>
+          </w:tcPr>
+          <w:p>
+            <w:pPr>
+              <w:rPr>
+                <w:sz w:val="20"/>
+              </w:rPr>
+            </w:pPr>
+            <w:r>
+              <w:rPr>
+                <w:sz w:val="20"/>
+              </w:rPr>
+              <w:t>Boundaries</w:t>
+            </w:r>
+          </w:p>
+        </w:tc>
+      </w:tr>
+      <w:tr>
+        <w:tc>
+          <w:tcPr>
+            <w:tcW w:w="2268" w:type="dxa"/>
+          </w:tcPr>
+          <w:p>
+            <w:pPr>
+              <w:rPr>
+                <w:sz w:val="20"/>
+              </w:rPr>
+            </w:pPr>
+            <w:r>
+              <w:rPr>
+                <w:sz w:val="20"/>
+              </w:rPr>
+              <w:t>finalizedGCode</w:t>
+            </w:r>
+          </w:p>
+        </w:tc>
+        <w:tc>
+          <w:tcPr>
+            <w:tcW w:w="900" w:type="dxa"/>
+          </w:tcPr>
+          <w:p>
+            <w:pPr>
+              <w:rPr>
+                <w:sz w:val="20"/>
+              </w:rPr>
+            </w:pPr>
+            <w:r>
+              <w:rPr>
+                <w:sz w:val="20"/>
+              </w:rPr>
+              <w:t>File</w:t>
+            </w:r>
+          </w:p>
+        </w:tc>
+        <w:tc>
+          <w:tcPr>
+            <w:tcW w:w="3600" w:type="dxa"/>
+          </w:tcPr>
+          <w:p>
+            <w:pPr>
+              <w:rPr>
+                <w:sz w:val="20"/>
+              </w:rPr>
+            </w:pPr>
+            <w:r>
+              <w:rPr>
+                <w:sz w:val="20"/>
+              </w:rPr>
+              <w:t>The final G-Code to print.  This is set in the Post Processing Layer.</w:t>
+            </w:r>
+          </w:p>
+        </w:tc>
+        <w:tc>
+          <w:tcPr>
+            <w:tcW w:w="720" w:type="dxa"/>
+          </w:tcPr>
+          <w:p>
+            <w:pPr>
+              <w:rPr>
+                <w:sz w:val="20"/>
+              </w:rPr>
+            </w:pPr>
+            <w:r>
+              <w:rPr>
+                <w:sz w:val="20"/>
+              </w:rPr>
+              <w:t>N/A</w:t>
+            </w:r>
+          </w:p>
+        </w:tc>
+        <w:tc>
+          <w:tcPr>
+            <w:tcW w:w="2314" w:type="dxa"/>
+          </w:tcPr>
+          <w:p>
+            <w:pPr>
+              <w:rPr>
+                <w:sz w:val="20"/>
+              </w:rPr>
+            </w:pPr>
+            <w:r>
+              <w:rPr>
+                <w:sz w:val="20"/>
+              </w:rPr>
+              <w:t>N/A</w:t>
+            </w:r>
+          </w:p>
+        </w:tc>
+      </w:tr>
+    </w:tbl>
     <w:p>
       <w:pPr>
         <w:pStyle w:val="Heading2"/>
       </w:pPr>
-      <w:bookmarkStart w:id="45" w:name="_Toc379985863"/>
       <w:r>
         <w:t>PrinterConfiguration Class</w:t>
       </w:r>
-      <w:bookmarkEnd w:id="45"/>
+      <w:bookmarkEnd w:id="46"/>
     </w:p>
     <w:p>
       <w:pPr>
         <w:pStyle w:val="Heading3"/>
       </w:pPr>
-      <w:bookmarkStart w:id="46" w:name="_Toc379985864"/>
+      <w:bookmarkStart w:id="47" w:name="_Toc379985864"/>
       <w:r>
         <w:t>Aggregation Relationships</w:t>
       </w:r>
-      <w:bookmarkEnd w:id="46"/>
+      <w:bookmarkEnd w:id="47"/>
     </w:p>
     <w:p>
       <w:r>
@@ -9634,11 +9830,12 @@
       <w:pPr>
         <w:pStyle w:val="Heading3"/>
       </w:pPr>
-      <w:bookmarkStart w:id="47" w:name="_Toc379985865"/>
-      <w:r>
+      <w:bookmarkStart w:id="48" w:name="_Toc379985865"/>
+      <w:r>
+        <w:lastRenderedPageBreak/>
         <w:t>Data Elements</w:t>
       </w:r>
-      <w:bookmarkEnd w:id="47"/>
+      <w:bookmarkEnd w:id="48"/>
     </w:p>
     <w:tbl>
       <w:tblPr>
@@ -9761,7 +9958,6 @@
               <w:rPr>
                 <w:sz w:val="20"/>
               </w:rPr>
-              <w:lastRenderedPageBreak/>
               <w:t>bedX</w:t>
             </w:r>
           </w:p>
@@ -10580,21 +10776,21 @@
       <w:pPr>
         <w:pStyle w:val="Heading2"/>
       </w:pPr>
-      <w:bookmarkStart w:id="48" w:name="_Toc379985866"/>
+      <w:bookmarkStart w:id="49" w:name="_Toc379985866"/>
       <w:r>
         <w:t>SubsectionConfiguration Class</w:t>
       </w:r>
-      <w:bookmarkEnd w:id="48"/>
+      <w:bookmarkEnd w:id="49"/>
     </w:p>
     <w:p>
       <w:pPr>
         <w:pStyle w:val="Heading3"/>
       </w:pPr>
-      <w:bookmarkStart w:id="49" w:name="_Toc379985867"/>
+      <w:bookmarkStart w:id="50" w:name="_Toc379985867"/>
       <w:r>
         <w:t>Aggregation Relationships</w:t>
       </w:r>
-      <w:bookmarkEnd w:id="49"/>
+      <w:bookmarkEnd w:id="50"/>
     </w:p>
     <w:p>
       <w:r>
@@ -10655,11 +10851,11 @@
       <w:pPr>
         <w:pStyle w:val="Heading3"/>
       </w:pPr>
-      <w:bookmarkStart w:id="50" w:name="_Toc379985868"/>
+      <w:bookmarkStart w:id="51" w:name="_Toc379985868"/>
       <w:r>
         <w:t>Data Elements</w:t>
       </w:r>
-      <w:bookmarkEnd w:id="50"/>
+      <w:bookmarkEnd w:id="51"/>
     </w:p>
     <w:tbl>
       <w:tblPr>
@@ -11141,22 +11337,21 @@
       <w:pPr>
         <w:pStyle w:val="Heading2"/>
       </w:pPr>
-      <w:bookmarkStart w:id="51" w:name="_Toc379985869"/>
-      <w:r>
-        <w:lastRenderedPageBreak/>
+      <w:bookmarkStart w:id="52" w:name="_Toc379985869"/>
+      <w:r>
         <w:t>PrintConfiguration Class</w:t>
       </w:r>
-      <w:bookmarkEnd w:id="51"/>
+      <w:bookmarkEnd w:id="52"/>
     </w:p>
     <w:p>
       <w:pPr>
         <w:pStyle w:val="Heading3"/>
       </w:pPr>
-      <w:bookmarkStart w:id="52" w:name="_Toc379985870"/>
+      <w:bookmarkStart w:id="53" w:name="_Toc379985870"/>
       <w:r>
         <w:t>Aggregation Relationships</w:t>
       </w:r>
-      <w:bookmarkEnd w:id="52"/>
+      <w:bookmarkEnd w:id="53"/>
     </w:p>
     <w:p>
       <w:r>
@@ -11217,11 +11412,11 @@
       <w:pPr>
         <w:pStyle w:val="Heading3"/>
       </w:pPr>
-      <w:bookmarkStart w:id="53" w:name="_Toc379985871"/>
+      <w:bookmarkStart w:id="54" w:name="_Toc379985871"/>
       <w:r>
         <w:t>Data Elements</w:t>
       </w:r>
-      <w:bookmarkEnd w:id="53"/>
+      <w:bookmarkEnd w:id="54"/>
     </w:p>
     <w:p>
       <w:r>
@@ -11232,21 +11427,21 @@
       <w:pPr>
         <w:pStyle w:val="Heading2"/>
       </w:pPr>
-      <w:bookmarkStart w:id="54" w:name="_Toc379985872"/>
+      <w:bookmarkStart w:id="55" w:name="_Toc379985872"/>
       <w:r>
         <w:t>InfillConfiguration Class</w:t>
       </w:r>
-      <w:bookmarkEnd w:id="54"/>
+      <w:bookmarkEnd w:id="55"/>
     </w:p>
     <w:p>
       <w:pPr>
         <w:pStyle w:val="Heading3"/>
       </w:pPr>
-      <w:bookmarkStart w:id="55" w:name="_Toc379985873"/>
+      <w:bookmarkStart w:id="56" w:name="_Toc379985873"/>
       <w:r>
         <w:t>Aggregation Relationships</w:t>
       </w:r>
-      <w:bookmarkEnd w:id="55"/>
+      <w:bookmarkEnd w:id="56"/>
     </w:p>
     <w:p>
       <w:r>
@@ -11307,11 +11502,11 @@
       <w:pPr>
         <w:pStyle w:val="Heading3"/>
       </w:pPr>
-      <w:bookmarkStart w:id="56" w:name="_Toc379985874"/>
+      <w:bookmarkStart w:id="57" w:name="_Toc379985874"/>
       <w:r>
         <w:t>Data Elements</w:t>
       </w:r>
-      <w:bookmarkEnd w:id="56"/>
+      <w:bookmarkEnd w:id="57"/>
     </w:p>
     <w:tbl>
       <w:tblPr>
@@ -11435,6 +11630,7 @@
               <w:rPr>
                 <w:sz w:val="20"/>
               </w:rPr>
+              <w:lastRenderedPageBreak/>
               <w:t>infillDensity</w:t>
             </w:r>
           </w:p>
@@ -11528,7 +11724,6 @@
               <w:rPr>
                 <w:sz w:val="20"/>
               </w:rPr>
-              <w:lastRenderedPageBreak/>
               <w:t>infillPattern</w:t>
             </w:r>
           </w:p>
@@ -12400,21 +12595,21 @@
       <w:pPr>
         <w:pStyle w:val="Heading2"/>
       </w:pPr>
-      <w:bookmarkStart w:id="57" w:name="_Toc379985875"/>
+      <w:bookmarkStart w:id="58" w:name="_Toc379985875"/>
       <w:r>
         <w:t>LayerAndPerimeterConfiguration Class</w:t>
       </w:r>
-      <w:bookmarkEnd w:id="57"/>
+      <w:bookmarkEnd w:id="58"/>
     </w:p>
     <w:p>
       <w:pPr>
         <w:pStyle w:val="Heading3"/>
       </w:pPr>
-      <w:bookmarkStart w:id="58" w:name="_Toc379985876"/>
+      <w:bookmarkStart w:id="59" w:name="_Toc379985876"/>
       <w:r>
         <w:t>Aggregation Relationships</w:t>
       </w:r>
-      <w:bookmarkEnd w:id="58"/>
+      <w:bookmarkEnd w:id="59"/>
     </w:p>
     <w:p>
       <w:r>
@@ -12475,11 +12670,11 @@
       <w:pPr>
         <w:pStyle w:val="Heading3"/>
       </w:pPr>
-      <w:bookmarkStart w:id="59" w:name="_Toc379985877"/>
+      <w:bookmarkStart w:id="60" w:name="_Toc379985877"/>
       <w:r>
         <w:t>Data Elements</w:t>
       </w:r>
-      <w:bookmarkEnd w:id="59"/>
+      <w:bookmarkEnd w:id="60"/>
     </w:p>
     <w:tbl>
       <w:tblPr>
@@ -12528,7 +12723,14 @@
               <w:rPr>
                 <w:sz w:val="20"/>
               </w:rPr>
-              <w:t>Data Type</w:t>
+              <w:t xml:space="preserve">Data </w:t>
+            </w:r>
+            <w:r>
+              <w:rPr>
+                <w:sz w:val="20"/>
+              </w:rPr>
+              <w:lastRenderedPageBreak/>
+              <w:t>Type</w:t>
             </w:r>
           </w:p>
         </w:tc>
@@ -12547,6 +12749,7 @@
               <w:rPr>
                 <w:sz w:val="20"/>
               </w:rPr>
+              <w:lastRenderedPageBreak/>
               <w:t>Description</w:t>
             </w:r>
           </w:p>
@@ -12603,6 +12806,7 @@
               <w:rPr>
                 <w:sz w:val="20"/>
               </w:rPr>
+              <w:lastRenderedPageBreak/>
               <w:t>layerHeight</w:t>
             </w:r>
           </w:p>
@@ -12696,7 +12900,6 @@
               <w:rPr>
                 <w:sz w:val="20"/>
               </w:rPr>
-              <w:lastRenderedPageBreak/>
               <w:t>firstLayerHeight</w:t>
             </w:r>
           </w:p>
@@ -13282,21 +13485,21 @@
       <w:pPr>
         <w:pStyle w:val="Heading2"/>
       </w:pPr>
-      <w:bookmarkStart w:id="60" w:name="_Toc379985878"/>
+      <w:bookmarkStart w:id="61" w:name="_Toc379985878"/>
       <w:r>
         <w:t>SpeedConfiguration Class</w:t>
       </w:r>
-      <w:bookmarkEnd w:id="60"/>
+      <w:bookmarkEnd w:id="61"/>
     </w:p>
     <w:p>
       <w:pPr>
         <w:pStyle w:val="Heading3"/>
       </w:pPr>
-      <w:bookmarkStart w:id="61" w:name="_Toc379985879"/>
+      <w:bookmarkStart w:id="62" w:name="_Toc379985879"/>
       <w:r>
         <w:t>Aggregation Relationships</w:t>
       </w:r>
-      <w:bookmarkEnd w:id="61"/>
+      <w:bookmarkEnd w:id="62"/>
     </w:p>
     <w:p>
       <w:r>
@@ -13357,11 +13560,11 @@
       <w:pPr>
         <w:pStyle w:val="Heading3"/>
       </w:pPr>
-      <w:bookmarkStart w:id="62" w:name="_Toc379985880"/>
+      <w:bookmarkStart w:id="63" w:name="_Toc379985880"/>
       <w:r>
         <w:t>Data Elements</w:t>
       </w:r>
-      <w:bookmarkEnd w:id="62"/>
+      <w:bookmarkEnd w:id="63"/>
     </w:p>
     <w:tbl>
       <w:tblPr>
@@ -13857,6 +14060,7 @@
               <w:rPr>
                 <w:sz w:val="20"/>
               </w:rPr>
+              <w:lastRenderedPageBreak/>
               <w:t>solidInfillSpeed</w:t>
             </w:r>
           </w:p>
@@ -14049,7 +14253,6 @@
               <w:rPr>
                 <w:sz w:val="20"/>
               </w:rPr>
-              <w:lastRenderedPageBreak/>
               <w:t>supportMaterialSpeed</w:t>
             </w:r>
           </w:p>
@@ -14906,21 +15109,21 @@
       <w:pPr>
         <w:pStyle w:val="Heading2"/>
       </w:pPr>
-      <w:bookmarkStart w:id="63" w:name="_Toc379985881"/>
+      <w:bookmarkStart w:id="64" w:name="_Toc379985881"/>
       <w:r>
         <w:t>SkirtAndBrimConfiguration Class</w:t>
       </w:r>
-      <w:bookmarkEnd w:id="63"/>
+      <w:bookmarkEnd w:id="64"/>
     </w:p>
     <w:p>
       <w:pPr>
         <w:pStyle w:val="Heading3"/>
       </w:pPr>
-      <w:bookmarkStart w:id="64" w:name="_Toc379985882"/>
+      <w:bookmarkStart w:id="65" w:name="_Toc379985882"/>
       <w:r>
         <w:t>Aggregation Relationships</w:t>
       </w:r>
-      <w:bookmarkEnd w:id="64"/>
+      <w:bookmarkEnd w:id="65"/>
     </w:p>
     <w:p>
       <w:r>
@@ -14981,11 +15184,11 @@
       <w:pPr>
         <w:pStyle w:val="Heading3"/>
       </w:pPr>
-      <w:bookmarkStart w:id="65" w:name="_Toc379985883"/>
+      <w:bookmarkStart w:id="66" w:name="_Toc379985883"/>
       <w:r>
         <w:t>Data Elements</w:t>
       </w:r>
-      <w:bookmarkEnd w:id="65"/>
+      <w:bookmarkEnd w:id="66"/>
     </w:p>
     <w:tbl>
       <w:tblPr>
@@ -15565,22 +15768,21 @@
       <w:pPr>
         <w:pStyle w:val="Heading2"/>
       </w:pPr>
-      <w:bookmarkStart w:id="66" w:name="_Toc379985884"/>
-      <w:r>
-        <w:lastRenderedPageBreak/>
+      <w:bookmarkStart w:id="67" w:name="_Toc379985884"/>
+      <w:r>
         <w:t>SupportMaterialConfiguration Class</w:t>
       </w:r>
-      <w:bookmarkEnd w:id="66"/>
+      <w:bookmarkEnd w:id="67"/>
     </w:p>
     <w:p>
       <w:pPr>
         <w:pStyle w:val="Heading3"/>
       </w:pPr>
-      <w:bookmarkStart w:id="67" w:name="_Toc379985885"/>
+      <w:bookmarkStart w:id="68" w:name="_Toc379985885"/>
       <w:r>
         <w:t>Aggregation Relationships</w:t>
       </w:r>
-      <w:bookmarkEnd w:id="67"/>
+      <w:bookmarkEnd w:id="68"/>
     </w:p>
     <w:p>
       <w:r>
@@ -15641,11 +15843,11 @@
       <w:pPr>
         <w:pStyle w:val="Heading3"/>
       </w:pPr>
-      <w:bookmarkStart w:id="68" w:name="_Toc379985886"/>
+      <w:bookmarkStart w:id="69" w:name="_Toc379985886"/>
       <w:r>
         <w:t>Data Elements</w:t>
       </w:r>
-      <w:bookmarkEnd w:id="68"/>
+      <w:bookmarkEnd w:id="69"/>
     </w:p>
     <w:tbl>
       <w:tblPr>
@@ -16617,22 +16819,22 @@
       <w:pPr>
         <w:pStyle w:val="Heading2"/>
       </w:pPr>
-      <w:bookmarkStart w:id="69" w:name="_Toc379985887"/>
+      <w:bookmarkStart w:id="70" w:name="_Toc379985887"/>
       <w:r>
         <w:lastRenderedPageBreak/>
         <w:t>FileConfiguration Class</w:t>
       </w:r>
-      <w:bookmarkEnd w:id="69"/>
+      <w:bookmarkEnd w:id="70"/>
     </w:p>
     <w:p>
       <w:pPr>
         <w:pStyle w:val="Heading3"/>
       </w:pPr>
-      <w:bookmarkStart w:id="70" w:name="_Toc379985888"/>
+      <w:bookmarkStart w:id="71" w:name="_Toc379985888"/>
       <w:r>
         <w:t>Aggregation Relationships</w:t>
       </w:r>
-      <w:bookmarkEnd w:id="70"/>
+      <w:bookmarkEnd w:id="71"/>
     </w:p>
     <w:p>
       <w:r>
@@ -16693,11 +16895,11 @@
       <w:pPr>
         <w:pStyle w:val="Heading3"/>
       </w:pPr>
-      <w:bookmarkStart w:id="71" w:name="_Toc379985889"/>
+      <w:bookmarkStart w:id="72" w:name="_Toc379985889"/>
       <w:r>
         <w:t>Data Elements</w:t>
       </w:r>
-      <w:bookmarkEnd w:id="71"/>
+      <w:bookmarkEnd w:id="72"/>
     </w:p>
     <w:tbl>
       <w:tblPr>
@@ -16998,22 +17200,22 @@
       <w:pPr>
         <w:pStyle w:val="Heading2"/>
       </w:pPr>
-      <w:bookmarkStart w:id="72" w:name="_Toc379985890"/>
+      <w:bookmarkStart w:id="73" w:name="_Toc379985890"/>
       <w:r>
         <w:lastRenderedPageBreak/>
         <w:t>MaterialConfiguration Class</w:t>
       </w:r>
-      <w:bookmarkEnd w:id="72"/>
+      <w:bookmarkEnd w:id="73"/>
     </w:p>
     <w:p>
       <w:pPr>
         <w:pStyle w:val="Heading3"/>
       </w:pPr>
-      <w:bookmarkStart w:id="73" w:name="_Toc379985891"/>
+      <w:bookmarkStart w:id="74" w:name="_Toc379985891"/>
       <w:r>
         <w:t>Aggregation Relationships</w:t>
       </w:r>
-      <w:bookmarkEnd w:id="73"/>
+      <w:bookmarkEnd w:id="74"/>
     </w:p>
     <w:p>
       <w:r>
@@ -17074,11 +17276,11 @@
       <w:pPr>
         <w:pStyle w:val="Heading3"/>
       </w:pPr>
-      <w:bookmarkStart w:id="74" w:name="_Toc379985892"/>
+      <w:bookmarkStart w:id="75" w:name="_Toc379985892"/>
       <w:r>
         <w:t>Data Elements</w:t>
       </w:r>
-      <w:bookmarkEnd w:id="74"/>
+      <w:bookmarkEnd w:id="75"/>
     </w:p>
     <w:tbl>
       <w:tblPr>
@@ -19307,22 +19509,22 @@
       <w:pPr>
         <w:pStyle w:val="Heading2"/>
       </w:pPr>
-      <w:bookmarkStart w:id="75" w:name="_Toc379985893"/>
+      <w:bookmarkStart w:id="76" w:name="_Toc379985893"/>
       <w:r>
         <w:lastRenderedPageBreak/>
         <w:t>ExtruderConfiguration Class</w:t>
       </w:r>
-      <w:bookmarkEnd w:id="75"/>
+      <w:bookmarkEnd w:id="76"/>
     </w:p>
     <w:p>
       <w:pPr>
         <w:pStyle w:val="Heading3"/>
       </w:pPr>
-      <w:bookmarkStart w:id="76" w:name="_Toc379985894"/>
+      <w:bookmarkStart w:id="77" w:name="_Toc379985894"/>
       <w:r>
         <w:t>Aggregation Relationships</w:t>
       </w:r>
-      <w:bookmarkEnd w:id="76"/>
+      <w:bookmarkEnd w:id="77"/>
     </w:p>
     <w:p>
       <w:r>
@@ -19383,11 +19585,11 @@
       <w:pPr>
         <w:pStyle w:val="Heading3"/>
       </w:pPr>
-      <w:bookmarkStart w:id="77" w:name="_Toc379985895"/>
+      <w:bookmarkStart w:id="78" w:name="_Toc379985895"/>
       <w:r>
         <w:t>Data Elements</w:t>
       </w:r>
-      <w:bookmarkEnd w:id="77"/>
+      <w:bookmarkEnd w:id="78"/>
     </w:p>
     <w:tbl>
       <w:tblPr>
@@ -19982,7 +20184,7 @@
           <w:rFonts w:eastAsia="Times New Roman"/>
         </w:rPr>
       </w:pPr>
-      <w:bookmarkStart w:id="78" w:name="_Toc379985896"/>
+      <w:bookmarkStart w:id="79" w:name="_Toc379985896"/>
       <w:r>
         <w:rPr>
           <w:rFonts w:eastAsia="Times New Roman"/>
@@ -19990,7 +20192,7 @@
         <w:lastRenderedPageBreak/>
         <w:t>User Interface Layer</w:t>
       </w:r>
-      <w:bookmarkEnd w:id="78"/>
+      <w:bookmarkEnd w:id="79"/>
     </w:p>
     <w:p>
       <w:pPr>
@@ -29233,12 +29435,12 @@
       <w:pPr>
         <w:pStyle w:val="Heading1"/>
       </w:pPr>
-      <w:bookmarkStart w:id="79" w:name="_Toc379985897"/>
+      <w:bookmarkStart w:id="80" w:name="_Toc379985897"/>
       <w:r>
         <w:lastRenderedPageBreak/>
         <w:t>Preprocessing Layer</w:t>
       </w:r>
-      <w:bookmarkEnd w:id="79"/>
+      <w:bookmarkEnd w:id="80"/>
     </w:p>
     <w:p>
       <w:pPr>
@@ -29257,11 +29459,11 @@
       <w:pPr>
         <w:pStyle w:val="Heading2"/>
       </w:pPr>
-      <w:bookmarkStart w:id="80" w:name="_Toc379985898"/>
+      <w:bookmarkStart w:id="81" w:name="_Toc379985898"/>
       <w:r>
         <w:t>Normalization Subsystem Modules</w:t>
       </w:r>
-      <w:bookmarkEnd w:id="80"/>
+      <w:bookmarkEnd w:id="81"/>
     </w:p>
     <w:p>
       <w:pPr>
@@ -29283,11 +29485,11 @@
       <w:r>
         <w:t xml:space="preserve"> </w:t>
       </w:r>
-      <w:bookmarkStart w:id="81" w:name="_Toc379985899"/>
+      <w:bookmarkStart w:id="82" w:name="_Toc379985899"/>
       <w:r>
         <w:t>Object Subsection Module</w:t>
       </w:r>
-      <w:bookmarkEnd w:id="81"/>
+      <w:bookmarkEnd w:id="82"/>
     </w:p>
     <w:p>
       <w:pPr>
@@ -29633,11 +29835,11 @@
       <w:pPr>
         <w:pStyle w:val="Heading3"/>
       </w:pPr>
-      <w:bookmarkStart w:id="82" w:name="_Toc379985900"/>
+      <w:bookmarkStart w:id="83" w:name="_Toc379985900"/>
       <w:r>
         <w:t>File Translation Module</w:t>
       </w:r>
-      <w:bookmarkEnd w:id="82"/>
+      <w:bookmarkEnd w:id="83"/>
     </w:p>
     <w:p>
       <w:pPr>
@@ -30095,12 +30297,12 @@
       <w:pPr>
         <w:pStyle w:val="Heading1"/>
       </w:pPr>
-      <w:bookmarkStart w:id="83" w:name="_Toc379985901"/>
+      <w:bookmarkStart w:id="84" w:name="_Toc379985901"/>
       <w:r>
         <w:lastRenderedPageBreak/>
         <w:t>processing Layer</w:t>
       </w:r>
-      <w:bookmarkEnd w:id="83"/>
+      <w:bookmarkEnd w:id="84"/>
     </w:p>
     <w:p>
       <w:pPr>
@@ -30131,11 +30333,11 @@
       <w:pPr>
         <w:pStyle w:val="Heading2"/>
       </w:pPr>
-      <w:bookmarkStart w:id="84" w:name="_Toc379985902"/>
+      <w:bookmarkStart w:id="85" w:name="_Toc379985902"/>
       <w:r>
         <w:t>Slicing Subsystem Modules</w:t>
       </w:r>
-      <w:bookmarkEnd w:id="84"/>
+      <w:bookmarkEnd w:id="85"/>
     </w:p>
     <w:p>
       <w:pPr>
@@ -30169,11 +30371,11 @@
       <w:r>
         <w:t xml:space="preserve"> </w:t>
       </w:r>
-      <w:bookmarkStart w:id="85" w:name="_Toc379985903"/>
+      <w:bookmarkStart w:id="86" w:name="_Toc379985903"/>
       <w:r>
         <w:t>Slicing Engine Wrapper</w:t>
       </w:r>
-      <w:bookmarkEnd w:id="85"/>
+      <w:bookmarkEnd w:id="86"/>
     </w:p>
     <w:p>
       <w:pPr>
@@ -30646,11 +30848,11 @@
       <w:pPr>
         <w:pStyle w:val="Heading3"/>
       </w:pPr>
-      <w:bookmarkStart w:id="86" w:name="_Toc379985904"/>
+      <w:bookmarkStart w:id="87" w:name="_Toc379985904"/>
       <w:r>
         <w:t>Slicing Engine</w:t>
       </w:r>
-      <w:bookmarkEnd w:id="86"/>
+      <w:bookmarkEnd w:id="87"/>
     </w:p>
     <w:p>
       <w:pPr>
@@ -30662,7 +30864,16 @@
     </w:p>
     <w:p>
       <w:r>
-        <w:t>The Slicing Engine is responsible for slicing 3-D objects into printable layers based on provided configuration data.</w:t>
+        <w:t xml:space="preserve">The Slicing Engine is </w:t>
+      </w:r>
+      <w:r>
+        <w:t>a third party module that generates G-Code for 3-D printers based on configuration parame</w:t>
+      </w:r>
+      <w:r>
+        <w:t xml:space="preserve">ters and an input object file.  </w:t>
+      </w:r>
+      <w:r>
+        <w:t>In this system, the Slicing Engine is given an AMF file and configuration information for each subsection to be printed.  The Slicing Engine generates G-Code for each of these subsections.</w:t>
       </w:r>
     </w:p>
     <w:p>
@@ -30845,12 +31056,7 @@
     </w:p>
     <w:p>
       <w:r>
-        <w:t>This module is a thi</w:t>
-      </w:r>
-      <w:bookmarkStart w:id="87" w:name="_GoBack"/>
-      <w:bookmarkEnd w:id="87"/>
-      <w:r>
-        <w:t>rd party module that is not defined for implementation in this document.</w:t>
+        <w:t>This module is a third party module that is not defined for implementation in this document.</w:t>
       </w:r>
     </w:p>
     <w:p/>

</xml_diff>

<commit_message>
DDS - Added Sections
* Added content for Printer Control, Communications, and Printer
feedback layers

* Stopped when I magically hit some keystroke that indented all the
modules' justification. Couldn't get it back. Have no idea wtf
happened....
</commit_message>
<xml_diff>
--- a/Detailed Design/Ink3D DDS 1.0.docx
+++ b/Detailed Design/Ink3D DDS 1.0.docx
@@ -4809,23 +4809,7 @@
             <w:rFonts w:eastAsia="Times New Roman"/>
             <w:noProof/>
           </w:rPr>
-          <w:t>User</w:t>
-        </w:r>
-        <w:r>
-          <w:rPr>
-            <w:rStyle w:val="Hyperlink"/>
-            <w:rFonts w:eastAsia="Times New Roman"/>
-            <w:noProof/>
-          </w:rPr>
-          <w:t xml:space="preserve"> </w:t>
-        </w:r>
-        <w:r>
-          <w:rPr>
-            <w:rStyle w:val="Hyperlink"/>
-            <w:rFonts w:eastAsia="Times New Roman"/>
-            <w:noProof/>
-          </w:rPr>
-          <w:t>Interface Layer</w:t>
+          <w:t>User Interface Layer</w:t>
         </w:r>
         <w:r>
           <w:rPr>
@@ -9103,7 +9087,7 @@
           <v:shape id="_x0000_i1025" type="#_x0000_t75" style="width:411pt;height:527.25pt" o:ole="">
             <v:imagedata r:id="rId8" o:title=""/>
           </v:shape>
-          <o:OLEObject Type="Embed" ProgID="Visio.Drawing.15" ShapeID="_x0000_i1025" DrawAspect="Content" ObjectID="_1453731284" r:id="rId9"/>
+          <o:OLEObject Type="Embed" ProgID="Visio.Drawing.15" ShapeID="_x0000_i1025" DrawAspect="Content" ObjectID="_1453757090" r:id="rId9"/>
         </w:object>
       </w:r>
     </w:p>
@@ -9159,7 +9143,7 @@
           <v:shape id="_x0000_i1026" type="#_x0000_t75" style="width:372pt;height:543.75pt" o:ole="">
             <v:imagedata r:id="rId10" o:title=""/>
           </v:shape>
-          <o:OLEObject Type="Embed" ProgID="Visio.Drawing.15" ShapeID="_x0000_i1026" DrawAspect="Content" ObjectID="_1453731285" r:id="rId11"/>
+          <o:OLEObject Type="Embed" ProgID="Visio.Drawing.15" ShapeID="_x0000_i1026" DrawAspect="Content" ObjectID="_1453757091" r:id="rId11"/>
         </w:object>
       </w:r>
     </w:p>
@@ -9185,7 +9169,7 @@
           <v:shape id="_x0000_i1027" type="#_x0000_t75" style="width:467.25pt;height:600.75pt" o:ole="">
             <v:imagedata r:id="rId12" o:title=""/>
           </v:shape>
-          <o:OLEObject Type="Embed" ProgID="Visio.Drawing.15" ShapeID="_x0000_i1027" DrawAspect="Content" ObjectID="_1453731286" r:id="rId13"/>
+          <o:OLEObject Type="Embed" ProgID="Visio.Drawing.15" ShapeID="_x0000_i1027" DrawAspect="Content" ObjectID="_1453757092" r:id="rId13"/>
         </w:object>
       </w:r>
     </w:p>
@@ -9539,18 +9523,16 @@
           </wp:inline>
         </w:drawing>
       </w:r>
-      <w:bookmarkStart w:id="44" w:name="_GoBack"/>
+    </w:p>
+    <w:p>
+      <w:pPr>
+        <w:pStyle w:val="Heading3"/>
+      </w:pPr>
+      <w:bookmarkStart w:id="44" w:name="_Toc379985862"/>
+      <w:r>
+        <w:t>Data Elements</w:t>
+      </w:r>
       <w:bookmarkEnd w:id="44"/>
-    </w:p>
-    <w:p>
-      <w:pPr>
-        <w:pStyle w:val="Heading3"/>
-      </w:pPr>
-      <w:bookmarkStart w:id="45" w:name="_Toc379985862"/>
-      <w:r>
-        <w:t>Data Elements</w:t>
-      </w:r>
-      <w:bookmarkEnd w:id="45"/>
     </w:p>
     <w:tbl>
       <w:tblPr>
@@ -9577,7 +9559,7 @@
                 <w:sz w:val="20"/>
               </w:rPr>
             </w:pPr>
-            <w:bookmarkStart w:id="46" w:name="_Toc379985863"/>
+            <w:bookmarkStart w:id="45" w:name="_Toc379985863"/>
             <w:r>
               <w:rPr>
                 <w:sz w:val="20"/>
@@ -9759,17 +9741,17 @@
       <w:r>
         <w:t>PrinterConfiguration Class</w:t>
       </w:r>
+      <w:bookmarkEnd w:id="45"/>
+    </w:p>
+    <w:p>
+      <w:pPr>
+        <w:pStyle w:val="Heading3"/>
+      </w:pPr>
+      <w:bookmarkStart w:id="46" w:name="_Toc379985864"/>
+      <w:r>
+        <w:t>Aggregation Relationships</w:t>
+      </w:r>
       <w:bookmarkEnd w:id="46"/>
-    </w:p>
-    <w:p>
-      <w:pPr>
-        <w:pStyle w:val="Heading3"/>
-      </w:pPr>
-      <w:bookmarkStart w:id="47" w:name="_Toc379985864"/>
-      <w:r>
-        <w:t>Aggregation Relationships</w:t>
-      </w:r>
-      <w:bookmarkEnd w:id="47"/>
     </w:p>
     <w:p>
       <w:r>
@@ -9830,12 +9812,12 @@
       <w:pPr>
         <w:pStyle w:val="Heading3"/>
       </w:pPr>
-      <w:bookmarkStart w:id="48" w:name="_Toc379985865"/>
+      <w:bookmarkStart w:id="47" w:name="_Toc379985865"/>
       <w:r>
         <w:lastRenderedPageBreak/>
         <w:t>Data Elements</w:t>
       </w:r>
-      <w:bookmarkEnd w:id="48"/>
+      <w:bookmarkEnd w:id="47"/>
     </w:p>
     <w:tbl>
       <w:tblPr>
@@ -10776,21 +10758,21 @@
       <w:pPr>
         <w:pStyle w:val="Heading2"/>
       </w:pPr>
-      <w:bookmarkStart w:id="49" w:name="_Toc379985866"/>
+      <w:bookmarkStart w:id="48" w:name="_Toc379985866"/>
       <w:r>
         <w:t>SubsectionConfiguration Class</w:t>
       </w:r>
+      <w:bookmarkEnd w:id="48"/>
+    </w:p>
+    <w:p>
+      <w:pPr>
+        <w:pStyle w:val="Heading3"/>
+      </w:pPr>
+      <w:bookmarkStart w:id="49" w:name="_Toc379985867"/>
+      <w:r>
+        <w:t>Aggregation Relationships</w:t>
+      </w:r>
       <w:bookmarkEnd w:id="49"/>
-    </w:p>
-    <w:p>
-      <w:pPr>
-        <w:pStyle w:val="Heading3"/>
-      </w:pPr>
-      <w:bookmarkStart w:id="50" w:name="_Toc379985867"/>
-      <w:r>
-        <w:t>Aggregation Relationships</w:t>
-      </w:r>
-      <w:bookmarkEnd w:id="50"/>
     </w:p>
     <w:p>
       <w:r>
@@ -10851,11 +10833,11 @@
       <w:pPr>
         <w:pStyle w:val="Heading3"/>
       </w:pPr>
-      <w:bookmarkStart w:id="51" w:name="_Toc379985868"/>
+      <w:bookmarkStart w:id="50" w:name="_Toc379985868"/>
       <w:r>
         <w:t>Data Elements</w:t>
       </w:r>
-      <w:bookmarkEnd w:id="51"/>
+      <w:bookmarkEnd w:id="50"/>
     </w:p>
     <w:tbl>
       <w:tblPr>
@@ -11337,21 +11319,21 @@
       <w:pPr>
         <w:pStyle w:val="Heading2"/>
       </w:pPr>
-      <w:bookmarkStart w:id="52" w:name="_Toc379985869"/>
+      <w:bookmarkStart w:id="51" w:name="_Toc379985869"/>
       <w:r>
         <w:t>PrintConfiguration Class</w:t>
       </w:r>
+      <w:bookmarkEnd w:id="51"/>
+    </w:p>
+    <w:p>
+      <w:pPr>
+        <w:pStyle w:val="Heading3"/>
+      </w:pPr>
+      <w:bookmarkStart w:id="52" w:name="_Toc379985870"/>
+      <w:r>
+        <w:t>Aggregation Relationships</w:t>
+      </w:r>
       <w:bookmarkEnd w:id="52"/>
-    </w:p>
-    <w:p>
-      <w:pPr>
-        <w:pStyle w:val="Heading3"/>
-      </w:pPr>
-      <w:bookmarkStart w:id="53" w:name="_Toc379985870"/>
-      <w:r>
-        <w:t>Aggregation Relationships</w:t>
-      </w:r>
-      <w:bookmarkEnd w:id="53"/>
     </w:p>
     <w:p>
       <w:r>
@@ -11412,36 +11394,36 @@
       <w:pPr>
         <w:pStyle w:val="Heading3"/>
       </w:pPr>
-      <w:bookmarkStart w:id="54" w:name="_Toc379985871"/>
+      <w:bookmarkStart w:id="53" w:name="_Toc379985871"/>
       <w:r>
         <w:t>Data Elements</w:t>
       </w:r>
+      <w:bookmarkEnd w:id="53"/>
+    </w:p>
+    <w:p>
+      <w:r>
+        <w:t>None</w:t>
+      </w:r>
+    </w:p>
+    <w:p>
+      <w:pPr>
+        <w:pStyle w:val="Heading2"/>
+      </w:pPr>
+      <w:bookmarkStart w:id="54" w:name="_Toc379985872"/>
+      <w:r>
+        <w:t>InfillConfiguration Class</w:t>
+      </w:r>
       <w:bookmarkEnd w:id="54"/>
     </w:p>
     <w:p>
-      <w:r>
-        <w:t>None</w:t>
-      </w:r>
-    </w:p>
-    <w:p>
-      <w:pPr>
-        <w:pStyle w:val="Heading2"/>
-      </w:pPr>
-      <w:bookmarkStart w:id="55" w:name="_Toc379985872"/>
-      <w:r>
-        <w:t>InfillConfiguration Class</w:t>
+      <w:pPr>
+        <w:pStyle w:val="Heading3"/>
+      </w:pPr>
+      <w:bookmarkStart w:id="55" w:name="_Toc379985873"/>
+      <w:r>
+        <w:t>Aggregation Relationships</w:t>
       </w:r>
       <w:bookmarkEnd w:id="55"/>
-    </w:p>
-    <w:p>
-      <w:pPr>
-        <w:pStyle w:val="Heading3"/>
-      </w:pPr>
-      <w:bookmarkStart w:id="56" w:name="_Toc379985873"/>
-      <w:r>
-        <w:t>Aggregation Relationships</w:t>
-      </w:r>
-      <w:bookmarkEnd w:id="56"/>
     </w:p>
     <w:p>
       <w:r>
@@ -11502,11 +11484,11 @@
       <w:pPr>
         <w:pStyle w:val="Heading3"/>
       </w:pPr>
-      <w:bookmarkStart w:id="57" w:name="_Toc379985874"/>
+      <w:bookmarkStart w:id="56" w:name="_Toc379985874"/>
       <w:r>
         <w:t>Data Elements</w:t>
       </w:r>
-      <w:bookmarkEnd w:id="57"/>
+      <w:bookmarkEnd w:id="56"/>
     </w:p>
     <w:tbl>
       <w:tblPr>
@@ -12595,21 +12577,21 @@
       <w:pPr>
         <w:pStyle w:val="Heading2"/>
       </w:pPr>
-      <w:bookmarkStart w:id="58" w:name="_Toc379985875"/>
+      <w:bookmarkStart w:id="57" w:name="_Toc379985875"/>
       <w:r>
         <w:t>LayerAndPerimeterConfiguration Class</w:t>
       </w:r>
+      <w:bookmarkEnd w:id="57"/>
+    </w:p>
+    <w:p>
+      <w:pPr>
+        <w:pStyle w:val="Heading3"/>
+      </w:pPr>
+      <w:bookmarkStart w:id="58" w:name="_Toc379985876"/>
+      <w:r>
+        <w:t>Aggregation Relationships</w:t>
+      </w:r>
       <w:bookmarkEnd w:id="58"/>
-    </w:p>
-    <w:p>
-      <w:pPr>
-        <w:pStyle w:val="Heading3"/>
-      </w:pPr>
-      <w:bookmarkStart w:id="59" w:name="_Toc379985876"/>
-      <w:r>
-        <w:t>Aggregation Relationships</w:t>
-      </w:r>
-      <w:bookmarkEnd w:id="59"/>
     </w:p>
     <w:p>
       <w:r>
@@ -12670,11 +12652,11 @@
       <w:pPr>
         <w:pStyle w:val="Heading3"/>
       </w:pPr>
-      <w:bookmarkStart w:id="60" w:name="_Toc379985877"/>
+      <w:bookmarkStart w:id="59" w:name="_Toc379985877"/>
       <w:r>
         <w:t>Data Elements</w:t>
       </w:r>
-      <w:bookmarkEnd w:id="60"/>
+      <w:bookmarkEnd w:id="59"/>
     </w:p>
     <w:tbl>
       <w:tblPr>
@@ -13485,21 +13467,21 @@
       <w:pPr>
         <w:pStyle w:val="Heading2"/>
       </w:pPr>
-      <w:bookmarkStart w:id="61" w:name="_Toc379985878"/>
+      <w:bookmarkStart w:id="60" w:name="_Toc379985878"/>
       <w:r>
         <w:t>SpeedConfiguration Class</w:t>
       </w:r>
+      <w:bookmarkEnd w:id="60"/>
+    </w:p>
+    <w:p>
+      <w:pPr>
+        <w:pStyle w:val="Heading3"/>
+      </w:pPr>
+      <w:bookmarkStart w:id="61" w:name="_Toc379985879"/>
+      <w:r>
+        <w:t>Aggregation Relationships</w:t>
+      </w:r>
       <w:bookmarkEnd w:id="61"/>
-    </w:p>
-    <w:p>
-      <w:pPr>
-        <w:pStyle w:val="Heading3"/>
-      </w:pPr>
-      <w:bookmarkStart w:id="62" w:name="_Toc379985879"/>
-      <w:r>
-        <w:t>Aggregation Relationships</w:t>
-      </w:r>
-      <w:bookmarkEnd w:id="62"/>
     </w:p>
     <w:p>
       <w:r>
@@ -13560,11 +13542,11 @@
       <w:pPr>
         <w:pStyle w:val="Heading3"/>
       </w:pPr>
-      <w:bookmarkStart w:id="63" w:name="_Toc379985880"/>
+      <w:bookmarkStart w:id="62" w:name="_Toc379985880"/>
       <w:r>
         <w:t>Data Elements</w:t>
       </w:r>
-      <w:bookmarkEnd w:id="63"/>
+      <w:bookmarkEnd w:id="62"/>
     </w:p>
     <w:tbl>
       <w:tblPr>
@@ -15109,21 +15091,21 @@
       <w:pPr>
         <w:pStyle w:val="Heading2"/>
       </w:pPr>
-      <w:bookmarkStart w:id="64" w:name="_Toc379985881"/>
+      <w:bookmarkStart w:id="63" w:name="_Toc379985881"/>
       <w:r>
         <w:t>SkirtAndBrimConfiguration Class</w:t>
       </w:r>
+      <w:bookmarkEnd w:id="63"/>
+    </w:p>
+    <w:p>
+      <w:pPr>
+        <w:pStyle w:val="Heading3"/>
+      </w:pPr>
+      <w:bookmarkStart w:id="64" w:name="_Toc379985882"/>
+      <w:r>
+        <w:t>Aggregation Relationships</w:t>
+      </w:r>
       <w:bookmarkEnd w:id="64"/>
-    </w:p>
-    <w:p>
-      <w:pPr>
-        <w:pStyle w:val="Heading3"/>
-      </w:pPr>
-      <w:bookmarkStart w:id="65" w:name="_Toc379985882"/>
-      <w:r>
-        <w:t>Aggregation Relationships</w:t>
-      </w:r>
-      <w:bookmarkEnd w:id="65"/>
     </w:p>
     <w:p>
       <w:r>
@@ -15184,11 +15166,11 @@
       <w:pPr>
         <w:pStyle w:val="Heading3"/>
       </w:pPr>
-      <w:bookmarkStart w:id="66" w:name="_Toc379985883"/>
+      <w:bookmarkStart w:id="65" w:name="_Toc379985883"/>
       <w:r>
         <w:t>Data Elements</w:t>
       </w:r>
-      <w:bookmarkEnd w:id="66"/>
+      <w:bookmarkEnd w:id="65"/>
     </w:p>
     <w:tbl>
       <w:tblPr>
@@ -15768,21 +15750,21 @@
       <w:pPr>
         <w:pStyle w:val="Heading2"/>
       </w:pPr>
-      <w:bookmarkStart w:id="67" w:name="_Toc379985884"/>
+      <w:bookmarkStart w:id="66" w:name="_Toc379985884"/>
       <w:r>
         <w:t>SupportMaterialConfiguration Class</w:t>
       </w:r>
+      <w:bookmarkEnd w:id="66"/>
+    </w:p>
+    <w:p>
+      <w:pPr>
+        <w:pStyle w:val="Heading3"/>
+      </w:pPr>
+      <w:bookmarkStart w:id="67" w:name="_Toc379985885"/>
+      <w:r>
+        <w:t>Aggregation Relationships</w:t>
+      </w:r>
       <w:bookmarkEnd w:id="67"/>
-    </w:p>
-    <w:p>
-      <w:pPr>
-        <w:pStyle w:val="Heading3"/>
-      </w:pPr>
-      <w:bookmarkStart w:id="68" w:name="_Toc379985885"/>
-      <w:r>
-        <w:t>Aggregation Relationships</w:t>
-      </w:r>
-      <w:bookmarkEnd w:id="68"/>
     </w:p>
     <w:p>
       <w:r>
@@ -15843,11 +15825,11 @@
       <w:pPr>
         <w:pStyle w:val="Heading3"/>
       </w:pPr>
-      <w:bookmarkStart w:id="69" w:name="_Toc379985886"/>
+      <w:bookmarkStart w:id="68" w:name="_Toc379985886"/>
       <w:r>
         <w:t>Data Elements</w:t>
       </w:r>
-      <w:bookmarkEnd w:id="69"/>
+      <w:bookmarkEnd w:id="68"/>
     </w:p>
     <w:tbl>
       <w:tblPr>
@@ -16819,22 +16801,22 @@
       <w:pPr>
         <w:pStyle w:val="Heading2"/>
       </w:pPr>
-      <w:bookmarkStart w:id="70" w:name="_Toc379985887"/>
+      <w:bookmarkStart w:id="69" w:name="_Toc379985887"/>
       <w:r>
         <w:lastRenderedPageBreak/>
         <w:t>FileConfiguration Class</w:t>
       </w:r>
+      <w:bookmarkEnd w:id="69"/>
+    </w:p>
+    <w:p>
+      <w:pPr>
+        <w:pStyle w:val="Heading3"/>
+      </w:pPr>
+      <w:bookmarkStart w:id="70" w:name="_Toc379985888"/>
+      <w:r>
+        <w:t>Aggregation Relationships</w:t>
+      </w:r>
       <w:bookmarkEnd w:id="70"/>
-    </w:p>
-    <w:p>
-      <w:pPr>
-        <w:pStyle w:val="Heading3"/>
-      </w:pPr>
-      <w:bookmarkStart w:id="71" w:name="_Toc379985888"/>
-      <w:r>
-        <w:t>Aggregation Relationships</w:t>
-      </w:r>
-      <w:bookmarkEnd w:id="71"/>
     </w:p>
     <w:p>
       <w:r>
@@ -16895,11 +16877,11 @@
       <w:pPr>
         <w:pStyle w:val="Heading3"/>
       </w:pPr>
-      <w:bookmarkStart w:id="72" w:name="_Toc379985889"/>
+      <w:bookmarkStart w:id="71" w:name="_Toc379985889"/>
       <w:r>
         <w:t>Data Elements</w:t>
       </w:r>
-      <w:bookmarkEnd w:id="72"/>
+      <w:bookmarkEnd w:id="71"/>
     </w:p>
     <w:tbl>
       <w:tblPr>
@@ -17200,22 +17182,22 @@
       <w:pPr>
         <w:pStyle w:val="Heading2"/>
       </w:pPr>
-      <w:bookmarkStart w:id="73" w:name="_Toc379985890"/>
+      <w:bookmarkStart w:id="72" w:name="_Toc379985890"/>
       <w:r>
         <w:lastRenderedPageBreak/>
         <w:t>MaterialConfiguration Class</w:t>
       </w:r>
+      <w:bookmarkEnd w:id="72"/>
+    </w:p>
+    <w:p>
+      <w:pPr>
+        <w:pStyle w:val="Heading3"/>
+      </w:pPr>
+      <w:bookmarkStart w:id="73" w:name="_Toc379985891"/>
+      <w:r>
+        <w:t>Aggregation Relationships</w:t>
+      </w:r>
       <w:bookmarkEnd w:id="73"/>
-    </w:p>
-    <w:p>
-      <w:pPr>
-        <w:pStyle w:val="Heading3"/>
-      </w:pPr>
-      <w:bookmarkStart w:id="74" w:name="_Toc379985891"/>
-      <w:r>
-        <w:t>Aggregation Relationships</w:t>
-      </w:r>
-      <w:bookmarkEnd w:id="74"/>
     </w:p>
     <w:p>
       <w:r>
@@ -17276,11 +17258,11 @@
       <w:pPr>
         <w:pStyle w:val="Heading3"/>
       </w:pPr>
-      <w:bookmarkStart w:id="75" w:name="_Toc379985892"/>
+      <w:bookmarkStart w:id="74" w:name="_Toc379985892"/>
       <w:r>
         <w:t>Data Elements</w:t>
       </w:r>
-      <w:bookmarkEnd w:id="75"/>
+      <w:bookmarkEnd w:id="74"/>
     </w:p>
     <w:tbl>
       <w:tblPr>
@@ -19509,22 +19491,22 @@
       <w:pPr>
         <w:pStyle w:val="Heading2"/>
       </w:pPr>
-      <w:bookmarkStart w:id="76" w:name="_Toc379985893"/>
+      <w:bookmarkStart w:id="75" w:name="_Toc379985893"/>
       <w:r>
         <w:lastRenderedPageBreak/>
         <w:t>ExtruderConfiguration Class</w:t>
       </w:r>
+      <w:bookmarkEnd w:id="75"/>
+    </w:p>
+    <w:p>
+      <w:pPr>
+        <w:pStyle w:val="Heading3"/>
+      </w:pPr>
+      <w:bookmarkStart w:id="76" w:name="_Toc379985894"/>
+      <w:r>
+        <w:t>Aggregation Relationships</w:t>
+      </w:r>
       <w:bookmarkEnd w:id="76"/>
-    </w:p>
-    <w:p>
-      <w:pPr>
-        <w:pStyle w:val="Heading3"/>
-      </w:pPr>
-      <w:bookmarkStart w:id="77" w:name="_Toc379985894"/>
-      <w:r>
-        <w:t>Aggregation Relationships</w:t>
-      </w:r>
-      <w:bookmarkEnd w:id="77"/>
     </w:p>
     <w:p>
       <w:r>
@@ -19585,11 +19567,11 @@
       <w:pPr>
         <w:pStyle w:val="Heading3"/>
       </w:pPr>
-      <w:bookmarkStart w:id="78" w:name="_Toc379985895"/>
+      <w:bookmarkStart w:id="77" w:name="_Toc379985895"/>
       <w:r>
         <w:t>Data Elements</w:t>
       </w:r>
-      <w:bookmarkEnd w:id="78"/>
+      <w:bookmarkEnd w:id="77"/>
     </w:p>
     <w:tbl>
       <w:tblPr>
@@ -20184,7 +20166,7 @@
           <w:rFonts w:eastAsia="Times New Roman"/>
         </w:rPr>
       </w:pPr>
-      <w:bookmarkStart w:id="79" w:name="_Toc379985896"/>
+      <w:bookmarkStart w:id="78" w:name="_Toc379985896"/>
       <w:r>
         <w:rPr>
           <w:rFonts w:eastAsia="Times New Roman"/>
@@ -20192,7 +20174,7 @@
         <w:lastRenderedPageBreak/>
         <w:t>User Interface Layer</w:t>
       </w:r>
-      <w:bookmarkEnd w:id="79"/>
+      <w:bookmarkEnd w:id="78"/>
     </w:p>
     <w:p>
       <w:pPr>
@@ -29435,11 +29417,34 @@
       <w:pPr>
         <w:pStyle w:val="Heading1"/>
       </w:pPr>
-      <w:bookmarkStart w:id="80" w:name="_Toc379985897"/>
+      <w:bookmarkStart w:id="79" w:name="_Toc379985897"/>
       <w:r>
         <w:lastRenderedPageBreak/>
         <w:t>Preprocessing Layer</w:t>
       </w:r>
+      <w:bookmarkEnd w:id="79"/>
+    </w:p>
+    <w:p>
+      <w:pPr>
+        <w:rPr>
+          <w:rFonts w:eastAsia="Batang"/>
+        </w:rPr>
+      </w:pPr>
+      <w:r>
+        <w:rPr>
+          <w:rFonts w:eastAsia="Batang"/>
+        </w:rPr>
+        <w:t>The Preprocessing Layer provides an abstract interface between the User Interface and the Processing Layer. This layer‘s purpose is to translate and repackage the print request object in to the format that the processing layer needs.  The Preprocessing Layer starts by receiving all of the necessary configuration and object data from the User Interface’s Print Subsystem then converts it into a unified format that the Processing Layer understands. In the current iteration of this project, the Preprocessing Layer only has one subsystem, the Normalization Subsystem and will be converting STL files it receives from the object sent to it into an AMF file. The Preprocessing Layer then packages the configuration, object definition, and material data into the correct format for the Processing Layer.</w:t>
+      </w:r>
+    </w:p>
+    <w:p>
+      <w:pPr>
+        <w:pStyle w:val="Heading2"/>
+      </w:pPr>
+      <w:bookmarkStart w:id="80" w:name="_Toc379985898"/>
+      <w:r>
+        <w:t>Normalization Subsystem Modules</w:t>
+      </w:r>
       <w:bookmarkEnd w:id="80"/>
     </w:p>
     <w:p>
@@ -29452,44 +29457,21 @@
         <w:rPr>
           <w:rFonts w:eastAsia="Batang"/>
         </w:rPr>
-        <w:t>The Preprocessing Layer provides an abstract interface between the User Interface and the Processing Layer. This layer‘s purpose is to translate and repackage the print request object in to the format that the processing layer needs.  The Preprocessing Layer starts by receiving all of the necessary configuration and object data from the User Interface’s Print Subsystem then converts it into a unified format that the Processing Layer understands. In the current iteration of this project, the Preprocessing Layer only has one subsystem, the Normalization Subsystem and will be converting STL files it receives from the object sent to it into an AMF file. The Preprocessing Layer then packages the configuration, object definition, and material data into the correct format for the Processing Layer.</w:t>
-      </w:r>
-    </w:p>
-    <w:p>
-      <w:pPr>
-        <w:pStyle w:val="Heading2"/>
-      </w:pPr>
-      <w:bookmarkStart w:id="81" w:name="_Toc379985898"/>
-      <w:r>
-        <w:t>Normalization Subsystem Modules</w:t>
+        <w:t>The Normalization Subsystem is responsible for receiving the bundle containing the object data and printer configurations from the User Interface’s Print Subsystem and converting the object data into a format the Processing Layer can understand.  After the object file(s) is converted, this subsystem sends a modified bundle of the object file information and the printer configuration to the Processing Layer so it can calculate a printing path.</w:t>
+      </w:r>
+    </w:p>
+    <w:p>
+      <w:pPr>
+        <w:pStyle w:val="Heading3"/>
+      </w:pPr>
+      <w:r>
+        <w:t xml:space="preserve"> </w:t>
+      </w:r>
+      <w:bookmarkStart w:id="81" w:name="_Toc379985899"/>
+      <w:r>
+        <w:t>Object Subsection Module</w:t>
       </w:r>
       <w:bookmarkEnd w:id="81"/>
-    </w:p>
-    <w:p>
-      <w:pPr>
-        <w:rPr>
-          <w:rFonts w:eastAsia="Batang"/>
-        </w:rPr>
-      </w:pPr>
-      <w:r>
-        <w:rPr>
-          <w:rFonts w:eastAsia="Batang"/>
-        </w:rPr>
-        <w:t>The Normalization Subsystem is responsible for receiving the bundle containing the object data and printer configurations from the User Interface’s Print Subsystem and converting the object data into a format the Processing Layer can understand.  After the object file(s) is converted, this subsystem sends a modified bundle of the object file information and the printer configuration to the Processing Layer so it can calculate a printing path.</w:t>
-      </w:r>
-    </w:p>
-    <w:p>
-      <w:pPr>
-        <w:pStyle w:val="Heading3"/>
-      </w:pPr>
-      <w:r>
-        <w:t xml:space="preserve"> </w:t>
-      </w:r>
-      <w:bookmarkStart w:id="82" w:name="_Toc379985899"/>
-      <w:r>
-        <w:t>Object Subsection Module</w:t>
-      </w:r>
-      <w:bookmarkEnd w:id="82"/>
     </w:p>
     <w:p>
       <w:pPr>
@@ -29835,11 +29817,11 @@
       <w:pPr>
         <w:pStyle w:val="Heading3"/>
       </w:pPr>
-      <w:bookmarkStart w:id="83" w:name="_Toc379985900"/>
+      <w:bookmarkStart w:id="82" w:name="_Toc379985900"/>
       <w:r>
         <w:t>File Translation Module</w:t>
       </w:r>
-      <w:bookmarkEnd w:id="83"/>
+      <w:bookmarkEnd w:id="82"/>
     </w:p>
     <w:p>
       <w:pPr>
@@ -30297,11 +30279,46 @@
       <w:pPr>
         <w:pStyle w:val="Heading1"/>
       </w:pPr>
-      <w:bookmarkStart w:id="84" w:name="_Toc379985901"/>
+      <w:bookmarkStart w:id="83" w:name="_Toc379985901"/>
       <w:r>
         <w:lastRenderedPageBreak/>
         <w:t>processing Layer</w:t>
       </w:r>
+      <w:bookmarkEnd w:id="83"/>
+    </w:p>
+    <w:p>
+      <w:pPr>
+        <w:rPr>
+          <w:rFonts w:eastAsia="Batang"/>
+        </w:rPr>
+      </w:pPr>
+      <w:r>
+        <w:rPr>
+          <w:rFonts w:eastAsia="Batang"/>
+        </w:rPr>
+        <w:t xml:space="preserve">The Processing Layer takes the formatted package and translates it into G-codes.  The slicing engine is the only subsystem in this layer.  The slicing engine needs to be able to be replaced based on the growing needs of future development.  The Processing Layer is designed to be expandable. The initial implementation will use Slic3r as its engine, but the normalized data from the Preprocessing layer will </w:t>
+      </w:r>
+      <w:r>
+        <w:rPr>
+          <w:rFonts w:eastAsia="Batang"/>
+        </w:rPr>
+        <w:t xml:space="preserve">not </w:t>
+      </w:r>
+      <w:r>
+        <w:rPr>
+          <w:rFonts w:eastAsia="Batang"/>
+        </w:rPr>
+        <w:t>need to change if the slicing implementation changes.  This allows the slicing engine to be easily replaced with a different implementation and provides the future possibility of allowing the user to select which slicing engine they wish to use in any given print.  One the Processing Layer processes the normalized data from the Preprocessing Layer, the Processing Layer passes a packet of G-Codes and printer configuration information to the Post-Processing Layer.</w:t>
+      </w:r>
+    </w:p>
+    <w:p>
+      <w:pPr>
+        <w:pStyle w:val="Heading2"/>
+      </w:pPr>
+      <w:bookmarkStart w:id="84" w:name="_Toc379985902"/>
+      <w:r>
+        <w:t>Slicing Subsystem Modules</w:t>
+      </w:r>
       <w:bookmarkEnd w:id="84"/>
     </w:p>
     <w:p>
@@ -30314,68 +30331,33 @@
         <w:rPr>
           <w:rFonts w:eastAsia="Batang"/>
         </w:rPr>
-        <w:t xml:space="preserve">The Processing Layer takes the formatted package and translates it into G-codes.  The slicing engine is the only subsystem in this layer.  The slicing engine needs to be able to be replaced based on the growing needs of future development.  The Processing Layer is designed to be expandable. The initial implementation will use Slic3r as its engine, but the normalized data from the Preprocessing layer will </w:t>
+        <w:t xml:space="preserve">The responsibility of the Slicing </w:t>
       </w:r>
       <w:r>
         <w:rPr>
           <w:rFonts w:eastAsia="Batang"/>
         </w:rPr>
-        <w:t xml:space="preserve">not </w:t>
+        <w:t>Subsystem</w:t>
       </w:r>
       <w:r>
         <w:rPr>
           <w:rFonts w:eastAsia="Batang"/>
         </w:rPr>
-        <w:t>need to change if the slicing implementation changes.  This allows the slicing engine to be easily replaced with a different implementation and provides the future possibility of allowing the user to select which slicing engine they wish to use in any given print.  One the Processing Layer processes the normalized data from the Preprocessing Layer, the Processing Layer passes a packet of G-Codes and printer configuration information to the Post-Processing Layer.</w:t>
-      </w:r>
-    </w:p>
-    <w:p>
-      <w:pPr>
-        <w:pStyle w:val="Heading2"/>
-      </w:pPr>
-      <w:bookmarkStart w:id="85" w:name="_Toc379985902"/>
-      <w:r>
-        <w:t>Slicing Subsystem Modules</w:t>
+        <w:t xml:space="preserve"> is to read the object file and divide the geometry of the object into appropriate layers. Then for each material object of each layer, the subsystem will draw out a printing path for the head to follow. Once the object has been drawn out, the printing instructions will be converted to G-Codes and passed to the Post-Processing Layer for final changes to the instructions.</w:t>
+      </w:r>
+    </w:p>
+    <w:p>
+      <w:pPr>
+        <w:pStyle w:val="Heading3"/>
+      </w:pPr>
+      <w:r>
+        <w:t xml:space="preserve"> </w:t>
+      </w:r>
+      <w:bookmarkStart w:id="85" w:name="_Toc379985903"/>
+      <w:r>
+        <w:t>Slicing Engine Wrapper</w:t>
       </w:r>
       <w:bookmarkEnd w:id="85"/>
-    </w:p>
-    <w:p>
-      <w:pPr>
-        <w:rPr>
-          <w:rFonts w:eastAsia="Batang"/>
-        </w:rPr>
-      </w:pPr>
-      <w:r>
-        <w:rPr>
-          <w:rFonts w:eastAsia="Batang"/>
-        </w:rPr>
-        <w:t xml:space="preserve">The responsibility of the Slicing </w:t>
-      </w:r>
-      <w:r>
-        <w:rPr>
-          <w:rFonts w:eastAsia="Batang"/>
-        </w:rPr>
-        <w:t>Subsystem</w:t>
-      </w:r>
-      <w:r>
-        <w:rPr>
-          <w:rFonts w:eastAsia="Batang"/>
-        </w:rPr>
-        <w:t xml:space="preserve"> is to read the object file and divide the geometry of the object into appropriate layers. Then for each material object of each layer, the subsystem will draw out a printing path for the head to follow. Once the object has been drawn out, the printing instructions will be converted to G-Codes and passed to the Post-Processing Layer for final changes to the instructions.</w:t>
-      </w:r>
-    </w:p>
-    <w:p>
-      <w:pPr>
-        <w:pStyle w:val="Heading3"/>
-      </w:pPr>
-      <w:r>
-        <w:t xml:space="preserve"> </w:t>
-      </w:r>
-      <w:bookmarkStart w:id="86" w:name="_Toc379985903"/>
-      <w:r>
-        <w:t>Slicing Engine Wrapper</w:t>
-      </w:r>
-      <w:bookmarkEnd w:id="86"/>
     </w:p>
     <w:p>
       <w:pPr>
@@ -30848,11 +30830,11 @@
       <w:pPr>
         <w:pStyle w:val="Heading3"/>
       </w:pPr>
-      <w:bookmarkStart w:id="87" w:name="_Toc379985904"/>
+      <w:bookmarkStart w:id="86" w:name="_Toc379985904"/>
       <w:r>
         <w:t>Slicing Engine</w:t>
       </w:r>
-      <w:bookmarkEnd w:id="87"/>
+      <w:bookmarkEnd w:id="86"/>
     </w:p>
     <w:p>
       <w:pPr>
@@ -31080,11 +31062,37 @@
       <w:pPr>
         <w:pStyle w:val="Heading1"/>
       </w:pPr>
-      <w:bookmarkStart w:id="88" w:name="_Toc379985905"/>
+      <w:bookmarkStart w:id="87" w:name="_Toc379985905"/>
       <w:r>
         <w:lastRenderedPageBreak/>
         <w:t>Post processing Layer</w:t>
       </w:r>
+      <w:bookmarkEnd w:id="87"/>
+    </w:p>
+    <w:p>
+      <w:pPr>
+        <w:rPr>
+          <w:rFonts w:eastAsia="Batang"/>
+        </w:rPr>
+      </w:pPr>
+      <w:r>
+        <w:rPr>
+          <w:rFonts w:eastAsia="Batang"/>
+        </w:rPr>
+        <w:t>The Post Processing Layer receives the G-Codes from the Processing Layer and modifies the instructions to match special considerations the printer may need. G-Codes are somewhat standard, but some printers have instructions that are specific to that printer only. It is the job of the Post Processing Layer to correct the G-Code received from the Processing Layer to accommodate for those special instructions. Once finished, the Post Processing Layer will output G-Codes and the configuration to the physical layer.  Similar to the Preprocessing and Processing Layers, the Post-Processing layer is designed to be easily expanded in future iterations. Initially, this layer will only support the printer supplied by the Mechanical Engineering Team.</w:t>
+      </w:r>
+    </w:p>
+    <w:p>
+      <w:pPr>
+        <w:pStyle w:val="Heading2"/>
+      </w:pPr>
+      <w:r>
+        <w:t xml:space="preserve"> </w:t>
+      </w:r>
+      <w:bookmarkStart w:id="88" w:name="_Toc379985906"/>
+      <w:r>
+        <w:t>G-Code Preparation Subsystem Modules</w:t>
+      </w:r>
       <w:bookmarkEnd w:id="88"/>
     </w:p>
     <w:p>
@@ -31097,47 +31105,21 @@
         <w:rPr>
           <w:rFonts w:eastAsia="Batang"/>
         </w:rPr>
-        <w:t>The Post Processing Layer receives the G-Codes from the Processing Layer and modifies the instructions to match special considerations the printer may need. G-Codes are somewhat standard, but some printers have instructions that are specific to that printer only. It is the job of the Post Processing Layer to correct the G-Code received from the Processing Layer to accommodate for those special instructions. Once finished, the Post Processing Layer will output G-Codes and the configuration to the physical layer.  Similar to the Preprocessing and Processing Layers, the Post-Processing layer is designed to be easily expanded in future iterations. Initially, this layer will only support the printer supplied by the Mechanical Engineering Team.</w:t>
-      </w:r>
-    </w:p>
-    <w:p>
-      <w:pPr>
-        <w:pStyle w:val="Heading2"/>
+        <w:t>The responsibility of the G-Code Preparation Subsystem is to modify the G-Code produced by the Processing Layer to be 100% compatible with the printer being used. This subsystem therefore must accommodate for any special instructions that are unique to that printer.</w:t>
+      </w:r>
+    </w:p>
+    <w:p>
+      <w:pPr>
+        <w:pStyle w:val="Heading3"/>
       </w:pPr>
       <w:r>
         <w:t xml:space="preserve"> </w:t>
       </w:r>
-      <w:bookmarkStart w:id="89" w:name="_Toc379985906"/>
-      <w:r>
-        <w:t>G-Code Preparation Subsystem Modules</w:t>
+      <w:bookmarkStart w:id="89" w:name="_Toc379985907"/>
+      <w:r>
+        <w:t>Parser Module</w:t>
       </w:r>
       <w:bookmarkEnd w:id="89"/>
-    </w:p>
-    <w:p>
-      <w:pPr>
-        <w:rPr>
-          <w:rFonts w:eastAsia="Batang"/>
-        </w:rPr>
-      </w:pPr>
-      <w:r>
-        <w:rPr>
-          <w:rFonts w:eastAsia="Batang"/>
-        </w:rPr>
-        <w:t>The responsibility of the G-Code Preparation Subsystem is to modify the G-Code produced by the Processing Layer to be 100% compatible with the printer being used. This subsystem therefore must accommodate for any special instructions that are unique to that printer.</w:t>
-      </w:r>
-    </w:p>
-    <w:p>
-      <w:pPr>
-        <w:pStyle w:val="Heading3"/>
-      </w:pPr>
-      <w:r>
-        <w:t xml:space="preserve"> </w:t>
-      </w:r>
-      <w:bookmarkStart w:id="90" w:name="_Toc379985907"/>
-      <w:r>
-        <w:t>Parser Module</w:t>
-      </w:r>
-      <w:bookmarkEnd w:id="90"/>
     </w:p>
     <w:p>
       <w:pPr>
@@ -31363,11 +31345,11 @@
       <w:pPr>
         <w:pStyle w:val="Heading3"/>
       </w:pPr>
-      <w:bookmarkStart w:id="91" w:name="_Toc379985908"/>
+      <w:bookmarkStart w:id="90" w:name="_Toc379985908"/>
       <w:r>
         <w:t>Unification Module</w:t>
       </w:r>
-      <w:bookmarkEnd w:id="91"/>
+      <w:bookmarkEnd w:id="90"/>
     </w:p>
     <w:p>
       <w:pPr>
@@ -31678,46 +31660,70 @@
       <w:pPr>
         <w:pStyle w:val="Heading1"/>
       </w:pPr>
-      <w:bookmarkStart w:id="92" w:name="_Toc379985909"/>
       <w:r>
         <w:lastRenderedPageBreak/>
-        <w:t>Physical Layer</w:t>
-      </w:r>
-      <w:bookmarkEnd w:id="92"/>
-    </w:p>
-    <w:p>
-      <w:r>
-        <w:t xml:space="preserve">The physical layer receives inbound G-Codes and printer configurations from the post processing layer. The physical layer will then assemble and serialize the data received in preparation to be sent to the communications layer. The G-Codes may be modified contingent on data received from the printer feedback and user interface layers. If either the printer feedback or user interface layers indicate that the print must be stopped then the physical layer must insert halt commands into the G-Code command stream such that the machine terminates the print in a timely manner. </w:t>
+        <w:t>Printer control layer</w:t>
+      </w:r>
+    </w:p>
+    <w:p>
+      <w:r>
+        <w:t xml:space="preserve">The </w:t>
+      </w:r>
+      <w:r>
+        <w:t>printer control</w:t>
+      </w:r>
+      <w:r>
+        <w:t xml:space="preserve"> layer receives inbound G-Codes </w:t>
+      </w:r>
+      <w:r>
+        <w:t>from the post processing layer. The p</w:t>
+      </w:r>
+      <w:r>
+        <w:t>rinter control</w:t>
+      </w:r>
+      <w:r>
+        <w:t xml:space="preserve"> layer will then assemble the data received in preparation to be sent to the communications layer. The G-Codes may be modified contingent on data received from the printer feedback and user interface layers. If either the printer feedback or user interface layers indicate that the print must be stopped then the </w:t>
+      </w:r>
+      <w:r>
+        <w:t>printer control</w:t>
+      </w:r>
+      <w:r>
+        <w:t xml:space="preserve"> layer must insert halt commands into the G-Code command stream such that the machine terminates the print in a timely manner. </w:t>
       </w:r>
     </w:p>
     <w:p>
       <w:pPr>
         <w:pStyle w:val="Heading2"/>
       </w:pPr>
-      <w:bookmarkStart w:id="93" w:name="_Toc379985910"/>
-      <w:r>
-        <w:t>[Subsystem] Modules</w:t>
-      </w:r>
-      <w:bookmarkEnd w:id="93"/>
-    </w:p>
-    <w:p>
-      <w:r>
-        <w:t>[Description]</w:t>
+      <w:r>
+        <w:t>Printer State Controller</w:t>
+      </w:r>
+      <w:r>
+        <w:t xml:space="preserve"> Subsystem</w:t>
+      </w:r>
+      <w:r>
+        <w:t xml:space="preserve"> Modules</w:t>
+      </w:r>
+    </w:p>
+    <w:p>
+      <w:r>
+        <w:t>The purpose of the Printer State Controller Modules are to receive incoming G-Codes from the Post Processing Layer, insert safety G-Codes if necessary based on input from the User Interface Layer and the Printer Feedback Layer, and buffer the G-Codes into an appropriately sized buffer to be sent to the Communications Layer.</w:t>
       </w:r>
     </w:p>
     <w:p>
       <w:pPr>
         <w:pStyle w:val="Heading3"/>
       </w:pPr>
-      <w:bookmarkStart w:id="94" w:name="_Toc379985911"/>
-      <w:r>
-        <w:t>[Module Name]</w:t>
-      </w:r>
-      <w:bookmarkEnd w:id="94"/>
-    </w:p>
-    <w:p>
-      <w:r>
-        <w:t>[Description]</w:t>
+      <w:r>
+        <w:t>Printer State Control Module</w:t>
+      </w:r>
+    </w:p>
+    <w:p>
+      <w:r>
+        <w:t>The printer state control module will receive a large data structure containing all G-Codes necessary to print the object(s). The printer state control module will then begin to buffer the data such that it can be presented to the communications layer to be transferred to the printer hardware.</w:t>
+      </w:r>
+      <w:r>
+        <w:t xml:space="preserve"> During this process, the printer state control module will consume operating information from the printer feedback layer and user interface layer to conditionally insert safety G-Codes into the buffer. These safety G-Codes may include halt commands, return to home position, reduce extruder temperature, or other commands necessary to keep the print head within operating parameters. </w:t>
       </w:r>
     </w:p>
     <w:p>
@@ -31960,16 +31966,22 @@
       <w:pPr>
         <w:pStyle w:val="Heading1"/>
       </w:pPr>
-      <w:bookmarkStart w:id="95" w:name="_Toc379985912"/>
+      <w:bookmarkStart w:id="91" w:name="_Toc379985912"/>
       <w:r>
         <w:lastRenderedPageBreak/>
         <w:t>Printer Feedback Layer</w:t>
       </w:r>
-      <w:bookmarkEnd w:id="95"/>
-    </w:p>
-    <w:p>
-      <w:r>
-        <w:t xml:space="preserve">The printer feedback layer is responsible for receiving streamed input from the printer hardware, interpreting the data, then formatting and dispatching the information to the physical and user interface layers. </w:t>
+      <w:bookmarkEnd w:id="91"/>
+    </w:p>
+    <w:p>
+      <w:r>
+        <w:t xml:space="preserve">The printer feedback layer is responsible for receiving </w:t>
+      </w:r>
+      <w:r>
+        <w:t>buffered</w:t>
+      </w:r>
+      <w:r>
+        <w:t xml:space="preserve"> input from the printer hardware, interpreting the data, then formatting and dispatching the information to the physical and user interface layers. </w:t>
       </w:r>
       <w:r>
         <w:t>The information received from the printer will mainly consist of printer state such as extruder temperature, arm position, and other operating parameters. The printer feedback layer will transform the data received from the printer into useful and readable data that can be passed to the user interface and physical layers.</w:t>
@@ -31979,30 +31991,32 @@
       <w:pPr>
         <w:pStyle w:val="Heading2"/>
       </w:pPr>
-      <w:bookmarkStart w:id="96" w:name="_Toc379985913"/>
-      <w:r>
-        <w:t>[Subsystem] Modules</w:t>
-      </w:r>
-      <w:bookmarkEnd w:id="96"/>
-    </w:p>
-    <w:p>
-      <w:r>
-        <w:t>[Description]</w:t>
+      <w:r>
+        <w:t>State Monitoring</w:t>
+      </w:r>
+      <w:r>
+        <w:t xml:space="preserve"> Subsystem</w:t>
+      </w:r>
+      <w:r>
+        <w:t xml:space="preserve"> Modules</w:t>
+      </w:r>
+    </w:p>
+    <w:p>
+      <w:r>
+        <w:t>The State Monitoring Modules receive buffered input from the printer hardware. The input received will be in a format that is unreadable to the other layers. These modules interpret this information, such as temperature and arm position, and dispatch them to the User Interface Layer and the Printer Control Layer.</w:t>
       </w:r>
     </w:p>
     <w:p>
       <w:pPr>
         <w:pStyle w:val="Heading3"/>
       </w:pPr>
-      <w:bookmarkStart w:id="97" w:name="_Toc379985914"/>
-      <w:r>
-        <w:t>[Module Name]</w:t>
-      </w:r>
-      <w:bookmarkEnd w:id="97"/>
-    </w:p>
-    <w:p>
-      <w:r>
-        <w:t>[Description]</w:t>
+      <w:r>
+        <w:t>Dispatch Module</w:t>
+      </w:r>
+    </w:p>
+    <w:p>
+      <w:r>
+        <w:t xml:space="preserve">The dispatch module will poll the receive buffer continually at a specified time interval. The receive buffer will be filled by the printer hardware at a particular rate specified by the operator. The information contained in the buffer will primarily be arm position and extruder temperature. Other parameters can be added as necessary. The incoming data will be packaged by the dispatch module into a data structure that can be read by user interface layers and the printer control layers. </w:t>
       </w:r>
     </w:p>
     <w:p>
@@ -32245,42 +32259,60 @@
       <w:pPr>
         <w:pStyle w:val="Heading1"/>
       </w:pPr>
-      <w:bookmarkStart w:id="98" w:name="_Toc379985915"/>
+      <w:bookmarkStart w:id="92" w:name="_Toc379985915"/>
       <w:r>
         <w:lastRenderedPageBreak/>
         <w:t>Communication Layer</w:t>
       </w:r>
-      <w:bookmarkEnd w:id="98"/>
-    </w:p>
-    <w:p>
-      <w:r>
-        <w:t>The purpose of the communication layer is to serve as an interface between the client software (The 3-D Printer Fabrication System) and the printer firmware itself. The communication layer shall be able to implement most RS-232 compliant serial communications medium such that data can be transferred from the client software to the printer firmware reliably. The communications layer serves both the printer feedback and physical layers. The physical layer represents outbound communication (from client software to printer) while the printer feedback layer represents inbound communication (from printer to client software).</w:t>
+      <w:bookmarkEnd w:id="92"/>
+    </w:p>
+    <w:p>
+      <w:r>
+        <w:t xml:space="preserve">The purpose of the communication layer is to serve as an interface between the client software (The 3-D Printer Fabrication System) and the printer firmware itself. The communication layer shall be able to implement most RS-232 compliant serial communications medium such that data can be transferred from the client software to the printer firmware reliably. The communications layer serves both the printer feedback and </w:t>
+      </w:r>
+      <w:r>
+        <w:t>printer control</w:t>
+      </w:r>
+      <w:r>
+        <w:t xml:space="preserve"> layers. The p</w:t>
+      </w:r>
+      <w:r>
+        <w:t>rinter control</w:t>
+      </w:r>
+      <w:r>
+        <w:t xml:space="preserve"> layer represents outbound communication (from client software to printer) while the printer feedback layer represents inbound communication (from printer to client software).</w:t>
       </w:r>
     </w:p>
     <w:p>
       <w:pPr>
         <w:pStyle w:val="Heading2"/>
       </w:pPr>
-      <w:bookmarkStart w:id="99" w:name="_Toc379985916"/>
-      <w:r>
-        <w:t>[Subsystem] Modules</w:t>
-      </w:r>
-      <w:bookmarkEnd w:id="99"/>
-    </w:p>
-    <w:p>
-      <w:r>
-        <w:t>[Description]</w:t>
+      <w:r>
+        <w:t>Communication Subsystem Modules</w:t>
+      </w:r>
+    </w:p>
+    <w:p>
+      <w:r>
+        <w:t xml:space="preserve">The purpose of the communication subsystem modules are to initialize a two way communication with the printer hardware itself, serialize outbound data from the printer control layer, and de-serialize data inbound from the printer hardware. </w:t>
+      </w:r>
+      <w:r>
+        <w:t>Serializ</w:t>
+      </w:r>
+      <w:bookmarkStart w:id="93" w:name="_GoBack"/>
+      <w:bookmarkEnd w:id="93"/>
+      <w:r>
+        <w:t>ation in this sense means transforming a large data structure or buffer into a serial stream such that it can be transmitted via a serial protocol. De-serialization implies the reverse method where a serial stream is assembled into a data structure and given a context that is meaningful to the upper layers.</w:t>
       </w:r>
     </w:p>
     <w:p>
       <w:pPr>
         <w:pStyle w:val="Heading3"/>
       </w:pPr>
-      <w:bookmarkStart w:id="100" w:name="_Toc379985917"/>
+      <w:bookmarkStart w:id="94" w:name="_Toc379985917"/>
       <w:r>
         <w:t>[Module Name]</w:t>
       </w:r>
-      <w:bookmarkEnd w:id="100"/>
+      <w:bookmarkEnd w:id="94"/>
     </w:p>
     <w:p>
       <w:r>
@@ -32509,135 +32541,150 @@
     </w:p>
     <w:p>
       <w:pPr>
-        <w:rPr>
-          <w:rFonts w:asciiTheme="majorHAnsi" w:eastAsiaTheme="majorEastAsia" w:hAnsiTheme="majorHAnsi" w:cstheme="majorBidi"/>
-          <w:b/>
-          <w:bCs/>
-          <w:caps/>
-          <w:spacing w:val="4"/>
-          <w:sz w:val="28"/>
-          <w:szCs w:val="28"/>
-        </w:rPr>
-      </w:pPr>
-      <w:r>
-        <w:br w:type="page"/>
-      </w:r>
-    </w:p>
-    <w:p>
-      <w:pPr>
-        <w:pStyle w:val="Heading1"/>
-      </w:pPr>
-      <w:bookmarkStart w:id="101" w:name="_Toc379985918"/>
+        <w:pStyle w:val="Heading3"/>
+        <w:jc w:val="left"/>
+      </w:pPr>
+      <w:r>
+        <w:t>[Module Name]</w:t>
+      </w:r>
+    </w:p>
+    <w:p>
+      <w:r>
+        <w:t>[Description]</w:t>
+      </w:r>
+    </w:p>
+    <w:p>
+      <w:pPr>
+        <w:pStyle w:val="Heading4"/>
+      </w:pPr>
+      <w:r>
+        <w:t>Prologue</w:t>
+      </w:r>
+    </w:p>
+    <w:p>
+      <w:r>
+        <w:t xml:space="preserve"> [Name/Description/Function]</w:t>
+      </w:r>
+    </w:p>
+    <w:p>
+      <w:pPr>
+        <w:pStyle w:val="Heading4"/>
+      </w:pPr>
+      <w:r>
+        <w:t>Interfaces</w:t>
+      </w:r>
+    </w:p>
+    <w:tbl>
+      <w:tblPr>
+        <w:tblStyle w:val="TableGrid"/>
+        <w:tblW w:w="0" w:type="auto"/>
+        <w:tblLook w:val="04A0" w:firstRow="1" w:lastRow="0" w:firstColumn="1" w:lastColumn="0" w:noHBand="0" w:noVBand="1"/>
+      </w:tblPr>
+      <w:tblGrid>
+        <w:gridCol w:w="3116"/>
+        <w:gridCol w:w="3117"/>
+        <w:gridCol w:w="3117"/>
+      </w:tblGrid>
+      <w:tr>
+        <w:tc>
+          <w:tcPr>
+            <w:tcW w:w="3116" w:type="dxa"/>
+          </w:tcPr>
+          <w:p>
+            <w:r>
+              <w:t>Interface</w:t>
+            </w:r>
+          </w:p>
+        </w:tc>
+        <w:tc>
+          <w:tcPr>
+            <w:tcW w:w="3117" w:type="dxa"/>
+          </w:tcPr>
+          <w:p>
+            <w:r>
+              <w:t>Information Required</w:t>
+            </w:r>
+          </w:p>
+        </w:tc>
+        <w:tc>
+          <w:tcPr>
+            <w:tcW w:w="3117" w:type="dxa"/>
+          </w:tcPr>
+          <w:p>
+            <w:r>
+              <w:t>Information Returned</w:t>
+            </w:r>
+          </w:p>
+        </w:tc>
+      </w:tr>
+      <w:tr>
+        <w:tc>
+          <w:tcPr>
+            <w:tcW w:w="3116" w:type="dxa"/>
+          </w:tcPr>
+          <w:p/>
+        </w:tc>
+        <w:tc>
+          <w:tcPr>
+            <w:tcW w:w="3117" w:type="dxa"/>
+          </w:tcPr>
+          <w:p/>
+        </w:tc>
+        <w:tc>
+          <w:tcPr>
+            <w:tcW w:w="3117" w:type="dxa"/>
+          </w:tcPr>
+          <w:p/>
+        </w:tc>
+      </w:tr>
+      <w:tr>
+        <w:tc>
+          <w:tcPr>
+            <w:tcW w:w="3116" w:type="dxa"/>
+          </w:tcPr>
+          <w:p/>
+        </w:tc>
+        <w:tc>
+          <w:tcPr>
+            <w:tcW w:w="3117" w:type="dxa"/>
+          </w:tcPr>
+          <w:p/>
+        </w:tc>
+        <w:tc>
+          <w:tcPr>
+            <w:tcW w:w="3117" w:type="dxa"/>
+          </w:tcPr>
+          <w:p/>
+        </w:tc>
+      </w:tr>
+      <w:tr>
+        <w:tc>
+          <w:tcPr>
+            <w:tcW w:w="3116" w:type="dxa"/>
+          </w:tcPr>
+          <w:p/>
+        </w:tc>
+        <w:tc>
+          <w:tcPr>
+            <w:tcW w:w="3117" w:type="dxa"/>
+          </w:tcPr>
+          <w:p/>
+        </w:tc>
+        <w:tc>
+          <w:tcPr>
+            <w:tcW w:w="3117" w:type="dxa"/>
+          </w:tcPr>
+          <w:p/>
+        </w:tc>
+      </w:tr>
+    </w:tbl>
+    <w:p>
+      <w:pPr>
+        <w:pStyle w:val="Heading4"/>
+      </w:pPr>
       <w:r>
         <w:lastRenderedPageBreak/>
-        <w:t>Quality Assurance</w:t>
-      </w:r>
-      <w:bookmarkEnd w:id="101"/>
-    </w:p>
-    <w:p>
-      <w:r>
-        <w:t>[Description of test plans and procedures]</w:t>
-      </w:r>
-    </w:p>
-    <w:p>
-      <w:pPr>
-        <w:pStyle w:val="Heading2"/>
-      </w:pPr>
-      <w:bookmarkStart w:id="102" w:name="_Toc379985919"/>
-      <w:r>
-        <w:t>Unit Testing</w:t>
-      </w:r>
-      <w:bookmarkEnd w:id="102"/>
-    </w:p>
-    <w:p>
-      <w:pPr>
-        <w:pStyle w:val="Heading3"/>
-      </w:pPr>
-      <w:bookmarkStart w:id="103" w:name="_Toc379985920"/>
-      <w:r>
-        <w:t>[Layer Name]</w:t>
-      </w:r>
-      <w:bookmarkEnd w:id="103"/>
-    </w:p>
-    <w:p>
-      <w:pPr>
-        <w:pStyle w:val="Heading4"/>
-      </w:pPr>
-      <w:r>
-        <w:t>[Subsystem Name]</w:t>
-      </w:r>
-    </w:p>
-    <w:p>
-      <w:pPr>
-        <w:pStyle w:val="Heading5"/>
-      </w:pPr>
-      <w:r>
-        <w:t xml:space="preserve"> [Module Name]</w:t>
-      </w:r>
-    </w:p>
-    <w:p>
-      <w:r>
-        <w:t>[Description of tests on the module]</w:t>
-      </w:r>
-    </w:p>
-    <w:p>
-      <w:pPr>
-        <w:pStyle w:val="Heading2"/>
-      </w:pPr>
-      <w:bookmarkStart w:id="104" w:name="_Toc379985921"/>
-      <w:r>
-        <w:t>Component Testing</w:t>
-      </w:r>
-      <w:bookmarkEnd w:id="104"/>
-    </w:p>
-    <w:p>
-      <w:r>
-        <w:t>[NOT SURE WHAT EXACTLY THIS IS YET]</w:t>
-      </w:r>
-    </w:p>
-    <w:p>
-      <w:pPr>
-        <w:pStyle w:val="Heading2"/>
-      </w:pPr>
-      <w:bookmarkStart w:id="105" w:name="_Toc379985922"/>
-      <w:r>
-        <w:t>Integration Testing</w:t>
-      </w:r>
-      <w:bookmarkEnd w:id="105"/>
-    </w:p>
-    <w:p>
-      <w:r>
-        <w:t>[Description of integration testing]</w:t>
-      </w:r>
-    </w:p>
-    <w:p>
-      <w:pPr>
-        <w:pStyle w:val="Heading2"/>
-      </w:pPr>
-      <w:bookmarkStart w:id="106" w:name="_Toc379985923"/>
-      <w:r>
-        <w:t>System Verification Testing</w:t>
-      </w:r>
-      <w:bookmarkEnd w:id="106"/>
-    </w:p>
-    <w:p>
-      <w:r>
-        <w:t>[Description of system verification testing (possibly take from SRS)]</w:t>
-      </w:r>
-    </w:p>
-    <w:p>
-      <w:pPr>
-        <w:pStyle w:val="Heading2"/>
-      </w:pPr>
-      <w:bookmarkStart w:id="107" w:name="_Toc379985924"/>
-      <w:r>
-        <w:t>Test Cases</w:t>
-      </w:r>
-      <w:bookmarkEnd w:id="107"/>
-    </w:p>
-    <w:p>
-      <w:r>
-        <w:t>[Description]</w:t>
+        <w:t>External Data Dependencies</w:t>
       </w:r>
     </w:p>
     <w:tbl>
@@ -32657,7 +32704,7 @@
           </w:tcPr>
           <w:p>
             <w:r>
-              <w:t>Test Case</w:t>
+              <w:t>Data</w:t>
             </w:r>
           </w:p>
         </w:tc>
@@ -32667,7 +32714,7 @@
           </w:tcPr>
           <w:p>
             <w:r>
-              <w:t>Expected Result</w:t>
+              <w:t>Source</w:t>
             </w:r>
           </w:p>
         </w:tc>
@@ -32703,10 +32750,35 @@
     </w:tbl>
     <w:p>
       <w:pPr>
-        <w:pStyle w:val="Heading1"/>
-      </w:pPr>
-      <w:bookmarkStart w:id="108" w:name="_Toc379985925"/>
-      <w:bookmarkEnd w:id="108"/>
+        <w:pStyle w:val="Heading4"/>
+      </w:pPr>
+      <w:r>
+        <w:t>Internal Data Descriptors</w:t>
+      </w:r>
+    </w:p>
+    <w:p>
+      <w:r>
+        <w:t>[NOT EXACTLY SURE WHAT THIS IS</w:t>
+      </w:r>
+    </w:p>
+    <w:p>
+      <w:pPr>
+        <w:pStyle w:val="Heading4"/>
+      </w:pPr>
+      <w:r>
+        <w:t>Process</w:t>
+      </w:r>
+    </w:p>
+    <w:p>
+      <w:r>
+        <w:t>[Pseudo-code]</w:t>
+      </w:r>
+    </w:p>
+    <w:p/>
+    <w:p>
+      <w:pPr>
+        <w:jc w:val="right"/>
+      </w:pPr>
     </w:p>
     <w:p>
       <w:pPr>
@@ -32728,22 +32800,186 @@
       <w:pPr>
         <w:pStyle w:val="Heading1"/>
       </w:pPr>
-      <w:bookmarkStart w:id="109" w:name="_Toc379985926"/>
+      <w:bookmarkStart w:id="95" w:name="_Toc379985918"/>
       <w:r>
         <w:lastRenderedPageBreak/>
-        <w:t>Requirements Traceability Matrix</w:t>
-      </w:r>
-      <w:bookmarkEnd w:id="109"/>
+        <w:t>Quality Assurance</w:t>
+      </w:r>
+      <w:bookmarkEnd w:id="95"/>
+    </w:p>
+    <w:p>
+      <w:r>
+        <w:t>[Description of test plans and procedures]</w:t>
+      </w:r>
+    </w:p>
+    <w:p>
+      <w:pPr>
+        <w:pStyle w:val="Heading2"/>
+      </w:pPr>
+      <w:bookmarkStart w:id="96" w:name="_Toc379985919"/>
+      <w:r>
+        <w:t>Unit Testing</w:t>
+      </w:r>
+      <w:bookmarkEnd w:id="96"/>
+    </w:p>
+    <w:p>
+      <w:pPr>
+        <w:pStyle w:val="Heading3"/>
+      </w:pPr>
+      <w:bookmarkStart w:id="97" w:name="_Toc379985920"/>
+      <w:r>
+        <w:t>[Layer Name]</w:t>
+      </w:r>
+      <w:bookmarkEnd w:id="97"/>
+    </w:p>
+    <w:p>
+      <w:pPr>
+        <w:pStyle w:val="Heading4"/>
+      </w:pPr>
+      <w:r>
+        <w:t>[Subsystem Name]</w:t>
+      </w:r>
+    </w:p>
+    <w:p>
+      <w:pPr>
+        <w:pStyle w:val="Heading5"/>
+      </w:pPr>
+      <w:r>
+        <w:t xml:space="preserve"> [Module Name]</w:t>
+      </w:r>
+    </w:p>
+    <w:p>
+      <w:r>
+        <w:t>[Description of tests on the module]</w:t>
+      </w:r>
+    </w:p>
+    <w:p>
+      <w:pPr>
+        <w:pStyle w:val="Heading2"/>
+      </w:pPr>
+      <w:bookmarkStart w:id="98" w:name="_Toc379985921"/>
+      <w:r>
+        <w:t>Component Testing</w:t>
+      </w:r>
+      <w:bookmarkEnd w:id="98"/>
+    </w:p>
+    <w:p>
+      <w:r>
+        <w:t>[NOT SURE WHAT EXACTLY THIS IS YET]</w:t>
+      </w:r>
+    </w:p>
+    <w:p>
+      <w:pPr>
+        <w:pStyle w:val="Heading2"/>
+      </w:pPr>
+      <w:bookmarkStart w:id="99" w:name="_Toc379985922"/>
+      <w:r>
+        <w:t>Integration Testing</w:t>
+      </w:r>
+      <w:bookmarkEnd w:id="99"/>
+    </w:p>
+    <w:p>
+      <w:r>
+        <w:t>[Description of integration testing]</w:t>
+      </w:r>
+    </w:p>
+    <w:p>
+      <w:pPr>
+        <w:pStyle w:val="Heading2"/>
+      </w:pPr>
+      <w:bookmarkStart w:id="100" w:name="_Toc379985923"/>
+      <w:r>
+        <w:t>System Verification Testing</w:t>
+      </w:r>
+      <w:bookmarkEnd w:id="100"/>
+    </w:p>
+    <w:p>
+      <w:r>
+        <w:t>[Description of system verification testing (possibly take from SRS)]</w:t>
+      </w:r>
+    </w:p>
+    <w:p>
+      <w:pPr>
+        <w:pStyle w:val="Heading2"/>
+      </w:pPr>
+      <w:bookmarkStart w:id="101" w:name="_Toc379985924"/>
+      <w:r>
+        <w:t>Test Cases</w:t>
+      </w:r>
+      <w:bookmarkEnd w:id="101"/>
     </w:p>
     <w:p>
       <w:r>
         <w:t>[Description]</w:t>
       </w:r>
     </w:p>
-    <w:p>
-      <w:r>
-        <w:t>[Requirements traceability matrix (probably want to break this into layers)]</w:t>
-      </w:r>
+    <w:tbl>
+      <w:tblPr>
+        <w:tblStyle w:val="TableGrid"/>
+        <w:tblW w:w="0" w:type="auto"/>
+        <w:tblLook w:val="04A0" w:firstRow="1" w:lastRow="0" w:firstColumn="1" w:lastColumn="0" w:noHBand="0" w:noVBand="1"/>
+      </w:tblPr>
+      <w:tblGrid>
+        <w:gridCol w:w="4675"/>
+        <w:gridCol w:w="4675"/>
+      </w:tblGrid>
+      <w:tr>
+        <w:tc>
+          <w:tcPr>
+            <w:tcW w:w="4675" w:type="dxa"/>
+          </w:tcPr>
+          <w:p>
+            <w:r>
+              <w:t>Test Case</w:t>
+            </w:r>
+          </w:p>
+        </w:tc>
+        <w:tc>
+          <w:tcPr>
+            <w:tcW w:w="4675" w:type="dxa"/>
+          </w:tcPr>
+          <w:p>
+            <w:r>
+              <w:t>Expected Result</w:t>
+            </w:r>
+          </w:p>
+        </w:tc>
+      </w:tr>
+      <w:tr>
+        <w:tc>
+          <w:tcPr>
+            <w:tcW w:w="4675" w:type="dxa"/>
+          </w:tcPr>
+          <w:p/>
+        </w:tc>
+        <w:tc>
+          <w:tcPr>
+            <w:tcW w:w="4675" w:type="dxa"/>
+          </w:tcPr>
+          <w:p/>
+        </w:tc>
+      </w:tr>
+      <w:tr>
+        <w:tc>
+          <w:tcPr>
+            <w:tcW w:w="4675" w:type="dxa"/>
+          </w:tcPr>
+          <w:p/>
+        </w:tc>
+        <w:tc>
+          <w:tcPr>
+            <w:tcW w:w="4675" w:type="dxa"/>
+          </w:tcPr>
+          <w:p/>
+        </w:tc>
+      </w:tr>
+    </w:tbl>
+    <w:p>
+      <w:pPr>
+        <w:pStyle w:val="Heading1"/>
+      </w:pPr>
+      <w:bookmarkStart w:id="102" w:name="_Toc379985925"/>
+      <w:bookmarkEnd w:id="102"/>
     </w:p>
     <w:p>
       <w:pPr>
@@ -32765,42 +33001,12 @@
       <w:pPr>
         <w:pStyle w:val="Heading1"/>
       </w:pPr>
-      <w:bookmarkStart w:id="110" w:name="_Toc379985927"/>
+      <w:bookmarkStart w:id="103" w:name="_Toc379985926"/>
       <w:r>
         <w:lastRenderedPageBreak/>
-        <w:t>Acceptance Plan</w:t>
-      </w:r>
-      <w:bookmarkEnd w:id="110"/>
-    </w:p>
-    <w:p>
-      <w:r>
-        <w:t>[Description/Overview]</w:t>
-      </w:r>
-    </w:p>
-    <w:p>
-      <w:pPr>
-        <w:pStyle w:val="Heading2"/>
-      </w:pPr>
-      <w:bookmarkStart w:id="111" w:name="_Toc379985928"/>
-      <w:r>
-        <w:t>Package and Installation</w:t>
-      </w:r>
-      <w:bookmarkEnd w:id="111"/>
-    </w:p>
-    <w:p>
-      <w:r>
-        <w:t xml:space="preserve"> [Probably use requirements from SRS]</w:t>
-      </w:r>
-    </w:p>
-    <w:p>
-      <w:pPr>
-        <w:pStyle w:val="Heading2"/>
-      </w:pPr>
-      <w:bookmarkStart w:id="112" w:name="_Toc379985929"/>
-      <w:r>
-        <w:t>Acceptance Testing</w:t>
-      </w:r>
-      <w:bookmarkEnd w:id="112"/>
+        <w:t>Requirements Traceability Matrix</w:t>
+      </w:r>
+      <w:bookmarkEnd w:id="103"/>
     </w:p>
     <w:p>
       <w:r>
@@ -32808,18 +33014,8 @@
       </w:r>
     </w:p>
     <w:p>
-      <w:pPr>
-        <w:pStyle w:val="Heading2"/>
-      </w:pPr>
-      <w:bookmarkStart w:id="113" w:name="_Toc379985930"/>
-      <w:r>
-        <w:t>Acceptance Criteria</w:t>
-      </w:r>
-      <w:bookmarkEnd w:id="113"/>
-    </w:p>
-    <w:p>
-      <w:r>
-        <w:t>[Reiterate acceptance criteria for requirements]</w:t>
+      <w:r>
+        <w:t>[Requirements traceability matrix (probably want to break this into layers)]</w:t>
       </w:r>
     </w:p>
     <w:p>
@@ -32842,12 +33038,89 @@
       <w:pPr>
         <w:pStyle w:val="Heading1"/>
       </w:pPr>
-      <w:bookmarkStart w:id="114" w:name="_Toc379985931"/>
+      <w:bookmarkStart w:id="104" w:name="_Toc379985927"/>
+      <w:r>
+        <w:lastRenderedPageBreak/>
+        <w:t>Acceptance Plan</w:t>
+      </w:r>
+      <w:bookmarkEnd w:id="104"/>
+    </w:p>
+    <w:p>
+      <w:r>
+        <w:t>[Description/Overview]</w:t>
+      </w:r>
+    </w:p>
+    <w:p>
+      <w:pPr>
+        <w:pStyle w:val="Heading2"/>
+      </w:pPr>
+      <w:bookmarkStart w:id="105" w:name="_Toc379985928"/>
+      <w:r>
+        <w:t>Package and Installation</w:t>
+      </w:r>
+      <w:bookmarkEnd w:id="105"/>
+    </w:p>
+    <w:p>
+      <w:r>
+        <w:t xml:space="preserve"> [Probably use requirements from SRS]</w:t>
+      </w:r>
+    </w:p>
+    <w:p>
+      <w:pPr>
+        <w:pStyle w:val="Heading2"/>
+      </w:pPr>
+      <w:bookmarkStart w:id="106" w:name="_Toc379985929"/>
+      <w:r>
+        <w:t>Acceptance Testing</w:t>
+      </w:r>
+      <w:bookmarkEnd w:id="106"/>
+    </w:p>
+    <w:p>
+      <w:r>
+        <w:t>[Description]</w:t>
+      </w:r>
+    </w:p>
+    <w:p>
+      <w:pPr>
+        <w:pStyle w:val="Heading2"/>
+      </w:pPr>
+      <w:bookmarkStart w:id="107" w:name="_Toc379985930"/>
+      <w:r>
+        <w:t>Acceptance Criteria</w:t>
+      </w:r>
+      <w:bookmarkEnd w:id="107"/>
+    </w:p>
+    <w:p>
+      <w:r>
+        <w:t>[Reiterate acceptance criteria for requirements]</w:t>
+      </w:r>
+    </w:p>
+    <w:p>
+      <w:pPr>
+        <w:rPr>
+          <w:rFonts w:asciiTheme="majorHAnsi" w:eastAsiaTheme="majorEastAsia" w:hAnsiTheme="majorHAnsi" w:cstheme="majorBidi"/>
+          <w:b/>
+          <w:bCs/>
+          <w:caps/>
+          <w:spacing w:val="4"/>
+          <w:sz w:val="28"/>
+          <w:szCs w:val="28"/>
+        </w:rPr>
+      </w:pPr>
+      <w:r>
+        <w:br w:type="page"/>
+      </w:r>
+    </w:p>
+    <w:p>
+      <w:pPr>
+        <w:pStyle w:val="Heading1"/>
+      </w:pPr>
+      <w:bookmarkStart w:id="108" w:name="_Toc379985931"/>
       <w:r>
         <w:lastRenderedPageBreak/>
         <w:t>Appendices</w:t>
       </w:r>
-      <w:bookmarkEnd w:id="114"/>
+      <w:bookmarkEnd w:id="108"/>
     </w:p>
     <w:p/>
     <w:sectPr>
@@ -35396,7 +35669,7 @@
       <w:lvlText w:val="%1.%2.%3"/>
       <w:lvlJc w:val="left"/>
       <w:pPr>
-        <w:ind w:left="720" w:hanging="720"/>
+        <w:ind w:left="2160" w:hanging="720"/>
       </w:pPr>
     </w:lvl>
     <w:lvl w:ilvl="3">

</xml_diff>

<commit_message>
DDS - Moved desc. to prologue
* Moved module descriptions to prologue.
</commit_message>
<xml_diff>
--- a/Detailed Design/Ink3D DDS 1.0.docx
+++ b/Detailed Design/Ink3D DDS 1.0.docx
@@ -9087,7 +9087,7 @@
           <v:shape id="_x0000_i1025" type="#_x0000_t75" style="width:411pt;height:527.25pt" o:ole="">
             <v:imagedata r:id="rId8" o:title=""/>
           </v:shape>
-          <o:OLEObject Type="Embed" ProgID="Visio.Drawing.15" ShapeID="_x0000_i1025" DrawAspect="Content" ObjectID="_1453833248" r:id="rId9"/>
+          <o:OLEObject Type="Embed" ProgID="Visio.Drawing.15" ShapeID="_x0000_i1025" DrawAspect="Content" ObjectID="_1453833540" r:id="rId9"/>
         </w:object>
       </w:r>
     </w:p>
@@ -9143,7 +9143,7 @@
           <v:shape id="_x0000_i1026" type="#_x0000_t75" style="width:372pt;height:543.75pt" o:ole="">
             <v:imagedata r:id="rId10" o:title=""/>
           </v:shape>
-          <o:OLEObject Type="Embed" ProgID="Visio.Drawing.15" ShapeID="_x0000_i1026" DrawAspect="Content" ObjectID="_1453833249" r:id="rId11"/>
+          <o:OLEObject Type="Embed" ProgID="Visio.Drawing.15" ShapeID="_x0000_i1026" DrawAspect="Content" ObjectID="_1453833541" r:id="rId11"/>
         </w:object>
       </w:r>
     </w:p>
@@ -9169,7 +9169,7 @@
           <v:shape id="_x0000_i1027" type="#_x0000_t75" style="width:467.25pt;height:600.75pt" o:ole="">
             <v:imagedata r:id="rId12" o:title=""/>
           </v:shape>
-          <o:OLEObject Type="Embed" ProgID="Visio.Drawing.15" ShapeID="_x0000_i1027" DrawAspect="Content" ObjectID="_1453833250" r:id="rId13"/>
+          <o:OLEObject Type="Embed" ProgID="Visio.Drawing.15" ShapeID="_x0000_i1027" DrawAspect="Content" ObjectID="_1453833542" r:id="rId13"/>
         </w:object>
       </w:r>
     </w:p>
@@ -30763,14 +30763,6 @@
       </w:r>
     </w:p>
     <w:p>
-      <w:r>
-        <w:t>The printer state control module will receive a large data structure containing all G-Codes necessary to print the object(s). The printer state control module will then begin to buffer the data such that it can be presented to the communications layer to be transferred to the printer hardware.</w:t>
-      </w:r>
-      <w:r>
-        <w:t xml:space="preserve"> During this process, the printer state control module will consume operating information from the printer feedback layer and user interface layer to conditionally insert safety G-Codes into the buffer. These safety G-Codes may include halt commands, return to home position, reduce extruder temperature, or other commands necessary to keep the print head within operating parameters. </w:t>
-      </w:r>
-    </w:p>
-    <w:p>
       <w:pPr>
         <w:pStyle w:val="Heading4"/>
       </w:pPr>
@@ -30780,7 +30772,7 @@
     </w:p>
     <w:p>
       <w:r>
-        <w:t xml:space="preserve"> [Name/Description/Function]</w:t>
+        <w:t xml:space="preserve">The printer state control module will receive a large data structure containing all G-Codes necessary to print the object(s). The printer state control module will then begin to buffer the data such that it can be presented to the communications layer to be transferred to the printer hardware. During this process, the printer state control module will consume operating information from the printer feedback layer and user interface layer to conditionally insert safety G-Codes into the buffer. These safety G-Codes may include halt commands, return to home position, reduce extruder temperature, or other commands necessary to keep the print head within operating parameters. </w:t>
       </w:r>
     </w:p>
     <w:p>
@@ -31059,21 +31051,16 @@
       </w:r>
     </w:p>
     <w:p>
+      <w:pPr>
+        <w:pStyle w:val="Heading4"/>
+      </w:pPr>
+      <w:r>
+        <w:t>Prologue</w:t>
+      </w:r>
+    </w:p>
+    <w:p>
       <w:r>
         <w:t xml:space="preserve">The dispatch module will poll the receive buffer continually at a specified time interval. The receive buffer will be filled by the printer hardware at a particular rate specified by the operator. The information contained in the buffer will primarily be arm position and extruder temperature. Other parameters can be added as necessary. The incoming data will be packaged by the dispatch module into a data structure that can be read by user interface layers and the printer control layers. </w:t>
-      </w:r>
-    </w:p>
-    <w:p>
-      <w:pPr>
-        <w:pStyle w:val="Heading4"/>
-      </w:pPr>
-      <w:r>
-        <w:t>Prologue</w:t>
-      </w:r>
-    </w:p>
-    <w:p>
-      <w:r>
-        <w:t xml:space="preserve"> [Name/Description/Function]</w:t>
       </w:r>
     </w:p>
     <w:p>
@@ -31352,14 +31339,6 @@
       </w:r>
     </w:p>
     <w:p>
-      <w:r>
-        <w:t>The Receive/Transmit (RX/TX) module is responsible for first establishing a connection to the printer hardware. All information necessary to establish this connection such as port, baud rate, ACK, etc., are passed to the RX/TX modul</w:t>
-      </w:r>
-      <w:r>
-        <w:t xml:space="preserve">e from the user interface layer when the software is first run. Once a connection is established, the RX/TX module facilitates a receive ring buffer for data coming from the printer. The module will facilitate methods that allow the dispatch module in the printer feedback layer to query the buffer and consume the data so that it can be formatted and sent to the appropriate modules.  </w:t>
-      </w:r>
-    </w:p>
-    <w:p>
       <w:pPr>
         <w:pStyle w:val="Heading4"/>
       </w:pPr>
@@ -31369,9 +31348,13 @@
     </w:p>
     <w:p>
       <w:r>
-        <w:t xml:space="preserve"> [Name/Description/Function]</w:t>
-      </w:r>
-    </w:p>
+        <w:t xml:space="preserve"> </w:t>
+      </w:r>
+      <w:r>
+        <w:t xml:space="preserve">The Receive/Transmit (RX/TX) module is responsible for first establishing a connection to the printer hardware. All information necessary to establish this connection such as port, baud rate, ACK, etc., are passed to the RX/TX module from the user interface layer when the software is first run. Once a connection is established, the RX/TX module facilitates a receive ring buffer for data coming from the printer. The module will facilitate methods that allow the dispatch module in the printer feedback layer to query the buffer and consume the data so that it can be formatted and sent to the appropriate modules.  </w:t>
+      </w:r>
+    </w:p>
+    <w:p/>
     <w:p>
       <w:pPr>
         <w:pStyle w:val="Heading4"/>
@@ -31589,28 +31572,20 @@
       </w:r>
     </w:p>
     <w:p>
-      <w:r>
-        <w:t xml:space="preserve">The purpose of the serialization module is to receive the entire set of G-Codes that will carry out the print run and serialize them in preparation to be sent to the TX/RX module. Serialization is the process of breaking down a large data structure into a serial stream to be transmitted and reconstructed. One of the facilities provided by the RX/TX module is a ring buffer mechanism. The buffer is 5 G-Codes deep, and </w:t>
+      <w:pPr>
+        <w:pStyle w:val="Heading4"/>
+      </w:pPr>
+      <w:r>
+        <w:t>Prologue</w:t>
+      </w:r>
+    </w:p>
+    <w:p>
+      <w:r>
+        <w:t xml:space="preserve">The purpose of the serialization module is to receive the entire set of G-Codes that will carry out the print run and serialize them in preparation to be sent to the TX/RX module. Serialization is the process of </w:t>
       </w:r>
       <w:r>
         <w:lastRenderedPageBreak/>
-        <w:t>128 bytes wide. If the user chooses to enforce “ACK”, then the buffer becomes 1 G-Code deep. Therefore, it is the serialization module’s responsibility to break the bulk of G-Codes down to byte streams accord</w:t>
-      </w:r>
-      <w:r>
-        <w:t>ing to the buffer configuration and pack the buffer.</w:t>
-      </w:r>
-    </w:p>
-    <w:p>
-      <w:pPr>
-        <w:pStyle w:val="Heading4"/>
-      </w:pPr>
-      <w:r>
-        <w:t>Prologue</w:t>
-      </w:r>
-    </w:p>
-    <w:p>
-      <w:r>
-        <w:t xml:space="preserve"> [Name/Description/Function]</w:t>
+        <w:t>breaking down a large data structure into a serial stream to be transmitted and reconstructed. One of the facilities provided by the RX/TX module is a ring buffer mechanism. The buffer is 5 G-Codes deep, and 128 bytes wide. If the user chooses to enforce “ACK”, then the buffer becomes 1 G-Code deep. Therefore, it is the serialization module’s responsibility to break the bulk of G-Codes down to byte streams according to the buffer configuration and pack the buffer.</w:t>
       </w:r>
     </w:p>
     <w:p>
@@ -31830,29 +31805,24 @@
       </w:r>
     </w:p>
     <w:p>
+      <w:pPr>
+        <w:pStyle w:val="Heading4"/>
+      </w:pPr>
+      <w:r>
+        <w:t>Prologue</w:t>
+      </w:r>
+    </w:p>
+    <w:p>
       <w:r>
         <w:t xml:space="preserve">The purpose of the de-serialization module is to do the reverse of the serialization module for data returning from the printer hardware. The printer will send information regarding its current operating state back to the printer feedback layer via the de-serialization module. Since this data is going to be a byte stream, it must be re-assembled into a data structure that is recognizable and readable by the other modules. This re-assembly is what the de-serialization module is tasked with. </w:t>
       </w:r>
+    </w:p>
+    <w:p>
+      <w:pPr>
+        <w:pStyle w:val="Heading4"/>
+      </w:pPr>
       <w:bookmarkStart w:id="93" w:name="_GoBack"/>
       <w:bookmarkEnd w:id="93"/>
-    </w:p>
-    <w:p>
-      <w:pPr>
-        <w:pStyle w:val="Heading4"/>
-      </w:pPr>
-      <w:r>
-        <w:t>Prologue</w:t>
-      </w:r>
-    </w:p>
-    <w:p>
-      <w:r>
-        <w:t xml:space="preserve"> [Name/Description/Function]</w:t>
-      </w:r>
-    </w:p>
-    <w:p>
-      <w:pPr>
-        <w:pStyle w:val="Heading4"/>
-      </w:pPr>
       <w:r>
         <w:t>Interfaces</w:t>
       </w:r>

</xml_diff>

<commit_message>
DDS - Update to Comms/PF/PC Layer
* Added internal/external data dependencies for these three layers.
</commit_message>
<xml_diff>
--- a/Detailed Design/Ink3D DDS 1.0.docx
+++ b/Detailed Design/Ink3D DDS 1.0.docx
@@ -9087,7 +9087,7 @@
           <v:shape id="_x0000_i1025" type="#_x0000_t75" style="width:411pt;height:527.25pt" o:ole="">
             <v:imagedata r:id="rId8" o:title=""/>
           </v:shape>
-          <o:OLEObject Type="Embed" ProgID="Visio.Drawing.15" ShapeID="_x0000_i1025" DrawAspect="Content" ObjectID="_1453833540" r:id="rId9"/>
+          <o:OLEObject Type="Embed" ProgID="Visio.Drawing.15" ShapeID="_x0000_i1025" DrawAspect="Content" ObjectID="_1453966473" r:id="rId9"/>
         </w:object>
       </w:r>
     </w:p>
@@ -9143,7 +9143,7 @@
           <v:shape id="_x0000_i1026" type="#_x0000_t75" style="width:372pt;height:543.75pt" o:ole="">
             <v:imagedata r:id="rId10" o:title=""/>
           </v:shape>
-          <o:OLEObject Type="Embed" ProgID="Visio.Drawing.15" ShapeID="_x0000_i1026" DrawAspect="Content" ObjectID="_1453833541" r:id="rId11"/>
+          <o:OLEObject Type="Embed" ProgID="Visio.Drawing.15" ShapeID="_x0000_i1026" DrawAspect="Content" ObjectID="_1453966474" r:id="rId11"/>
         </w:object>
       </w:r>
     </w:p>
@@ -9169,7 +9169,7 @@
           <v:shape id="_x0000_i1027" type="#_x0000_t75" style="width:467.25pt;height:600.75pt" o:ole="">
             <v:imagedata r:id="rId12" o:title=""/>
           </v:shape>
-          <o:OLEObject Type="Embed" ProgID="Visio.Drawing.15" ShapeID="_x0000_i1027" DrawAspect="Content" ObjectID="_1453833542" r:id="rId13"/>
+          <o:OLEObject Type="Embed" ProgID="Visio.Drawing.15" ShapeID="_x0000_i1027" DrawAspect="Content" ObjectID="_1453966475" r:id="rId13"/>
         </w:object>
       </w:r>
     </w:p>
@@ -30895,6 +30895,19 @@
         <w:t>External Data Dependencies</w:t>
       </w:r>
     </w:p>
+    <w:p>
+      <w:r>
+        <w:t>None.</w:t>
+      </w:r>
+    </w:p>
+    <w:p>
+      <w:pPr>
+        <w:pStyle w:val="Heading4"/>
+      </w:pPr>
+      <w:r>
+        <w:t>Internal Data Descriptors</w:t>
+      </w:r>
+    </w:p>
     <w:tbl>
       <w:tblPr>
         <w:tblStyle w:val="TableGrid"/>
@@ -30902,13 +30915,13 @@
         <w:tblLook w:val="04A0" w:firstRow="1" w:lastRow="0" w:firstColumn="1" w:lastColumn="0" w:noHBand="0" w:noVBand="1"/>
       </w:tblPr>
       <w:tblGrid>
-        <w:gridCol w:w="4675"/>
-        <w:gridCol w:w="4675"/>
+        <w:gridCol w:w="4788"/>
+        <w:gridCol w:w="4788"/>
       </w:tblGrid>
       <w:tr>
         <w:tc>
           <w:tcPr>
-            <w:tcW w:w="4675" w:type="dxa"/>
+            <w:tcW w:w="4788" w:type="dxa"/>
           </w:tcPr>
           <w:p>
             <w:r>
@@ -30918,7 +30931,7 @@
         </w:tc>
         <w:tc>
           <w:tcPr>
-            <w:tcW w:w="4675" w:type="dxa"/>
+            <w:tcW w:w="4788" w:type="dxa"/>
           </w:tcPr>
           <w:p>
             <w:r>
@@ -30930,45 +30943,49 @@
       <w:tr>
         <w:tc>
           <w:tcPr>
-            <w:tcW w:w="4675" w:type="dxa"/>
-          </w:tcPr>
-          <w:p/>
-        </w:tc>
-        <w:tc>
-          <w:tcPr>
-            <w:tcW w:w="4675" w:type="dxa"/>
-          </w:tcPr>
-          <w:p/>
+            <w:tcW w:w="4788" w:type="dxa"/>
+          </w:tcPr>
+          <w:p>
+            <w:r>
+              <w:t>G-Code Object</w:t>
+            </w:r>
+          </w:p>
+        </w:tc>
+        <w:tc>
+          <w:tcPr>
+            <w:tcW w:w="4788" w:type="dxa"/>
+          </w:tcPr>
+          <w:p>
+            <w:r>
+              <w:t>Unification Module</w:t>
+            </w:r>
+          </w:p>
         </w:tc>
       </w:tr>
       <w:tr>
         <w:tc>
           <w:tcPr>
-            <w:tcW w:w="4675" w:type="dxa"/>
-          </w:tcPr>
-          <w:p/>
-        </w:tc>
-        <w:tc>
-          <w:tcPr>
-            <w:tcW w:w="4675" w:type="dxa"/>
-          </w:tcPr>
-          <w:p/>
+            <w:tcW w:w="4788" w:type="dxa"/>
+          </w:tcPr>
+          <w:p>
+            <w:r>
+              <w:t>Printer Feedback Status</w:t>
+            </w:r>
+          </w:p>
+        </w:tc>
+        <w:tc>
+          <w:tcPr>
+            <w:tcW w:w="4788" w:type="dxa"/>
+          </w:tcPr>
+          <w:p>
+            <w:r>
+              <w:t>Dispatch Module</w:t>
+            </w:r>
+          </w:p>
         </w:tc>
       </w:tr>
     </w:tbl>
-    <w:p>
-      <w:pPr>
-        <w:pStyle w:val="Heading4"/>
-      </w:pPr>
-      <w:r>
-        <w:t>Internal Data Descriptors</w:t>
-      </w:r>
-    </w:p>
-    <w:p>
-      <w:r>
-        <w:t>[NOT EXACTLY SURE WHAT THIS IS</w:t>
-      </w:r>
-    </w:p>
+    <w:p/>
     <w:p>
       <w:pPr>
         <w:pStyle w:val="Heading4"/>
@@ -31183,6 +31200,19 @@
         <w:t>External Data Dependencies</w:t>
       </w:r>
     </w:p>
+    <w:p>
+      <w:r>
+        <w:t>None</w:t>
+      </w:r>
+    </w:p>
+    <w:p>
+      <w:pPr>
+        <w:pStyle w:val="Heading4"/>
+      </w:pPr>
+      <w:r>
+        <w:t>Internal Data Descriptors</w:t>
+      </w:r>
+    </w:p>
     <w:tbl>
       <w:tblPr>
         <w:tblStyle w:val="TableGrid"/>
@@ -31190,13 +31220,13 @@
         <w:tblLook w:val="04A0" w:firstRow="1" w:lastRow="0" w:firstColumn="1" w:lastColumn="0" w:noHBand="0" w:noVBand="1"/>
       </w:tblPr>
       <w:tblGrid>
-        <w:gridCol w:w="4675"/>
-        <w:gridCol w:w="4675"/>
+        <w:gridCol w:w="4788"/>
+        <w:gridCol w:w="4788"/>
       </w:tblGrid>
       <w:tr>
         <w:tc>
           <w:tcPr>
-            <w:tcW w:w="4675" w:type="dxa"/>
+            <w:tcW w:w="4788" w:type="dxa"/>
           </w:tcPr>
           <w:p>
             <w:r>
@@ -31206,7 +31236,7 @@
         </w:tc>
         <w:tc>
           <w:tcPr>
-            <w:tcW w:w="4675" w:type="dxa"/>
+            <w:tcW w:w="4788" w:type="dxa"/>
           </w:tcPr>
           <w:p>
             <w:r>
@@ -31218,45 +31248,30 @@
       <w:tr>
         <w:tc>
           <w:tcPr>
-            <w:tcW w:w="4675" w:type="dxa"/>
-          </w:tcPr>
-          <w:p/>
-        </w:tc>
-        <w:tc>
-          <w:tcPr>
-            <w:tcW w:w="4675" w:type="dxa"/>
-          </w:tcPr>
-          <w:p/>
-        </w:tc>
-      </w:tr>
-      <w:tr>
-        <w:tc>
-          <w:tcPr>
-            <w:tcW w:w="4675" w:type="dxa"/>
-          </w:tcPr>
-          <w:p/>
-        </w:tc>
-        <w:tc>
-          <w:tcPr>
-            <w:tcW w:w="4675" w:type="dxa"/>
-          </w:tcPr>
-          <w:p/>
+            <w:tcW w:w="4788" w:type="dxa"/>
+          </w:tcPr>
+          <w:p>
+            <w:r>
+              <w:t xml:space="preserve">Printer </w:t>
+            </w:r>
+            <w:r>
+              <w:t>Status Object</w:t>
+            </w:r>
+          </w:p>
+        </w:tc>
+        <w:tc>
+          <w:tcPr>
+            <w:tcW w:w="4788" w:type="dxa"/>
+          </w:tcPr>
+          <w:p>
+            <w:r>
+              <w:t>Deserialization Module</w:t>
+            </w:r>
+          </w:p>
         </w:tc>
       </w:tr>
     </w:tbl>
-    <w:p>
-      <w:pPr>
-        <w:pStyle w:val="Heading4"/>
-      </w:pPr>
-      <w:r>
-        <w:t>Internal Data Descriptors</w:t>
-      </w:r>
-    </w:p>
-    <w:p>
-      <w:r>
-        <w:t>[NOT EXACTLY SURE WHAT THIS IS</w:t>
-      </w:r>
-    </w:p>
+    <w:p/>
     <w:p>
       <w:pPr>
         <w:pStyle w:val="Heading4"/>
@@ -31512,43 +31527,88 @@
           <w:tcPr>
             <w:tcW w:w="4675" w:type="dxa"/>
           </w:tcPr>
-          <w:p/>
+          <w:p>
+            <w:r>
+              <w:t>Printer Status</w:t>
+            </w:r>
+          </w:p>
         </w:tc>
         <w:tc>
           <w:tcPr>
             <w:tcW w:w="4675" w:type="dxa"/>
           </w:tcPr>
-          <w:p/>
+          <w:p>
+            <w:r>
+              <w:t>Printer Firmware</w:t>
+            </w:r>
+          </w:p>
+        </w:tc>
+      </w:tr>
+    </w:tbl>
+    <w:p>
+      <w:pPr>
+        <w:pStyle w:val="Heading4"/>
+      </w:pPr>
+      <w:r>
+        <w:t>Internal Data Descriptors</w:t>
+      </w:r>
+    </w:p>
+    <w:tbl>
+      <w:tblPr>
+        <w:tblStyle w:val="TableGrid"/>
+        <w:tblW w:w="0" w:type="auto"/>
+        <w:tblLook w:val="04A0" w:firstRow="1" w:lastRow="0" w:firstColumn="1" w:lastColumn="0" w:noHBand="0" w:noVBand="1"/>
+      </w:tblPr>
+      <w:tblGrid>
+        <w:gridCol w:w="4788"/>
+        <w:gridCol w:w="4788"/>
+      </w:tblGrid>
+      <w:tr>
+        <w:tc>
+          <w:tcPr>
+            <w:tcW w:w="4788" w:type="dxa"/>
+          </w:tcPr>
+          <w:p>
+            <w:r>
+              <w:t>Data</w:t>
+            </w:r>
+          </w:p>
+        </w:tc>
+        <w:tc>
+          <w:tcPr>
+            <w:tcW w:w="4788" w:type="dxa"/>
+          </w:tcPr>
+          <w:p>
+            <w:r>
+              <w:t>Source</w:t>
+            </w:r>
+          </w:p>
         </w:tc>
       </w:tr>
       <w:tr>
         <w:tc>
           <w:tcPr>
-            <w:tcW w:w="4675" w:type="dxa"/>
-          </w:tcPr>
-          <w:p/>
-        </w:tc>
-        <w:tc>
-          <w:tcPr>
-            <w:tcW w:w="4675" w:type="dxa"/>
-          </w:tcPr>
-          <w:p/>
+            <w:tcW w:w="4788" w:type="dxa"/>
+          </w:tcPr>
+          <w:p>
+            <w:r>
+              <w:t>Serialized G-Code Buffer</w:t>
+            </w:r>
+          </w:p>
+        </w:tc>
+        <w:tc>
+          <w:tcPr>
+            <w:tcW w:w="4788" w:type="dxa"/>
+          </w:tcPr>
+          <w:p>
+            <w:r>
+              <w:t>Serialization Module</w:t>
+            </w:r>
+          </w:p>
         </w:tc>
       </w:tr>
     </w:tbl>
-    <w:p>
-      <w:pPr>
-        <w:pStyle w:val="Heading4"/>
-      </w:pPr>
-      <w:r>
-        <w:t>Internal Data Descriptors</w:t>
-      </w:r>
-    </w:p>
-    <w:p>
-      <w:r>
-        <w:t>[NOT EXACTLY SURE WHAT THIS IS</w:t>
-      </w:r>
-    </w:p>
+    <w:p/>
     <w:p>
       <w:pPr>
         <w:pStyle w:val="Heading4"/>
@@ -31568,6 +31628,7 @@
         <w:jc w:val="left"/>
       </w:pPr>
       <w:r>
+        <w:lastRenderedPageBreak/>
         <w:t>Serialization Module</w:t>
       </w:r>
     </w:p>
@@ -31581,11 +31642,7 @@
     </w:p>
     <w:p>
       <w:r>
-        <w:t xml:space="preserve">The purpose of the serialization module is to receive the entire set of G-Codes that will carry out the print run and serialize them in preparation to be sent to the TX/RX module. Serialization is the process of </w:t>
-      </w:r>
-      <w:r>
-        <w:lastRenderedPageBreak/>
-        <w:t>breaking down a large data structure into a serial stream to be transmitted and reconstructed. One of the facilities provided by the RX/TX module is a ring buffer mechanism. The buffer is 5 G-Codes deep, and 128 bytes wide. If the user chooses to enforce “ACK”, then the buffer becomes 1 G-Code deep. Therefore, it is the serialization module’s responsibility to break the bulk of G-Codes down to byte streams according to the buffer configuration and pack the buffer.</w:t>
+        <w:t>The purpose of the serialization module is to receive the entire set of G-Codes that will carry out the print run and serialize them in preparation to be sent to the TX/RX module. Serialization is the process of breaking down a large data structure into a serial stream to be transmitted and reconstructed. One of the facilities provided by the RX/TX module is a ring buffer mechanism. The buffer is 5 G-Codes deep, and 128 bytes wide. If the user chooses to enforce “ACK”, then the buffer becomes 1 G-Code deep. Therefore, it is the serialization module’s responsibility to break the bulk of G-Codes down to byte streams according to the buffer configuration and pack the buffer.</w:t>
       </w:r>
     </w:p>
     <w:p>
@@ -31708,6 +31765,19 @@
         <w:t>External Data Dependencies</w:t>
       </w:r>
     </w:p>
+    <w:p>
+      <w:r>
+        <w:t>None.</w:t>
+      </w:r>
+    </w:p>
+    <w:p>
+      <w:pPr>
+        <w:pStyle w:val="Heading4"/>
+      </w:pPr>
+      <w:r>
+        <w:t>Internal Data Descriptors</w:t>
+      </w:r>
+    </w:p>
     <w:tbl>
       <w:tblPr>
         <w:tblStyle w:val="TableGrid"/>
@@ -31715,13 +31785,13 @@
         <w:tblLook w:val="04A0" w:firstRow="1" w:lastRow="0" w:firstColumn="1" w:lastColumn="0" w:noHBand="0" w:noVBand="1"/>
       </w:tblPr>
       <w:tblGrid>
-        <w:gridCol w:w="4675"/>
-        <w:gridCol w:w="4675"/>
+        <w:gridCol w:w="4788"/>
+        <w:gridCol w:w="4788"/>
       </w:tblGrid>
       <w:tr>
         <w:tc>
           <w:tcPr>
-            <w:tcW w:w="4675" w:type="dxa"/>
+            <w:tcW w:w="4788" w:type="dxa"/>
           </w:tcPr>
           <w:p>
             <w:r>
@@ -31731,7 +31801,7 @@
         </w:tc>
         <w:tc>
           <w:tcPr>
-            <w:tcW w:w="4675" w:type="dxa"/>
+            <w:tcW w:w="4788" w:type="dxa"/>
           </w:tcPr>
           <w:p>
             <w:r>
@@ -31743,43 +31813,47 @@
       <w:tr>
         <w:tc>
           <w:tcPr>
-            <w:tcW w:w="4675" w:type="dxa"/>
-          </w:tcPr>
-          <w:p/>
-        </w:tc>
-        <w:tc>
-          <w:tcPr>
-            <w:tcW w:w="4675" w:type="dxa"/>
-          </w:tcPr>
-          <w:p/>
-        </w:tc>
-      </w:tr>
-      <w:tr>
-        <w:tc>
-          <w:tcPr>
-            <w:tcW w:w="4675" w:type="dxa"/>
-          </w:tcPr>
-          <w:p/>
-        </w:tc>
-        <w:tc>
-          <w:tcPr>
-            <w:tcW w:w="4675" w:type="dxa"/>
-          </w:tcPr>
-          <w:p/>
+            <w:tcW w:w="4788" w:type="dxa"/>
+          </w:tcPr>
+          <w:p>
+            <w:r>
+              <w:t>G-Code Object</w:t>
+            </w:r>
+          </w:p>
+        </w:tc>
+        <w:tc>
+          <w:tcPr>
+            <w:tcW w:w="4788" w:type="dxa"/>
+          </w:tcPr>
+          <w:p>
+            <w:r>
+              <w:t>Printer State Controller</w:t>
+            </w:r>
+          </w:p>
         </w:tc>
       </w:tr>
     </w:tbl>
+    <w:p/>
     <w:p>
       <w:pPr>
         <w:pStyle w:val="Heading4"/>
       </w:pPr>
       <w:r>
-        <w:t>Internal Data Descriptors</w:t>
-      </w:r>
-    </w:p>
-    <w:p>
-      <w:r>
-        <w:t>[NOT EXACTLY SURE WHAT THIS IS</w:t>
+        <w:t>Process</w:t>
+      </w:r>
+    </w:p>
+    <w:p>
+      <w:r>
+        <w:t>[Pseudo-code]</w:t>
+      </w:r>
+    </w:p>
+    <w:p/>
+    <w:p>
+      <w:pPr>
+        <w:pStyle w:val="Heading3"/>
+      </w:pPr>
+      <w:r>
+        <w:t>De-Serialization Module</w:t>
       </w:r>
     </w:p>
     <w:p>
@@ -31787,42 +31861,18 @@
         <w:pStyle w:val="Heading4"/>
       </w:pPr>
       <w:r>
-        <w:t>Process</w:t>
-      </w:r>
-    </w:p>
-    <w:p>
-      <w:r>
-        <w:t>[Pseudo-code]</w:t>
-      </w:r>
-    </w:p>
-    <w:p/>
-    <w:p>
-      <w:pPr>
-        <w:pStyle w:val="Heading3"/>
-      </w:pPr>
-      <w:r>
-        <w:t>De-Serialization Module</w:t>
+        <w:t>Prologue</w:t>
+      </w:r>
+    </w:p>
+    <w:p>
+      <w:r>
+        <w:t xml:space="preserve">The purpose of the de-serialization module is to do the reverse of the serialization module for data returning from the printer hardware. The printer will send information regarding its current operating state back to the printer feedback layer via the de-serialization module. Since this data is going to be a byte stream, it must be re-assembled into a data structure that is recognizable and readable by the other modules. This re-assembly is what the de-serialization module is tasked with. </w:t>
       </w:r>
     </w:p>
     <w:p>
       <w:pPr>
         <w:pStyle w:val="Heading4"/>
       </w:pPr>
-      <w:r>
-        <w:t>Prologue</w:t>
-      </w:r>
-    </w:p>
-    <w:p>
-      <w:r>
-        <w:t xml:space="preserve">The purpose of the de-serialization module is to do the reverse of the serialization module for data returning from the printer hardware. The printer will send information regarding its current operating state back to the printer feedback layer via the de-serialization module. Since this data is going to be a byte stream, it must be re-assembled into a data structure that is recognizable and readable by the other modules. This re-assembly is what the de-serialization module is tasked with. </w:t>
-      </w:r>
-    </w:p>
-    <w:p>
-      <w:pPr>
-        <w:pStyle w:val="Heading4"/>
-      </w:pPr>
-      <w:bookmarkStart w:id="93" w:name="_GoBack"/>
-      <w:bookmarkEnd w:id="93"/>
       <w:r>
         <w:t>Interfaces</w:t>
       </w:r>
@@ -31939,6 +31989,19 @@
         <w:t>External Data Dependencies</w:t>
       </w:r>
     </w:p>
+    <w:p>
+      <w:r>
+        <w:t>None.</w:t>
+      </w:r>
+    </w:p>
+    <w:p>
+      <w:pPr>
+        <w:pStyle w:val="Heading4"/>
+      </w:pPr>
+      <w:r>
+        <w:t>Internal Data Descriptors</w:t>
+      </w:r>
+    </w:p>
     <w:tbl>
       <w:tblPr>
         <w:tblStyle w:val="TableGrid"/>
@@ -31946,13 +32009,13 @@
         <w:tblLook w:val="04A0" w:firstRow="1" w:lastRow="0" w:firstColumn="1" w:lastColumn="0" w:noHBand="0" w:noVBand="1"/>
       </w:tblPr>
       <w:tblGrid>
-        <w:gridCol w:w="4675"/>
-        <w:gridCol w:w="4675"/>
+        <w:gridCol w:w="4788"/>
+        <w:gridCol w:w="4788"/>
       </w:tblGrid>
       <w:tr>
         <w:tc>
           <w:tcPr>
-            <w:tcW w:w="4675" w:type="dxa"/>
+            <w:tcW w:w="4788" w:type="dxa"/>
           </w:tcPr>
           <w:p>
             <w:r>
@@ -31962,7 +32025,7 @@
         </w:tc>
         <w:tc>
           <w:tcPr>
-            <w:tcW w:w="4675" w:type="dxa"/>
+            <w:tcW w:w="4788" w:type="dxa"/>
           </w:tcPr>
           <w:p>
             <w:r>
@@ -31974,50 +32037,35 @@
       <w:tr>
         <w:tc>
           <w:tcPr>
-            <w:tcW w:w="4675" w:type="dxa"/>
-          </w:tcPr>
-          <w:p/>
-        </w:tc>
-        <w:tc>
-          <w:tcPr>
-            <w:tcW w:w="4675" w:type="dxa"/>
-          </w:tcPr>
-          <w:p/>
-        </w:tc>
-      </w:tr>
-      <w:tr>
-        <w:tc>
-          <w:tcPr>
-            <w:tcW w:w="4675" w:type="dxa"/>
-          </w:tcPr>
-          <w:p/>
-        </w:tc>
-        <w:tc>
-          <w:tcPr>
-            <w:tcW w:w="4675" w:type="dxa"/>
-          </w:tcPr>
-          <w:p/>
+            <w:tcW w:w="4788" w:type="dxa"/>
+          </w:tcPr>
+          <w:p>
+            <w:r>
+              <w:t>Printer Status Buffer</w:t>
+            </w:r>
+          </w:p>
+        </w:tc>
+        <w:tc>
+          <w:tcPr>
+            <w:tcW w:w="4788" w:type="dxa"/>
+          </w:tcPr>
+          <w:p>
+            <w:r>
+              <w:t>TxRx Module</w:t>
+            </w:r>
+            <w:bookmarkStart w:id="93" w:name="_GoBack"/>
+            <w:bookmarkEnd w:id="93"/>
+          </w:p>
         </w:tc>
       </w:tr>
     </w:tbl>
+    <w:p/>
     <w:p>
       <w:pPr>
         <w:pStyle w:val="Heading4"/>
       </w:pPr>
       <w:r>
-        <w:t>Internal Data Descriptors</w:t>
-      </w:r>
-    </w:p>
-    <w:p>
-      <w:r>
-        <w:t>[NOT EXACTLY SURE WHAT THIS IS</w:t>
-      </w:r>
-    </w:p>
-    <w:p>
-      <w:pPr>
-        <w:pStyle w:val="Heading4"/>
-      </w:pPr>
-      <w:r>
+        <w:lastRenderedPageBreak/>
         <w:t>Process</w:t>
       </w:r>
     </w:p>

</xml_diff>

<commit_message>
DDS - Processing Unit/Module Testing
</commit_message>
<xml_diff>
--- a/Detailed Design/Ink3D DDS 1.0.docx
+++ b/Detailed Design/Ink3D DDS 1.0.docx
@@ -9087,7 +9087,7 @@
           <v:shape id="_x0000_i1025" type="#_x0000_t75" style="width:411pt;height:527.25pt" o:ole="">
             <v:imagedata r:id="rId8" o:title=""/>
           </v:shape>
-          <o:OLEObject Type="Embed" ProgID="Visio.Drawing.15" ShapeID="_x0000_i1025" DrawAspect="Content" ObjectID="_1453991126" r:id="rId9"/>
+          <o:OLEObject Type="Embed" ProgID="Visio.Drawing.15" ShapeID="_x0000_i1025" DrawAspect="Content" ObjectID="_1453994154" r:id="rId9"/>
         </w:object>
       </w:r>
     </w:p>
@@ -9143,7 +9143,7 @@
           <v:shape id="_x0000_i1026" type="#_x0000_t75" style="width:372pt;height:543.75pt" o:ole="">
             <v:imagedata r:id="rId10" o:title=""/>
           </v:shape>
-          <o:OLEObject Type="Embed" ProgID="Visio.Drawing.15" ShapeID="_x0000_i1026" DrawAspect="Content" ObjectID="_1453991127" r:id="rId11"/>
+          <o:OLEObject Type="Embed" ProgID="Visio.Drawing.15" ShapeID="_x0000_i1026" DrawAspect="Content" ObjectID="_1453994155" r:id="rId11"/>
         </w:object>
       </w:r>
     </w:p>
@@ -9169,7 +9169,7 @@
           <v:shape id="_x0000_i1027" type="#_x0000_t75" style="width:467.25pt;height:600.75pt" o:ole="">
             <v:imagedata r:id="rId12" o:title=""/>
           </v:shape>
-          <o:OLEObject Type="Embed" ProgID="Visio.Drawing.15" ShapeID="_x0000_i1027" DrawAspect="Content" ObjectID="_1453991128" r:id="rId13"/>
+          <o:OLEObject Type="Embed" ProgID="Visio.Drawing.15" ShapeID="_x0000_i1027" DrawAspect="Content" ObjectID="_1453994156" r:id="rId13"/>
         </w:object>
       </w:r>
     </w:p>
@@ -31903,7 +31903,7 @@
         <w:t xml:space="preserve"> </w:t>
       </w:r>
       <w:r>
-        <w:t xml:space="preserve">The Receive/Transmit (RX/TX) module is responsible for first establishing a connection to the printer hardware. All information necessary to establish this connection such as port, baud rate, ACK, etc., are passed to the RX/TX module from the user interface layer when the software is first run. Once a connection is established, the RX/TX module facilitates a receive ring buffer for data coming from the printer. The module will facilitate methods that allow the dispatch module in the printer feedback layer to query the buffer and consume the data so that it can be formatted and sent to the appropriate modules.  </w:t>
+        <w:t>The Receive/Transmit (RX/TX) module is responsible for first establishing a connection to the printer hardware. All information necessary to establish this connection such as port, baud rate, ACK, etc., are passed to the RX/TX module from the user interface layer when the software is first run. Once a connection is established, the RX/TX module facilitates a receive ring buffer for data coming from the printer. The module will facilitate methods that allow the dispatch module in the printer feedback layer to query the buffer and consume the data so that it can be formatted and sent to the appropriate modules.</w:t>
       </w:r>
     </w:p>
     <w:p/>
@@ -32662,84 +32662,457 @@
       <w:pPr>
         <w:pStyle w:val="Heading3"/>
       </w:pPr>
-      <w:bookmarkStart w:id="94" w:name="_Toc379985920"/>
-      <w:r>
-        <w:t>[Layer Name]</w:t>
-      </w:r>
-      <w:bookmarkStart w:id="95" w:name="_GoBack"/>
-      <w:bookmarkEnd w:id="94"/>
+      <w:r>
+        <w:t>User Interface Layer</w:t>
+      </w:r>
+    </w:p>
+    <w:p>
+      <w:pPr>
+        <w:pStyle w:val="Heading4"/>
+      </w:pPr>
+      <w:r>
+        <w:t>[Subsystem Name]</w:t>
+      </w:r>
+    </w:p>
+    <w:p>
+      <w:pPr>
+        <w:pStyle w:val="Heading5"/>
+      </w:pPr>
+      <w:r>
+        <w:t>[Module Name]</w:t>
+      </w:r>
+    </w:p>
+    <w:p>
+      <w:pPr>
+        <w:pStyle w:val="Heading3"/>
+      </w:pPr>
+      <w:r>
+        <w:t>Preprocessing Layer</w:t>
+      </w:r>
+    </w:p>
+    <w:tbl>
+      <w:tblPr>
+        <w:tblStyle w:val="TableGrid"/>
+        <w:tblW w:w="0" w:type="auto"/>
+        <w:tblLook w:val="04A0" w:firstRow="1" w:lastRow="0" w:firstColumn="1" w:lastColumn="0" w:noHBand="0" w:noVBand="1"/>
+      </w:tblPr>
+      <w:tblGrid>
+        <w:gridCol w:w="1818"/>
+        <w:gridCol w:w="1530"/>
+        <w:gridCol w:w="6228"/>
+      </w:tblGrid>
+      <w:tr>
+        <w:tc>
+          <w:tcPr>
+            <w:tcW w:w="1818" w:type="dxa"/>
+          </w:tcPr>
+          <w:p>
+            <w:r>
+              <w:t>Subsystem</w:t>
+            </w:r>
+          </w:p>
+        </w:tc>
+        <w:tc>
+          <w:tcPr>
+            <w:tcW w:w="1530" w:type="dxa"/>
+          </w:tcPr>
+          <w:p>
+            <w:r>
+              <w:t>Module</w:t>
+            </w:r>
+          </w:p>
+        </w:tc>
+        <w:tc>
+          <w:tcPr>
+            <w:tcW w:w="6228" w:type="dxa"/>
+          </w:tcPr>
+          <w:p>
+            <w:r>
+              <w:t>Test</w:t>
+            </w:r>
+          </w:p>
+        </w:tc>
+      </w:tr>
+      <w:tr>
+        <w:tc>
+          <w:tcPr>
+            <w:tcW w:w="1818" w:type="dxa"/>
+          </w:tcPr>
+          <w:p>
+            <w:r>
+              <w:t>Normalization</w:t>
+            </w:r>
+          </w:p>
+        </w:tc>
+        <w:tc>
+          <w:tcPr>
+            <w:tcW w:w="1530" w:type="dxa"/>
+          </w:tcPr>
+          <w:p>
+            <w:r>
+              <w:t>Subsection</w:t>
+            </w:r>
+          </w:p>
+        </w:tc>
+        <w:tc>
+          <w:tcPr>
+            <w:tcW w:w="6228" w:type="dxa"/>
+          </w:tcPr>
+          <w:p>
+            <w:r>
+              <w:t xml:space="preserve">Given </w:t>
+            </w:r>
+            <w:r>
+              <w:t>a</w:t>
+            </w:r>
+            <w:r>
+              <w:t xml:space="preserve"> Print Job Configuration Object containing the bottom z, top z, and Parent STL files for each subsection, the Subsection Module will create new Subsection STL files</w:t>
+            </w:r>
+            <w:r>
+              <w:t xml:space="preserve"> (subsected by z = bottom z and z = top z planes)</w:t>
+            </w:r>
+            <w:r>
+              <w:t xml:space="preserve"> for each Parent STL file and store the reference to the created Subsection STL files back into the Print Job Configuration Objec</w:t>
+            </w:r>
+            <w:r>
+              <w:t>t.</w:t>
+            </w:r>
+          </w:p>
+        </w:tc>
+      </w:tr>
+      <w:tr>
+        <w:tc>
+          <w:tcPr>
+            <w:tcW w:w="1818" w:type="dxa"/>
+          </w:tcPr>
+          <w:p/>
+        </w:tc>
+        <w:tc>
+          <w:tcPr>
+            <w:tcW w:w="1530" w:type="dxa"/>
+          </w:tcPr>
+          <w:p>
+            <w:r>
+              <w:t>File Translation</w:t>
+            </w:r>
+          </w:p>
+        </w:tc>
+        <w:tc>
+          <w:tcPr>
+            <w:tcW w:w="6228" w:type="dxa"/>
+          </w:tcPr>
+          <w:p>
+            <w:r>
+              <w:t xml:space="preserve">Given </w:t>
+            </w:r>
+            <w:r>
+              <w:t>the Print Job Configuration Object containing the Subsection STL files for each subsection as well as the materials for each STL file, the File Translation Module will translate these files into a correct AMF File for each subsection.</w:t>
+            </w:r>
+          </w:p>
+        </w:tc>
+      </w:tr>
+    </w:tbl>
+    <w:p/>
+    <w:p>
+      <w:pPr>
+        <w:pStyle w:val="Heading3"/>
+      </w:pPr>
+      <w:r>
+        <w:t>Processing Layer</w:t>
+      </w:r>
+    </w:p>
+    <w:tbl>
+      <w:tblPr>
+        <w:tblStyle w:val="TableGrid"/>
+        <w:tblW w:w="0" w:type="auto"/>
+        <w:tblLook w:val="04A0" w:firstRow="1" w:lastRow="0" w:firstColumn="1" w:lastColumn="0" w:noHBand="0" w:noVBand="1"/>
+      </w:tblPr>
+      <w:tblGrid>
+        <w:gridCol w:w="1818"/>
+        <w:gridCol w:w="1530"/>
+        <w:gridCol w:w="6228"/>
+      </w:tblGrid>
+      <w:tr>
+        <w:tc>
+          <w:tcPr>
+            <w:tcW w:w="1818" w:type="dxa"/>
+          </w:tcPr>
+          <w:p>
+            <w:r>
+              <w:t>Subsystem</w:t>
+            </w:r>
+          </w:p>
+        </w:tc>
+        <w:tc>
+          <w:tcPr>
+            <w:tcW w:w="1530" w:type="dxa"/>
+          </w:tcPr>
+          <w:p>
+            <w:r>
+              <w:t>Module</w:t>
+            </w:r>
+          </w:p>
+        </w:tc>
+        <w:tc>
+          <w:tcPr>
+            <w:tcW w:w="6228" w:type="dxa"/>
+          </w:tcPr>
+          <w:p>
+            <w:r>
+              <w:t>Test</w:t>
+            </w:r>
+          </w:p>
+        </w:tc>
+      </w:tr>
+      <w:tr>
+        <w:tc>
+          <w:tcPr>
+            <w:tcW w:w="1818" w:type="dxa"/>
+          </w:tcPr>
+          <w:p>
+            <w:r>
+              <w:t>Slicing Engine</w:t>
+            </w:r>
+          </w:p>
+        </w:tc>
+        <w:tc>
+          <w:tcPr>
+            <w:tcW w:w="1530" w:type="dxa"/>
+          </w:tcPr>
+          <w:p>
+            <w:r>
+              <w:t>Slicing Engine Wrapper</w:t>
+            </w:r>
+          </w:p>
+        </w:tc>
+        <w:tc>
+          <w:tcPr>
+            <w:tcW w:w="6228" w:type="dxa"/>
+          </w:tcPr>
+          <w:p>
+            <w:r>
+              <w:t xml:space="preserve">Given a Print Job Configuration Object with all required data elements (as described in Section </w:t>
+            </w:r>
+            <w:r>
+              <w:t>6.1.1.4) the Slicing Engine Wrapper will run the Slic3r slicing engine to produce a G-Code file for each subsection and place a reference to each G-Code file into the Print Job Configuration Object.</w:t>
+            </w:r>
+          </w:p>
+        </w:tc>
+      </w:tr>
+    </w:tbl>
+    <w:p/>
+    <w:p>
+      <w:pPr>
+        <w:pStyle w:val="Heading3"/>
+      </w:pPr>
+      <w:r>
+        <w:t>Post Processing Layer</w:t>
+      </w:r>
+    </w:p>
+    <w:tbl>
+      <w:tblPr>
+        <w:tblStyle w:val="TableGrid"/>
+        <w:tblW w:w="0" w:type="auto"/>
+        <w:tblLook w:val="04A0" w:firstRow="1" w:lastRow="0" w:firstColumn="1" w:lastColumn="0" w:noHBand="0" w:noVBand="1"/>
+      </w:tblPr>
+      <w:tblGrid>
+        <w:gridCol w:w="1818"/>
+        <w:gridCol w:w="1530"/>
+        <w:gridCol w:w="6228"/>
+      </w:tblGrid>
+      <w:tr>
+        <w:tc>
+          <w:tcPr>
+            <w:tcW w:w="1818" w:type="dxa"/>
+          </w:tcPr>
+          <w:p>
+            <w:r>
+              <w:t>Subsystem</w:t>
+            </w:r>
+          </w:p>
+        </w:tc>
+        <w:tc>
+          <w:tcPr>
+            <w:tcW w:w="1530" w:type="dxa"/>
+          </w:tcPr>
+          <w:p>
+            <w:r>
+              <w:t>Module</w:t>
+            </w:r>
+          </w:p>
+        </w:tc>
+        <w:tc>
+          <w:tcPr>
+            <w:tcW w:w="6228" w:type="dxa"/>
+          </w:tcPr>
+          <w:p>
+            <w:r>
+              <w:t>Test</w:t>
+            </w:r>
+          </w:p>
+        </w:tc>
+      </w:tr>
+      <w:tr>
+        <w:tc>
+          <w:tcPr>
+            <w:tcW w:w="1818" w:type="dxa"/>
+          </w:tcPr>
+          <w:p>
+            <w:r>
+              <w:t>G-Code Preparation</w:t>
+            </w:r>
+          </w:p>
+        </w:tc>
+        <w:tc>
+          <w:tcPr>
+            <w:tcW w:w="1530" w:type="dxa"/>
+          </w:tcPr>
+          <w:p>
+            <w:r>
+              <w:t>Parser</w:t>
+            </w:r>
+          </w:p>
+        </w:tc>
+        <w:tc>
+          <w:tcPr>
+            <w:tcW w:w="6228" w:type="dxa"/>
+          </w:tcPr>
+          <w:p>
+            <w:r>
+              <w:t xml:space="preserve">Given a Print Job Configuration Object with all required data elements (as described in Section </w:t>
+            </w:r>
+            <w:r>
+              <w:t>7</w:t>
+            </w:r>
+            <w:r>
+              <w:t>.1.1.4)</w:t>
+            </w:r>
+            <w:r>
+              <w:t xml:space="preserve"> the Parser Module will modify or delete any unacceptable G-Codes found any G-Code files.</w:t>
+            </w:r>
+          </w:p>
+        </w:tc>
+      </w:tr>
+      <w:tr>
+        <w:tc>
+          <w:tcPr>
+            <w:tcW w:w="1818" w:type="dxa"/>
+          </w:tcPr>
+          <w:p/>
+        </w:tc>
+        <w:tc>
+          <w:tcPr>
+            <w:tcW w:w="1530" w:type="dxa"/>
+          </w:tcPr>
+          <w:p>
+            <w:r>
+              <w:t>Unification</w:t>
+            </w:r>
+          </w:p>
+        </w:tc>
+        <w:tc>
+          <w:tcPr>
+            <w:tcW w:w="6228" w:type="dxa"/>
+          </w:tcPr>
+          <w:p>
+            <w:r>
+              <w:t>Given a Print Job Configuration Object with all required data elements (as described in Section 7.1.</w:t>
+            </w:r>
+            <w:r>
+              <w:t>2</w:t>
+            </w:r>
+            <w:r>
+              <w:t>.4)</w:t>
+            </w:r>
+            <w:r>
+              <w:t xml:space="preserve"> the Unification Module will concatenate all Subsection G-Code files into a single Finalized G-Code file and place a reference to the finalized G-Code file into the Print Job Configuration Object.</w:t>
+            </w:r>
+            <w:bookmarkStart w:id="94" w:name="_GoBack"/>
+            <w:bookmarkEnd w:id="94"/>
+          </w:p>
+        </w:tc>
+      </w:tr>
+    </w:tbl>
+    <w:p/>
+    <w:p>
+      <w:pPr>
+        <w:pStyle w:val="Heading3"/>
+      </w:pPr>
+      <w:r>
+        <w:lastRenderedPageBreak/>
+        <w:t>Printer Control Layer</w:t>
+      </w:r>
+    </w:p>
+    <w:p>
+      <w:pPr>
+        <w:pStyle w:val="Heading3"/>
+      </w:pPr>
+      <w:r>
+        <w:t>Printer Feedback Layer</w:t>
+      </w:r>
+    </w:p>
+    <w:p>
+      <w:pPr>
+        <w:pStyle w:val="Heading3"/>
+      </w:pPr>
+      <w:r>
+        <w:t>Communication Layer</w:t>
+      </w:r>
+    </w:p>
+    <w:p>
+      <w:pPr>
+        <w:pStyle w:val="Heading2"/>
+      </w:pPr>
+      <w:bookmarkStart w:id="95" w:name="_Toc379985921"/>
+      <w:r>
+        <w:t>Component Testing</w:t>
+      </w:r>
       <w:bookmarkEnd w:id="95"/>
     </w:p>
     <w:p>
-      <w:pPr>
-        <w:pStyle w:val="Heading4"/>
-      </w:pPr>
-      <w:r>
-        <w:t>[Subsystem Name]</w:t>
-      </w:r>
-    </w:p>
-    <w:p>
-      <w:pPr>
-        <w:pStyle w:val="Heading5"/>
-      </w:pPr>
-      <w:r>
-        <w:t>[Module Name]</w:t>
+      <w:r>
+        <w:t>[NOT SURE WHAT EXACTLY THIS IS YET]</w:t>
       </w:r>
     </w:p>
     <w:p>
       <w:pPr>
         <w:pStyle w:val="Heading2"/>
       </w:pPr>
-      <w:bookmarkStart w:id="96" w:name="_Toc379985921"/>
-      <w:r>
-        <w:t>Component Testing</w:t>
+      <w:bookmarkStart w:id="96" w:name="_Toc379985922"/>
+      <w:r>
+        <w:t>Integration Testing</w:t>
       </w:r>
       <w:bookmarkEnd w:id="96"/>
     </w:p>
     <w:p>
       <w:r>
-        <w:t>[NOT SURE WHAT EXACTLY THIS IS YET]</w:t>
+        <w:t>[Description of integration testing]</w:t>
       </w:r>
     </w:p>
     <w:p>
       <w:pPr>
         <w:pStyle w:val="Heading2"/>
       </w:pPr>
-      <w:bookmarkStart w:id="97" w:name="_Toc379985922"/>
-      <w:r>
-        <w:t>Integration Testing</w:t>
+      <w:bookmarkStart w:id="97" w:name="_Toc379985923"/>
+      <w:r>
+        <w:t>System Verification Testing</w:t>
       </w:r>
       <w:bookmarkEnd w:id="97"/>
     </w:p>
     <w:p>
       <w:r>
-        <w:t>[Description of integration testing]</w:t>
+        <w:t>[Description of system verification testing (possibly take from SRS)]</w:t>
       </w:r>
     </w:p>
     <w:p>
       <w:pPr>
         <w:pStyle w:val="Heading2"/>
       </w:pPr>
-      <w:bookmarkStart w:id="98" w:name="_Toc379985923"/>
-      <w:r>
-        <w:t>System Verification Testing</w:t>
+      <w:bookmarkStart w:id="98" w:name="_Toc379985924"/>
+      <w:r>
+        <w:t>Test Cases</w:t>
       </w:r>
       <w:bookmarkEnd w:id="98"/>
-    </w:p>
-    <w:p>
-      <w:r>
-        <w:t>[Description of system verification testing (possibly take from SRS)]</w:t>
-      </w:r>
-    </w:p>
-    <w:p>
-      <w:pPr>
-        <w:pStyle w:val="Heading2"/>
-      </w:pPr>
-      <w:bookmarkStart w:id="99" w:name="_Toc379985924"/>
-      <w:r>
-        <w:t>Test Cases</w:t>
-      </w:r>
-      <w:bookmarkEnd w:id="99"/>
     </w:p>
     <w:p>
       <w:r>
@@ -32811,8 +33184,8 @@
       <w:pPr>
         <w:pStyle w:val="Heading1"/>
       </w:pPr>
-      <w:bookmarkStart w:id="100" w:name="_Toc379985925"/>
-      <w:bookmarkEnd w:id="100"/>
+      <w:bookmarkStart w:id="99" w:name="_Toc379985925"/>
+      <w:bookmarkEnd w:id="99"/>
     </w:p>
     <w:p>
       <w:pPr>
@@ -32834,12 +33207,12 @@
       <w:pPr>
         <w:pStyle w:val="Heading1"/>
       </w:pPr>
-      <w:bookmarkStart w:id="101" w:name="_Toc379985926"/>
+      <w:bookmarkStart w:id="100" w:name="_Toc379985926"/>
       <w:r>
         <w:lastRenderedPageBreak/>
         <w:t>Requirements Traceability Matrix</w:t>
       </w:r>
-      <w:bookmarkEnd w:id="101"/>
+      <w:bookmarkEnd w:id="100"/>
     </w:p>
     <w:p>
       <w:r>
@@ -32871,57 +33244,57 @@
       <w:pPr>
         <w:pStyle w:val="Heading1"/>
       </w:pPr>
-      <w:bookmarkStart w:id="102" w:name="_Toc379985927"/>
+      <w:bookmarkStart w:id="101" w:name="_Toc379985927"/>
       <w:r>
         <w:lastRenderedPageBreak/>
         <w:t>Acceptance Plan</w:t>
       </w:r>
+      <w:bookmarkEnd w:id="101"/>
+    </w:p>
+    <w:p>
+      <w:r>
+        <w:t>[Description/Overview]</w:t>
+      </w:r>
+    </w:p>
+    <w:p>
+      <w:pPr>
+        <w:pStyle w:val="Heading2"/>
+      </w:pPr>
+      <w:bookmarkStart w:id="102" w:name="_Toc379985928"/>
+      <w:r>
+        <w:t>Package and Installation</w:t>
+      </w:r>
       <w:bookmarkEnd w:id="102"/>
     </w:p>
     <w:p>
       <w:r>
-        <w:t>[Description/Overview]</w:t>
+        <w:t xml:space="preserve"> [Probably use requirements from SRS]</w:t>
       </w:r>
     </w:p>
     <w:p>
       <w:pPr>
         <w:pStyle w:val="Heading2"/>
       </w:pPr>
-      <w:bookmarkStart w:id="103" w:name="_Toc379985928"/>
-      <w:r>
-        <w:t>Package and Installation</w:t>
+      <w:bookmarkStart w:id="103" w:name="_Toc379985929"/>
+      <w:r>
+        <w:t>Acceptance Testing</w:t>
       </w:r>
       <w:bookmarkEnd w:id="103"/>
     </w:p>
     <w:p>
       <w:r>
-        <w:t xml:space="preserve"> [Probably use requirements from SRS]</w:t>
+        <w:t>[Description]</w:t>
       </w:r>
     </w:p>
     <w:p>
       <w:pPr>
         <w:pStyle w:val="Heading2"/>
       </w:pPr>
-      <w:bookmarkStart w:id="104" w:name="_Toc379985929"/>
-      <w:r>
-        <w:t>Acceptance Testing</w:t>
+      <w:bookmarkStart w:id="104" w:name="_Toc379985930"/>
+      <w:r>
+        <w:t>Acceptance Criteria</w:t>
       </w:r>
       <w:bookmarkEnd w:id="104"/>
-    </w:p>
-    <w:p>
-      <w:r>
-        <w:t>[Description]</w:t>
-      </w:r>
-    </w:p>
-    <w:p>
-      <w:pPr>
-        <w:pStyle w:val="Heading2"/>
-      </w:pPr>
-      <w:bookmarkStart w:id="105" w:name="_Toc379985930"/>
-      <w:r>
-        <w:t>Acceptance Criteria</w:t>
-      </w:r>
-      <w:bookmarkEnd w:id="105"/>
     </w:p>
     <w:p>
       <w:r>
@@ -32948,12 +33321,12 @@
       <w:pPr>
         <w:pStyle w:val="Heading1"/>
       </w:pPr>
-      <w:bookmarkStart w:id="106" w:name="_Toc379985931"/>
+      <w:bookmarkStart w:id="105" w:name="_Toc379985931"/>
       <w:r>
         <w:lastRenderedPageBreak/>
         <w:t>Appendices</w:t>
       </w:r>
-      <w:bookmarkEnd w:id="106"/>
+      <w:bookmarkEnd w:id="105"/>
     </w:p>
     <w:p/>
     <w:sectPr>
@@ -37843,7 +38216,7 @@
     <w:link w:val="Heading4Char"/>
     <w:unhideWhenUsed/>
     <w:qFormat/>
-    <w:rsid w:val="00594996"/>
+    <w:rsid w:val="00213D1F"/>
     <w:pPr>
       <w:keepNext/>
       <w:keepLines/>
@@ -37852,6 +38225,7 @@
         <w:numId w:val="3"/>
       </w:numPr>
       <w:spacing w:before="120" w:after="0"/>
+      <w:ind w:left="864"/>
       <w:outlineLvl w:val="3"/>
     </w:pPr>
     <w:rPr>
@@ -38065,7 +38439,7 @@
     <w:name w:val="Heading 4 Char"/>
     <w:basedOn w:val="DefaultParagraphFont"/>
     <w:link w:val="Heading4"/>
-    <w:rsid w:val="00594996"/>
+    <w:rsid w:val="00213D1F"/>
     <w:rPr>
       <w:rFonts w:asciiTheme="majorHAnsi" w:eastAsiaTheme="majorEastAsia" w:hAnsiTheme="majorHAnsi" w:cstheme="majorBidi"/>
       <w:b/>

</xml_diff>

<commit_message>
DDS - Component Testing on processing layers
</commit_message>
<xml_diff>
--- a/Detailed Design/Ink3D DDS 1.0.docx
+++ b/Detailed Design/Ink3D DDS 1.0.docx
@@ -9087,7 +9087,7 @@
           <v:shape id="_x0000_i1025" type="#_x0000_t75" style="width:411pt;height:527.25pt" o:ole="">
             <v:imagedata r:id="rId8" o:title=""/>
           </v:shape>
-          <o:OLEObject Type="Embed" ProgID="Visio.Drawing.15" ShapeID="_x0000_i1025" DrawAspect="Content" ObjectID="_1453994154" r:id="rId9"/>
+          <o:OLEObject Type="Embed" ProgID="Visio.Drawing.15" ShapeID="_x0000_i1025" DrawAspect="Content" ObjectID="_1453998199" r:id="rId9"/>
         </w:object>
       </w:r>
     </w:p>
@@ -9143,7 +9143,7 @@
           <v:shape id="_x0000_i1026" type="#_x0000_t75" style="width:372pt;height:543.75pt" o:ole="">
             <v:imagedata r:id="rId10" o:title=""/>
           </v:shape>
-          <o:OLEObject Type="Embed" ProgID="Visio.Drawing.15" ShapeID="_x0000_i1026" DrawAspect="Content" ObjectID="_1453994155" r:id="rId11"/>
+          <o:OLEObject Type="Embed" ProgID="Visio.Drawing.15" ShapeID="_x0000_i1026" DrawAspect="Content" ObjectID="_1453998200" r:id="rId11"/>
         </w:object>
       </w:r>
     </w:p>
@@ -9169,7 +9169,7 @@
           <v:shape id="_x0000_i1027" type="#_x0000_t75" style="width:467.25pt;height:600.75pt" o:ole="">
             <v:imagedata r:id="rId12" o:title=""/>
           </v:shape>
-          <o:OLEObject Type="Embed" ProgID="Visio.Drawing.15" ShapeID="_x0000_i1027" DrawAspect="Content" ObjectID="_1453994156" r:id="rId13"/>
+          <o:OLEObject Type="Embed" ProgID="Visio.Drawing.15" ShapeID="_x0000_i1027" DrawAspect="Content" ObjectID="_1453998201" r:id="rId13"/>
         </w:object>
       </w:r>
     </w:p>
@@ -32737,8 +32737,13 @@
         <w:tc>
           <w:tcPr>
             <w:tcW w:w="1818" w:type="dxa"/>
-          </w:tcPr>
-          <w:p>
+            <w:vMerge w:val="restart"/>
+            <w:vAlign w:val="center"/>
+          </w:tcPr>
+          <w:p>
+            <w:pPr>
+              <w:jc w:val="center"/>
+            </w:pPr>
             <w:r>
               <w:t>Normalization</w:t>
             </w:r>
@@ -32760,22 +32765,7 @@
           </w:tcPr>
           <w:p>
             <w:r>
-              <w:t xml:space="preserve">Given </w:t>
-            </w:r>
-            <w:r>
-              <w:t>a</w:t>
-            </w:r>
-            <w:r>
-              <w:t xml:space="preserve"> Print Job Configuration Object containing the bottom z, top z, and Parent STL files for each subsection, the Subsection Module will create new Subsection STL files</w:t>
-            </w:r>
-            <w:r>
-              <w:t xml:space="preserve"> (subsected by z = bottom z and z = top z planes)</w:t>
-            </w:r>
-            <w:r>
-              <w:t xml:space="preserve"> for each Parent STL file and store the reference to the created Subsection STL files back into the Print Job Configuration Objec</w:t>
-            </w:r>
-            <w:r>
-              <w:t>t.</w:t>
+              <w:t>Given a Print Job Configuration Object containing the bottom z, top z, and Parent STL files for each subsection, the Subsection Module will create new Subsection STL files (sub-sectioned by z = bottom z and z = top z planes) for each Parent STL file and store the reference to the created Subsection STL files back into the Print Job Configuration Object.</w:t>
             </w:r>
           </w:p>
         </w:tc>
@@ -32784,6 +32774,7 @@
         <w:tc>
           <w:tcPr>
             <w:tcW w:w="1818" w:type="dxa"/>
+            <w:vMerge/>
           </w:tcPr>
           <w:p/>
         </w:tc>
@@ -32803,10 +32794,7 @@
           </w:tcPr>
           <w:p>
             <w:r>
-              <w:t xml:space="preserve">Given </w:t>
-            </w:r>
-            <w:r>
-              <w:t>the Print Job Configuration Object containing the Subsection STL files for each subsection as well as the materials for each STL file, the File Translation Module will translate these files into a correct AMF File for each subsection.</w:t>
+              <w:t>Given the Print Job Configuration Object containing the Subsection STL files for each subsection as well as the materials for each STL file, the File Translation Module will translate these files into a correct AMF File for each subsection.</w:t>
             </w:r>
           </w:p>
         </w:tc>
@@ -32868,8 +32856,12 @@
         <w:tc>
           <w:tcPr>
             <w:tcW w:w="1818" w:type="dxa"/>
-          </w:tcPr>
-          <w:p>
+            <w:vAlign w:val="center"/>
+          </w:tcPr>
+          <w:p>
+            <w:pPr>
+              <w:jc w:val="center"/>
+            </w:pPr>
             <w:r>
               <w:t>Slicing Engine</w:t>
             </w:r>
@@ -32956,8 +32948,13 @@
         <w:tc>
           <w:tcPr>
             <w:tcW w:w="1818" w:type="dxa"/>
-          </w:tcPr>
-          <w:p>
+            <w:vMerge w:val="restart"/>
+            <w:vAlign w:val="center"/>
+          </w:tcPr>
+          <w:p>
+            <w:pPr>
+              <w:jc w:val="center"/>
+            </w:pPr>
             <w:r>
               <w:t>G-Code Preparation</w:t>
             </w:r>
@@ -32997,6 +32994,7 @@
         <w:tc>
           <w:tcPr>
             <w:tcW w:w="1818" w:type="dxa"/>
+            <w:vMerge/>
           </w:tcPr>
           <w:p/>
         </w:tc>
@@ -33027,8 +33025,6 @@
             <w:r>
               <w:t xml:space="preserve"> the Unification Module will concatenate all Subsection G-Code files into a single Finalized G-Code file and place a reference to the finalized G-Code file into the Print Job Configuration Object.</w:t>
             </w:r>
-            <w:bookmarkStart w:id="94" w:name="_GoBack"/>
-            <w:bookmarkEnd w:id="94"/>
           </w:p>
         </w:tc>
       </w:tr>
@@ -33063,15 +33059,166 @@
       <w:pPr>
         <w:pStyle w:val="Heading2"/>
       </w:pPr>
-      <w:bookmarkStart w:id="95" w:name="_Toc379985921"/>
+      <w:bookmarkStart w:id="94" w:name="_Toc379985921"/>
       <w:r>
         <w:t>Component Testing</w:t>
       </w:r>
+      <w:bookmarkEnd w:id="94"/>
+    </w:p>
+    <w:p>
+      <w:r>
+        <w:t xml:space="preserve">This section describes the approach that will be taken to perform component testing.  </w:t>
+      </w:r>
+      <w:r>
+        <w:t>Each</w:t>
+      </w:r>
+      <w:r>
+        <w:t xml:space="preserve"> layer of the system is considered a separate component and will be tested separately.</w:t>
+      </w:r>
+    </w:p>
+    <w:p>
+      <w:pPr>
+        <w:pStyle w:val="Heading3"/>
+      </w:pPr>
+      <w:r>
+        <w:t>User Interface Layer</w:t>
+      </w:r>
+    </w:p>
+    <w:p>
+      <w:pPr>
+        <w:pStyle w:val="Heading3"/>
+      </w:pPr>
+      <w:r>
+        <w:t>Preprocessing Layer</w:t>
+      </w:r>
+    </w:p>
+    <w:p>
+      <w:r>
+        <w:t xml:space="preserve">The Preprocessing Layer will be tested to ensure that it </w:t>
+      </w:r>
+      <w:r>
+        <w:t>performs correctly as a component</w:t>
+      </w:r>
+      <w:r>
+        <w:t xml:space="preserve">.  </w:t>
+      </w:r>
+      <w:r>
+        <w:t xml:space="preserve"> To test this layer, a Print Job Configuration object containing all the necessary </w:t>
+      </w:r>
+      <w:r>
+        <w:t>data for preprocessing will be passed in for preprocessing.  After preprocessing takes place, the Print Job Configuration object will be examined to ensure that subsections were created correctly and STL files were combined into AMF files correctly.</w:t>
+      </w:r>
+    </w:p>
+    <w:p>
+      <w:pPr>
+        <w:pStyle w:val="Heading3"/>
+      </w:pPr>
+      <w:r>
+        <w:t>Processing Layer</w:t>
+      </w:r>
+    </w:p>
+    <w:p>
+      <w:r>
+        <w:t xml:space="preserve">The </w:t>
+      </w:r>
+      <w:r>
+        <w:t>P</w:t>
+      </w:r>
+      <w:r>
+        <w:t xml:space="preserve">rocessing Layer will be tested to ensure that it </w:t>
+      </w:r>
+      <w:r>
+        <w:t>performs correctly as a component</w:t>
+      </w:r>
+      <w:r>
+        <w:t xml:space="preserve">.   To test this layer, a Print Job Configuration object containing all the necessary </w:t>
+      </w:r>
+      <w:r>
+        <w:t>data for processing</w:t>
+      </w:r>
+      <w:r>
+        <w:t xml:space="preserve"> layer</w:t>
+      </w:r>
+      <w:r>
+        <w:t xml:space="preserve"> </w:t>
+      </w:r>
+      <w:r>
+        <w:t xml:space="preserve">will be passed in for processing.  After the data is processed, the Print Job Configuration object </w:t>
+      </w:r>
+      <w:r>
+        <w:t>will be examined to ensure that G-Codes were created for each subsection.  These G-Codes will then be examined in Repetier Host using the G-Code visualizer function to ensure that correct paths we</w:t>
+      </w:r>
+      <w:bookmarkStart w:id="95" w:name="_GoBack"/>
       <w:bookmarkEnd w:id="95"/>
-    </w:p>
-    <w:p>
-      <w:r>
-        <w:t>[NOT SURE WHAT EXACTLY THIS IS YET]</w:t>
+      <w:r>
+        <w:t>re created.</w:t>
+      </w:r>
+    </w:p>
+    <w:p>
+      <w:pPr>
+        <w:pStyle w:val="Heading3"/>
+      </w:pPr>
+      <w:r>
+        <w:t>Post Processing Layer</w:t>
+      </w:r>
+    </w:p>
+    <w:p>
+      <w:r>
+        <w:t>The Processing Layer will be tested to ensure that it performs correctly as a component</w:t>
+      </w:r>
+      <w:r>
+        <w:t>.</w:t>
+      </w:r>
+      <w:r>
+        <w:t xml:space="preserve">  To test this layer, a Print Job Configuration object containing all the necessary data for </w:t>
+      </w:r>
+      <w:r>
+        <w:t xml:space="preserve">post processing </w:t>
+      </w:r>
+      <w:r>
+        <w:t xml:space="preserve">will be passed in for </w:t>
+      </w:r>
+      <w:r>
+        <w:t xml:space="preserve">post </w:t>
+      </w:r>
+      <w:r>
+        <w:t xml:space="preserve">processing.  </w:t>
+      </w:r>
+      <w:r>
+        <w:t xml:space="preserve">After </w:t>
+      </w:r>
+      <w:r>
+        <w:t xml:space="preserve">post </w:t>
+      </w:r>
+      <w:r>
+        <w:t xml:space="preserve">processing takes place, the Print Job Configuration object will be examined to ensure </w:t>
+      </w:r>
+      <w:r>
+        <w:t>G-Codes have been correctly parsed, modified, and combined into a final G-Code file.  These G-Codes will then be examined using Repetier Host and printed using Repetier Host as the communication link to the 3-D printer.</w:t>
+      </w:r>
+    </w:p>
+    <w:p>
+      <w:pPr>
+        <w:pStyle w:val="Heading3"/>
+      </w:pPr>
+      <w:r>
+        <w:t>Printer Control Layer</w:t>
+      </w:r>
+    </w:p>
+    <w:p>
+      <w:pPr>
+        <w:pStyle w:val="Heading3"/>
+      </w:pPr>
+      <w:r>
+        <w:t>Printer Feedback Layer</w:t>
+      </w:r>
+    </w:p>
+    <w:p>
+      <w:pPr>
+        <w:pStyle w:val="Heading3"/>
+      </w:pPr>
+      <w:r>
+        <w:t>Communication Layer</w:t>
       </w:r>
     </w:p>
     <w:p>
@@ -33183,6 +33330,10 @@
     <w:p>
       <w:pPr>
         <w:pStyle w:val="Heading1"/>
+        <w:numPr>
+          <w:ilvl w:val="0"/>
+          <w:numId w:val="0"/>
+        </w:numPr>
       </w:pPr>
       <w:bookmarkStart w:id="99" w:name="_Toc379985925"/>
       <w:bookmarkEnd w:id="99"/>
@@ -37160,7 +37311,7 @@
   <w:abstractNum w:abstractNumId="33">
     <w:nsid w:val="73DD357E"/>
     <w:multiLevelType w:val="hybridMultilevel"/>
-    <w:tmpl w:val="EAE868CA"/>
+    <w:tmpl w:val="0DAAAE48"/>
     <w:lvl w:ilvl="0" w:tplc="04090001">
       <w:start w:val="1"/>
       <w:numFmt w:val="bullet"/>
@@ -37173,7 +37324,7 @@
         <w:rFonts w:ascii="Symbol" w:hAnsi="Symbol" w:hint="default"/>
       </w:rPr>
     </w:lvl>
-    <w:lvl w:ilvl="1" w:tplc="04090003" w:tentative="1">
+    <w:lvl w:ilvl="1" w:tplc="04090003">
       <w:start w:val="1"/>
       <w:numFmt w:val="bullet"/>
       <w:lvlText w:val="o"/>

</xml_diff>

<commit_message>
DDS - Added Interfaces for Comms/PF/PC Layers
* Added Interfaces to the above layers
</commit_message>
<xml_diff>
--- a/Detailed Design/Ink3D DDS 1.0.docx
+++ b/Detailed Design/Ink3D DDS 1.0.docx
@@ -9087,7 +9087,7 @@
           <v:shape id="_x0000_i1025" type="#_x0000_t75" style="width:411pt;height:527.25pt" o:ole="">
             <v:imagedata r:id="rId8" o:title=""/>
           </v:shape>
-          <o:OLEObject Type="Embed" ProgID="Visio.Drawing.15" ShapeID="_x0000_i1025" DrawAspect="Content" ObjectID="_1453998199" r:id="rId9"/>
+          <o:OLEObject Type="Embed" ProgID="Visio.Drawing.15" ShapeID="_x0000_i1025" DrawAspect="Content" ObjectID="_1453999377" r:id="rId9"/>
         </w:object>
       </w:r>
     </w:p>
@@ -9143,7 +9143,7 @@
           <v:shape id="_x0000_i1026" type="#_x0000_t75" style="width:372pt;height:543.75pt" o:ole="">
             <v:imagedata r:id="rId10" o:title=""/>
           </v:shape>
-          <o:OLEObject Type="Embed" ProgID="Visio.Drawing.15" ShapeID="_x0000_i1026" DrawAspect="Content" ObjectID="_1453998200" r:id="rId11"/>
+          <o:OLEObject Type="Embed" ProgID="Visio.Drawing.15" ShapeID="_x0000_i1026" DrawAspect="Content" ObjectID="_1453999378" r:id="rId11"/>
         </w:object>
       </w:r>
     </w:p>
@@ -9169,7 +9169,7 @@
           <v:shape id="_x0000_i1027" type="#_x0000_t75" style="width:467.25pt;height:600.75pt" o:ole="">
             <v:imagedata r:id="rId12" o:title=""/>
           </v:shape>
-          <o:OLEObject Type="Embed" ProgID="Visio.Drawing.15" ShapeID="_x0000_i1027" DrawAspect="Content" ObjectID="_1453998201" r:id="rId13"/>
+          <o:OLEObject Type="Embed" ProgID="Visio.Drawing.15" ShapeID="_x0000_i1027" DrawAspect="Content" ObjectID="_1453999379" r:id="rId13"/>
         </w:object>
       </w:r>
     </w:p>
@@ -31327,38 +31327,49 @@
         <w:tblLook w:val="04A0" w:firstRow="1" w:lastRow="0" w:firstColumn="1" w:lastColumn="0" w:noHBand="0" w:noVBand="1"/>
       </w:tblPr>
       <w:tblGrid>
-        <w:gridCol w:w="3116"/>
-        <w:gridCol w:w="3117"/>
-        <w:gridCol w:w="3117"/>
+        <w:gridCol w:w="2394"/>
+        <w:gridCol w:w="2394"/>
+        <w:gridCol w:w="2394"/>
+        <w:gridCol w:w="2394"/>
       </w:tblGrid>
       <w:tr>
         <w:tc>
           <w:tcPr>
-            <w:tcW w:w="3116" w:type="dxa"/>
-          </w:tcPr>
-          <w:p>
-            <w:r>
-              <w:t>Interface</w:t>
-            </w:r>
-          </w:p>
-        </w:tc>
-        <w:tc>
-          <w:tcPr>
-            <w:tcW w:w="3117" w:type="dxa"/>
-          </w:tcPr>
-          <w:p>
-            <w:r>
-              <w:t>Information Required</w:t>
-            </w:r>
-          </w:p>
-        </w:tc>
-        <w:tc>
-          <w:tcPr>
-            <w:tcW w:w="3117" w:type="dxa"/>
-          </w:tcPr>
-          <w:p>
-            <w:r>
-              <w:t>Information Returned</w:t>
+            <w:tcW w:w="2394" w:type="dxa"/>
+          </w:tcPr>
+          <w:p>
+            <w:r>
+              <w:t>Source</w:t>
+            </w:r>
+          </w:p>
+        </w:tc>
+        <w:tc>
+          <w:tcPr>
+            <w:tcW w:w="2394" w:type="dxa"/>
+          </w:tcPr>
+          <w:p>
+            <w:r>
+              <w:t>Sink</w:t>
+            </w:r>
+          </w:p>
+        </w:tc>
+        <w:tc>
+          <w:tcPr>
+            <w:tcW w:w="2394" w:type="dxa"/>
+          </w:tcPr>
+          <w:p>
+            <w:r>
+              <w:t>Input</w:t>
+            </w:r>
+          </w:p>
+        </w:tc>
+        <w:tc>
+          <w:tcPr>
+            <w:tcW w:w="2394" w:type="dxa"/>
+          </w:tcPr>
+          <w:p>
+            <w:r>
+              <w:t>Output</w:t>
             </w:r>
           </w:p>
         </w:tc>
@@ -31366,64 +31377,176 @@
       <w:tr>
         <w:tc>
           <w:tcPr>
-            <w:tcW w:w="3116" w:type="dxa"/>
-          </w:tcPr>
-          <w:p/>
-        </w:tc>
-        <w:tc>
-          <w:tcPr>
-            <w:tcW w:w="3117" w:type="dxa"/>
-          </w:tcPr>
-          <w:p/>
-        </w:tc>
-        <w:tc>
-          <w:tcPr>
-            <w:tcW w:w="3117" w:type="dxa"/>
-          </w:tcPr>
-          <w:p/>
+            <w:tcW w:w="2394" w:type="dxa"/>
+          </w:tcPr>
+          <w:p>
+            <w:r>
+              <w:t>Unification Module</w:t>
+            </w:r>
+          </w:p>
+        </w:tc>
+        <w:tc>
+          <w:tcPr>
+            <w:tcW w:w="2394" w:type="dxa"/>
+          </w:tcPr>
+          <w:p>
+            <w:r>
+              <w:t>Printer State Controller</w:t>
+            </w:r>
+          </w:p>
+        </w:tc>
+        <w:tc>
+          <w:tcPr>
+            <w:tcW w:w="2394" w:type="dxa"/>
+          </w:tcPr>
+          <w:p>
+            <w:r>
+              <w:t>Print Job Configuration Object</w:t>
+            </w:r>
+          </w:p>
+        </w:tc>
+        <w:tc>
+          <w:tcPr>
+            <w:tcW w:w="2394" w:type="dxa"/>
+          </w:tcPr>
+          <w:p>
+            <w:r>
+              <w:t>N/A</w:t>
+            </w:r>
+          </w:p>
         </w:tc>
       </w:tr>
       <w:tr>
         <w:tc>
           <w:tcPr>
-            <w:tcW w:w="3116" w:type="dxa"/>
-          </w:tcPr>
-          <w:p/>
-        </w:tc>
-        <w:tc>
-          <w:tcPr>
-            <w:tcW w:w="3117" w:type="dxa"/>
-          </w:tcPr>
-          <w:p/>
-        </w:tc>
-        <w:tc>
-          <w:tcPr>
-            <w:tcW w:w="3117" w:type="dxa"/>
-          </w:tcPr>
-          <w:p/>
+            <w:tcW w:w="2394" w:type="dxa"/>
+          </w:tcPr>
+          <w:p>
+            <w:r>
+              <w:t>Status Controller</w:t>
+            </w:r>
+          </w:p>
+        </w:tc>
+        <w:tc>
+          <w:tcPr>
+            <w:tcW w:w="2394" w:type="dxa"/>
+          </w:tcPr>
+          <w:p>
+            <w:r>
+              <w:t>Printer State Controller</w:t>
+            </w:r>
+          </w:p>
+        </w:tc>
+        <w:tc>
+          <w:tcPr>
+            <w:tcW w:w="2394" w:type="dxa"/>
+          </w:tcPr>
+          <w:p>
+            <w:r>
+              <w:t>Pause/Stop Print Run</w:t>
+            </w:r>
+          </w:p>
+        </w:tc>
+        <w:tc>
+          <w:tcPr>
+            <w:tcW w:w="2394" w:type="dxa"/>
+          </w:tcPr>
+          <w:p>
+            <w:r>
+              <w:t>N/A</w:t>
+            </w:r>
+          </w:p>
         </w:tc>
       </w:tr>
       <w:tr>
         <w:tc>
           <w:tcPr>
-            <w:tcW w:w="3116" w:type="dxa"/>
-          </w:tcPr>
-          <w:p/>
-        </w:tc>
-        <w:tc>
-          <w:tcPr>
-            <w:tcW w:w="3117" w:type="dxa"/>
-          </w:tcPr>
-          <w:p/>
-        </w:tc>
-        <w:tc>
-          <w:tcPr>
-            <w:tcW w:w="3117" w:type="dxa"/>
-          </w:tcPr>
-          <w:p/>
+            <w:tcW w:w="2394" w:type="dxa"/>
+          </w:tcPr>
+          <w:p>
+            <w:r>
+              <w:t>Dispatch Module</w:t>
+            </w:r>
+          </w:p>
+        </w:tc>
+        <w:tc>
+          <w:tcPr>
+            <w:tcW w:w="2394" w:type="dxa"/>
+          </w:tcPr>
+          <w:p>
+            <w:r>
+              <w:t>Printer State Controller</w:t>
+            </w:r>
+          </w:p>
+        </w:tc>
+        <w:tc>
+          <w:tcPr>
+            <w:tcW w:w="2394" w:type="dxa"/>
+          </w:tcPr>
+          <w:p>
+            <w:r>
+              <w:t>Extruder</w:t>
+            </w:r>
+            <w:r>
+              <w:t xml:space="preserve"> Temperature and Printer Position</w:t>
+            </w:r>
+          </w:p>
+        </w:tc>
+        <w:tc>
+          <w:tcPr>
+            <w:tcW w:w="2394" w:type="dxa"/>
+          </w:tcPr>
+          <w:p>
+            <w:r>
+              <w:t>N/A</w:t>
+            </w:r>
+          </w:p>
+        </w:tc>
+      </w:tr>
+      <w:tr>
+        <w:tc>
+          <w:tcPr>
+            <w:tcW w:w="2394" w:type="dxa"/>
+          </w:tcPr>
+          <w:p>
+            <w:r>
+              <w:t>Printer State Controller</w:t>
+            </w:r>
+          </w:p>
+        </w:tc>
+        <w:tc>
+          <w:tcPr>
+            <w:tcW w:w="2394" w:type="dxa"/>
+          </w:tcPr>
+          <w:p>
+            <w:r>
+              <w:t>Serialization Module</w:t>
+            </w:r>
+          </w:p>
+        </w:tc>
+        <w:tc>
+          <w:tcPr>
+            <w:tcW w:w="2394" w:type="dxa"/>
+          </w:tcPr>
+          <w:p>
+            <w:r>
+              <w:t>N/A</w:t>
+            </w:r>
+          </w:p>
+        </w:tc>
+        <w:tc>
+          <w:tcPr>
+            <w:tcW w:w="2394" w:type="dxa"/>
+          </w:tcPr>
+          <w:p>
+            <w:r>
+              <w:t>Modified G-Codes for print job</w:t>
+            </w:r>
+          </w:p>
         </w:tc>
       </w:tr>
     </w:tbl>
+    <w:p/>
     <w:p>
       <w:pPr>
         <w:pStyle w:val="Heading4"/>
@@ -31632,38 +31755,49 @@
         <w:tblLook w:val="04A0" w:firstRow="1" w:lastRow="0" w:firstColumn="1" w:lastColumn="0" w:noHBand="0" w:noVBand="1"/>
       </w:tblPr>
       <w:tblGrid>
-        <w:gridCol w:w="3116"/>
-        <w:gridCol w:w="3117"/>
-        <w:gridCol w:w="3117"/>
+        <w:gridCol w:w="2394"/>
+        <w:gridCol w:w="2394"/>
+        <w:gridCol w:w="2394"/>
+        <w:gridCol w:w="2394"/>
       </w:tblGrid>
       <w:tr>
         <w:tc>
           <w:tcPr>
-            <w:tcW w:w="3116" w:type="dxa"/>
-          </w:tcPr>
-          <w:p>
-            <w:r>
-              <w:t>Interface</w:t>
-            </w:r>
-          </w:p>
-        </w:tc>
-        <w:tc>
-          <w:tcPr>
-            <w:tcW w:w="3117" w:type="dxa"/>
-          </w:tcPr>
-          <w:p>
-            <w:r>
-              <w:t>Information Required</w:t>
-            </w:r>
-          </w:p>
-        </w:tc>
-        <w:tc>
-          <w:tcPr>
-            <w:tcW w:w="3117" w:type="dxa"/>
-          </w:tcPr>
-          <w:p>
-            <w:r>
-              <w:t>Information Returned</w:t>
+            <w:tcW w:w="2394" w:type="dxa"/>
+          </w:tcPr>
+          <w:p>
+            <w:r>
+              <w:t>Source</w:t>
+            </w:r>
+          </w:p>
+        </w:tc>
+        <w:tc>
+          <w:tcPr>
+            <w:tcW w:w="2394" w:type="dxa"/>
+          </w:tcPr>
+          <w:p>
+            <w:r>
+              <w:t>Sink</w:t>
+            </w:r>
+          </w:p>
+        </w:tc>
+        <w:tc>
+          <w:tcPr>
+            <w:tcW w:w="2394" w:type="dxa"/>
+          </w:tcPr>
+          <w:p>
+            <w:r>
+              <w:t>Input</w:t>
+            </w:r>
+          </w:p>
+        </w:tc>
+        <w:tc>
+          <w:tcPr>
+            <w:tcW w:w="2394" w:type="dxa"/>
+          </w:tcPr>
+          <w:p>
+            <w:r>
+              <w:t>Output</w:t>
             </w:r>
           </w:p>
         </w:tc>
@@ -31671,64 +31805,131 @@
       <w:tr>
         <w:tc>
           <w:tcPr>
-            <w:tcW w:w="3116" w:type="dxa"/>
-          </w:tcPr>
-          <w:p/>
-        </w:tc>
-        <w:tc>
-          <w:tcPr>
-            <w:tcW w:w="3117" w:type="dxa"/>
-          </w:tcPr>
-          <w:p/>
-        </w:tc>
-        <w:tc>
-          <w:tcPr>
-            <w:tcW w:w="3117" w:type="dxa"/>
-          </w:tcPr>
-          <w:p/>
+            <w:tcW w:w="2394" w:type="dxa"/>
+          </w:tcPr>
+          <w:p>
+            <w:r>
+              <w:t>Deserialization Module</w:t>
+            </w:r>
+          </w:p>
+        </w:tc>
+        <w:tc>
+          <w:tcPr>
+            <w:tcW w:w="2394" w:type="dxa"/>
+          </w:tcPr>
+          <w:p>
+            <w:r>
+              <w:t>Dispatch Module</w:t>
+            </w:r>
+          </w:p>
+        </w:tc>
+        <w:tc>
+          <w:tcPr>
+            <w:tcW w:w="2394" w:type="dxa"/>
+          </w:tcPr>
+          <w:p>
+            <w:r>
+              <w:t>Printer Position, Extruder temperature, G-Codes executed by printer</w:t>
+            </w:r>
+          </w:p>
+        </w:tc>
+        <w:tc>
+          <w:tcPr>
+            <w:tcW w:w="2394" w:type="dxa"/>
+          </w:tcPr>
+          <w:p>
+            <w:r>
+              <w:t>N/A</w:t>
+            </w:r>
+          </w:p>
         </w:tc>
       </w:tr>
       <w:tr>
         <w:tc>
           <w:tcPr>
-            <w:tcW w:w="3116" w:type="dxa"/>
-          </w:tcPr>
-          <w:p/>
-        </w:tc>
-        <w:tc>
-          <w:tcPr>
-            <w:tcW w:w="3117" w:type="dxa"/>
-          </w:tcPr>
-          <w:p/>
-        </w:tc>
-        <w:tc>
-          <w:tcPr>
-            <w:tcW w:w="3117" w:type="dxa"/>
-          </w:tcPr>
-          <w:p/>
+            <w:tcW w:w="2394" w:type="dxa"/>
+          </w:tcPr>
+          <w:p>
+            <w:r>
+              <w:t>Dispatch Module</w:t>
+            </w:r>
+          </w:p>
+        </w:tc>
+        <w:tc>
+          <w:tcPr>
+            <w:tcW w:w="2394" w:type="dxa"/>
+          </w:tcPr>
+          <w:p>
+            <w:r>
+              <w:t>Printer State Controller</w:t>
+            </w:r>
+          </w:p>
+        </w:tc>
+        <w:tc>
+          <w:tcPr>
+            <w:tcW w:w="2394" w:type="dxa"/>
+          </w:tcPr>
+          <w:p>
+            <w:r>
+              <w:t>N/A</w:t>
+            </w:r>
+          </w:p>
+        </w:tc>
+        <w:tc>
+          <w:tcPr>
+            <w:tcW w:w="2394" w:type="dxa"/>
+          </w:tcPr>
+          <w:p>
+            <w:r>
+              <w:t>Printer Position and Temperature</w:t>
+            </w:r>
+          </w:p>
         </w:tc>
       </w:tr>
       <w:tr>
         <w:tc>
           <w:tcPr>
-            <w:tcW w:w="3116" w:type="dxa"/>
-          </w:tcPr>
-          <w:p/>
-        </w:tc>
-        <w:tc>
-          <w:tcPr>
-            <w:tcW w:w="3117" w:type="dxa"/>
-          </w:tcPr>
-          <w:p/>
-        </w:tc>
-        <w:tc>
-          <w:tcPr>
-            <w:tcW w:w="3117" w:type="dxa"/>
-          </w:tcPr>
-          <w:p/>
+            <w:tcW w:w="2394" w:type="dxa"/>
+          </w:tcPr>
+          <w:p>
+            <w:r>
+              <w:t>Dispatch Module</w:t>
+            </w:r>
+          </w:p>
+        </w:tc>
+        <w:tc>
+          <w:tcPr>
+            <w:tcW w:w="2394" w:type="dxa"/>
+          </w:tcPr>
+          <w:p>
+            <w:r>
+              <w:t>Status Controller</w:t>
+            </w:r>
+          </w:p>
+        </w:tc>
+        <w:tc>
+          <w:tcPr>
+            <w:tcW w:w="2394" w:type="dxa"/>
+          </w:tcPr>
+          <w:p>
+            <w:r>
+              <w:t>N/A</w:t>
+            </w:r>
+          </w:p>
+        </w:tc>
+        <w:tc>
+          <w:tcPr>
+            <w:tcW w:w="2394" w:type="dxa"/>
+          </w:tcPr>
+          <w:p>
+            <w:r>
+              <w:t>Printer Position, Extruder Temperature, G-Codes executed by printer</w:t>
+            </w:r>
+          </w:p>
         </w:tc>
       </w:tr>
     </w:tbl>
+    <w:p/>
     <w:p>
       <w:pPr>
         <w:pStyle w:val="Heading4"/>
@@ -31922,38 +32123,49 @@
         <w:tblLook w:val="04A0" w:firstRow="1" w:lastRow="0" w:firstColumn="1" w:lastColumn="0" w:noHBand="0" w:noVBand="1"/>
       </w:tblPr>
       <w:tblGrid>
-        <w:gridCol w:w="3116"/>
-        <w:gridCol w:w="3117"/>
-        <w:gridCol w:w="3117"/>
+        <w:gridCol w:w="2394"/>
+        <w:gridCol w:w="2394"/>
+        <w:gridCol w:w="2394"/>
+        <w:gridCol w:w="2394"/>
       </w:tblGrid>
       <w:tr>
         <w:tc>
           <w:tcPr>
-            <w:tcW w:w="3116" w:type="dxa"/>
-          </w:tcPr>
-          <w:p>
-            <w:r>
-              <w:t>Interface</w:t>
-            </w:r>
-          </w:p>
-        </w:tc>
-        <w:tc>
-          <w:tcPr>
-            <w:tcW w:w="3117" w:type="dxa"/>
-          </w:tcPr>
-          <w:p>
-            <w:r>
-              <w:t>Information Required</w:t>
-            </w:r>
-          </w:p>
-        </w:tc>
-        <w:tc>
-          <w:tcPr>
-            <w:tcW w:w="3117" w:type="dxa"/>
-          </w:tcPr>
-          <w:p>
-            <w:r>
-              <w:t>Information Returned</w:t>
+            <w:tcW w:w="2394" w:type="dxa"/>
+          </w:tcPr>
+          <w:p>
+            <w:r>
+              <w:t>Source</w:t>
+            </w:r>
+          </w:p>
+        </w:tc>
+        <w:tc>
+          <w:tcPr>
+            <w:tcW w:w="2394" w:type="dxa"/>
+          </w:tcPr>
+          <w:p>
+            <w:r>
+              <w:t>Sink</w:t>
+            </w:r>
+          </w:p>
+        </w:tc>
+        <w:tc>
+          <w:tcPr>
+            <w:tcW w:w="2394" w:type="dxa"/>
+          </w:tcPr>
+          <w:p>
+            <w:r>
+              <w:t>Input</w:t>
+            </w:r>
+          </w:p>
+        </w:tc>
+        <w:tc>
+          <w:tcPr>
+            <w:tcW w:w="2394" w:type="dxa"/>
+          </w:tcPr>
+          <w:p>
+            <w:r>
+              <w:t>Output</w:t>
             </w:r>
           </w:p>
         </w:tc>
@@ -31961,64 +32173,176 @@
       <w:tr>
         <w:tc>
           <w:tcPr>
-            <w:tcW w:w="3116" w:type="dxa"/>
-          </w:tcPr>
-          <w:p/>
-        </w:tc>
-        <w:tc>
-          <w:tcPr>
-            <w:tcW w:w="3117" w:type="dxa"/>
-          </w:tcPr>
-          <w:p/>
-        </w:tc>
-        <w:tc>
-          <w:tcPr>
-            <w:tcW w:w="3117" w:type="dxa"/>
-          </w:tcPr>
-          <w:p/>
+            <w:tcW w:w="2394" w:type="dxa"/>
+          </w:tcPr>
+          <w:p>
+            <w:r>
+              <w:t>Serialization Module</w:t>
+            </w:r>
+          </w:p>
+        </w:tc>
+        <w:tc>
+          <w:tcPr>
+            <w:tcW w:w="2394" w:type="dxa"/>
+          </w:tcPr>
+          <w:p>
+            <w:r>
+              <w:t>TxRx Module</w:t>
+            </w:r>
+          </w:p>
+        </w:tc>
+        <w:tc>
+          <w:tcPr>
+            <w:tcW w:w="2394" w:type="dxa"/>
+          </w:tcPr>
+          <w:p>
+            <w:r>
+              <w:t>Serialized G-Code Stream</w:t>
+            </w:r>
+          </w:p>
+        </w:tc>
+        <w:tc>
+          <w:tcPr>
+            <w:tcW w:w="2394" w:type="dxa"/>
+          </w:tcPr>
+          <w:p>
+            <w:r>
+              <w:t>UTF-8 byte stream</w:t>
+            </w:r>
+            <w:r>
+              <w:t xml:space="preserve"> (G-Codes)</w:t>
+            </w:r>
+          </w:p>
         </w:tc>
       </w:tr>
       <w:tr>
         <w:tc>
           <w:tcPr>
-            <w:tcW w:w="3116" w:type="dxa"/>
-          </w:tcPr>
-          <w:p/>
-        </w:tc>
-        <w:tc>
-          <w:tcPr>
-            <w:tcW w:w="3117" w:type="dxa"/>
-          </w:tcPr>
-          <w:p/>
-        </w:tc>
-        <w:tc>
-          <w:tcPr>
-            <w:tcW w:w="3117" w:type="dxa"/>
-          </w:tcPr>
-          <w:p/>
+            <w:tcW w:w="2394" w:type="dxa"/>
+          </w:tcPr>
+          <w:p>
+            <w:r>
+              <w:t>Printer</w:t>
+            </w:r>
+          </w:p>
+        </w:tc>
+        <w:tc>
+          <w:tcPr>
+            <w:tcW w:w="2394" w:type="dxa"/>
+          </w:tcPr>
+          <w:p>
+            <w:r>
+              <w:t>TxRx Module</w:t>
+            </w:r>
+          </w:p>
+        </w:tc>
+        <w:tc>
+          <w:tcPr>
+            <w:tcW w:w="2394" w:type="dxa"/>
+          </w:tcPr>
+          <w:p>
+            <w:r>
+              <w:t>UTF-8 byte stream (Extruder temperature, Arm position, G-Codes executed)</w:t>
+            </w:r>
+          </w:p>
+        </w:tc>
+        <w:tc>
+          <w:tcPr>
+            <w:tcW w:w="2394" w:type="dxa"/>
+          </w:tcPr>
+          <w:p>
+            <w:r>
+              <w:t>N/A</w:t>
+            </w:r>
+          </w:p>
         </w:tc>
       </w:tr>
       <w:tr>
         <w:tc>
           <w:tcPr>
-            <w:tcW w:w="3116" w:type="dxa"/>
-          </w:tcPr>
-          <w:p/>
-        </w:tc>
-        <w:tc>
-          <w:tcPr>
-            <w:tcW w:w="3117" w:type="dxa"/>
-          </w:tcPr>
-          <w:p/>
-        </w:tc>
-        <w:tc>
-          <w:tcPr>
-            <w:tcW w:w="3117" w:type="dxa"/>
-          </w:tcPr>
-          <w:p/>
+            <w:tcW w:w="2394" w:type="dxa"/>
+          </w:tcPr>
+          <w:p>
+            <w:r>
+              <w:t>TxRx Module</w:t>
+            </w:r>
+          </w:p>
+        </w:tc>
+        <w:tc>
+          <w:tcPr>
+            <w:tcW w:w="2394" w:type="dxa"/>
+          </w:tcPr>
+          <w:p>
+            <w:r>
+              <w:t>Printer</w:t>
+            </w:r>
+          </w:p>
+        </w:tc>
+        <w:tc>
+          <w:tcPr>
+            <w:tcW w:w="2394" w:type="dxa"/>
+          </w:tcPr>
+          <w:p>
+            <w:r>
+              <w:t>UTF-8 byte stream (G-Codes)</w:t>
+            </w:r>
+          </w:p>
+        </w:tc>
+        <w:tc>
+          <w:tcPr>
+            <w:tcW w:w="2394" w:type="dxa"/>
+          </w:tcPr>
+          <w:p>
+            <w:r>
+              <w:t>UTF-8 byte stream (G-Codes)</w:t>
+            </w:r>
+          </w:p>
+        </w:tc>
+      </w:tr>
+      <w:tr>
+        <w:tc>
+          <w:tcPr>
+            <w:tcW w:w="2394" w:type="dxa"/>
+          </w:tcPr>
+          <w:p>
+            <w:r>
+              <w:t>TxRx Module</w:t>
+            </w:r>
+          </w:p>
+        </w:tc>
+        <w:tc>
+          <w:tcPr>
+            <w:tcW w:w="2394" w:type="dxa"/>
+          </w:tcPr>
+          <w:p>
+            <w:r>
+              <w:t>Deserialization Module</w:t>
+            </w:r>
+          </w:p>
+        </w:tc>
+        <w:tc>
+          <w:tcPr>
+            <w:tcW w:w="2394" w:type="dxa"/>
+          </w:tcPr>
+          <w:p>
+            <w:r>
+              <w:t>UTF-8 byte stream (Extruder temperature, Arm Position, G-Codes executed)</w:t>
+            </w:r>
+          </w:p>
+        </w:tc>
+        <w:tc>
+          <w:tcPr>
+            <w:tcW w:w="2394" w:type="dxa"/>
+          </w:tcPr>
+          <w:p>
+            <w:r>
+              <w:t>Printer Feedback Object (Extruder temperature, Arm Position, G-Codes executed)</w:t>
+            </w:r>
+          </w:p>
         </w:tc>
       </w:tr>
     </w:tbl>
+    <w:p/>
     <w:p>
       <w:pPr>
         <w:pStyle w:val="Heading4"/>
@@ -32129,6 +32453,7 @@
           </w:tcPr>
           <w:p>
             <w:r>
+              <w:lastRenderedPageBreak/>
               <w:t>Serialized G-Code Buffer</w:t>
             </w:r>
           </w:p>
@@ -32165,7 +32490,6 @@
         <w:jc w:val="left"/>
       </w:pPr>
       <w:r>
-        <w:lastRenderedPageBreak/>
         <w:t>Serialization Module</w:t>
       </w:r>
     </w:p>
@@ -32197,38 +32521,49 @@
         <w:tblLook w:val="04A0" w:firstRow="1" w:lastRow="0" w:firstColumn="1" w:lastColumn="0" w:noHBand="0" w:noVBand="1"/>
       </w:tblPr>
       <w:tblGrid>
-        <w:gridCol w:w="3116"/>
-        <w:gridCol w:w="3117"/>
-        <w:gridCol w:w="3117"/>
+        <w:gridCol w:w="2394"/>
+        <w:gridCol w:w="2394"/>
+        <w:gridCol w:w="2394"/>
+        <w:gridCol w:w="2394"/>
       </w:tblGrid>
       <w:tr>
         <w:tc>
           <w:tcPr>
-            <w:tcW w:w="3116" w:type="dxa"/>
-          </w:tcPr>
-          <w:p>
-            <w:r>
-              <w:t>Interface</w:t>
-            </w:r>
-          </w:p>
-        </w:tc>
-        <w:tc>
-          <w:tcPr>
-            <w:tcW w:w="3117" w:type="dxa"/>
-          </w:tcPr>
-          <w:p>
-            <w:r>
-              <w:t>Information Required</w:t>
-            </w:r>
-          </w:p>
-        </w:tc>
-        <w:tc>
-          <w:tcPr>
-            <w:tcW w:w="3117" w:type="dxa"/>
-          </w:tcPr>
-          <w:p>
-            <w:r>
-              <w:t>Information Returned</w:t>
+            <w:tcW w:w="2394" w:type="dxa"/>
+          </w:tcPr>
+          <w:p>
+            <w:r>
+              <w:t>Source</w:t>
+            </w:r>
+          </w:p>
+        </w:tc>
+        <w:tc>
+          <w:tcPr>
+            <w:tcW w:w="2394" w:type="dxa"/>
+          </w:tcPr>
+          <w:p>
+            <w:r>
+              <w:t xml:space="preserve">Sink </w:t>
+            </w:r>
+          </w:p>
+        </w:tc>
+        <w:tc>
+          <w:tcPr>
+            <w:tcW w:w="2394" w:type="dxa"/>
+          </w:tcPr>
+          <w:p>
+            <w:r>
+              <w:t>Input</w:t>
+            </w:r>
+          </w:p>
+        </w:tc>
+        <w:tc>
+          <w:tcPr>
+            <w:tcW w:w="2394" w:type="dxa"/>
+          </w:tcPr>
+          <w:p>
+            <w:r>
+              <w:t>Output</w:t>
             </w:r>
           </w:p>
         </w:tc>
@@ -32236,64 +32571,89 @@
       <w:tr>
         <w:tc>
           <w:tcPr>
-            <w:tcW w:w="3116" w:type="dxa"/>
-          </w:tcPr>
-          <w:p/>
-        </w:tc>
-        <w:tc>
-          <w:tcPr>
-            <w:tcW w:w="3117" w:type="dxa"/>
-          </w:tcPr>
-          <w:p/>
-        </w:tc>
-        <w:tc>
-          <w:tcPr>
-            <w:tcW w:w="3117" w:type="dxa"/>
-          </w:tcPr>
-          <w:p/>
+            <w:tcW w:w="2394" w:type="dxa"/>
+          </w:tcPr>
+          <w:p>
+            <w:r>
+              <w:t>Printer State Controller</w:t>
+            </w:r>
+          </w:p>
+        </w:tc>
+        <w:tc>
+          <w:tcPr>
+            <w:tcW w:w="2394" w:type="dxa"/>
+          </w:tcPr>
+          <w:p>
+            <w:r>
+              <w:t>Serialization Module</w:t>
+            </w:r>
+          </w:p>
+        </w:tc>
+        <w:tc>
+          <w:tcPr>
+            <w:tcW w:w="2394" w:type="dxa"/>
+          </w:tcPr>
+          <w:p>
+            <w:r>
+              <w:t>Modified G-Codes for print job</w:t>
+            </w:r>
+          </w:p>
+        </w:tc>
+        <w:tc>
+          <w:tcPr>
+            <w:tcW w:w="2394" w:type="dxa"/>
+          </w:tcPr>
+          <w:p>
+            <w:r>
+              <w:t>UTF-8 byte stream (G-Codes)</w:t>
+            </w:r>
+          </w:p>
         </w:tc>
       </w:tr>
       <w:tr>
         <w:tc>
           <w:tcPr>
-            <w:tcW w:w="3116" w:type="dxa"/>
-          </w:tcPr>
-          <w:p/>
-        </w:tc>
-        <w:tc>
-          <w:tcPr>
-            <w:tcW w:w="3117" w:type="dxa"/>
-          </w:tcPr>
-          <w:p/>
-        </w:tc>
-        <w:tc>
-          <w:tcPr>
-            <w:tcW w:w="3117" w:type="dxa"/>
-          </w:tcPr>
-          <w:p/>
-        </w:tc>
-      </w:tr>
-      <w:tr>
-        <w:tc>
-          <w:tcPr>
-            <w:tcW w:w="3116" w:type="dxa"/>
-          </w:tcPr>
-          <w:p/>
-        </w:tc>
-        <w:tc>
-          <w:tcPr>
-            <w:tcW w:w="3117" w:type="dxa"/>
-          </w:tcPr>
-          <w:p/>
-        </w:tc>
-        <w:tc>
-          <w:tcPr>
-            <w:tcW w:w="3117" w:type="dxa"/>
-          </w:tcPr>
-          <w:p/>
+            <w:tcW w:w="2394" w:type="dxa"/>
+          </w:tcPr>
+          <w:p>
+            <w:r>
+              <w:t>Serialization Module</w:t>
+            </w:r>
+          </w:p>
+        </w:tc>
+        <w:tc>
+          <w:tcPr>
+            <w:tcW w:w="2394" w:type="dxa"/>
+          </w:tcPr>
+          <w:p>
+            <w:r>
+              <w:t>TxRx Module</w:t>
+            </w:r>
+          </w:p>
+        </w:tc>
+        <w:tc>
+          <w:tcPr>
+            <w:tcW w:w="2394" w:type="dxa"/>
+          </w:tcPr>
+          <w:p>
+            <w:r>
+              <w:t>N/A</w:t>
+            </w:r>
+          </w:p>
+        </w:tc>
+        <w:tc>
+          <w:tcPr>
+            <w:tcW w:w="2394" w:type="dxa"/>
+          </w:tcPr>
+          <w:p>
+            <w:r>
+              <w:t>UTF-8 byte stream (G-Codes)</w:t>
+            </w:r>
+          </w:p>
         </w:tc>
       </w:tr>
     </w:tbl>
+    <w:p/>
     <w:p>
       <w:pPr>
         <w:pStyle w:val="Heading4"/>
@@ -32421,38 +32781,49 @@
         <w:tblLook w:val="04A0" w:firstRow="1" w:lastRow="0" w:firstColumn="1" w:lastColumn="0" w:noHBand="0" w:noVBand="1"/>
       </w:tblPr>
       <w:tblGrid>
-        <w:gridCol w:w="3116"/>
-        <w:gridCol w:w="3117"/>
-        <w:gridCol w:w="3117"/>
+        <w:gridCol w:w="2394"/>
+        <w:gridCol w:w="2394"/>
+        <w:gridCol w:w="2394"/>
+        <w:gridCol w:w="2394"/>
       </w:tblGrid>
       <w:tr>
         <w:tc>
           <w:tcPr>
-            <w:tcW w:w="3116" w:type="dxa"/>
-          </w:tcPr>
-          <w:p>
-            <w:r>
-              <w:t>Interface</w:t>
-            </w:r>
-          </w:p>
-        </w:tc>
-        <w:tc>
-          <w:tcPr>
-            <w:tcW w:w="3117" w:type="dxa"/>
-          </w:tcPr>
-          <w:p>
-            <w:r>
-              <w:t>Information Required</w:t>
-            </w:r>
-          </w:p>
-        </w:tc>
-        <w:tc>
-          <w:tcPr>
-            <w:tcW w:w="3117" w:type="dxa"/>
-          </w:tcPr>
-          <w:p>
-            <w:r>
-              <w:t>Information Returned</w:t>
+            <w:tcW w:w="2394" w:type="dxa"/>
+          </w:tcPr>
+          <w:p>
+            <w:r>
+              <w:t>Source</w:t>
+            </w:r>
+          </w:p>
+        </w:tc>
+        <w:tc>
+          <w:tcPr>
+            <w:tcW w:w="2394" w:type="dxa"/>
+          </w:tcPr>
+          <w:p>
+            <w:r>
+              <w:t>Sink</w:t>
+            </w:r>
+          </w:p>
+        </w:tc>
+        <w:tc>
+          <w:tcPr>
+            <w:tcW w:w="2394" w:type="dxa"/>
+          </w:tcPr>
+          <w:p>
+            <w:r>
+              <w:t>Input</w:t>
+            </w:r>
+          </w:p>
+        </w:tc>
+        <w:tc>
+          <w:tcPr>
+            <w:tcW w:w="2394" w:type="dxa"/>
+          </w:tcPr>
+          <w:p>
+            <w:r>
+              <w:t>Output</w:t>
             </w:r>
           </w:p>
         </w:tc>
@@ -32460,64 +32831,101 @@
       <w:tr>
         <w:tc>
           <w:tcPr>
-            <w:tcW w:w="3116" w:type="dxa"/>
-          </w:tcPr>
-          <w:p/>
-        </w:tc>
-        <w:tc>
-          <w:tcPr>
-            <w:tcW w:w="3117" w:type="dxa"/>
-          </w:tcPr>
-          <w:p/>
-        </w:tc>
-        <w:tc>
-          <w:tcPr>
-            <w:tcW w:w="3117" w:type="dxa"/>
-          </w:tcPr>
-          <w:p/>
+            <w:tcW w:w="2394" w:type="dxa"/>
+          </w:tcPr>
+          <w:p>
+            <w:r>
+              <w:t>TxRx Module</w:t>
+            </w:r>
+          </w:p>
+        </w:tc>
+        <w:tc>
+          <w:tcPr>
+            <w:tcW w:w="2394" w:type="dxa"/>
+          </w:tcPr>
+          <w:p>
+            <w:r>
+              <w:t>Deserialization Module</w:t>
+            </w:r>
+          </w:p>
+        </w:tc>
+        <w:tc>
+          <w:tcPr>
+            <w:tcW w:w="2394" w:type="dxa"/>
+          </w:tcPr>
+          <w:p>
+            <w:r>
+              <w:t xml:space="preserve">UTF-8 byte stream (Arm Position, Extruder Temperature, G-Codes </w:t>
+            </w:r>
+            <w:r>
+              <w:lastRenderedPageBreak/>
+              <w:t>executed)</w:t>
+            </w:r>
+          </w:p>
+        </w:tc>
+        <w:tc>
+          <w:tcPr>
+            <w:tcW w:w="2394" w:type="dxa"/>
+          </w:tcPr>
+          <w:p>
+            <w:r>
+              <w:lastRenderedPageBreak/>
+              <w:t xml:space="preserve">Printer Feedback Object (Arm Position, Extruder Temperature, G-Codes </w:t>
+            </w:r>
+            <w:r>
+              <w:lastRenderedPageBreak/>
+              <w:t>Executed)</w:t>
+            </w:r>
+          </w:p>
         </w:tc>
       </w:tr>
       <w:tr>
         <w:tc>
           <w:tcPr>
-            <w:tcW w:w="3116" w:type="dxa"/>
-          </w:tcPr>
-          <w:p/>
-        </w:tc>
-        <w:tc>
-          <w:tcPr>
-            <w:tcW w:w="3117" w:type="dxa"/>
-          </w:tcPr>
-          <w:p/>
-        </w:tc>
-        <w:tc>
-          <w:tcPr>
-            <w:tcW w:w="3117" w:type="dxa"/>
-          </w:tcPr>
-          <w:p/>
-        </w:tc>
-      </w:tr>
-      <w:tr>
-        <w:tc>
-          <w:tcPr>
-            <w:tcW w:w="3116" w:type="dxa"/>
-          </w:tcPr>
-          <w:p/>
-        </w:tc>
-        <w:tc>
-          <w:tcPr>
-            <w:tcW w:w="3117" w:type="dxa"/>
-          </w:tcPr>
-          <w:p/>
-        </w:tc>
-        <w:tc>
-          <w:tcPr>
-            <w:tcW w:w="3117" w:type="dxa"/>
-          </w:tcPr>
-          <w:p/>
+            <w:tcW w:w="2394" w:type="dxa"/>
+          </w:tcPr>
+          <w:p>
+            <w:r>
+              <w:lastRenderedPageBreak/>
+              <w:t>Deserialization Module</w:t>
+            </w:r>
+          </w:p>
+        </w:tc>
+        <w:tc>
+          <w:tcPr>
+            <w:tcW w:w="2394" w:type="dxa"/>
+          </w:tcPr>
+          <w:p>
+            <w:r>
+              <w:t>Dispatch Module</w:t>
+            </w:r>
+          </w:p>
+        </w:tc>
+        <w:tc>
+          <w:tcPr>
+            <w:tcW w:w="2394" w:type="dxa"/>
+          </w:tcPr>
+          <w:p>
+            <w:r>
+              <w:t>N/A</w:t>
+            </w:r>
+          </w:p>
+        </w:tc>
+        <w:tc>
+          <w:tcPr>
+            <w:tcW w:w="2394" w:type="dxa"/>
+          </w:tcPr>
+          <w:p>
+            <w:r>
+              <w:t>Printer Feedback Object (Arm Position, Extruder Temperature, G-Codes Executed)</w:t>
+            </w:r>
+            <w:bookmarkStart w:id="92" w:name="_GoBack"/>
+            <w:bookmarkEnd w:id="92"/>
+          </w:p>
         </w:tc>
       </w:tr>
     </w:tbl>
+    <w:p/>
     <w:p>
       <w:pPr>
         <w:pStyle w:val="Heading4"/>
@@ -32600,7 +33008,6 @@
         <w:pStyle w:val="Heading4"/>
       </w:pPr>
       <w:r>
-        <w:lastRenderedPageBreak/>
         <w:t>Process</w:t>
       </w:r>
     </w:p>
@@ -32636,12 +33043,12 @@
       <w:pPr>
         <w:pStyle w:val="Heading1"/>
       </w:pPr>
-      <w:bookmarkStart w:id="92" w:name="_Toc379985918"/>
+      <w:bookmarkStart w:id="93" w:name="_Toc379985918"/>
       <w:r>
         <w:lastRenderedPageBreak/>
         <w:t>Quality Assurance</w:t>
       </w:r>
-      <w:bookmarkEnd w:id="92"/>
+      <w:bookmarkEnd w:id="93"/>
     </w:p>
     <w:p>
       <w:r>
@@ -32652,11 +33059,11 @@
       <w:pPr>
         <w:pStyle w:val="Heading2"/>
       </w:pPr>
-      <w:bookmarkStart w:id="93" w:name="_Toc379985919"/>
+      <w:bookmarkStart w:id="94" w:name="_Toc379985919"/>
       <w:r>
         <w:t>Unit Testing</w:t>
       </w:r>
-      <w:bookmarkEnd w:id="93"/>
+      <w:bookmarkEnd w:id="94"/>
     </w:p>
     <w:p>
       <w:pPr>
@@ -32976,16 +33383,7 @@
           </w:tcPr>
           <w:p>
             <w:r>
-              <w:t xml:space="preserve">Given a Print Job Configuration Object with all required data elements (as described in Section </w:t>
-            </w:r>
-            <w:r>
-              <w:t>7</w:t>
-            </w:r>
-            <w:r>
-              <w:t>.1.1.4)</w:t>
-            </w:r>
-            <w:r>
-              <w:t xml:space="preserve"> the Parser Module will modify or delete any unacceptable G-Codes found any G-Code files.</w:t>
+              <w:t>Given a Print Job Configuration Object with all required data elements (as described in Section 7.1.1.4) the Parser Module will modify or delete any unacceptable G-Codes found any G-Code files.</w:t>
             </w:r>
           </w:p>
         </w:tc>
@@ -33014,16 +33412,7 @@
           </w:tcPr>
           <w:p>
             <w:r>
-              <w:t>Given a Print Job Configuration Object with all required data elements (as described in Section 7.1.</w:t>
-            </w:r>
-            <w:r>
-              <w:t>2</w:t>
-            </w:r>
-            <w:r>
-              <w:t>.4)</w:t>
-            </w:r>
-            <w:r>
-              <w:t xml:space="preserve"> the Unification Module will concatenate all Subsection G-Code files into a single Finalized G-Code file and place a reference to the finalized G-Code file into the Print Job Configuration Object.</w:t>
+              <w:t>Given a Print Job Configuration Object with all required data elements (as described in Section 7.1.2.4) the Unification Module will concatenate all Subsection G-Code files into a single Finalized G-Code file and place a reference to the finalized G-Code file into the Print Job Configuration Object.</w:t>
             </w:r>
           </w:p>
         </w:tc>
@@ -33059,11 +33448,11 @@
       <w:pPr>
         <w:pStyle w:val="Heading2"/>
       </w:pPr>
-      <w:bookmarkStart w:id="94" w:name="_Toc379985921"/>
+      <w:bookmarkStart w:id="95" w:name="_Toc379985921"/>
       <w:r>
         <w:t>Component Testing</w:t>
       </w:r>
-      <w:bookmarkEnd w:id="94"/>
+      <w:bookmarkEnd w:id="95"/>
     </w:p>
     <w:p>
       <w:r>
@@ -33119,13 +33508,7 @@
     </w:p>
     <w:p>
       <w:r>
-        <w:t xml:space="preserve">The </w:t>
-      </w:r>
-      <w:r>
-        <w:t>P</w:t>
-      </w:r>
-      <w:r>
-        <w:t xml:space="preserve">rocessing Layer will be tested to ensure that it </w:t>
+        <w:t xml:space="preserve">The Processing Layer will be tested to ensure that it </w:t>
       </w:r>
       <w:r>
         <w:t>performs correctly as a component</w:t>
@@ -33146,12 +33529,7 @@
         <w:t xml:space="preserve">will be passed in for processing.  After the data is processed, the Print Job Configuration object </w:t>
       </w:r>
       <w:r>
-        <w:t>will be examined to ensure that G-Codes were created for each subsection.  These G-Codes will then be examined in Repetier Host using the G-Code visualizer function to ensure that correct paths we</w:t>
-      </w:r>
-      <w:bookmarkStart w:id="95" w:name="_GoBack"/>
-      <w:bookmarkEnd w:id="95"/>
-      <w:r>
-        <w:t>re created.</w:t>
+        <w:t>will be examined to ensure that G-Codes were created for each subsection.  These G-Codes will then be examined in Repetier Host using the G-Code visualizer function to ensure that correct paths were created.</w:t>
       </w:r>
     </w:p>
     <w:p>
@@ -33164,10 +33542,7 @@
     </w:p>
     <w:p>
       <w:r>
-        <w:t>The Processing Layer will be tested to ensure that it performs correctly as a component</w:t>
-      </w:r>
-      <w:r>
-        <w:t>.</w:t>
+        <w:t>The Processing Layer will be tested to ensure that it performs correctly as a component.</w:t>
       </w:r>
       <w:r>
         <w:t xml:space="preserve">  To test this layer, a Print Job Configuration object containing all the necessary data for </w:t>
@@ -33185,16 +33560,7 @@
         <w:t xml:space="preserve">processing.  </w:t>
       </w:r>
       <w:r>
-        <w:t xml:space="preserve">After </w:t>
-      </w:r>
-      <w:r>
-        <w:t xml:space="preserve">post </w:t>
-      </w:r>
-      <w:r>
-        <w:t xml:space="preserve">processing takes place, the Print Job Configuration object will be examined to ensure </w:t>
-      </w:r>
-      <w:r>
-        <w:t>G-Codes have been correctly parsed, modified, and combined into a final G-Code file.  These G-Codes will then be examined using Repetier Host and printed using Repetier Host as the communication link to the 3-D printer.</w:t>
+        <w:t>After post processing takes place, the Print Job Configuration object will be examined to ensure G-Codes have been correctly parsed, modified, and combined into a final G-Code file.  These G-Codes will then be examined using Repetier Host and printed using Repetier Host as the communication link to the 3-D printer.</w:t>
       </w:r>
     </w:p>
     <w:p>

</xml_diff>

<commit_message>
GUI and Controller interfaces and Pseudo Code
</commit_message>
<xml_diff>
--- a/Detailed Design/Ink3D DDS 1.0.docx
+++ b/Detailed Design/Ink3D DDS 1.0.docx
@@ -11439,7 +11439,7 @@
           <v:shape id="_x0000_i1025" type="#_x0000_t75" style="width:411pt;height:527.25pt" o:ole="">
             <v:imagedata r:id="rId8" o:title=""/>
           </v:shape>
-          <o:OLEObject Type="Embed" ProgID="Visio.Drawing.15" ShapeID="_x0000_i1025" DrawAspect="Content" ObjectID="_1454021524" r:id="rId9"/>
+          <o:OLEObject Type="Embed" ProgID="Visio.Drawing.15" ShapeID="_x0000_i1025" DrawAspect="Content" ObjectID="_1454024398" r:id="rId9"/>
         </w:object>
       </w:r>
     </w:p>
@@ -11495,7 +11495,7 @@
           <v:shape id="_x0000_i1026" type="#_x0000_t75" style="width:441.75pt;height:558pt" o:ole="">
             <v:imagedata r:id="rId10" o:title=""/>
           </v:shape>
-          <o:OLEObject Type="Embed" ProgID="Visio.Drawing.15" ShapeID="_x0000_i1026" DrawAspect="Content" ObjectID="_1454021525" r:id="rId11"/>
+          <o:OLEObject Type="Embed" ProgID="Visio.Drawing.15" ShapeID="_x0000_i1026" DrawAspect="Content" ObjectID="_1454024399" r:id="rId11"/>
         </w:object>
       </w:r>
     </w:p>
@@ -11521,7 +11521,7 @@
           <v:shape id="_x0000_i1027" type="#_x0000_t75" style="width:467.25pt;height:600.75pt" o:ole="">
             <v:imagedata r:id="rId12" o:title=""/>
           </v:shape>
-          <o:OLEObject Type="Embed" ProgID="Visio.Drawing.15" ShapeID="_x0000_i1027" DrawAspect="Content" ObjectID="_1454021526" r:id="rId13"/>
+          <o:OLEObject Type="Embed" ProgID="Visio.Drawing.15" ShapeID="_x0000_i1027" DrawAspect="Content" ObjectID="_1454024400" r:id="rId13"/>
         </w:object>
       </w:r>
     </w:p>
@@ -27819,7 +27819,7 @@
     </w:p>
     <w:p>
       <w:r>
-        <w:t>Import GUI Module is a menu that allows the user to import or remove STL files into or from the system.</w:t>
+        <w:t>Import GUI Module is in charge of generating the “Import” menu display that the user interacts with. The menu will provide options on screen such as import, save, and delete.</w:t>
       </w:r>
     </w:p>
     <w:p>
@@ -27918,7 +27918,7 @@
               <w:jc w:val="left"/>
             </w:pPr>
             <w:r>
-              <w:t>User input</w:t>
+              <w:t>importTab</w:t>
             </w:r>
           </w:p>
         </w:tc>
@@ -27937,7 +27937,7 @@
               <w:jc w:val="left"/>
             </w:pPr>
             <w:r>
-              <w:t>STL file</w:t>
+              <w:t>none</w:t>
             </w:r>
           </w:p>
         </w:tc>
@@ -27956,132 +27956,8 @@
               <w:jc w:val="left"/>
             </w:pPr>
             <w:r>
-              <w:t>STL file</w:t>
-            </w:r>
-          </w:p>
-        </w:tc>
-      </w:tr>
-      <w:tr>
-        <w:trPr>
-          <w:trHeight w:val="355"/>
-        </w:trPr>
-        <w:tc>
-          <w:tcPr>
-            <w:tcW w:w="3116" w:type="dxa"/>
-            <w:tcBorders>
-              <w:top w:val="single" w:sz="8" w:space="0" w:color="auto"/>
-              <w:left w:val="single" w:sz="8" w:space="0" w:color="auto"/>
-              <w:bottom w:val="single" w:sz="8" w:space="0" w:color="auto"/>
-              <w:right w:val="nil"/>
-            </w:tcBorders>
-          </w:tcPr>
-          <w:p>
-            <w:pPr>
-              <w:autoSpaceDE w:val="0"/>
-              <w:autoSpaceDN w:val="0"/>
-              <w:spacing w:after="0" w:line="240" w:lineRule="auto"/>
-              <w:jc w:val="left"/>
-            </w:pPr>
-          </w:p>
-        </w:tc>
-        <w:tc>
-          <w:tcPr>
-            <w:tcW w:w="3118" w:type="dxa"/>
-            <w:tcBorders>
-              <w:top w:val="single" w:sz="8" w:space="0" w:color="auto"/>
-              <w:left w:val="single" w:sz="8" w:space="0" w:color="auto"/>
-              <w:bottom w:val="single" w:sz="8" w:space="0" w:color="auto"/>
-              <w:right w:val="nil"/>
-            </w:tcBorders>
-          </w:tcPr>
-          <w:p>
-            <w:pPr>
-              <w:autoSpaceDE w:val="0"/>
-              <w:autoSpaceDN w:val="0"/>
-              <w:spacing w:after="0" w:line="240" w:lineRule="auto"/>
-              <w:jc w:val="left"/>
-            </w:pPr>
-          </w:p>
-        </w:tc>
-        <w:tc>
-          <w:tcPr>
-            <w:tcW w:w="3118" w:type="dxa"/>
-            <w:tcBorders>
-              <w:top w:val="single" w:sz="8" w:space="0" w:color="auto"/>
-              <w:left w:val="single" w:sz="8" w:space="0" w:color="auto"/>
-              <w:bottom w:val="single" w:sz="8" w:space="0" w:color="auto"/>
-              <w:right w:val="single" w:sz="8" w:space="0" w:color="auto"/>
-            </w:tcBorders>
-          </w:tcPr>
-          <w:p>
-            <w:pPr>
-              <w:autoSpaceDE w:val="0"/>
-              <w:autoSpaceDN w:val="0"/>
-              <w:spacing w:after="0" w:line="240" w:lineRule="auto"/>
-              <w:jc w:val="left"/>
-            </w:pPr>
-          </w:p>
-        </w:tc>
-      </w:tr>
-      <w:tr>
-        <w:trPr>
-          <w:trHeight w:val="355"/>
-        </w:trPr>
-        <w:tc>
-          <w:tcPr>
-            <w:tcW w:w="3116" w:type="dxa"/>
-            <w:tcBorders>
-              <w:top w:val="single" w:sz="8" w:space="0" w:color="auto"/>
-              <w:left w:val="single" w:sz="8" w:space="0" w:color="auto"/>
-              <w:bottom w:val="single" w:sz="8" w:space="0" w:color="auto"/>
-              <w:right w:val="nil"/>
-            </w:tcBorders>
-          </w:tcPr>
-          <w:p>
-            <w:pPr>
-              <w:autoSpaceDE w:val="0"/>
-              <w:autoSpaceDN w:val="0"/>
-              <w:spacing w:after="0" w:line="240" w:lineRule="auto"/>
-              <w:jc w:val="left"/>
-            </w:pPr>
-          </w:p>
-        </w:tc>
-        <w:tc>
-          <w:tcPr>
-            <w:tcW w:w="3118" w:type="dxa"/>
-            <w:tcBorders>
-              <w:top w:val="single" w:sz="8" w:space="0" w:color="auto"/>
-              <w:left w:val="single" w:sz="8" w:space="0" w:color="auto"/>
-              <w:bottom w:val="single" w:sz="8" w:space="0" w:color="auto"/>
-              <w:right w:val="nil"/>
-            </w:tcBorders>
-          </w:tcPr>
-          <w:p>
-            <w:pPr>
-              <w:autoSpaceDE w:val="0"/>
-              <w:autoSpaceDN w:val="0"/>
-              <w:spacing w:after="0" w:line="240" w:lineRule="auto"/>
-              <w:jc w:val="left"/>
-            </w:pPr>
-          </w:p>
-        </w:tc>
-        <w:tc>
-          <w:tcPr>
-            <w:tcW w:w="3118" w:type="dxa"/>
-            <w:tcBorders>
-              <w:top w:val="single" w:sz="8" w:space="0" w:color="auto"/>
-              <w:left w:val="single" w:sz="8" w:space="0" w:color="auto"/>
-              <w:bottom w:val="single" w:sz="8" w:space="0" w:color="auto"/>
-              <w:right w:val="single" w:sz="8" w:space="0" w:color="auto"/>
-            </w:tcBorders>
-          </w:tcPr>
-          <w:p>
-            <w:pPr>
-              <w:autoSpaceDE w:val="0"/>
-              <w:autoSpaceDN w:val="0"/>
-              <w:spacing w:after="0" w:line="240" w:lineRule="auto"/>
-              <w:jc w:val="left"/>
-            </w:pPr>
+              <w:t>none</w:t>
+            </w:r>
           </w:p>
         </w:tc>
       </w:tr>
@@ -28182,7 +28058,7 @@
               <w:jc w:val="left"/>
             </w:pPr>
             <w:r>
-              <w:t>STL File</w:t>
+              <w:t>None</w:t>
             </w:r>
           </w:p>
         </w:tc>
@@ -28204,51 +28080,8 @@
               <w:jc w:val="left"/>
             </w:pPr>
             <w:r>
-              <w:t>Storage Device (handled by OS)</w:t>
-            </w:r>
-          </w:p>
-        </w:tc>
-      </w:tr>
-      <w:tr>
-        <w:trPr>
-          <w:trHeight w:val="355"/>
-        </w:trPr>
-        <w:tc>
-          <w:tcPr>
-            <w:tcW w:w="4676" w:type="dxa"/>
-            <w:tcBorders>
-              <w:top w:val="single" w:sz="8" w:space="0" w:color="auto"/>
-              <w:left w:val="single" w:sz="8" w:space="0" w:color="auto"/>
-              <w:bottom w:val="single" w:sz="8" w:space="0" w:color="auto"/>
-              <w:right w:val="nil"/>
-            </w:tcBorders>
-          </w:tcPr>
-          <w:p>
-            <w:pPr>
-              <w:autoSpaceDE w:val="0"/>
-              <w:autoSpaceDN w:val="0"/>
-              <w:spacing w:after="0" w:line="240" w:lineRule="auto"/>
-              <w:jc w:val="left"/>
-            </w:pPr>
-          </w:p>
-        </w:tc>
-        <w:tc>
-          <w:tcPr>
-            <w:tcW w:w="4676" w:type="dxa"/>
-            <w:tcBorders>
-              <w:top w:val="single" w:sz="8" w:space="0" w:color="auto"/>
-              <w:left w:val="single" w:sz="8" w:space="0" w:color="auto"/>
-              <w:bottom w:val="single" w:sz="8" w:space="0" w:color="auto"/>
-              <w:right w:val="single" w:sz="8" w:space="0" w:color="auto"/>
-            </w:tcBorders>
-          </w:tcPr>
-          <w:p>
-            <w:pPr>
-              <w:autoSpaceDE w:val="0"/>
-              <w:autoSpaceDN w:val="0"/>
-              <w:spacing w:after="0" w:line="240" w:lineRule="auto"/>
-              <w:jc w:val="left"/>
-            </w:pPr>
+              <w:t>none</w:t>
+            </w:r>
           </w:p>
         </w:tc>
       </w:tr>
@@ -28355,7 +28188,6 @@
           <w:sz w:val="18"/>
           <w:szCs w:val="18"/>
         </w:rPr>
-        <w:lastRenderedPageBreak/>
         <w:t>Add button to importTab.pane named "Import" with function importController.add();</w:t>
       </w:r>
     </w:p>
@@ -28392,6 +28224,7 @@
           <w:sz w:val="18"/>
           <w:szCs w:val="18"/>
         </w:rPr>
+        <w:lastRenderedPageBreak/>
         <w:t>Add button to importTab.pane named "Save" with function importController.save(model);</w:t>
       </w:r>
     </w:p>
@@ -28552,7 +28385,7 @@
               <w:jc w:val="left"/>
             </w:pPr>
             <w:r>
-              <w:t>User input</w:t>
+              <w:t>materialTab</w:t>
             </w:r>
           </w:p>
         </w:tc>
@@ -28571,7 +28404,7 @@
               <w:jc w:val="left"/>
             </w:pPr>
             <w:r>
-              <w:t>User input strings</w:t>
+              <w:t>None</w:t>
             </w:r>
           </w:p>
         </w:tc>
@@ -28590,132 +28423,8 @@
               <w:jc w:val="left"/>
             </w:pPr>
             <w:r>
-              <w:t>Array of strings</w:t>
-            </w:r>
-          </w:p>
-        </w:tc>
-      </w:tr>
-      <w:tr>
-        <w:trPr>
-          <w:trHeight w:val="355"/>
-        </w:trPr>
-        <w:tc>
-          <w:tcPr>
-            <w:tcW w:w="3116" w:type="dxa"/>
-            <w:tcBorders>
-              <w:top w:val="single" w:sz="8" w:space="0" w:color="auto"/>
-              <w:left w:val="single" w:sz="8" w:space="0" w:color="auto"/>
-              <w:bottom w:val="single" w:sz="8" w:space="0" w:color="auto"/>
-              <w:right w:val="nil"/>
-            </w:tcBorders>
-          </w:tcPr>
-          <w:p>
-            <w:pPr>
-              <w:autoSpaceDE w:val="0"/>
-              <w:autoSpaceDN w:val="0"/>
-              <w:spacing w:after="0" w:line="240" w:lineRule="auto"/>
-              <w:jc w:val="left"/>
-            </w:pPr>
-          </w:p>
-        </w:tc>
-        <w:tc>
-          <w:tcPr>
-            <w:tcW w:w="3118" w:type="dxa"/>
-            <w:tcBorders>
-              <w:top w:val="single" w:sz="8" w:space="0" w:color="auto"/>
-              <w:left w:val="single" w:sz="8" w:space="0" w:color="auto"/>
-              <w:bottom w:val="single" w:sz="8" w:space="0" w:color="auto"/>
-              <w:right w:val="nil"/>
-            </w:tcBorders>
-          </w:tcPr>
-          <w:p>
-            <w:pPr>
-              <w:autoSpaceDE w:val="0"/>
-              <w:autoSpaceDN w:val="0"/>
-              <w:spacing w:after="0" w:line="240" w:lineRule="auto"/>
-              <w:jc w:val="left"/>
-            </w:pPr>
-          </w:p>
-        </w:tc>
-        <w:tc>
-          <w:tcPr>
-            <w:tcW w:w="3118" w:type="dxa"/>
-            <w:tcBorders>
-              <w:top w:val="single" w:sz="8" w:space="0" w:color="auto"/>
-              <w:left w:val="single" w:sz="8" w:space="0" w:color="auto"/>
-              <w:bottom w:val="single" w:sz="8" w:space="0" w:color="auto"/>
-              <w:right w:val="single" w:sz="8" w:space="0" w:color="auto"/>
-            </w:tcBorders>
-          </w:tcPr>
-          <w:p>
-            <w:pPr>
-              <w:autoSpaceDE w:val="0"/>
-              <w:autoSpaceDN w:val="0"/>
-              <w:spacing w:after="0" w:line="240" w:lineRule="auto"/>
-              <w:jc w:val="left"/>
-            </w:pPr>
-          </w:p>
-        </w:tc>
-      </w:tr>
-      <w:tr>
-        <w:trPr>
-          <w:trHeight w:val="355"/>
-        </w:trPr>
-        <w:tc>
-          <w:tcPr>
-            <w:tcW w:w="3116" w:type="dxa"/>
-            <w:tcBorders>
-              <w:top w:val="single" w:sz="8" w:space="0" w:color="auto"/>
-              <w:left w:val="single" w:sz="8" w:space="0" w:color="auto"/>
-              <w:bottom w:val="single" w:sz="8" w:space="0" w:color="auto"/>
-              <w:right w:val="nil"/>
-            </w:tcBorders>
-          </w:tcPr>
-          <w:p>
-            <w:pPr>
-              <w:autoSpaceDE w:val="0"/>
-              <w:autoSpaceDN w:val="0"/>
-              <w:spacing w:after="0" w:line="240" w:lineRule="auto"/>
-              <w:jc w:val="left"/>
-            </w:pPr>
-          </w:p>
-        </w:tc>
-        <w:tc>
-          <w:tcPr>
-            <w:tcW w:w="3118" w:type="dxa"/>
-            <w:tcBorders>
-              <w:top w:val="single" w:sz="8" w:space="0" w:color="auto"/>
-              <w:left w:val="single" w:sz="8" w:space="0" w:color="auto"/>
-              <w:bottom w:val="single" w:sz="8" w:space="0" w:color="auto"/>
-              <w:right w:val="nil"/>
-            </w:tcBorders>
-          </w:tcPr>
-          <w:p>
-            <w:pPr>
-              <w:autoSpaceDE w:val="0"/>
-              <w:autoSpaceDN w:val="0"/>
-              <w:spacing w:after="0" w:line="240" w:lineRule="auto"/>
-              <w:jc w:val="left"/>
-            </w:pPr>
-          </w:p>
-        </w:tc>
-        <w:tc>
-          <w:tcPr>
-            <w:tcW w:w="3118" w:type="dxa"/>
-            <w:tcBorders>
-              <w:top w:val="single" w:sz="8" w:space="0" w:color="auto"/>
-              <w:left w:val="single" w:sz="8" w:space="0" w:color="auto"/>
-              <w:bottom w:val="single" w:sz="8" w:space="0" w:color="auto"/>
-              <w:right w:val="single" w:sz="8" w:space="0" w:color="auto"/>
-            </w:tcBorders>
-          </w:tcPr>
-          <w:p>
-            <w:pPr>
-              <w:autoSpaceDE w:val="0"/>
-              <w:autoSpaceDN w:val="0"/>
-              <w:spacing w:after="0" w:line="240" w:lineRule="auto"/>
-              <w:jc w:val="left"/>
-            </w:pPr>
+              <w:t>none</w:t>
+            </w:r>
           </w:p>
         </w:tc>
       </w:tr>
@@ -28815,6 +28524,9 @@
               <w:spacing w:after="0" w:line="240" w:lineRule="auto"/>
               <w:jc w:val="left"/>
             </w:pPr>
+            <w:r>
+              <w:t>None</w:t>
+            </w:r>
           </w:p>
         </w:tc>
         <w:tc>
@@ -28834,49 +28546,9 @@
               <w:spacing w:after="0" w:line="240" w:lineRule="auto"/>
               <w:jc w:val="left"/>
             </w:pPr>
-          </w:p>
-        </w:tc>
-      </w:tr>
-      <w:tr>
-        <w:trPr>
-          <w:trHeight w:val="355"/>
-        </w:trPr>
-        <w:tc>
-          <w:tcPr>
-            <w:tcW w:w="4676" w:type="dxa"/>
-            <w:tcBorders>
-              <w:top w:val="single" w:sz="8" w:space="0" w:color="auto"/>
-              <w:left w:val="single" w:sz="8" w:space="0" w:color="auto"/>
-              <w:bottom w:val="single" w:sz="8" w:space="0" w:color="auto"/>
-              <w:right w:val="nil"/>
-            </w:tcBorders>
-          </w:tcPr>
-          <w:p>
-            <w:pPr>
-              <w:autoSpaceDE w:val="0"/>
-              <w:autoSpaceDN w:val="0"/>
-              <w:spacing w:after="0" w:line="240" w:lineRule="auto"/>
-              <w:jc w:val="left"/>
-            </w:pPr>
-          </w:p>
-        </w:tc>
-        <w:tc>
-          <w:tcPr>
-            <w:tcW w:w="4676" w:type="dxa"/>
-            <w:tcBorders>
-              <w:top w:val="single" w:sz="8" w:space="0" w:color="auto"/>
-              <w:left w:val="single" w:sz="8" w:space="0" w:color="auto"/>
-              <w:bottom w:val="single" w:sz="8" w:space="0" w:color="auto"/>
-              <w:right w:val="single" w:sz="8" w:space="0" w:color="auto"/>
-            </w:tcBorders>
-          </w:tcPr>
-          <w:p>
-            <w:pPr>
-              <w:autoSpaceDE w:val="0"/>
-              <w:autoSpaceDN w:val="0"/>
-              <w:spacing w:after="0" w:line="240" w:lineRule="auto"/>
-              <w:jc w:val="left"/>
-            </w:pPr>
+            <w:r>
+              <w:t>none</w:t>
+            </w:r>
           </w:p>
         </w:tc>
       </w:tr>
@@ -29072,7 +28744,6 @@
           <w:sz w:val="18"/>
           <w:szCs w:val="18"/>
         </w:rPr>
-        <w:lastRenderedPageBreak/>
         <w:t>Add button to materialTab.pane named "Delete" with function materialController.delete(material);</w:t>
       </w:r>
     </w:p>
@@ -29127,6 +28798,7 @@
           <w:sz w:val="18"/>
           <w:szCs w:val="18"/>
         </w:rPr>
+        <w:lastRenderedPageBreak/>
         <w:t>//displays the information on screen into the data input boxes from the string array "material"</w:t>
       </w:r>
     </w:p>
@@ -29155,7 +28827,7 @@
       </w:pPr>
       <w:bookmarkStart w:id="82" w:name="_Toc380268373"/>
       <w:r>
-        <w:t>Printer Hardware Configuration GUI Module</w:t>
+        <w:t>Printer Configuration GUI Module</w:t>
       </w:r>
       <w:bookmarkEnd w:id="82"/>
     </w:p>
@@ -29169,7 +28841,7 @@
     </w:p>
     <w:p>
       <w:r>
-        <w:t>Printer Hardware Configuration GUI Module is a menu that lets the user enter information that will let the system understand the dimensions and capabilities of the 3D printer. The menu also permits the user to save configuration sets to be used again later.</w:t>
+        <w:t>Printer Configuration GUI Module is a menu that lets the user enter information that will let the system understand the dimensions and capabilities of the 3D printer. The menu also permits the user to save configuration sets to be used again later.</w:t>
       </w:r>
     </w:p>
     <w:p>
@@ -29268,7 +28940,7 @@
               <w:jc w:val="left"/>
             </w:pPr>
             <w:r>
-              <w:t>User input</w:t>
+              <w:t>printerConfigTab</w:t>
             </w:r>
           </w:p>
         </w:tc>
@@ -29287,7 +28959,7 @@
               <w:jc w:val="left"/>
             </w:pPr>
             <w:r>
-              <w:t>User input strings</w:t>
+              <w:t>None</w:t>
             </w:r>
           </w:p>
         </w:tc>
@@ -29306,132 +28978,8 @@
               <w:jc w:val="left"/>
             </w:pPr>
             <w:r>
-              <w:t>Array of strings</w:t>
-            </w:r>
-          </w:p>
-        </w:tc>
-      </w:tr>
-      <w:tr>
-        <w:trPr>
-          <w:trHeight w:val="355"/>
-        </w:trPr>
-        <w:tc>
-          <w:tcPr>
-            <w:tcW w:w="3116" w:type="dxa"/>
-            <w:tcBorders>
-              <w:top w:val="single" w:sz="8" w:space="0" w:color="auto"/>
-              <w:left w:val="single" w:sz="8" w:space="0" w:color="auto"/>
-              <w:bottom w:val="single" w:sz="8" w:space="0" w:color="auto"/>
-              <w:right w:val="nil"/>
-            </w:tcBorders>
-          </w:tcPr>
-          <w:p>
-            <w:pPr>
-              <w:autoSpaceDE w:val="0"/>
-              <w:autoSpaceDN w:val="0"/>
-              <w:spacing w:after="0" w:line="240" w:lineRule="auto"/>
-              <w:jc w:val="left"/>
-            </w:pPr>
-          </w:p>
-        </w:tc>
-        <w:tc>
-          <w:tcPr>
-            <w:tcW w:w="3118" w:type="dxa"/>
-            <w:tcBorders>
-              <w:top w:val="single" w:sz="8" w:space="0" w:color="auto"/>
-              <w:left w:val="single" w:sz="8" w:space="0" w:color="auto"/>
-              <w:bottom w:val="single" w:sz="8" w:space="0" w:color="auto"/>
-              <w:right w:val="nil"/>
-            </w:tcBorders>
-          </w:tcPr>
-          <w:p>
-            <w:pPr>
-              <w:autoSpaceDE w:val="0"/>
-              <w:autoSpaceDN w:val="0"/>
-              <w:spacing w:after="0" w:line="240" w:lineRule="auto"/>
-              <w:jc w:val="left"/>
-            </w:pPr>
-          </w:p>
-        </w:tc>
-        <w:tc>
-          <w:tcPr>
-            <w:tcW w:w="3118" w:type="dxa"/>
-            <w:tcBorders>
-              <w:top w:val="single" w:sz="8" w:space="0" w:color="auto"/>
-              <w:left w:val="single" w:sz="8" w:space="0" w:color="auto"/>
-              <w:bottom w:val="single" w:sz="8" w:space="0" w:color="auto"/>
-              <w:right w:val="single" w:sz="8" w:space="0" w:color="auto"/>
-            </w:tcBorders>
-          </w:tcPr>
-          <w:p>
-            <w:pPr>
-              <w:autoSpaceDE w:val="0"/>
-              <w:autoSpaceDN w:val="0"/>
-              <w:spacing w:after="0" w:line="240" w:lineRule="auto"/>
-              <w:jc w:val="left"/>
-            </w:pPr>
-          </w:p>
-        </w:tc>
-      </w:tr>
-      <w:tr>
-        <w:trPr>
-          <w:trHeight w:val="355"/>
-        </w:trPr>
-        <w:tc>
-          <w:tcPr>
-            <w:tcW w:w="3116" w:type="dxa"/>
-            <w:tcBorders>
-              <w:top w:val="single" w:sz="8" w:space="0" w:color="auto"/>
-              <w:left w:val="single" w:sz="8" w:space="0" w:color="auto"/>
-              <w:bottom w:val="single" w:sz="8" w:space="0" w:color="auto"/>
-              <w:right w:val="nil"/>
-            </w:tcBorders>
-          </w:tcPr>
-          <w:p>
-            <w:pPr>
-              <w:autoSpaceDE w:val="0"/>
-              <w:autoSpaceDN w:val="0"/>
-              <w:spacing w:after="0" w:line="240" w:lineRule="auto"/>
-              <w:jc w:val="left"/>
-            </w:pPr>
-          </w:p>
-        </w:tc>
-        <w:tc>
-          <w:tcPr>
-            <w:tcW w:w="3118" w:type="dxa"/>
-            <w:tcBorders>
-              <w:top w:val="single" w:sz="8" w:space="0" w:color="auto"/>
-              <w:left w:val="single" w:sz="8" w:space="0" w:color="auto"/>
-              <w:bottom w:val="single" w:sz="8" w:space="0" w:color="auto"/>
-              <w:right w:val="nil"/>
-            </w:tcBorders>
-          </w:tcPr>
-          <w:p>
-            <w:pPr>
-              <w:autoSpaceDE w:val="0"/>
-              <w:autoSpaceDN w:val="0"/>
-              <w:spacing w:after="0" w:line="240" w:lineRule="auto"/>
-              <w:jc w:val="left"/>
-            </w:pPr>
-          </w:p>
-        </w:tc>
-        <w:tc>
-          <w:tcPr>
-            <w:tcW w:w="3118" w:type="dxa"/>
-            <w:tcBorders>
-              <w:top w:val="single" w:sz="8" w:space="0" w:color="auto"/>
-              <w:left w:val="single" w:sz="8" w:space="0" w:color="auto"/>
-              <w:bottom w:val="single" w:sz="8" w:space="0" w:color="auto"/>
-              <w:right w:val="single" w:sz="8" w:space="0" w:color="auto"/>
-            </w:tcBorders>
-          </w:tcPr>
-          <w:p>
-            <w:pPr>
-              <w:autoSpaceDE w:val="0"/>
-              <w:autoSpaceDN w:val="0"/>
-              <w:spacing w:after="0" w:line="240" w:lineRule="auto"/>
-              <w:jc w:val="left"/>
-            </w:pPr>
+              <w:t>none</w:t>
+            </w:r>
           </w:p>
         </w:tc>
       </w:tr>
@@ -29531,6 +29079,9 @@
               <w:spacing w:after="0" w:line="240" w:lineRule="auto"/>
               <w:jc w:val="left"/>
             </w:pPr>
+            <w:r>
+              <w:t>None</w:t>
+            </w:r>
           </w:p>
         </w:tc>
         <w:tc>
@@ -29550,49 +29101,9 @@
               <w:spacing w:after="0" w:line="240" w:lineRule="auto"/>
               <w:jc w:val="left"/>
             </w:pPr>
-          </w:p>
-        </w:tc>
-      </w:tr>
-      <w:tr>
-        <w:trPr>
-          <w:trHeight w:val="355"/>
-        </w:trPr>
-        <w:tc>
-          <w:tcPr>
-            <w:tcW w:w="4676" w:type="dxa"/>
-            <w:tcBorders>
-              <w:top w:val="single" w:sz="8" w:space="0" w:color="auto"/>
-              <w:left w:val="single" w:sz="8" w:space="0" w:color="auto"/>
-              <w:bottom w:val="single" w:sz="8" w:space="0" w:color="auto"/>
-              <w:right w:val="nil"/>
-            </w:tcBorders>
-          </w:tcPr>
-          <w:p>
-            <w:pPr>
-              <w:autoSpaceDE w:val="0"/>
-              <w:autoSpaceDN w:val="0"/>
-              <w:spacing w:after="0" w:line="240" w:lineRule="auto"/>
-              <w:jc w:val="left"/>
-            </w:pPr>
-          </w:p>
-        </w:tc>
-        <w:tc>
-          <w:tcPr>
-            <w:tcW w:w="4676" w:type="dxa"/>
-            <w:tcBorders>
-              <w:top w:val="single" w:sz="8" w:space="0" w:color="auto"/>
-              <w:left w:val="single" w:sz="8" w:space="0" w:color="auto"/>
-              <w:bottom w:val="single" w:sz="8" w:space="0" w:color="auto"/>
-              <w:right w:val="single" w:sz="8" w:space="0" w:color="auto"/>
-            </w:tcBorders>
-          </w:tcPr>
-          <w:p>
-            <w:pPr>
-              <w:autoSpaceDE w:val="0"/>
-              <w:autoSpaceDN w:val="0"/>
-              <w:spacing w:after="0" w:line="240" w:lineRule="auto"/>
-              <w:jc w:val="left"/>
-            </w:pPr>
+            <w:r>
+              <w:t>none</w:t>
+            </w:r>
           </w:p>
         </w:tc>
       </w:tr>
@@ -29693,39 +29204,39 @@
         <w:jc w:val="left"/>
       </w:pPr>
       <w:r>
+        <w:t>Add button to printerConfigTab.pane named "Save" with function printerConfigController.save(printerConfigStringArray);</w:t>
+      </w:r>
+    </w:p>
+    <w:p>
+      <w:pPr>
+        <w:jc w:val="left"/>
+      </w:pPr>
+      <w:r>
+        <w:t>Add button to printerConfigTab.pane named "Delete" with function printerConfigController.delete(printerConfig);</w:t>
+      </w:r>
+    </w:p>
+    <w:p>
+      <w:pPr>
+        <w:jc w:val="left"/>
+      </w:pPr>
+      <w:r>
+        <w:t>Add button to printerConfigTab.pane named "Extruder Positions" with function extrudePositionWindow();</w:t>
+      </w:r>
+    </w:p>
+    <w:p>
+      <w:pPr>
+        <w:jc w:val="left"/>
+      </w:pPr>
+      <w:r>
+        <w:t>}</w:t>
+      </w:r>
+    </w:p>
+    <w:p>
+      <w:pPr>
+        <w:jc w:val="left"/>
+      </w:pPr>
+      <w:r>
         <w:lastRenderedPageBreak/>
-        <w:t>Add button to printerConfigTab.pane named "Save" with function printerConfigController.save(printerConfigStringArray);</w:t>
-      </w:r>
-    </w:p>
-    <w:p>
-      <w:pPr>
-        <w:jc w:val="left"/>
-      </w:pPr>
-      <w:r>
-        <w:t>Add button to printerConfigTab.pane named "Delete" with function printerConfigController.delete(printerConfig);</w:t>
-      </w:r>
-    </w:p>
-    <w:p>
-      <w:pPr>
-        <w:jc w:val="left"/>
-      </w:pPr>
-      <w:r>
-        <w:t>Add button to printerConfigTab.pane named "Extruder Positions" with function extrudePositionWindow();</w:t>
-      </w:r>
-    </w:p>
-    <w:p>
-      <w:pPr>
-        <w:jc w:val="left"/>
-      </w:pPr>
-      <w:r>
-        <w:t>}</w:t>
-      </w:r>
-    </w:p>
-    <w:p>
-      <w:pPr>
-        <w:jc w:val="left"/>
-      </w:pPr>
-      <w:r>
         <w:t>populate(printerConfig){</w:t>
       </w:r>
     </w:p>
@@ -29948,7 +29459,7 @@
               <w:jc w:val="left"/>
             </w:pPr>
             <w:r>
-              <w:t>User input</w:t>
+              <w:t>printConfigTab</w:t>
             </w:r>
           </w:p>
         </w:tc>
@@ -29967,7 +29478,7 @@
               <w:jc w:val="left"/>
             </w:pPr>
             <w:r>
-              <w:t>User input strings</w:t>
+              <w:t>None</w:t>
             </w:r>
           </w:p>
         </w:tc>
@@ -29986,7 +29497,7 @@
               <w:jc w:val="left"/>
             </w:pPr>
             <w:r>
-              <w:t>Array of strings</w:t>
+              <w:t>none</w:t>
             </w:r>
           </w:p>
         </w:tc>
@@ -30135,7 +29646,6 @@
         <w:pStyle w:val="Heading4"/>
       </w:pPr>
       <w:r>
-        <w:lastRenderedPageBreak/>
         <w:t>External Data Dependencies</w:t>
       </w:r>
     </w:p>
@@ -30212,6 +29722,9 @@
               <w:spacing w:after="0" w:line="240" w:lineRule="auto"/>
               <w:jc w:val="left"/>
             </w:pPr>
+            <w:r>
+              <w:t>None</w:t>
+            </w:r>
           </w:p>
         </w:tc>
         <w:tc>
@@ -30231,6 +29744,9 @@
               <w:spacing w:after="0" w:line="240" w:lineRule="auto"/>
               <w:jc w:val="left"/>
             </w:pPr>
+            <w:r>
+              <w:t>none</w:t>
+            </w:r>
           </w:p>
         </w:tc>
       </w:tr>
@@ -30312,6 +29828,7 @@
         <w:pStyle w:val="Heading4"/>
       </w:pPr>
       <w:r>
+        <w:lastRenderedPageBreak/>
         <w:t>Internal Data Descriptors</w:t>
       </w:r>
     </w:p>
@@ -30565,7 +30082,7 @@
               <w:jc w:val="left"/>
             </w:pPr>
             <w:r>
-              <w:t>subsections</w:t>
+              <w:t>printJobTab</w:t>
             </w:r>
           </w:p>
         </w:tc>
@@ -30584,7 +30101,7 @@
               <w:jc w:val="left"/>
             </w:pPr>
             <w:r>
-              <w:t>User input strings</w:t>
+              <w:t>None</w:t>
             </w:r>
           </w:p>
         </w:tc>
@@ -30603,7 +30120,7 @@
               <w:jc w:val="left"/>
             </w:pPr>
             <w:r>
-              <w:t>Array of strings and pointers to selected files</w:t>
+              <w:t>none</w:t>
             </w:r>
           </w:p>
         </w:tc>
@@ -30629,6 +30146,9 @@
               <w:spacing w:after="0" w:line="240" w:lineRule="auto"/>
               <w:jc w:val="left"/>
             </w:pPr>
+            <w:r>
+              <w:t>newSubsection</w:t>
+            </w:r>
           </w:p>
         </w:tc>
         <w:tc>
@@ -30648,6 +30168,9 @@
               <w:spacing w:after="0" w:line="240" w:lineRule="auto"/>
               <w:jc w:val="left"/>
             </w:pPr>
+            <w:r>
+              <w:t>None</w:t>
+            </w:r>
           </w:p>
         </w:tc>
         <w:tc>
@@ -30667,6 +30190,9 @@
               <w:spacing w:after="0" w:line="240" w:lineRule="auto"/>
               <w:jc w:val="left"/>
             </w:pPr>
+            <w:r>
+              <w:t>none</w:t>
+            </w:r>
           </w:p>
         </w:tc>
       </w:tr>
@@ -30828,6 +30354,9 @@
               <w:spacing w:after="0" w:line="240" w:lineRule="auto"/>
               <w:jc w:val="left"/>
             </w:pPr>
+            <w:r>
+              <w:t>None</w:t>
+            </w:r>
           </w:p>
         </w:tc>
         <w:tc>
@@ -30847,6 +30376,9 @@
               <w:spacing w:after="0" w:line="240" w:lineRule="auto"/>
               <w:jc w:val="left"/>
             </w:pPr>
+            <w:r>
+              <w:t>none</w:t>
+            </w:r>
           </w:p>
         </w:tc>
       </w:tr>
@@ -30975,6 +30507,7 @@
           <w:sz w:val="18"/>
           <w:szCs w:val="18"/>
         </w:rPr>
+        <w:lastRenderedPageBreak/>
         <w:t>Add tab to main window frame named "Print Job";</w:t>
       </w:r>
     </w:p>
@@ -31294,7 +30827,7 @@
               <w:jc w:val="left"/>
             </w:pPr>
             <w:r>
-              <w:t>Get Status</w:t>
+              <w:t>StatusGUI</w:t>
             </w:r>
           </w:p>
         </w:tc>
@@ -31313,14 +30846,7 @@
               <w:jc w:val="left"/>
             </w:pPr>
             <w:r>
-              <w:t>Temperature (float or double)</w:t>
-            </w:r>
-            <w:r>
-              <w:br/>
-              <w:t>Current position (vec3)</w:t>
-            </w:r>
-            <w:r>
-              <w:br/>
+              <w:t>None</w:t>
             </w:r>
           </w:p>
         </w:tc>
@@ -31339,73 +30865,7 @@
               <w:jc w:val="left"/>
             </w:pPr>
             <w:r>
-              <w:t>Temperature (float or double)</w:t>
-            </w:r>
-            <w:r>
-              <w:br/>
-              <w:t>Current position (vec3)</w:t>
-            </w:r>
-          </w:p>
-        </w:tc>
-      </w:tr>
-      <w:tr>
-        <w:trPr>
-          <w:trHeight w:val="345"/>
-        </w:trPr>
-        <w:tc>
-          <w:tcPr>
-            <w:tcW w:w="3116" w:type="dxa"/>
-            <w:tcBorders>
-              <w:top w:val="single" w:sz="8" w:space="0" w:color="auto"/>
-              <w:left w:val="single" w:sz="8" w:space="0" w:color="auto"/>
-              <w:bottom w:val="nil"/>
-              <w:right w:val="nil"/>
-            </w:tcBorders>
-          </w:tcPr>
-          <w:p>
-            <w:pPr>
-              <w:jc w:val="left"/>
-            </w:pPr>
-            <w:r>
-              <w:t>Pause and Resume</w:t>
-            </w:r>
-          </w:p>
-        </w:tc>
-        <w:tc>
-          <w:tcPr>
-            <w:tcW w:w="3118" w:type="dxa"/>
-            <w:tcBorders>
-              <w:top w:val="single" w:sz="8" w:space="0" w:color="auto"/>
-              <w:left w:val="single" w:sz="8" w:space="0" w:color="auto"/>
-              <w:bottom w:val="nil"/>
-              <w:right w:val="nil"/>
-            </w:tcBorders>
-          </w:tcPr>
-          <w:p>
-            <w:pPr>
-              <w:jc w:val="left"/>
-            </w:pPr>
-            <w:r>
-              <w:t>Button click</w:t>
-            </w:r>
-          </w:p>
-        </w:tc>
-        <w:tc>
-          <w:tcPr>
-            <w:tcW w:w="3118" w:type="dxa"/>
-            <w:tcBorders>
-              <w:top w:val="single" w:sz="8" w:space="0" w:color="auto"/>
-              <w:left w:val="single" w:sz="8" w:space="0" w:color="auto"/>
-              <w:bottom w:val="nil"/>
-              <w:right w:val="single" w:sz="8" w:space="0" w:color="auto"/>
-            </w:tcBorders>
-          </w:tcPr>
-          <w:p>
-            <w:pPr>
-              <w:jc w:val="left"/>
-            </w:pPr>
-            <w:r>
-              <w:t>Pause/Resume Command</w:t>
+              <w:t>none</w:t>
             </w:r>
           </w:p>
         </w:tc>
@@ -31492,7 +30952,6 @@
         <w:pStyle w:val="Heading4"/>
       </w:pPr>
       <w:r>
-        <w:lastRenderedPageBreak/>
         <w:t>External Data Dependencies</w:t>
       </w:r>
     </w:p>
@@ -31682,6 +31141,7 @@
         <w:pStyle w:val="Heading4"/>
       </w:pPr>
       <w:r>
+        <w:lastRenderedPageBreak/>
         <w:t>Process</w:t>
       </w:r>
     </w:p>
@@ -31847,6 +31307,42 @@
         </w:rPr>
         <w:tab/>
         <w:t>statusController.getZ);</w:t>
+      </w:r>
+    </w:p>
+    <w:p>
+      <w:pPr>
+        <w:jc w:val="left"/>
+        <w:rPr>
+          <w:rFonts w:ascii="Courier New" w:hAnsi="Courier New" w:cs="Courier New"/>
+          <w:sz w:val="18"/>
+          <w:szCs w:val="18"/>
+        </w:rPr>
+      </w:pPr>
+      <w:r>
+        <w:rPr>
+          <w:rFonts w:ascii="Courier New" w:hAnsi="Courier New" w:cs="Courier New"/>
+          <w:sz w:val="18"/>
+          <w:szCs w:val="18"/>
+        </w:rPr>
+        <w:t>Add button to status.frame named “Pause” with the function statusController.pause();</w:t>
+      </w:r>
+    </w:p>
+    <w:p>
+      <w:pPr>
+        <w:jc w:val="left"/>
+        <w:rPr>
+          <w:rFonts w:ascii="Courier New" w:hAnsi="Courier New" w:cs="Courier New"/>
+          <w:sz w:val="18"/>
+          <w:szCs w:val="18"/>
+        </w:rPr>
+      </w:pPr>
+      <w:r>
+        <w:rPr>
+          <w:rFonts w:ascii="Courier New" w:hAnsi="Courier New" w:cs="Courier New"/>
+          <w:sz w:val="18"/>
+          <w:szCs w:val="18"/>
+        </w:rPr>
+        <w:t>Add button to status.frame named “Resume” with the function statusController.resume();</w:t>
       </w:r>
     </w:p>
     <w:p>
@@ -32003,7 +31499,7 @@
               <w:jc w:val="left"/>
             </w:pPr>
             <w:r>
-              <w:t>Save</w:t>
+              <w:t>Add</w:t>
             </w:r>
           </w:p>
         </w:tc>
@@ -32022,7 +31518,7 @@
               <w:jc w:val="left"/>
             </w:pPr>
             <w:r>
-              <w:t>MaterialConfiguration Object</w:t>
+              <w:t>None</w:t>
             </w:r>
           </w:p>
         </w:tc>
@@ -32041,7 +31537,7 @@
               <w:jc w:val="left"/>
             </w:pPr>
             <w:r>
-              <w:t>None</w:t>
+              <w:t>STL File</w:t>
             </w:r>
           </w:p>
         </w:tc>
@@ -32065,7 +31561,7 @@
               <w:jc w:val="left"/>
             </w:pPr>
             <w:r>
-              <w:t>Load</w:t>
+              <w:t>Save</w:t>
             </w:r>
           </w:p>
         </w:tc>
@@ -32084,7 +31580,7 @@
               <w:jc w:val="left"/>
             </w:pPr>
             <w:r>
-              <w:t>String name of file</w:t>
+              <w:t>STL File</w:t>
             </w:r>
           </w:p>
         </w:tc>
@@ -32103,7 +31599,69 @@
               <w:jc w:val="left"/>
             </w:pPr>
             <w:r>
-              <w:t>MaterialConfiguration Object</w:t>
+              <w:t>STL File</w:t>
+            </w:r>
+          </w:p>
+        </w:tc>
+      </w:tr>
+      <w:tr>
+        <w:trPr>
+          <w:trHeight w:val="355"/>
+        </w:trPr>
+        <w:tc>
+          <w:tcPr>
+            <w:tcW w:w="3116" w:type="dxa"/>
+            <w:tcBorders>
+              <w:top w:val="single" w:sz="8" w:space="0" w:color="auto"/>
+              <w:left w:val="single" w:sz="8" w:space="0" w:color="auto"/>
+              <w:bottom w:val="single" w:sz="8" w:space="0" w:color="auto"/>
+              <w:right w:val="nil"/>
+            </w:tcBorders>
+          </w:tcPr>
+          <w:p>
+            <w:pPr>
+              <w:jc w:val="left"/>
+            </w:pPr>
+            <w:r>
+              <w:t>Delete</w:t>
+            </w:r>
+          </w:p>
+        </w:tc>
+        <w:tc>
+          <w:tcPr>
+            <w:tcW w:w="3118" w:type="dxa"/>
+            <w:tcBorders>
+              <w:top w:val="single" w:sz="8" w:space="0" w:color="auto"/>
+              <w:left w:val="single" w:sz="8" w:space="0" w:color="auto"/>
+              <w:bottom w:val="single" w:sz="8" w:space="0" w:color="auto"/>
+              <w:right w:val="nil"/>
+            </w:tcBorders>
+          </w:tcPr>
+          <w:p>
+            <w:pPr>
+              <w:jc w:val="left"/>
+            </w:pPr>
+            <w:r>
+              <w:t>STL File</w:t>
+            </w:r>
+          </w:p>
+        </w:tc>
+        <w:tc>
+          <w:tcPr>
+            <w:tcW w:w="3118" w:type="dxa"/>
+            <w:tcBorders>
+              <w:top w:val="single" w:sz="8" w:space="0" w:color="auto"/>
+              <w:left w:val="single" w:sz="8" w:space="0" w:color="auto"/>
+              <w:bottom w:val="single" w:sz="8" w:space="0" w:color="auto"/>
+              <w:right w:val="single" w:sz="8" w:space="0" w:color="auto"/>
+            </w:tcBorders>
+          </w:tcPr>
+          <w:p>
+            <w:pPr>
+              <w:jc w:val="left"/>
+            </w:pPr>
+            <w:r>
+              <w:t>STL File</w:t>
             </w:r>
           </w:p>
         </w:tc>
@@ -32204,6 +31762,10 @@
               <w:spacing w:after="0" w:line="240" w:lineRule="auto"/>
               <w:jc w:val="left"/>
             </w:pPr>
+            <w:r>
+              <w:lastRenderedPageBreak/>
+              <w:t>STL File</w:t>
+            </w:r>
           </w:p>
         </w:tc>
         <w:tc>
@@ -32223,6 +31785,9 @@
               <w:spacing w:after="0" w:line="240" w:lineRule="auto"/>
               <w:jc w:val="left"/>
             </w:pPr>
+            <w:r>
+              <w:t>Storage Device (handled by OS)</w:t>
+            </w:r>
           </w:p>
         </w:tc>
       </w:tr>
@@ -32681,7 +32246,7 @@
               <w:jc w:val="left"/>
             </w:pPr>
             <w:r>
-              <w:t>None</w:t>
+              <w:t>PrinterConfiguration Object</w:t>
             </w:r>
           </w:p>
         </w:tc>
@@ -32748,6 +32313,130 @@
           </w:p>
         </w:tc>
       </w:tr>
+      <w:tr>
+        <w:trPr>
+          <w:trHeight w:val="355"/>
+        </w:trPr>
+        <w:tc>
+          <w:tcPr>
+            <w:tcW w:w="3116" w:type="dxa"/>
+            <w:tcBorders>
+              <w:top w:val="single" w:sz="8" w:space="0" w:color="auto"/>
+              <w:left w:val="single" w:sz="8" w:space="0" w:color="auto"/>
+              <w:bottom w:val="single" w:sz="8" w:space="0" w:color="auto"/>
+              <w:right w:val="nil"/>
+            </w:tcBorders>
+          </w:tcPr>
+          <w:p>
+            <w:pPr>
+              <w:jc w:val="left"/>
+            </w:pPr>
+            <w:r>
+              <w:t>Delete</w:t>
+            </w:r>
+          </w:p>
+        </w:tc>
+        <w:tc>
+          <w:tcPr>
+            <w:tcW w:w="3118" w:type="dxa"/>
+            <w:tcBorders>
+              <w:top w:val="single" w:sz="8" w:space="0" w:color="auto"/>
+              <w:left w:val="single" w:sz="8" w:space="0" w:color="auto"/>
+              <w:bottom w:val="single" w:sz="8" w:space="0" w:color="auto"/>
+              <w:right w:val="nil"/>
+            </w:tcBorders>
+          </w:tcPr>
+          <w:p>
+            <w:pPr>
+              <w:jc w:val="left"/>
+            </w:pPr>
+            <w:r>
+              <w:t>String name of file</w:t>
+            </w:r>
+          </w:p>
+        </w:tc>
+        <w:tc>
+          <w:tcPr>
+            <w:tcW w:w="3118" w:type="dxa"/>
+            <w:tcBorders>
+              <w:top w:val="single" w:sz="8" w:space="0" w:color="auto"/>
+              <w:left w:val="single" w:sz="8" w:space="0" w:color="auto"/>
+              <w:bottom w:val="single" w:sz="8" w:space="0" w:color="auto"/>
+              <w:right w:val="single" w:sz="8" w:space="0" w:color="auto"/>
+            </w:tcBorders>
+          </w:tcPr>
+          <w:p>
+            <w:pPr>
+              <w:jc w:val="left"/>
+            </w:pPr>
+            <w:r>
+              <w:t>PrinterConfiguration Object</w:t>
+            </w:r>
+          </w:p>
+        </w:tc>
+      </w:tr>
+      <w:tr>
+        <w:trPr>
+          <w:trHeight w:val="355"/>
+        </w:trPr>
+        <w:tc>
+          <w:tcPr>
+            <w:tcW w:w="3116" w:type="dxa"/>
+            <w:tcBorders>
+              <w:top w:val="single" w:sz="8" w:space="0" w:color="auto"/>
+              <w:left w:val="single" w:sz="8" w:space="0" w:color="auto"/>
+              <w:bottom w:val="single" w:sz="8" w:space="0" w:color="auto"/>
+              <w:right w:val="nil"/>
+            </w:tcBorders>
+          </w:tcPr>
+          <w:p>
+            <w:pPr>
+              <w:jc w:val="left"/>
+            </w:pPr>
+            <w:r>
+              <w:t>loadMaterialDB</w:t>
+            </w:r>
+          </w:p>
+        </w:tc>
+        <w:tc>
+          <w:tcPr>
+            <w:tcW w:w="3118" w:type="dxa"/>
+            <w:tcBorders>
+              <w:top w:val="single" w:sz="8" w:space="0" w:color="auto"/>
+              <w:left w:val="single" w:sz="8" w:space="0" w:color="auto"/>
+              <w:bottom w:val="single" w:sz="8" w:space="0" w:color="auto"/>
+              <w:right w:val="nil"/>
+            </w:tcBorders>
+          </w:tcPr>
+          <w:p>
+            <w:pPr>
+              <w:jc w:val="left"/>
+            </w:pPr>
+            <w:r>
+              <w:t>None</w:t>
+            </w:r>
+          </w:p>
+        </w:tc>
+        <w:tc>
+          <w:tcPr>
+            <w:tcW w:w="3118" w:type="dxa"/>
+            <w:tcBorders>
+              <w:top w:val="single" w:sz="8" w:space="0" w:color="auto"/>
+              <w:left w:val="single" w:sz="8" w:space="0" w:color="auto"/>
+              <w:bottom w:val="single" w:sz="8" w:space="0" w:color="auto"/>
+              <w:right w:val="single" w:sz="8" w:space="0" w:color="auto"/>
+            </w:tcBorders>
+          </w:tcPr>
+          <w:p>
+            <w:pPr>
+              <w:jc w:val="left"/>
+            </w:pPr>
+            <w:r>
+              <w:t>String of file names</w:t>
+            </w:r>
+          </w:p>
+        </w:tc>
+      </w:tr>
     </w:tbl>
     <w:p>
       <w:pPr>
@@ -32768,7 +32457,6 @@
         <w:pStyle w:val="Heading4"/>
       </w:pPr>
       <w:r>
-        <w:lastRenderedPageBreak/>
         <w:t>External Data Dependencies</w:t>
       </w:r>
     </w:p>
@@ -32845,6 +32533,10 @@
               <w:spacing w:after="0" w:line="240" w:lineRule="auto"/>
               <w:jc w:val="left"/>
             </w:pPr>
+            <w:r>
+              <w:lastRenderedPageBreak/>
+              <w:t>Material Data (string array)</w:t>
+            </w:r>
           </w:p>
         </w:tc>
         <w:tc>
@@ -32864,6 +32556,9 @@
               <w:spacing w:after="0" w:line="240" w:lineRule="auto"/>
               <w:jc w:val="left"/>
             </w:pPr>
+            <w:r>
+              <w:t>User Input</w:t>
+            </w:r>
           </w:p>
         </w:tc>
       </w:tr>
@@ -33285,7 +32980,7 @@
               <w:jc w:val="left"/>
             </w:pPr>
             <w:r>
-              <w:t>Save</w:t>
+              <w:t>viewPrintConfigDB</w:t>
             </w:r>
           </w:p>
         </w:tc>
@@ -33304,7 +32999,7 @@
               <w:jc w:val="left"/>
             </w:pPr>
             <w:r>
-              <w:t>PrintConfiguration Object</w:t>
+              <w:t>None</w:t>
             </w:r>
           </w:p>
         </w:tc>
@@ -33323,7 +33018,7 @@
               <w:jc w:val="left"/>
             </w:pPr>
             <w:r>
-              <w:t>None</w:t>
+              <w:t>String of file names</w:t>
             </w:r>
           </w:p>
         </w:tc>
@@ -33347,7 +33042,7 @@
               <w:jc w:val="left"/>
             </w:pPr>
             <w:r>
-              <w:t>Load</w:t>
+              <w:t>Save</w:t>
             </w:r>
           </w:p>
         </w:tc>
@@ -33366,7 +33061,7 @@
               <w:jc w:val="left"/>
             </w:pPr>
             <w:r>
-              <w:t>String name of file</w:t>
+              <w:t>Printer Config String Array</w:t>
             </w:r>
           </w:p>
         </w:tc>
@@ -33385,7 +33080,141 @@
               <w:jc w:val="left"/>
             </w:pPr>
             <w:r>
-              <w:t>PrintConfiguration Object</w:t>
+              <w:t>Print</w:t>
+            </w:r>
+            <w:r>
+              <w:t xml:space="preserve">er </w:t>
+            </w:r>
+            <w:r>
+              <w:t>Configuration Object</w:t>
+            </w:r>
+          </w:p>
+        </w:tc>
+      </w:tr>
+      <w:tr>
+        <w:trPr>
+          <w:trHeight w:val="355"/>
+        </w:trPr>
+        <w:tc>
+          <w:tcPr>
+            <w:tcW w:w="3116" w:type="dxa"/>
+            <w:tcBorders>
+              <w:top w:val="single" w:sz="8" w:space="0" w:color="auto"/>
+              <w:left w:val="single" w:sz="8" w:space="0" w:color="auto"/>
+              <w:bottom w:val="single" w:sz="8" w:space="0" w:color="auto"/>
+              <w:right w:val="nil"/>
+            </w:tcBorders>
+          </w:tcPr>
+          <w:p>
+            <w:pPr>
+              <w:jc w:val="left"/>
+            </w:pPr>
+            <w:r>
+              <w:t>Delete</w:t>
+            </w:r>
+          </w:p>
+        </w:tc>
+        <w:tc>
+          <w:tcPr>
+            <w:tcW w:w="3118" w:type="dxa"/>
+            <w:tcBorders>
+              <w:top w:val="single" w:sz="8" w:space="0" w:color="auto"/>
+              <w:left w:val="single" w:sz="8" w:space="0" w:color="auto"/>
+              <w:bottom w:val="single" w:sz="8" w:space="0" w:color="auto"/>
+              <w:right w:val="nil"/>
+            </w:tcBorders>
+          </w:tcPr>
+          <w:p>
+            <w:pPr>
+              <w:jc w:val="left"/>
+            </w:pPr>
+            <w:r>
+              <w:t>Printer Configuration Object</w:t>
+            </w:r>
+          </w:p>
+        </w:tc>
+        <w:tc>
+          <w:tcPr>
+            <w:tcW w:w="3118" w:type="dxa"/>
+            <w:tcBorders>
+              <w:top w:val="single" w:sz="8" w:space="0" w:color="auto"/>
+              <w:left w:val="single" w:sz="8" w:space="0" w:color="auto"/>
+              <w:bottom w:val="single" w:sz="8" w:space="0" w:color="auto"/>
+              <w:right w:val="single" w:sz="8" w:space="0" w:color="auto"/>
+            </w:tcBorders>
+          </w:tcPr>
+          <w:p>
+            <w:pPr>
+              <w:jc w:val="left"/>
+            </w:pPr>
+            <w:r>
+              <w:t>none</w:t>
+            </w:r>
+          </w:p>
+        </w:tc>
+      </w:tr>
+      <w:tr>
+        <w:trPr>
+          <w:trHeight w:val="355"/>
+        </w:trPr>
+        <w:tc>
+          <w:tcPr>
+            <w:tcW w:w="3116" w:type="dxa"/>
+            <w:tcBorders>
+              <w:top w:val="single" w:sz="8" w:space="0" w:color="auto"/>
+              <w:left w:val="single" w:sz="8" w:space="0" w:color="auto"/>
+              <w:bottom w:val="single" w:sz="8" w:space="0" w:color="auto"/>
+              <w:right w:val="nil"/>
+            </w:tcBorders>
+          </w:tcPr>
+          <w:p>
+            <w:pPr>
+              <w:jc w:val="left"/>
+            </w:pPr>
+            <w:r>
+              <w:t>saveExtruder</w:t>
+            </w:r>
+          </w:p>
+        </w:tc>
+        <w:tc>
+          <w:tcPr>
+            <w:tcW w:w="3118" w:type="dxa"/>
+            <w:tcBorders>
+              <w:top w:val="single" w:sz="8" w:space="0" w:color="auto"/>
+              <w:left w:val="single" w:sz="8" w:space="0" w:color="auto"/>
+              <w:bottom w:val="single" w:sz="8" w:space="0" w:color="auto"/>
+              <w:right w:val="nil"/>
+            </w:tcBorders>
+          </w:tcPr>
+          <w:p>
+            <w:pPr>
+              <w:jc w:val="left"/>
+            </w:pPr>
+            <w:r>
+              <w:t>Count (int)</w:t>
+            </w:r>
+            <w:r>
+              <w:br/>
+              <w:t>position[] (array of ints)</w:t>
+            </w:r>
+          </w:p>
+        </w:tc>
+        <w:tc>
+          <w:tcPr>
+            <w:tcW w:w="3118" w:type="dxa"/>
+            <w:tcBorders>
+              <w:top w:val="single" w:sz="8" w:space="0" w:color="auto"/>
+              <w:left w:val="single" w:sz="8" w:space="0" w:color="auto"/>
+              <w:bottom w:val="single" w:sz="8" w:space="0" w:color="auto"/>
+              <w:right w:val="single" w:sz="8" w:space="0" w:color="auto"/>
+            </w:tcBorders>
+          </w:tcPr>
+          <w:p>
+            <w:pPr>
+              <w:jc w:val="left"/>
+            </w:pPr>
+            <w:r>
+              <w:t>none</w:t>
             </w:r>
           </w:p>
         </w:tc>
@@ -33487,6 +33316,9 @@
               <w:spacing w:after="0" w:line="240" w:lineRule="auto"/>
               <w:jc w:val="left"/>
             </w:pPr>
+            <w:r>
+              <w:t>Printer Config String Array</w:t>
+            </w:r>
           </w:p>
         </w:tc>
         <w:tc>
@@ -33506,6 +33338,9 @@
               <w:spacing w:after="0" w:line="240" w:lineRule="auto"/>
               <w:jc w:val="left"/>
             </w:pPr>
+            <w:r>
+              <w:t>User Input</w:t>
+            </w:r>
           </w:p>
         </w:tc>
       </w:tr>
@@ -33604,189 +33439,73 @@
       </w:r>
     </w:p>
     <w:p>
-      <w:pPr>
-        <w:jc w:val="left"/>
+      <w:r>
+        <w:t>viewPrinterConfigDB(){</w:t>
+      </w:r>
+    </w:p>
+    <w:p>
+      <w:r>
+        <w:t>call framework.loadPrinterConfigList();</w:t>
+      </w:r>
+    </w:p>
+    <w:p>
+      <w:r>
+        <w:t>}</w:t>
+      </w:r>
+    </w:p>
+    <w:p>
+      <w:r>
+        <w:t>Save(printerConfigStringArray){</w:t>
+      </w:r>
+    </w:p>
+    <w:p>
+      <w:r>
+        <w:t>c</w:t>
+      </w:r>
+      <w:r>
+        <w:t>all framework.save(printerConfigStringArray);</w:t>
+      </w:r>
+    </w:p>
+    <w:p>
+      <w:r>
+        <w:t>}</w:t>
+      </w:r>
+    </w:p>
+    <w:p>
+      <w:r>
+        <w:t>delete(printerConfig){</w:t>
+      </w:r>
+    </w:p>
+    <w:p>
+      <w:r>
+        <w:t>call framework.delete(printerConfig);</w:t>
+      </w:r>
+    </w:p>
+    <w:p>
+      <w:r>
+        <w:t>}</w:t>
+      </w:r>
+    </w:p>
+    <w:p>
+      <w:r>
+        <w:t>saveExtruder(count, position[]){</w:t>
+      </w:r>
+    </w:p>
+    <w:p>
+      <w:r>
+        <w:t>call framework.saveExtruder(count, position[]);</w:t>
+      </w:r>
+    </w:p>
+    <w:p>
+      <w:r>
+        <w:t>}</w:t>
+      </w:r>
+    </w:p>
+    <w:p>
+      <w:pPr>
+        <w:pStyle w:val="Heading3"/>
       </w:pPr>
       <w:bookmarkStart w:id="90" w:name="_Toc380268381"/>
-      <w:r>
-        <w:t>printerConfigTab(){</w:t>
-      </w:r>
-    </w:p>
-    <w:p>
-      <w:pPr>
-        <w:jc w:val="left"/>
-      </w:pPr>
-      <w:r>
-        <w:t>Add tab to main window frame named "Printer Hardware Settings";</w:t>
-      </w:r>
-    </w:p>
-    <w:p>
-      <w:pPr>
-        <w:jc w:val="left"/>
-      </w:pPr>
-      <w:r>
-        <w:t>empty = new string;</w:t>
-      </w:r>
-    </w:p>
-    <w:p>
-      <w:pPr>
-        <w:jc w:val="left"/>
-      </w:pPr>
-      <w:r>
-        <w:t>Add button to printerConfigTab.pane named "New" with function populate(empty);</w:t>
-      </w:r>
-    </w:p>
-    <w:p>
-      <w:pPr>
-        <w:jc w:val="left"/>
-      </w:pPr>
-      <w:r>
-        <w:t>Add drop down list display; Populate it with printerConfigController.viewPrinterConfigDB();</w:t>
-      </w:r>
-    </w:p>
-    <w:p>
-      <w:pPr>
-        <w:jc w:val="left"/>
-      </w:pPr>
-      <w:r>
-        <w:t>Add button to printerConfigTab.pane named "Save" with function printerConfigController.save(printerConfigStringArray);</w:t>
-      </w:r>
-    </w:p>
-    <w:p>
-      <w:pPr>
-        <w:jc w:val="left"/>
-      </w:pPr>
-      <w:r>
-        <w:t>Add button to printerConfigTab.pane named "Delete" with function printerConfigController.delete(printerConfig);</w:t>
-      </w:r>
-    </w:p>
-    <w:p>
-      <w:pPr>
-        <w:jc w:val="left"/>
-      </w:pPr>
-      <w:r>
-        <w:t>Add button to printerConfigTab.pane named "Extruder Positions" with function extrudePositionWindow();</w:t>
-      </w:r>
-    </w:p>
-    <w:p>
-      <w:pPr>
-        <w:jc w:val="left"/>
-      </w:pPr>
-      <w:r>
-        <w:t>}</w:t>
-      </w:r>
-    </w:p>
-    <w:p>
-      <w:pPr>
-        <w:jc w:val="left"/>
-      </w:pPr>
-      <w:r>
-        <w:t>populate(printerConfig){</w:t>
-      </w:r>
-    </w:p>
-    <w:p>
-      <w:pPr>
-        <w:jc w:val="left"/>
-      </w:pPr>
-      <w:r>
-        <w:t>//populates the window with the appropriate set of printer configuration info</w:t>
-      </w:r>
-    </w:p>
-    <w:p>
-      <w:pPr>
-        <w:jc w:val="left"/>
-      </w:pPr>
-      <w:r>
-        <w:t>}</w:t>
-      </w:r>
-    </w:p>
-    <w:p>
-      <w:pPr>
-        <w:jc w:val="left"/>
-      </w:pPr>
-      <w:r>
-        <w:t>extrudePositionWindow(){</w:t>
-      </w:r>
-    </w:p>
-    <w:p>
-      <w:pPr>
-        <w:jc w:val="left"/>
-      </w:pPr>
-      <w:r>
-        <w:t>Creates new window frame named "Extruder Positions";</w:t>
-      </w:r>
-    </w:p>
-    <w:p>
-      <w:pPr>
-        <w:jc w:val="left"/>
-      </w:pPr>
-      <w:r>
-        <w:t>Add text to extrudeposition.frame ("Number of Extruders ");</w:t>
-      </w:r>
-    </w:p>
-    <w:p>
-      <w:pPr>
-        <w:jc w:val="left"/>
-      </w:pPr>
-      <w:r>
-        <w:t>Add input box that accepts ints, stored as "count";</w:t>
-      </w:r>
-    </w:p>
-    <w:p>
-      <w:pPr>
-        <w:jc w:val="left"/>
-      </w:pPr>
-      <w:r>
-        <w:t>Add text to extrudeposition.frame ("Extruder Position 0: " + "0");</w:t>
-      </w:r>
-    </w:p>
-    <w:p>
-      <w:pPr>
-        <w:jc w:val="left"/>
-      </w:pPr>
-      <w:r>
-        <w:t>for(i = 2 ; i &lt; count; i++)</w:t>
-      </w:r>
-    </w:p>
-    <w:p>
-      <w:pPr>
-        <w:jc w:val="left"/>
-      </w:pPr>
-      <w:r>
-        <w:tab/>
-        <w:t>Add text to extrudeposition.frame ("Extruder Position " + i + ": ");</w:t>
-      </w:r>
-    </w:p>
-    <w:p>
-      <w:pPr>
-        <w:jc w:val="left"/>
-      </w:pPr>
-      <w:r>
-        <w:tab/>
-        <w:t>Add input box that accepts ints, stored as "position[i]";</w:t>
-      </w:r>
-    </w:p>
-    <w:p>
-      <w:pPr>
-        <w:jc w:val="left"/>
-      </w:pPr>
-      <w:r>
-        <w:lastRenderedPageBreak/>
-        <w:t>Add button to extrudeposition.frame named "Save" with function printerConfigController.saveExtruder(count, position[]);</w:t>
-      </w:r>
-    </w:p>
-    <w:p>
-      <w:pPr>
-        <w:jc w:val="left"/>
-      </w:pPr>
-      <w:r>
-        <w:t>}</w:t>
-      </w:r>
-    </w:p>
-    <w:p>
-      <w:pPr>
-        <w:pStyle w:val="Heading3"/>
-      </w:pPr>
       <w:r>
         <w:t>Print Configuration Controller</w:t>
       </w:r>
@@ -33901,7 +33620,7 @@
               <w:jc w:val="left"/>
             </w:pPr>
             <w:r>
-              <w:t>Save</w:t>
+              <w:t>New</w:t>
             </w:r>
           </w:p>
         </w:tc>
@@ -33920,7 +33639,7 @@
               <w:jc w:val="left"/>
             </w:pPr>
             <w:r>
-              <w:t>Array of strings</w:t>
+              <w:t>None</w:t>
             </w:r>
           </w:p>
         </w:tc>
@@ -33939,7 +33658,7 @@
               <w:jc w:val="left"/>
             </w:pPr>
             <w:r>
-              <w:t>Xml file</w:t>
+              <w:t>none</w:t>
             </w:r>
           </w:p>
         </w:tc>
@@ -33963,7 +33682,7 @@
               <w:jc w:val="left"/>
             </w:pPr>
             <w:r>
-              <w:t>Open request</w:t>
+              <w:t>viewPrintConfigDB</w:t>
             </w:r>
           </w:p>
         </w:tc>
@@ -33982,7 +33701,7 @@
               <w:jc w:val="left"/>
             </w:pPr>
             <w:r>
-              <w:t>Xml file</w:t>
+              <w:t>None</w:t>
             </w:r>
           </w:p>
         </w:tc>
@@ -34001,7 +33720,7 @@
               <w:jc w:val="left"/>
             </w:pPr>
             <w:r>
-              <w:t>Array of strings</w:t>
+              <w:t>String of file names</w:t>
             </w:r>
           </w:p>
         </w:tc>
@@ -34027,6 +33746,9 @@
               <w:spacing w:after="0" w:line="240" w:lineRule="auto"/>
               <w:jc w:val="left"/>
             </w:pPr>
+            <w:r>
+              <w:t>Save</w:t>
+            </w:r>
           </w:p>
         </w:tc>
         <w:tc>
@@ -34046,6 +33768,9 @@
               <w:spacing w:after="0" w:line="240" w:lineRule="auto"/>
               <w:jc w:val="left"/>
             </w:pPr>
+            <w:r>
+              <w:t>PrintConfig (String Array)</w:t>
+            </w:r>
           </w:p>
         </w:tc>
         <w:tc>
@@ -34065,6 +33790,80 @@
               <w:spacing w:after="0" w:line="240" w:lineRule="auto"/>
               <w:jc w:val="left"/>
             </w:pPr>
+            <w:r>
+              <w:t>Print Config (XML file)</w:t>
+            </w:r>
+          </w:p>
+        </w:tc>
+      </w:tr>
+      <w:tr>
+        <w:trPr>
+          <w:trHeight w:val="355"/>
+        </w:trPr>
+        <w:tc>
+          <w:tcPr>
+            <w:tcW w:w="3116" w:type="dxa"/>
+            <w:tcBorders>
+              <w:top w:val="single" w:sz="8" w:space="0" w:color="auto"/>
+              <w:left w:val="single" w:sz="8" w:space="0" w:color="auto"/>
+              <w:bottom w:val="single" w:sz="8" w:space="0" w:color="auto"/>
+              <w:right w:val="nil"/>
+            </w:tcBorders>
+          </w:tcPr>
+          <w:p>
+            <w:pPr>
+              <w:autoSpaceDE w:val="0"/>
+              <w:autoSpaceDN w:val="0"/>
+              <w:spacing w:after="0" w:line="240" w:lineRule="auto"/>
+              <w:jc w:val="left"/>
+            </w:pPr>
+            <w:r>
+              <w:t>Delete</w:t>
+            </w:r>
+          </w:p>
+        </w:tc>
+        <w:tc>
+          <w:tcPr>
+            <w:tcW w:w="3118" w:type="dxa"/>
+            <w:tcBorders>
+              <w:top w:val="single" w:sz="8" w:space="0" w:color="auto"/>
+              <w:left w:val="single" w:sz="8" w:space="0" w:color="auto"/>
+              <w:bottom w:val="single" w:sz="8" w:space="0" w:color="auto"/>
+              <w:right w:val="nil"/>
+            </w:tcBorders>
+          </w:tcPr>
+          <w:p>
+            <w:pPr>
+              <w:autoSpaceDE w:val="0"/>
+              <w:autoSpaceDN w:val="0"/>
+              <w:spacing w:after="0" w:line="240" w:lineRule="auto"/>
+              <w:jc w:val="left"/>
+            </w:pPr>
+            <w:r>
+              <w:t>PrintConfig (XML File)</w:t>
+            </w:r>
+          </w:p>
+        </w:tc>
+        <w:tc>
+          <w:tcPr>
+            <w:tcW w:w="3118" w:type="dxa"/>
+            <w:tcBorders>
+              <w:top w:val="single" w:sz="8" w:space="0" w:color="auto"/>
+              <w:left w:val="single" w:sz="8" w:space="0" w:color="auto"/>
+              <w:bottom w:val="single" w:sz="8" w:space="0" w:color="auto"/>
+              <w:right w:val="single" w:sz="8" w:space="0" w:color="auto"/>
+            </w:tcBorders>
+          </w:tcPr>
+          <w:p>
+            <w:pPr>
+              <w:autoSpaceDE w:val="0"/>
+              <w:autoSpaceDN w:val="0"/>
+              <w:spacing w:after="0" w:line="240" w:lineRule="auto"/>
+              <w:jc w:val="left"/>
+            </w:pPr>
+            <w:r>
+              <w:t>none</w:t>
+            </w:r>
           </w:p>
         </w:tc>
       </w:tr>
@@ -34164,6 +33963,9 @@
               <w:spacing w:after="0" w:line="240" w:lineRule="auto"/>
               <w:jc w:val="left"/>
             </w:pPr>
+            <w:r>
+              <w:t>PrintConfig (String Array)</w:t>
+            </w:r>
           </w:p>
         </w:tc>
         <w:tc>
@@ -34183,6 +33985,9 @@
               <w:spacing w:after="0" w:line="240" w:lineRule="auto"/>
               <w:jc w:val="left"/>
             </w:pPr>
+            <w:r>
+              <w:t>User Input</w:t>
+            </w:r>
           </w:p>
         </w:tc>
       </w:tr>
@@ -34276,31 +34081,98 @@
       <w:pPr>
         <w:pStyle w:val="Heading4"/>
       </w:pPr>
-      <w:bookmarkStart w:id="91" w:name="_GoBack"/>
-      <w:bookmarkEnd w:id="91"/>
       <w:r>
         <w:t>Process</w:t>
       </w:r>
     </w:p>
     <w:p>
-      <w:r>
+      <w:pPr>
         <w:rPr>
           <w:rFonts w:ascii="Courier New" w:hAnsi="Courier New" w:cs="Courier New"/>
           <w:sz w:val="18"/>
           <w:szCs w:val="18"/>
         </w:rPr>
-        <w:t>Pseudo Code</w:t>
+      </w:pPr>
+      <w:r>
+        <w:rPr>
+          <w:rFonts w:ascii="Courier New" w:hAnsi="Courier New" w:cs="Courier New"/>
+          <w:sz w:val="18"/>
+          <w:szCs w:val="18"/>
+        </w:rPr>
+        <w:t>new(){</w:t>
+      </w:r>
+    </w:p>
+    <w:p>
+      <w:pPr>
+        <w:rPr>
+          <w:rFonts w:ascii="Courier New" w:hAnsi="Courier New" w:cs="Courier New"/>
+          <w:sz w:val="18"/>
+          <w:szCs w:val="18"/>
+        </w:rPr>
+      </w:pPr>
+      <w:r>
+        <w:rPr>
+          <w:rFonts w:ascii="Courier New" w:hAnsi="Courier New" w:cs="Courier New"/>
+          <w:sz w:val="18"/>
+          <w:szCs w:val="18"/>
+        </w:rPr>
+        <w:t>}</w:t>
+      </w:r>
+    </w:p>
+    <w:p>
+      <w:r>
+        <w:t>viewPrintConfigDB(){</w:t>
+      </w:r>
+    </w:p>
+    <w:p>
+      <w:r>
+        <w:t>call function framework.viewPrintConfigDB();</w:t>
+      </w:r>
+    </w:p>
+    <w:p>
+      <w:r>
+        <w:t>}</w:t>
+      </w:r>
+    </w:p>
+    <w:p>
+      <w:r>
+        <w:t>save(PrintConfigStringArray){</w:t>
+      </w:r>
+    </w:p>
+    <w:p>
+      <w:r>
+        <w:t>call function framework.save(PrintConfigStringArray);</w:t>
+      </w:r>
+    </w:p>
+    <w:p>
+      <w:r>
+        <w:t>}</w:t>
+      </w:r>
+    </w:p>
+    <w:p>
+      <w:r>
+        <w:t>delete(PrintConfig){</w:t>
+      </w:r>
+    </w:p>
+    <w:p>
+      <w:r>
+        <w:t>call function framework.delete(PrintConfig);</w:t>
+      </w:r>
+    </w:p>
+    <w:p>
+      <w:r>
+        <w:t>}</w:t>
       </w:r>
     </w:p>
     <w:p>
       <w:pPr>
         <w:pStyle w:val="Heading3"/>
       </w:pPr>
-      <w:bookmarkStart w:id="92" w:name="_Toc380268382"/>
+      <w:bookmarkStart w:id="91" w:name="_Toc380268382"/>
       <w:r>
         <w:t>Print Job Controller</w:t>
       </w:r>
-      <w:bookmarkEnd w:id="92"/>
+      <w:bookmarkEnd w:id="91"/>
     </w:p>
     <w:p>
       <w:pPr>
@@ -34320,7 +34192,6 @@
         <w:pStyle w:val="Heading4"/>
       </w:pPr>
       <w:r>
-        <w:lastRenderedPageBreak/>
         <w:t>Interfaces</w:t>
       </w:r>
     </w:p>
@@ -34412,7 +34283,8 @@
               <w:jc w:val="left"/>
             </w:pPr>
             <w:r>
-              <w:t>Package</w:t>
+              <w:lastRenderedPageBreak/>
+              <w:t>startPrint</w:t>
             </w:r>
           </w:p>
         </w:tc>
@@ -34431,7 +34303,10 @@
               <w:jc w:val="left"/>
             </w:pPr>
             <w:r>
-              <w:t>Model file(s) (.stl or .amf)</w:t>
+              <w:t>Model file(s) (stl file</w:t>
+            </w:r>
+            <w:r>
+              <w:t>)</w:t>
             </w:r>
             <w:r>
               <w:br/>
@@ -34676,7 +34551,79 @@
     </w:p>
     <w:p>
       <w:r>
-        <w:t>[NOT EXACTLY SURE WHAT THIS IS]</w:t>
+        <w:t>To construct the Print Job Configuration Object, the following information is needed:</w:t>
+      </w:r>
+    </w:p>
+    <w:p>
+      <w:pPr>
+        <w:pStyle w:val="ListParagraph"/>
+        <w:numPr>
+          <w:ilvl w:val="3"/>
+          <w:numId w:val="42"/>
+        </w:numPr>
+      </w:pPr>
+      <w:r>
+        <w:t>Model file(s)</w:t>
+      </w:r>
+    </w:p>
+    <w:p>
+      <w:pPr>
+        <w:pStyle w:val="ListParagraph"/>
+        <w:numPr>
+          <w:ilvl w:val="3"/>
+          <w:numId w:val="42"/>
+        </w:numPr>
+      </w:pPr>
+      <w:r>
+        <w:t>Array of the subsection sizes (int)</w:t>
+      </w:r>
+    </w:p>
+    <w:p>
+      <w:pPr>
+        <w:pStyle w:val="ListParagraph"/>
+        <w:numPr>
+          <w:ilvl w:val="3"/>
+          <w:numId w:val="42"/>
+        </w:numPr>
+      </w:pPr>
+      <w:r>
+        <w:t>Print Configuration for each subsection (xml)</w:t>
+      </w:r>
+    </w:p>
+    <w:p>
+      <w:pPr>
+        <w:pStyle w:val="ListParagraph"/>
+        <w:numPr>
+          <w:ilvl w:val="3"/>
+          <w:numId w:val="42"/>
+        </w:numPr>
+      </w:pPr>
+      <w:r>
+        <w:t>Printer Configuration for the hardware (xml)</w:t>
+      </w:r>
+    </w:p>
+    <w:p>
+      <w:pPr>
+        <w:pStyle w:val="ListParagraph"/>
+        <w:numPr>
+          <w:ilvl w:val="3"/>
+          <w:numId w:val="42"/>
+        </w:numPr>
+      </w:pPr>
+      <w:r>
+        <w:t>All related material info (xml)</w:t>
+      </w:r>
+    </w:p>
+    <w:p>
+      <w:pPr>
+        <w:pStyle w:val="ListParagraph"/>
+        <w:numPr>
+          <w:ilvl w:val="3"/>
+          <w:numId w:val="42"/>
+        </w:numPr>
+      </w:pPr>
+      <w:r>
+        <w:t>Array map of material to models (int)</w:t>
       </w:r>
     </w:p>
     <w:p>
@@ -34688,13 +34635,146 @@
       </w:r>
     </w:p>
     <w:p>
-      <w:r>
+      <w:pPr>
         <w:rPr>
           <w:rFonts w:ascii="Courier New" w:hAnsi="Courier New" w:cs="Courier New"/>
           <w:sz w:val="18"/>
           <w:szCs w:val="18"/>
         </w:rPr>
-        <w:t>Pseudo Code</w:t>
+      </w:pPr>
+      <w:r>
+        <w:rPr>
+          <w:rFonts w:ascii="Courier New" w:hAnsi="Courier New" w:cs="Courier New"/>
+          <w:sz w:val="18"/>
+          <w:szCs w:val="18"/>
+        </w:rPr>
+        <w:t>startPrint(){</w:t>
+      </w:r>
+    </w:p>
+    <w:p>
+      <w:pPr>
+        <w:rPr>
+          <w:rFonts w:ascii="Courier New" w:hAnsi="Courier New" w:cs="Courier New"/>
+          <w:sz w:val="18"/>
+          <w:szCs w:val="18"/>
+        </w:rPr>
+      </w:pPr>
+      <w:r>
+        <w:rPr>
+          <w:rFonts w:ascii="Courier New" w:hAnsi="Courier New" w:cs="Courier New"/>
+          <w:sz w:val="18"/>
+          <w:szCs w:val="18"/>
+        </w:rPr>
+        <w:t>Store all the following information into the configuration file;</w:t>
+      </w:r>
+    </w:p>
+    <w:p>
+      <w:pPr>
+        <w:pStyle w:val="ListParagraph"/>
+        <w:numPr>
+          <w:ilvl w:val="3"/>
+          <w:numId w:val="42"/>
+        </w:numPr>
+      </w:pPr>
+      <w:r>
+        <w:t>Model file(s)</w:t>
+      </w:r>
+    </w:p>
+    <w:p>
+      <w:pPr>
+        <w:pStyle w:val="ListParagraph"/>
+        <w:numPr>
+          <w:ilvl w:val="3"/>
+          <w:numId w:val="42"/>
+        </w:numPr>
+      </w:pPr>
+      <w:r>
+        <w:t>Array of the subsection sizes (int)</w:t>
+      </w:r>
+    </w:p>
+    <w:p>
+      <w:pPr>
+        <w:pStyle w:val="ListParagraph"/>
+        <w:numPr>
+          <w:ilvl w:val="3"/>
+          <w:numId w:val="42"/>
+        </w:numPr>
+      </w:pPr>
+      <w:r>
+        <w:t>Print Configuration for each subsection (xml)</w:t>
+      </w:r>
+    </w:p>
+    <w:p>
+      <w:pPr>
+        <w:pStyle w:val="ListParagraph"/>
+        <w:numPr>
+          <w:ilvl w:val="3"/>
+          <w:numId w:val="42"/>
+        </w:numPr>
+      </w:pPr>
+      <w:r>
+        <w:t>Printer Configuration for the hardware (xml)</w:t>
+      </w:r>
+    </w:p>
+    <w:p>
+      <w:pPr>
+        <w:pStyle w:val="ListParagraph"/>
+        <w:numPr>
+          <w:ilvl w:val="3"/>
+          <w:numId w:val="42"/>
+        </w:numPr>
+      </w:pPr>
+      <w:r>
+        <w:t>All related material info (xml)</w:t>
+      </w:r>
+    </w:p>
+    <w:p>
+      <w:pPr>
+        <w:pStyle w:val="ListParagraph"/>
+        <w:numPr>
+          <w:ilvl w:val="3"/>
+          <w:numId w:val="42"/>
+        </w:numPr>
+      </w:pPr>
+      <w:r>
+        <w:t>Array map of material to models (int)</w:t>
+      </w:r>
+    </w:p>
+    <w:p>
+      <w:pPr>
+        <w:rPr>
+          <w:rFonts w:ascii="Courier New" w:hAnsi="Courier New" w:cs="Courier New"/>
+          <w:sz w:val="18"/>
+          <w:szCs w:val="18"/>
+        </w:rPr>
+      </w:pPr>
+      <w:r>
+        <w:rPr>
+          <w:rFonts w:ascii="Courier New" w:hAnsi="Courier New" w:cs="Courier New"/>
+          <w:sz w:val="18"/>
+          <w:szCs w:val="18"/>
+        </w:rPr>
+        <w:t>call the function</w:t>
+      </w:r>
+      <w:bookmarkStart w:id="92" w:name="_GoBack"/>
+      <w:bookmarkEnd w:id="92"/>
+      <w:r>
+        <w:rPr>
+          <w:rFonts w:ascii="Courier New" w:hAnsi="Courier New" w:cs="Courier New"/>
+          <w:sz w:val="18"/>
+          <w:szCs w:val="18"/>
+        </w:rPr>
+        <w:t xml:space="preserve"> statusGUI.statusGUI(); </w:t>
+      </w:r>
+    </w:p>
+    <w:p>
+      <w:r>
+        <w:rPr>
+          <w:rFonts w:ascii="Courier New" w:hAnsi="Courier New" w:cs="Courier New"/>
+          <w:sz w:val="18"/>
+          <w:szCs w:val="18"/>
+        </w:rPr>
+        <w:t>}</w:t>
       </w:r>
     </w:p>
     <w:p>
@@ -34703,6 +34783,7 @@
       </w:pPr>
       <w:bookmarkStart w:id="93" w:name="_Toc380268383"/>
       <w:r>
+        <w:lastRenderedPageBreak/>
         <w:t>Status Controller</w:t>
       </w:r>
       <w:bookmarkEnd w:id="93"/>
@@ -34799,7 +34880,7 @@
       </w:tr>
       <w:tr>
         <w:trPr>
-          <w:trHeight w:val="1460"/>
+          <w:trHeight w:val="700"/>
         </w:trPr>
         <w:tc>
           <w:tcPr>
@@ -34816,7 +34897,7 @@
               <w:jc w:val="left"/>
             </w:pPr>
             <w:r>
-              <w:t>Hardware Listening</w:t>
+              <w:t>getTemp</w:t>
             </w:r>
           </w:p>
         </w:tc>
@@ -34835,14 +34916,7 @@
               <w:jc w:val="left"/>
             </w:pPr>
             <w:r>
-              <w:t>Temperature (float or double)</w:t>
-            </w:r>
-            <w:r>
-              <w:br/>
-              <w:t>Current position (vec3)</w:t>
-            </w:r>
-            <w:r>
-              <w:br/>
+              <w:t>None</w:t>
             </w:r>
           </w:p>
         </w:tc>
@@ -34863,10 +34937,6 @@
             <w:r>
               <w:t>Temperature (float or double)</w:t>
             </w:r>
-            <w:r>
-              <w:br/>
-              <w:t>Current position (vec3)</w:t>
-            </w:r>
           </w:p>
         </w:tc>
       </w:tr>
@@ -34889,7 +34959,7 @@
               <w:jc w:val="left"/>
             </w:pPr>
             <w:r>
-              <w:t>Pause and Resume</w:t>
+              <w:t>getX</w:t>
             </w:r>
           </w:p>
         </w:tc>
@@ -34908,7 +34978,7 @@
               <w:jc w:val="left"/>
             </w:pPr>
             <w:r>
-              <w:t>Button click</w:t>
+              <w:t>None</w:t>
             </w:r>
           </w:p>
         </w:tc>
@@ -34927,7 +34997,7 @@
               <w:jc w:val="left"/>
             </w:pPr>
             <w:r>
-              <w:t>Pause/Resume Command</w:t>
+              <w:t>X-position value (float 32)</w:t>
             </w:r>
           </w:p>
         </w:tc>
@@ -34953,6 +35023,9 @@
               <w:spacing w:after="0" w:line="240" w:lineRule="auto"/>
               <w:jc w:val="left"/>
             </w:pPr>
+            <w:r>
+              <w:t>getY</w:t>
+            </w:r>
           </w:p>
         </w:tc>
         <w:tc>
@@ -34972,6 +35045,9 @@
               <w:spacing w:after="0" w:line="240" w:lineRule="auto"/>
               <w:jc w:val="left"/>
             </w:pPr>
+            <w:r>
+              <w:t>None</w:t>
+            </w:r>
           </w:p>
         </w:tc>
         <w:tc>
@@ -34991,6 +35067,222 @@
               <w:spacing w:after="0" w:line="240" w:lineRule="auto"/>
               <w:jc w:val="left"/>
             </w:pPr>
+            <w:r>
+              <w:t>Y-position value (float 32)</w:t>
+            </w:r>
+          </w:p>
+        </w:tc>
+      </w:tr>
+      <w:tr>
+        <w:trPr>
+          <w:trHeight w:val="355"/>
+        </w:trPr>
+        <w:tc>
+          <w:tcPr>
+            <w:tcW w:w="3116" w:type="dxa"/>
+            <w:tcBorders>
+              <w:top w:val="single" w:sz="8" w:space="0" w:color="auto"/>
+              <w:left w:val="single" w:sz="8" w:space="0" w:color="auto"/>
+              <w:bottom w:val="single" w:sz="8" w:space="0" w:color="auto"/>
+              <w:right w:val="nil"/>
+            </w:tcBorders>
+          </w:tcPr>
+          <w:p>
+            <w:pPr>
+              <w:autoSpaceDE w:val="0"/>
+              <w:autoSpaceDN w:val="0"/>
+              <w:spacing w:after="0" w:line="240" w:lineRule="auto"/>
+              <w:jc w:val="left"/>
+            </w:pPr>
+            <w:r>
+              <w:t>getZ</w:t>
+            </w:r>
+          </w:p>
+        </w:tc>
+        <w:tc>
+          <w:tcPr>
+            <w:tcW w:w="3118" w:type="dxa"/>
+            <w:tcBorders>
+              <w:top w:val="single" w:sz="8" w:space="0" w:color="auto"/>
+              <w:left w:val="single" w:sz="8" w:space="0" w:color="auto"/>
+              <w:bottom w:val="single" w:sz="8" w:space="0" w:color="auto"/>
+              <w:right w:val="nil"/>
+            </w:tcBorders>
+          </w:tcPr>
+          <w:p>
+            <w:pPr>
+              <w:autoSpaceDE w:val="0"/>
+              <w:autoSpaceDN w:val="0"/>
+              <w:spacing w:after="0" w:line="240" w:lineRule="auto"/>
+              <w:jc w:val="left"/>
+            </w:pPr>
+            <w:r>
+              <w:t>None</w:t>
+            </w:r>
+          </w:p>
+        </w:tc>
+        <w:tc>
+          <w:tcPr>
+            <w:tcW w:w="3118" w:type="dxa"/>
+            <w:tcBorders>
+              <w:top w:val="single" w:sz="8" w:space="0" w:color="auto"/>
+              <w:left w:val="single" w:sz="8" w:space="0" w:color="auto"/>
+              <w:bottom w:val="single" w:sz="8" w:space="0" w:color="auto"/>
+              <w:right w:val="single" w:sz="8" w:space="0" w:color="auto"/>
+            </w:tcBorders>
+          </w:tcPr>
+          <w:p>
+            <w:pPr>
+              <w:autoSpaceDE w:val="0"/>
+              <w:autoSpaceDN w:val="0"/>
+              <w:spacing w:after="0" w:line="240" w:lineRule="auto"/>
+              <w:jc w:val="left"/>
+            </w:pPr>
+            <w:r>
+              <w:t>Z-position value (float 32)</w:t>
+            </w:r>
+          </w:p>
+        </w:tc>
+      </w:tr>
+      <w:tr>
+        <w:trPr>
+          <w:trHeight w:val="355"/>
+        </w:trPr>
+        <w:tc>
+          <w:tcPr>
+            <w:tcW w:w="3116" w:type="dxa"/>
+            <w:tcBorders>
+              <w:top w:val="single" w:sz="8" w:space="0" w:color="auto"/>
+              <w:left w:val="single" w:sz="8" w:space="0" w:color="auto"/>
+              <w:bottom w:val="single" w:sz="8" w:space="0" w:color="auto"/>
+              <w:right w:val="nil"/>
+            </w:tcBorders>
+          </w:tcPr>
+          <w:p>
+            <w:pPr>
+              <w:autoSpaceDE w:val="0"/>
+              <w:autoSpaceDN w:val="0"/>
+              <w:spacing w:after="0" w:line="240" w:lineRule="auto"/>
+              <w:jc w:val="left"/>
+            </w:pPr>
+            <w:r>
+              <w:t>Pause</w:t>
+            </w:r>
+          </w:p>
+        </w:tc>
+        <w:tc>
+          <w:tcPr>
+            <w:tcW w:w="3118" w:type="dxa"/>
+            <w:tcBorders>
+              <w:top w:val="single" w:sz="8" w:space="0" w:color="auto"/>
+              <w:left w:val="single" w:sz="8" w:space="0" w:color="auto"/>
+              <w:bottom w:val="single" w:sz="8" w:space="0" w:color="auto"/>
+              <w:right w:val="nil"/>
+            </w:tcBorders>
+          </w:tcPr>
+          <w:p>
+            <w:pPr>
+              <w:autoSpaceDE w:val="0"/>
+              <w:autoSpaceDN w:val="0"/>
+              <w:spacing w:after="0" w:line="240" w:lineRule="auto"/>
+              <w:jc w:val="left"/>
+            </w:pPr>
+            <w:r>
+              <w:t>None</w:t>
+            </w:r>
+          </w:p>
+        </w:tc>
+        <w:tc>
+          <w:tcPr>
+            <w:tcW w:w="3118" w:type="dxa"/>
+            <w:tcBorders>
+              <w:top w:val="single" w:sz="8" w:space="0" w:color="auto"/>
+              <w:left w:val="single" w:sz="8" w:space="0" w:color="auto"/>
+              <w:bottom w:val="single" w:sz="8" w:space="0" w:color="auto"/>
+              <w:right w:val="single" w:sz="8" w:space="0" w:color="auto"/>
+            </w:tcBorders>
+          </w:tcPr>
+          <w:p>
+            <w:pPr>
+              <w:autoSpaceDE w:val="0"/>
+              <w:autoSpaceDN w:val="0"/>
+              <w:spacing w:after="0" w:line="240" w:lineRule="auto"/>
+              <w:jc w:val="left"/>
+            </w:pPr>
+            <w:r>
+              <w:t>None</w:t>
+            </w:r>
+          </w:p>
+        </w:tc>
+      </w:tr>
+      <w:tr>
+        <w:trPr>
+          <w:trHeight w:val="355"/>
+        </w:trPr>
+        <w:tc>
+          <w:tcPr>
+            <w:tcW w:w="3116" w:type="dxa"/>
+            <w:tcBorders>
+              <w:top w:val="single" w:sz="8" w:space="0" w:color="auto"/>
+              <w:left w:val="single" w:sz="8" w:space="0" w:color="auto"/>
+              <w:bottom w:val="single" w:sz="8" w:space="0" w:color="auto"/>
+              <w:right w:val="nil"/>
+            </w:tcBorders>
+          </w:tcPr>
+          <w:p>
+            <w:pPr>
+              <w:autoSpaceDE w:val="0"/>
+              <w:autoSpaceDN w:val="0"/>
+              <w:spacing w:after="0" w:line="240" w:lineRule="auto"/>
+              <w:jc w:val="left"/>
+            </w:pPr>
+            <w:r>
+              <w:t>Resume</w:t>
+            </w:r>
+          </w:p>
+        </w:tc>
+        <w:tc>
+          <w:tcPr>
+            <w:tcW w:w="3118" w:type="dxa"/>
+            <w:tcBorders>
+              <w:top w:val="single" w:sz="8" w:space="0" w:color="auto"/>
+              <w:left w:val="single" w:sz="8" w:space="0" w:color="auto"/>
+              <w:bottom w:val="single" w:sz="8" w:space="0" w:color="auto"/>
+              <w:right w:val="nil"/>
+            </w:tcBorders>
+          </w:tcPr>
+          <w:p>
+            <w:pPr>
+              <w:autoSpaceDE w:val="0"/>
+              <w:autoSpaceDN w:val="0"/>
+              <w:spacing w:after="0" w:line="240" w:lineRule="auto"/>
+              <w:jc w:val="left"/>
+            </w:pPr>
+            <w:r>
+              <w:t>None</w:t>
+            </w:r>
+          </w:p>
+        </w:tc>
+        <w:tc>
+          <w:tcPr>
+            <w:tcW w:w="3118" w:type="dxa"/>
+            <w:tcBorders>
+              <w:top w:val="single" w:sz="8" w:space="0" w:color="auto"/>
+              <w:left w:val="single" w:sz="8" w:space="0" w:color="auto"/>
+              <w:bottom w:val="single" w:sz="8" w:space="0" w:color="auto"/>
+              <w:right w:val="single" w:sz="8" w:space="0" w:color="auto"/>
+            </w:tcBorders>
+          </w:tcPr>
+          <w:p>
+            <w:pPr>
+              <w:autoSpaceDE w:val="0"/>
+              <w:autoSpaceDN w:val="0"/>
+              <w:spacing w:after="0" w:line="240" w:lineRule="auto"/>
+              <w:jc w:val="left"/>
+            </w:pPr>
+            <w:r>
+              <w:t>none</w:t>
+            </w:r>
           </w:p>
         </w:tc>
       </w:tr>
@@ -35090,6 +35382,9 @@
               <w:spacing w:after="0" w:line="240" w:lineRule="auto"/>
               <w:jc w:val="left"/>
             </w:pPr>
+            <w:r>
+              <w:t>None</w:t>
+            </w:r>
           </w:p>
         </w:tc>
         <w:tc>
@@ -35109,6 +35404,9 @@
               <w:spacing w:after="0" w:line="240" w:lineRule="auto"/>
               <w:jc w:val="left"/>
             </w:pPr>
+            <w:r>
+              <w:t>none</w:t>
+            </w:r>
           </w:p>
         </w:tc>
       </w:tr>
@@ -35220,7 +35518,163 @@
           <w:sz w:val="18"/>
           <w:szCs w:val="18"/>
         </w:rPr>
-        <w:t>Pseudo Code</w:t>
+        <w:t>getTemp(){</w:t>
+      </w:r>
+    </w:p>
+    <w:p>
+      <w:pPr>
+        <w:rPr>
+          <w:rFonts w:ascii="Courier New" w:hAnsi="Courier New" w:cs="Courier New"/>
+          <w:sz w:val="18"/>
+          <w:szCs w:val="18"/>
+        </w:rPr>
+      </w:pPr>
+      <w:r>
+        <w:rPr>
+          <w:rFonts w:ascii="Courier New" w:hAnsi="Courier New" w:cs="Courier New"/>
+          <w:sz w:val="18"/>
+          <w:szCs w:val="18"/>
+        </w:rPr>
+        <w:t>}</w:t>
+      </w:r>
+    </w:p>
+    <w:p>
+      <w:pPr>
+        <w:rPr>
+          <w:rFonts w:ascii="Courier New" w:hAnsi="Courier New" w:cs="Courier New"/>
+          <w:sz w:val="18"/>
+          <w:szCs w:val="18"/>
+        </w:rPr>
+      </w:pPr>
+      <w:r>
+        <w:rPr>
+          <w:rFonts w:ascii="Courier New" w:hAnsi="Courier New" w:cs="Courier New"/>
+          <w:sz w:val="18"/>
+          <w:szCs w:val="18"/>
+        </w:rPr>
+        <w:t>getX(){</w:t>
+      </w:r>
+    </w:p>
+    <w:p>
+      <w:pPr>
+        <w:rPr>
+          <w:rFonts w:ascii="Courier New" w:hAnsi="Courier New" w:cs="Courier New"/>
+          <w:sz w:val="18"/>
+          <w:szCs w:val="18"/>
+        </w:rPr>
+      </w:pPr>
+      <w:r>
+        <w:rPr>
+          <w:rFonts w:ascii="Courier New" w:hAnsi="Courier New" w:cs="Courier New"/>
+          <w:sz w:val="18"/>
+          <w:szCs w:val="18"/>
+        </w:rPr>
+        <w:t>}</w:t>
+      </w:r>
+    </w:p>
+    <w:p>
+      <w:pPr>
+        <w:rPr>
+          <w:rFonts w:ascii="Courier New" w:hAnsi="Courier New" w:cs="Courier New"/>
+          <w:sz w:val="18"/>
+          <w:szCs w:val="18"/>
+        </w:rPr>
+      </w:pPr>
+      <w:r>
+        <w:rPr>
+          <w:rFonts w:ascii="Courier New" w:hAnsi="Courier New" w:cs="Courier New"/>
+          <w:sz w:val="18"/>
+          <w:szCs w:val="18"/>
+        </w:rPr>
+        <w:t>getY(){</w:t>
+      </w:r>
+      <w:r>
+        <w:rPr>
+          <w:rFonts w:ascii="Courier New" w:hAnsi="Courier New" w:cs="Courier New"/>
+          <w:sz w:val="18"/>
+          <w:szCs w:val="18"/>
+        </w:rPr>
+        <w:br/>
+        <w:t>}</w:t>
+      </w:r>
+    </w:p>
+    <w:p>
+      <w:pPr>
+        <w:rPr>
+          <w:rFonts w:ascii="Courier New" w:hAnsi="Courier New" w:cs="Courier New"/>
+          <w:sz w:val="18"/>
+          <w:szCs w:val="18"/>
+        </w:rPr>
+      </w:pPr>
+      <w:r>
+        <w:rPr>
+          <w:rFonts w:ascii="Courier New" w:hAnsi="Courier New" w:cs="Courier New"/>
+          <w:sz w:val="18"/>
+          <w:szCs w:val="18"/>
+        </w:rPr>
+        <w:t>getZ(){</w:t>
+      </w:r>
+      <w:r>
+        <w:rPr>
+          <w:rFonts w:ascii="Courier New" w:hAnsi="Courier New" w:cs="Courier New"/>
+          <w:sz w:val="18"/>
+          <w:szCs w:val="18"/>
+        </w:rPr>
+        <w:br/>
+        <w:t>}</w:t>
+      </w:r>
+    </w:p>
+    <w:p>
+      <w:pPr>
+        <w:rPr>
+          <w:rFonts w:ascii="Courier New" w:hAnsi="Courier New" w:cs="Courier New"/>
+          <w:sz w:val="18"/>
+          <w:szCs w:val="18"/>
+        </w:rPr>
+      </w:pPr>
+      <w:r>
+        <w:rPr>
+          <w:rFonts w:ascii="Courier New" w:hAnsi="Courier New" w:cs="Courier New"/>
+          <w:sz w:val="18"/>
+          <w:szCs w:val="18"/>
+        </w:rPr>
+        <w:lastRenderedPageBreak/>
+        <w:t>Pause(){</w:t>
+      </w:r>
+      <w:r>
+        <w:rPr>
+          <w:rFonts w:ascii="Courier New" w:hAnsi="Courier New" w:cs="Courier New"/>
+          <w:sz w:val="18"/>
+          <w:szCs w:val="18"/>
+        </w:rPr>
+        <w:br/>
+        <w:t>}</w:t>
+      </w:r>
+    </w:p>
+    <w:p>
+      <w:pPr>
+        <w:rPr>
+          <w:rFonts w:ascii="Courier New" w:hAnsi="Courier New" w:cs="Courier New"/>
+          <w:sz w:val="18"/>
+          <w:szCs w:val="18"/>
+        </w:rPr>
+      </w:pPr>
+      <w:r>
+        <w:rPr>
+          <w:rFonts w:ascii="Courier New" w:hAnsi="Courier New" w:cs="Courier New"/>
+          <w:sz w:val="18"/>
+          <w:szCs w:val="18"/>
+        </w:rPr>
+        <w:t>Resume(){</w:t>
+      </w:r>
+      <w:r>
+        <w:rPr>
+          <w:rFonts w:ascii="Courier New" w:hAnsi="Courier New" w:cs="Courier New"/>
+          <w:sz w:val="18"/>
+          <w:szCs w:val="18"/>
+        </w:rPr>
+        <w:br/>
+        <w:t>}</w:t>
       </w:r>
     </w:p>
     <w:p>

</xml_diff>

<commit_message>
DDS - Added Unit test sections
DDS - Added unit test sections for my layers
</commit_message>
<xml_diff>
--- a/Detailed Design/Ink3D DDS 1.0.docx
+++ b/Detailed Design/Ink3D DDS 1.0.docx
@@ -9627,7 +9627,7 @@
           <v:shape id="_x0000_i1025" type="#_x0000_t75" style="width:411pt;height:527.25pt" o:ole="">
             <v:imagedata r:id="rId8" o:title=""/>
           </v:shape>
-          <o:OLEObject Type="Embed" ProgID="Visio.Drawing.15" ShapeID="_x0000_i1025" DrawAspect="Content" ObjectID="_1454162133" r:id="rId9"/>
+          <o:OLEObject Type="Embed" ProgID="Visio.Drawing.15" ShapeID="_x0000_i1025" DrawAspect="Content" ObjectID="_1454182879" r:id="rId9"/>
         </w:object>
       </w:r>
     </w:p>
@@ -9683,7 +9683,7 @@
           <v:shape id="_x0000_i1026" type="#_x0000_t75" style="width:441pt;height:558pt" o:ole="">
             <v:imagedata r:id="rId10" o:title=""/>
           </v:shape>
-          <o:OLEObject Type="Embed" ProgID="Visio.Drawing.15" ShapeID="_x0000_i1026" DrawAspect="Content" ObjectID="_1454162134" r:id="rId11"/>
+          <o:OLEObject Type="Embed" ProgID="Visio.Drawing.15" ShapeID="_x0000_i1026" DrawAspect="Content" ObjectID="_1454182880" r:id="rId11"/>
         </w:object>
       </w:r>
     </w:p>
@@ -9709,7 +9709,7 @@
           <v:shape id="_x0000_i1027" type="#_x0000_t75" style="width:467.25pt;height:600.75pt" o:ole="">
             <v:imagedata r:id="rId12" o:title=""/>
           </v:shape>
-          <o:OLEObject Type="Embed" ProgID="Visio.Drawing.15" ShapeID="_x0000_i1027" DrawAspect="Content" ObjectID="_1454162135" r:id="rId13"/>
+          <o:OLEObject Type="Embed" ProgID="Visio.Drawing.15" ShapeID="_x0000_i1027" DrawAspect="Content" ObjectID="_1454182881" r:id="rId13"/>
         </w:object>
       </w:r>
     </w:p>
@@ -31158,8 +31158,6 @@
       <w:r>
         <w:t>Print Configuration GUI Module is a menu that lets the user enter and save a set information that will let the system understand how the user wants a subsection of the print job to run.</w:t>
       </w:r>
-      <w:bookmarkStart w:id="60" w:name="_GoBack"/>
-      <w:bookmarkEnd w:id="60"/>
     </w:p>
     <w:p>
       <w:pPr>
@@ -31746,12 +31744,12 @@
       <w:pPr>
         <w:pStyle w:val="Heading3"/>
       </w:pPr>
-      <w:bookmarkStart w:id="61" w:name="_Toc380331305"/>
+      <w:bookmarkStart w:id="60" w:name="_Toc380331305"/>
       <w:r>
         <w:lastRenderedPageBreak/>
         <w:t>Print Job GUI Module</w:t>
       </w:r>
-      <w:bookmarkEnd w:id="61"/>
+      <w:bookmarkEnd w:id="60"/>
     </w:p>
     <w:p>
       <w:pPr>
@@ -32559,11 +32557,11 @@
       <w:pPr>
         <w:pStyle w:val="Heading3"/>
       </w:pPr>
-      <w:bookmarkStart w:id="62" w:name="_Toc380331306"/>
+      <w:bookmarkStart w:id="61" w:name="_Toc380331306"/>
       <w:r>
         <w:t>Status GUI Module</w:t>
       </w:r>
-      <w:bookmarkEnd w:id="62"/>
+      <w:bookmarkEnd w:id="61"/>
     </w:p>
     <w:p>
       <w:pPr>
@@ -33335,35 +33333,35 @@
       <w:pPr>
         <w:pStyle w:val="Heading2"/>
       </w:pPr>
-      <w:bookmarkStart w:id="63" w:name="_Toc380331307"/>
+      <w:bookmarkStart w:id="62" w:name="_Toc380331307"/>
       <w:r>
         <w:t>Controller Subsystem Modules</w:t>
       </w:r>
+      <w:bookmarkEnd w:id="62"/>
+    </w:p>
+    <w:p>
+      <w:pPr>
+        <w:jc w:val="left"/>
+        <w:rPr>
+          <w:rFonts w:eastAsia="Batang"/>
+        </w:rPr>
+      </w:pPr>
+      <w:r>
+        <w:rPr>
+          <w:rFonts w:eastAsia="Batang"/>
+        </w:rPr>
+        <w:t xml:space="preserve">The Controller Subsystem is responsible for carrying out the functions that write or delete files when called by the GUI. When the print job beings, the Controller Subsystem is responsible for collecting all the material and printer configuration information required for the print, bundling that information with the object file information received from the Import Subsystem, and sending that bundle to the Pre Processing Layer to begin the printing process. The Controller Subsystem is also responsible for telling the Printer State Controller to pause, resume, or stop a print job based on user input. </w:t>
+      </w:r>
+    </w:p>
+    <w:p>
+      <w:pPr>
+        <w:pStyle w:val="Heading3"/>
+      </w:pPr>
+      <w:bookmarkStart w:id="63" w:name="_Toc380331308"/>
+      <w:r>
+        <w:t>Import Controller</w:t>
+      </w:r>
       <w:bookmarkEnd w:id="63"/>
-    </w:p>
-    <w:p>
-      <w:pPr>
-        <w:jc w:val="left"/>
-        <w:rPr>
-          <w:rFonts w:eastAsia="Batang"/>
-        </w:rPr>
-      </w:pPr>
-      <w:r>
-        <w:rPr>
-          <w:rFonts w:eastAsia="Batang"/>
-        </w:rPr>
-        <w:t xml:space="preserve">The Controller Subsystem is responsible for carrying out the functions that write or delete files when called by the GUI. When the print job beings, the Controller Subsystem is responsible for collecting all the material and printer configuration information required for the print, bundling that information with the object file information received from the Import Subsystem, and sending that bundle to the Pre Processing Layer to begin the printing process. The Controller Subsystem is also responsible for telling the Printer State Controller to pause, resume, or stop a print job based on user input. </w:t>
-      </w:r>
-    </w:p>
-    <w:p>
-      <w:pPr>
-        <w:pStyle w:val="Heading3"/>
-      </w:pPr>
-      <w:bookmarkStart w:id="64" w:name="_Toc380331308"/>
-      <w:r>
-        <w:t>Import Controller</w:t>
-      </w:r>
-      <w:bookmarkEnd w:id="64"/>
     </w:p>
     <w:p>
       <w:pPr>
@@ -33971,7 +33969,7 @@
       <w:pPr>
         <w:pStyle w:val="Heading3"/>
       </w:pPr>
-      <w:bookmarkStart w:id="65" w:name="_Toc380331309"/>
+      <w:bookmarkStart w:id="64" w:name="_Toc380331309"/>
       <w:r>
         <w:t>Material</w:t>
       </w:r>
@@ -33981,7 +33979,7 @@
       <w:r>
         <w:t xml:space="preserve"> Controller</w:t>
       </w:r>
-      <w:bookmarkEnd w:id="65"/>
+      <w:bookmarkEnd w:id="64"/>
     </w:p>
     <w:p>
       <w:pPr>
@@ -34881,11 +34879,11 @@
       <w:pPr>
         <w:pStyle w:val="Heading3"/>
       </w:pPr>
-      <w:bookmarkStart w:id="66" w:name="_Toc380331310"/>
+      <w:bookmarkStart w:id="65" w:name="_Toc380331310"/>
       <w:r>
         <w:t>Printer Configuration Controller</w:t>
       </w:r>
-      <w:bookmarkEnd w:id="66"/>
+      <w:bookmarkEnd w:id="65"/>
     </w:p>
     <w:p>
       <w:pPr>
@@ -35953,7 +35951,7 @@
       <w:pPr>
         <w:pStyle w:val="Heading3"/>
       </w:pPr>
-      <w:bookmarkStart w:id="67" w:name="_Toc380331311"/>
+      <w:bookmarkStart w:id="66" w:name="_Toc380331311"/>
       <w:r>
         <w:t>Extruder Configuration Controller</w:t>
       </w:r>
@@ -36855,7 +36853,7 @@
       <w:r>
         <w:t>Print Configuration Controller</w:t>
       </w:r>
-      <w:bookmarkEnd w:id="67"/>
+      <w:bookmarkEnd w:id="66"/>
     </w:p>
     <w:p>
       <w:pPr>
@@ -37690,11 +37688,11 @@
       <w:pPr>
         <w:pStyle w:val="Heading3"/>
       </w:pPr>
-      <w:bookmarkStart w:id="68" w:name="_Toc380331312"/>
+      <w:bookmarkStart w:id="67" w:name="_Toc380331312"/>
       <w:r>
         <w:t>Print Job Controller</w:t>
       </w:r>
-      <w:bookmarkEnd w:id="68"/>
+      <w:bookmarkEnd w:id="67"/>
     </w:p>
     <w:p>
       <w:pPr>
@@ -38960,11 +38958,11 @@
       <w:pPr>
         <w:pStyle w:val="Heading3"/>
       </w:pPr>
-      <w:bookmarkStart w:id="69" w:name="_Toc380331313"/>
+      <w:bookmarkStart w:id="68" w:name="_Toc380331313"/>
       <w:r>
         <w:t>Status Controller</w:t>
       </w:r>
-      <w:bookmarkEnd w:id="69"/>
+      <w:bookmarkEnd w:id="68"/>
     </w:p>
     <w:p>
       <w:pPr>
@@ -39890,14 +39888,14 @@
       <w:pPr>
         <w:pStyle w:val="Heading2"/>
       </w:pPr>
-      <w:bookmarkStart w:id="70" w:name="_Toc380256983"/>
-      <w:bookmarkStart w:id="71" w:name="_Toc380331314"/>
+      <w:bookmarkStart w:id="69" w:name="_Toc380256983"/>
+      <w:bookmarkStart w:id="70" w:name="_Toc380331314"/>
       <w:r>
         <w:lastRenderedPageBreak/>
         <w:t>Database Subsystem Modules</w:t>
       </w:r>
+      <w:bookmarkEnd w:id="69"/>
       <w:bookmarkEnd w:id="70"/>
-      <w:bookmarkEnd w:id="71"/>
     </w:p>
     <w:p>
       <w:pPr>
@@ -39963,13 +39961,13 @@
       <w:pPr>
         <w:pStyle w:val="Heading3"/>
       </w:pPr>
-      <w:bookmarkStart w:id="72" w:name="_Toc380256984"/>
-      <w:bookmarkStart w:id="73" w:name="_Toc380331315"/>
+      <w:bookmarkStart w:id="71" w:name="_Toc380256984"/>
+      <w:bookmarkStart w:id="72" w:name="_Toc380331315"/>
       <w:r>
         <w:t>Persistence Framework</w:t>
       </w:r>
+      <w:bookmarkEnd w:id="71"/>
       <w:bookmarkEnd w:id="72"/>
-      <w:bookmarkEnd w:id="73"/>
     </w:p>
     <w:p>
       <w:pPr>
@@ -42115,13 +42113,13 @@
       <w:pPr>
         <w:pStyle w:val="Heading3"/>
       </w:pPr>
-      <w:bookmarkStart w:id="74" w:name="_Toc380256985"/>
-      <w:bookmarkStart w:id="75" w:name="_Toc380331316"/>
+      <w:bookmarkStart w:id="73" w:name="_Toc380256985"/>
+      <w:bookmarkStart w:id="74" w:name="_Toc380331316"/>
       <w:r>
         <w:t>Command Structure</w:t>
       </w:r>
+      <w:bookmarkEnd w:id="73"/>
       <w:bookmarkEnd w:id="74"/>
-      <w:bookmarkEnd w:id="75"/>
     </w:p>
     <w:p>
       <w:pPr>
@@ -44351,12 +44349,12 @@
       <w:pPr>
         <w:pStyle w:val="Heading1"/>
       </w:pPr>
-      <w:bookmarkStart w:id="76" w:name="_Toc380331317"/>
+      <w:bookmarkStart w:id="75" w:name="_Toc380331317"/>
       <w:r>
         <w:lastRenderedPageBreak/>
         <w:t>Preprocessing Layer</w:t>
       </w:r>
-      <w:bookmarkEnd w:id="76"/>
+      <w:bookmarkEnd w:id="75"/>
     </w:p>
     <w:p>
       <w:pPr>
@@ -44445,12 +44443,12 @@
       <w:pPr>
         <w:pStyle w:val="Heading2"/>
       </w:pPr>
-      <w:bookmarkStart w:id="77" w:name="_Toc380331318"/>
+      <w:bookmarkStart w:id="76" w:name="_Toc380331318"/>
       <w:r>
         <w:lastRenderedPageBreak/>
         <w:t>Normalization Subsystem Modules</w:t>
       </w:r>
-      <w:bookmarkEnd w:id="77"/>
+      <w:bookmarkEnd w:id="76"/>
     </w:p>
     <w:p>
       <w:pPr>
@@ -44566,11 +44564,11 @@
       <w:r>
         <w:t xml:space="preserve"> </w:t>
       </w:r>
-      <w:bookmarkStart w:id="78" w:name="_Toc380331319"/>
+      <w:bookmarkStart w:id="77" w:name="_Toc380331319"/>
       <w:r>
         <w:t>Object Subsection Module</w:t>
       </w:r>
-      <w:bookmarkEnd w:id="78"/>
+      <w:bookmarkEnd w:id="77"/>
     </w:p>
     <w:p>
       <w:pPr>
@@ -45155,11 +45153,11 @@
       <w:pPr>
         <w:pStyle w:val="Heading3"/>
       </w:pPr>
-      <w:bookmarkStart w:id="79" w:name="_Toc380331320"/>
+      <w:bookmarkStart w:id="78" w:name="_Toc380331320"/>
       <w:r>
         <w:t>File Translation Module</w:t>
       </w:r>
-      <w:bookmarkEnd w:id="79"/>
+      <w:bookmarkEnd w:id="78"/>
     </w:p>
     <w:p>
       <w:pPr>
@@ -45751,7 +45749,7 @@
       <w:pPr>
         <w:pStyle w:val="Heading1"/>
       </w:pPr>
-      <w:bookmarkStart w:id="80" w:name="_Toc380331321"/>
+      <w:bookmarkStart w:id="79" w:name="_Toc380331321"/>
       <w:r>
         <w:lastRenderedPageBreak/>
         <w:t>P</w:t>
@@ -45759,7 +45757,7 @@
       <w:r>
         <w:t>rocessing Layer</w:t>
       </w:r>
-      <w:bookmarkEnd w:id="80"/>
+      <w:bookmarkEnd w:id="79"/>
     </w:p>
     <w:p>
       <w:r>
@@ -45917,12 +45915,12 @@
       <w:pPr>
         <w:pStyle w:val="Heading2"/>
       </w:pPr>
-      <w:bookmarkStart w:id="81" w:name="_Toc380331322"/>
+      <w:bookmarkStart w:id="80" w:name="_Toc380331322"/>
       <w:r>
         <w:lastRenderedPageBreak/>
         <w:t>Slicing Subsystem Modules</w:t>
       </w:r>
-      <w:bookmarkEnd w:id="81"/>
+      <w:bookmarkEnd w:id="80"/>
     </w:p>
     <w:p>
       <w:pPr>
@@ -46014,11 +46012,11 @@
       <w:r>
         <w:t xml:space="preserve"> </w:t>
       </w:r>
-      <w:bookmarkStart w:id="82" w:name="_Toc380331323"/>
+      <w:bookmarkStart w:id="81" w:name="_Toc380331323"/>
       <w:r>
         <w:t>Slicing Engine Wrapper</w:t>
       </w:r>
-      <w:bookmarkEnd w:id="82"/>
+      <w:bookmarkEnd w:id="81"/>
     </w:p>
     <w:p>
       <w:pPr>
@@ -46924,12 +46922,12 @@
       <w:pPr>
         <w:pStyle w:val="Heading1"/>
       </w:pPr>
-      <w:bookmarkStart w:id="83" w:name="_Toc380331324"/>
+      <w:bookmarkStart w:id="82" w:name="_Toc380331324"/>
       <w:r>
         <w:lastRenderedPageBreak/>
         <w:t>Post processing Layer</w:t>
       </w:r>
-      <w:bookmarkEnd w:id="83"/>
+      <w:bookmarkEnd w:id="82"/>
     </w:p>
     <w:p>
       <w:pPr>
@@ -47022,11 +47020,11 @@
         <w:lastRenderedPageBreak/>
         <w:t xml:space="preserve"> </w:t>
       </w:r>
-      <w:bookmarkStart w:id="84" w:name="_Toc380331325"/>
+      <w:bookmarkStart w:id="83" w:name="_Toc380331325"/>
       <w:r>
         <w:t>G-Code Preparation Subsystem Modules</w:t>
       </w:r>
-      <w:bookmarkEnd w:id="84"/>
+      <w:bookmarkEnd w:id="83"/>
     </w:p>
     <w:p>
       <w:pPr>
@@ -47106,11 +47104,11 @@
       <w:r>
         <w:t xml:space="preserve"> </w:t>
       </w:r>
-      <w:bookmarkStart w:id="85" w:name="_Toc380331326"/>
+      <w:bookmarkStart w:id="84" w:name="_Toc380331326"/>
       <w:r>
         <w:t>Parser Module</w:t>
       </w:r>
-      <w:bookmarkEnd w:id="85"/>
+      <w:bookmarkEnd w:id="84"/>
     </w:p>
     <w:p>
       <w:pPr>
@@ -47656,11 +47654,11 @@
       <w:pPr>
         <w:pStyle w:val="Heading3"/>
       </w:pPr>
-      <w:bookmarkStart w:id="86" w:name="_Toc380331327"/>
+      <w:bookmarkStart w:id="85" w:name="_Toc380331327"/>
       <w:r>
         <w:t>Unification Module</w:t>
       </w:r>
-      <w:bookmarkEnd w:id="86"/>
+      <w:bookmarkEnd w:id="85"/>
     </w:p>
     <w:p>
       <w:pPr>
@@ -48122,69 +48120,69 @@
       <w:pPr>
         <w:pStyle w:val="Heading1"/>
       </w:pPr>
-      <w:bookmarkStart w:id="87" w:name="_Toc380331328"/>
+      <w:bookmarkStart w:id="86" w:name="_Toc380331328"/>
       <w:r>
         <w:lastRenderedPageBreak/>
         <w:t>Printer control layer</w:t>
       </w:r>
+      <w:bookmarkEnd w:id="86"/>
+    </w:p>
+    <w:p>
+      <w:r>
+        <w:t xml:space="preserve">The </w:t>
+      </w:r>
+      <w:r>
+        <w:t>printer control</w:t>
+      </w:r>
+      <w:r>
+        <w:t xml:space="preserve"> layer receives inbound G-Codes </w:t>
+      </w:r>
+      <w:r>
+        <w:t>from the post processing layer. The p</w:t>
+      </w:r>
+      <w:r>
+        <w:t>rinter control</w:t>
+      </w:r>
+      <w:r>
+        <w:t xml:space="preserve"> layer will then assemble the data received in preparation to be sent to the communications layer. The G-Codes may be modified contingent on data received from the printer feedback and user interface layers. If either the printer feedback or user interface layers indicate that the print must be stopped then the </w:t>
+      </w:r>
+      <w:r>
+        <w:t>printer control</w:t>
+      </w:r>
+      <w:r>
+        <w:t xml:space="preserve"> layer must insert halt commands into the G-Code command stream such that the machine terminates the print in a timely manner. </w:t>
+      </w:r>
+    </w:p>
+    <w:p>
+      <w:pPr>
+        <w:pStyle w:val="Heading2"/>
+      </w:pPr>
+      <w:bookmarkStart w:id="87" w:name="_Toc380331329"/>
+      <w:r>
+        <w:t>Printer State Controller</w:t>
+      </w:r>
+      <w:r>
+        <w:t xml:space="preserve"> Subsystem</w:t>
+      </w:r>
+      <w:r>
+        <w:t xml:space="preserve"> Modules</w:t>
+      </w:r>
       <w:bookmarkEnd w:id="87"/>
     </w:p>
     <w:p>
       <w:r>
-        <w:t xml:space="preserve">The </w:t>
-      </w:r>
-      <w:r>
-        <w:t>printer control</w:t>
-      </w:r>
-      <w:r>
-        <w:t xml:space="preserve"> layer receives inbound G-Codes </w:t>
-      </w:r>
-      <w:r>
-        <w:t>from the post processing layer. The p</w:t>
-      </w:r>
-      <w:r>
-        <w:t>rinter control</w:t>
-      </w:r>
-      <w:r>
-        <w:t xml:space="preserve"> layer will then assemble the data received in preparation to be sent to the communications layer. The G-Codes may be modified contingent on data received from the printer feedback and user interface layers. If either the printer feedback or user interface layers indicate that the print must be stopped then the </w:t>
-      </w:r>
-      <w:r>
-        <w:t>printer control</w:t>
-      </w:r>
-      <w:r>
-        <w:t xml:space="preserve"> layer must insert halt commands into the G-Code command stream such that the machine terminates the print in a timely manner. </w:t>
-      </w:r>
-    </w:p>
-    <w:p>
-      <w:pPr>
-        <w:pStyle w:val="Heading2"/>
-      </w:pPr>
-      <w:bookmarkStart w:id="88" w:name="_Toc380331329"/>
-      <w:r>
-        <w:t>Printer State Controller</w:t>
-      </w:r>
-      <w:r>
-        <w:t xml:space="preserve"> Subsystem</w:t>
-      </w:r>
-      <w:r>
-        <w:t xml:space="preserve"> Modules</w:t>
+        <w:t>The purpose of the Printer State Controller Modules are to receive incoming G-Codes from the Post Processing Layer, insert safety G-Codes if necessary based on input from the User Interface Layer and the Printer Feedback Layer, and buffer the G-Codes into an appropriately sized buffer to be sent to the Communications Layer.</w:t>
+      </w:r>
+    </w:p>
+    <w:p>
+      <w:pPr>
+        <w:pStyle w:val="Heading3"/>
+      </w:pPr>
+      <w:bookmarkStart w:id="88" w:name="_Toc380331330"/>
+      <w:r>
+        <w:t>Printer State Control Module</w:t>
       </w:r>
       <w:bookmarkEnd w:id="88"/>
-    </w:p>
-    <w:p>
-      <w:r>
-        <w:t>The purpose of the Printer State Controller Modules are to receive incoming G-Codes from the Post Processing Layer, insert safety G-Codes if necessary based on input from the User Interface Layer and the Printer Feedback Layer, and buffer the G-Codes into an appropriately sized buffer to be sent to the Communications Layer.</w:t>
-      </w:r>
-    </w:p>
-    <w:p>
-      <w:pPr>
-        <w:pStyle w:val="Heading3"/>
-      </w:pPr>
-      <w:bookmarkStart w:id="89" w:name="_Toc380331330"/>
-      <w:r>
-        <w:t>Printer State Control Module</w:t>
-      </w:r>
-      <w:bookmarkEnd w:id="89"/>
     </w:p>
     <w:p>
       <w:pPr>
@@ -48715,69 +48713,69 @@
       <w:pPr>
         <w:pStyle w:val="Heading1"/>
       </w:pPr>
-      <w:bookmarkStart w:id="90" w:name="_Toc380331331"/>
+      <w:bookmarkStart w:id="89" w:name="_Toc380331331"/>
       <w:r>
         <w:lastRenderedPageBreak/>
         <w:t>Printer Feedback Layer</w:t>
       </w:r>
+      <w:bookmarkEnd w:id="89"/>
+    </w:p>
+    <w:p>
+      <w:r>
+        <w:t xml:space="preserve">The printer feedback layer is responsible for receiving </w:t>
+      </w:r>
+      <w:r>
+        <w:t>buffered</w:t>
+      </w:r>
+      <w:r>
+        <w:t xml:space="preserve"> input from the printer hardware, interpreting the data, then formatting and dispatching the information to the </w:t>
+      </w:r>
+      <w:r>
+        <w:t>print controller layer</w:t>
+      </w:r>
+      <w:r>
+        <w:t xml:space="preserve"> and user interface layers. </w:t>
+      </w:r>
+      <w:r>
+        <w:t xml:space="preserve">The information received from the printer will mainly consist of printer state such as extruder temperature, arm position, and other operating parameters. The printer feedback layer will transform the data received from the printer into useful and readable data that can be passed to the user interface and </w:t>
+      </w:r>
+      <w:r>
+        <w:t>printer controller</w:t>
+      </w:r>
+      <w:r>
+        <w:t xml:space="preserve"> layers.</w:t>
+      </w:r>
+    </w:p>
+    <w:p>
+      <w:pPr>
+        <w:pStyle w:val="Heading2"/>
+      </w:pPr>
+      <w:bookmarkStart w:id="90" w:name="_Toc380331332"/>
+      <w:r>
+        <w:t>State Monitoring</w:t>
+      </w:r>
+      <w:r>
+        <w:t xml:space="preserve"> Subsystem</w:t>
+      </w:r>
+      <w:r>
+        <w:t xml:space="preserve"> Modules</w:t>
+      </w:r>
       <w:bookmarkEnd w:id="90"/>
     </w:p>
     <w:p>
       <w:r>
-        <w:t xml:space="preserve">The printer feedback layer is responsible for receiving </w:t>
-      </w:r>
-      <w:r>
-        <w:t>buffered</w:t>
-      </w:r>
-      <w:r>
-        <w:t xml:space="preserve"> input from the printer hardware, interpreting the data, then formatting and dispatching the information to the </w:t>
-      </w:r>
-      <w:r>
-        <w:t>print controller layer</w:t>
-      </w:r>
-      <w:r>
-        <w:t xml:space="preserve"> and user interface layers. </w:t>
-      </w:r>
-      <w:r>
-        <w:t xml:space="preserve">The information received from the printer will mainly consist of printer state such as extruder temperature, arm position, and other operating parameters. The printer feedback layer will transform the data received from the printer into useful and readable data that can be passed to the user interface and </w:t>
-      </w:r>
-      <w:r>
-        <w:t>printer controller</w:t>
-      </w:r>
-      <w:r>
-        <w:t xml:space="preserve"> layers.</w:t>
-      </w:r>
-    </w:p>
-    <w:p>
-      <w:pPr>
-        <w:pStyle w:val="Heading2"/>
-      </w:pPr>
-      <w:bookmarkStart w:id="91" w:name="_Toc380331332"/>
-      <w:r>
-        <w:t>State Monitoring</w:t>
-      </w:r>
-      <w:r>
-        <w:t xml:space="preserve"> Subsystem</w:t>
-      </w:r>
-      <w:r>
-        <w:t xml:space="preserve"> Modules</w:t>
+        <w:t>The State Monitoring Modules receive buffered input from the printer hardware. The input received will be in a format that is unreadable to the other layers. These modules interpret this information, such as temperature and arm position, and dispatch them to the User Interface Layer and the Printer Control Layer.</w:t>
+      </w:r>
+    </w:p>
+    <w:p>
+      <w:pPr>
+        <w:pStyle w:val="Heading3"/>
+      </w:pPr>
+      <w:bookmarkStart w:id="91" w:name="_Toc380331333"/>
+      <w:r>
+        <w:t>Dispatch Module</w:t>
       </w:r>
       <w:bookmarkEnd w:id="91"/>
-    </w:p>
-    <w:p>
-      <w:r>
-        <w:t>The State Monitoring Modules receive buffered input from the printer hardware. The input received will be in a format that is unreadable to the other layers. These modules interpret this information, such as temperature and arm position, and dispatch them to the User Interface Layer and the Printer Control Layer.</w:t>
-      </w:r>
-    </w:p>
-    <w:p>
-      <w:pPr>
-        <w:pStyle w:val="Heading3"/>
-      </w:pPr>
-      <w:bookmarkStart w:id="92" w:name="_Toc380331333"/>
-      <w:r>
-        <w:t>Dispatch Module</w:t>
-      </w:r>
-      <w:bookmarkEnd w:id="92"/>
     </w:p>
     <w:p>
       <w:pPr>
@@ -49090,7 +49088,7 @@
       <w:pPr>
         <w:pStyle w:val="Heading1"/>
       </w:pPr>
-      <w:bookmarkStart w:id="93" w:name="_Toc380331334"/>
+      <w:bookmarkStart w:id="92" w:name="_Toc380331334"/>
       <w:r>
         <w:lastRenderedPageBreak/>
         <w:t>Communication</w:t>
@@ -49101,76 +49099,76 @@
       <w:r>
         <w:t xml:space="preserve"> Layer</w:t>
       </w:r>
+      <w:bookmarkEnd w:id="92"/>
+    </w:p>
+    <w:p>
+      <w:r>
+        <w:t>The purpose of the communication</w:t>
+      </w:r>
+      <w:r>
+        <w:t>s</w:t>
+      </w:r>
+      <w:r>
+        <w:t xml:space="preserve"> layer is to serve as an interface between the client software (The 3-D Printer Fabrication System) and the printer firmware itself. The communication</w:t>
+      </w:r>
+      <w:r>
+        <w:t>s</w:t>
+      </w:r>
+      <w:r>
+        <w:t xml:space="preserve"> layer shall be able to implement most RS-232 compliant serial communications medium such that data can be transferred from the client software to the printer firmware reliably. The communications layer serves both the printer feedback and </w:t>
+      </w:r>
+      <w:r>
+        <w:t>printer control</w:t>
+      </w:r>
+      <w:r>
+        <w:t xml:space="preserve"> layers. The p</w:t>
+      </w:r>
+      <w:r>
+        <w:t>rinter control</w:t>
+      </w:r>
+      <w:r>
+        <w:t xml:space="preserve"> layer represents outbound communication (from client software to printer) while the printer feedback layer represents inbound communication (from printer to client software).</w:t>
+      </w:r>
+    </w:p>
+    <w:p>
+      <w:pPr>
+        <w:pStyle w:val="Heading2"/>
+      </w:pPr>
+      <w:bookmarkStart w:id="93" w:name="_Toc380331335"/>
+      <w:r>
+        <w:t>Communication</w:t>
+      </w:r>
+      <w:r>
+        <w:t>s</w:t>
+      </w:r>
+      <w:r>
+        <w:t xml:space="preserve"> Subsystem Modules</w:t>
+      </w:r>
       <w:bookmarkEnd w:id="93"/>
     </w:p>
     <w:p>
       <w:r>
-        <w:t>The purpose of the communication</w:t>
-      </w:r>
-      <w:r>
-        <w:t>s</w:t>
-      </w:r>
-      <w:r>
-        <w:t xml:space="preserve"> layer is to serve as an interface between the client software (The 3-D Printer Fabrication System) and the printer firmware itself. The communication</w:t>
-      </w:r>
-      <w:r>
-        <w:t>s</w:t>
-      </w:r>
-      <w:r>
-        <w:t xml:space="preserve"> layer shall be able to implement most RS-232 compliant serial communications medium such that data can be transferred from the client software to the printer firmware reliably. The communications layer serves both the printer feedback and </w:t>
-      </w:r>
-      <w:r>
-        <w:t>printer control</w:t>
-      </w:r>
-      <w:r>
-        <w:t xml:space="preserve"> layers. The p</w:t>
-      </w:r>
-      <w:r>
-        <w:t>rinter control</w:t>
-      </w:r>
-      <w:r>
-        <w:t xml:space="preserve"> layer represents outbound communication (from client software to printer) while the printer feedback layer represents inbound communication (from printer to client software).</w:t>
-      </w:r>
-    </w:p>
-    <w:p>
-      <w:pPr>
-        <w:pStyle w:val="Heading2"/>
-      </w:pPr>
-      <w:bookmarkStart w:id="94" w:name="_Toc380331335"/>
-      <w:r>
-        <w:t>Communication</w:t>
-      </w:r>
-      <w:r>
-        <w:t>s</w:t>
-      </w:r>
-      <w:r>
-        <w:t xml:space="preserve"> Subsystem Modules</w:t>
+        <w:t xml:space="preserve">The </w:t>
+      </w:r>
+      <w:r>
+        <w:t>purposes</w:t>
+      </w:r>
+      <w:r>
+        <w:t xml:space="preserve"> of the communication subsystem modules are to initialize a two way communication with the printer hardware itself, serialize outbound data from the printer control layer, and de-serialize data inbound from the printer hardware. </w:t>
+      </w:r>
+      <w:r>
+        <w:t>Serialization in this sense means transforming a large data structure or buffer into a serial stream such that it can be transmitted via a serial protocol. De-serialization implies the reverse method where a serial stream is assembled into a data structure and given a context that is meaningful to the upper layers.</w:t>
+      </w:r>
+    </w:p>
+    <w:p>
+      <w:pPr>
+        <w:pStyle w:val="Heading3"/>
+      </w:pPr>
+      <w:bookmarkStart w:id="94" w:name="_Toc380331336"/>
+      <w:r>
+        <w:t>RX/TX Module</w:t>
       </w:r>
       <w:bookmarkEnd w:id="94"/>
-    </w:p>
-    <w:p>
-      <w:r>
-        <w:t xml:space="preserve">The </w:t>
-      </w:r>
-      <w:r>
-        <w:t>purposes</w:t>
-      </w:r>
-      <w:r>
-        <w:t xml:space="preserve"> of the communication subsystem modules are to initialize a two way communication with the printer hardware itself, serialize outbound data from the printer control layer, and de-serialize data inbound from the printer hardware. </w:t>
-      </w:r>
-      <w:r>
-        <w:t>Serialization in this sense means transforming a large data structure or buffer into a serial stream such that it can be transmitted via a serial protocol. De-serialization implies the reverse method where a serial stream is assembled into a data structure and given a context that is meaningful to the upper layers.</w:t>
-      </w:r>
-    </w:p>
-    <w:p>
-      <w:pPr>
-        <w:pStyle w:val="Heading3"/>
-      </w:pPr>
-      <w:bookmarkStart w:id="95" w:name="_Toc380331336"/>
-      <w:r>
-        <w:t>RX/TX Module</w:t>
-      </w:r>
-      <w:bookmarkEnd w:id="95"/>
     </w:p>
     <w:p>
       <w:pPr>
@@ -49712,11 +49710,11 @@
         <w:pStyle w:val="Heading3"/>
         <w:jc w:val="left"/>
       </w:pPr>
-      <w:bookmarkStart w:id="96" w:name="_Toc380331337"/>
+      <w:bookmarkStart w:id="95" w:name="_Toc380331337"/>
       <w:r>
         <w:t>Serialization Module</w:t>
       </w:r>
-      <w:bookmarkEnd w:id="96"/>
+      <w:bookmarkEnd w:id="95"/>
     </w:p>
     <w:p>
       <w:pPr>
@@ -50020,11 +50018,11 @@
       <w:pPr>
         <w:pStyle w:val="Heading3"/>
       </w:pPr>
-      <w:bookmarkStart w:id="97" w:name="_Toc380331338"/>
+      <w:bookmarkStart w:id="96" w:name="_Toc380331338"/>
       <w:r>
         <w:t>De-Serialization Module</w:t>
       </w:r>
-      <w:bookmarkEnd w:id="97"/>
+      <w:bookmarkEnd w:id="96"/>
     </w:p>
     <w:p>
       <w:pPr>
@@ -50333,37 +50331,37 @@
       <w:pPr>
         <w:pStyle w:val="Heading1"/>
       </w:pPr>
-      <w:bookmarkStart w:id="98" w:name="_Toc380331339"/>
+      <w:bookmarkStart w:id="97" w:name="_Toc380331339"/>
       <w:r>
         <w:lastRenderedPageBreak/>
         <w:t>Quality Assurance</w:t>
       </w:r>
+      <w:bookmarkEnd w:id="97"/>
+    </w:p>
+    <w:p>
+      <w:r>
+        <w:t>[Description of test plans and procedures]</w:t>
+      </w:r>
+    </w:p>
+    <w:p>
+      <w:pPr>
+        <w:pStyle w:val="Heading2"/>
+      </w:pPr>
+      <w:bookmarkStart w:id="98" w:name="_Toc380331340"/>
+      <w:r>
+        <w:t>Unit Testing</w:t>
+      </w:r>
       <w:bookmarkEnd w:id="98"/>
     </w:p>
     <w:p>
-      <w:r>
-        <w:t>[Description of test plans and procedures]</w:t>
-      </w:r>
-    </w:p>
-    <w:p>
-      <w:pPr>
-        <w:pStyle w:val="Heading2"/>
-      </w:pPr>
-      <w:bookmarkStart w:id="99" w:name="_Toc380331340"/>
-      <w:r>
-        <w:t>Unit Testing</w:t>
+      <w:pPr>
+        <w:pStyle w:val="Heading3"/>
+      </w:pPr>
+      <w:bookmarkStart w:id="99" w:name="_Toc380331341"/>
+      <w:r>
+        <w:t>User Interface Layer</w:t>
       </w:r>
       <w:bookmarkEnd w:id="99"/>
-    </w:p>
-    <w:p>
-      <w:pPr>
-        <w:pStyle w:val="Heading3"/>
-      </w:pPr>
-      <w:bookmarkStart w:id="100" w:name="_Toc380331341"/>
-      <w:r>
-        <w:t>User Interface Layer</w:t>
-      </w:r>
-      <w:bookmarkEnd w:id="100"/>
     </w:p>
     <w:tbl>
       <w:tblPr>
@@ -50928,11 +50926,11 @@
       <w:pPr>
         <w:pStyle w:val="Heading3"/>
       </w:pPr>
-      <w:bookmarkStart w:id="101" w:name="_Toc380331342"/>
+      <w:bookmarkStart w:id="100" w:name="_Toc380331342"/>
       <w:r>
         <w:t>Preprocessing Layer</w:t>
       </w:r>
-      <w:bookmarkEnd w:id="101"/>
+      <w:bookmarkEnd w:id="100"/>
     </w:p>
     <w:tbl>
       <w:tblPr>
@@ -51049,12 +51047,12 @@
       <w:pPr>
         <w:pStyle w:val="Heading3"/>
       </w:pPr>
-      <w:bookmarkStart w:id="102" w:name="_Toc380331343"/>
+      <w:bookmarkStart w:id="101" w:name="_Toc380331343"/>
       <w:r>
         <w:lastRenderedPageBreak/>
         <w:t>Processing Layer</w:t>
       </w:r>
-      <w:bookmarkEnd w:id="102"/>
+      <w:bookmarkEnd w:id="101"/>
     </w:p>
     <w:tbl>
       <w:tblPr>
@@ -51144,11 +51142,11 @@
       <w:pPr>
         <w:pStyle w:val="Heading3"/>
       </w:pPr>
-      <w:bookmarkStart w:id="103" w:name="_Toc380331344"/>
+      <w:bookmarkStart w:id="102" w:name="_Toc380331344"/>
       <w:r>
         <w:t>Post Processing Layer</w:t>
       </w:r>
-      <w:bookmarkEnd w:id="103"/>
+      <w:bookmarkEnd w:id="102"/>
     </w:p>
     <w:tbl>
       <w:tblPr>
@@ -51265,219 +51263,537 @@
       <w:pPr>
         <w:pStyle w:val="Heading3"/>
       </w:pPr>
-      <w:bookmarkStart w:id="104" w:name="_Toc380331345"/>
+      <w:bookmarkStart w:id="103" w:name="_Toc380331345"/>
       <w:r>
         <w:t>Printer Control Layer</w:t>
       </w:r>
+      <w:bookmarkEnd w:id="103"/>
+    </w:p>
+    <w:tbl>
+      <w:tblPr>
+        <w:tblStyle w:val="TableGrid"/>
+        <w:tblW w:w="0" w:type="auto"/>
+        <w:tblLook w:val="04A0" w:firstRow="1" w:lastRow="0" w:firstColumn="1" w:lastColumn="0" w:noHBand="0" w:noVBand="1"/>
+      </w:tblPr>
+      <w:tblGrid>
+        <w:gridCol w:w="1818"/>
+        <w:gridCol w:w="1530"/>
+        <w:gridCol w:w="6228"/>
+      </w:tblGrid>
+      <w:tr>
+        <w:tc>
+          <w:tcPr>
+            <w:tcW w:w="1818" w:type="dxa"/>
+          </w:tcPr>
+          <w:p>
+            <w:r>
+              <w:t>Subsystem</w:t>
+            </w:r>
+          </w:p>
+        </w:tc>
+        <w:tc>
+          <w:tcPr>
+            <w:tcW w:w="1530" w:type="dxa"/>
+          </w:tcPr>
+          <w:p>
+            <w:r>
+              <w:t>Module</w:t>
+            </w:r>
+          </w:p>
+        </w:tc>
+        <w:tc>
+          <w:tcPr>
+            <w:tcW w:w="6228" w:type="dxa"/>
+          </w:tcPr>
+          <w:p>
+            <w:r>
+              <w:t>Test</w:t>
+            </w:r>
+          </w:p>
+        </w:tc>
+      </w:tr>
+      <w:tr>
+        <w:tc>
+          <w:tcPr>
+            <w:tcW w:w="1818" w:type="dxa"/>
+            <w:vAlign w:val="center"/>
+          </w:tcPr>
+          <w:p>
+            <w:pPr>
+              <w:jc w:val="center"/>
+            </w:pPr>
+            <w:r>
+              <w:t>Printer State Controller</w:t>
+            </w:r>
+          </w:p>
+        </w:tc>
+        <w:tc>
+          <w:tcPr>
+            <w:tcW w:w="1530" w:type="dxa"/>
+          </w:tcPr>
+          <w:p>
+            <w:r>
+              <w:t>Printer State Control</w:t>
+            </w:r>
+          </w:p>
+        </w:tc>
+        <w:tc>
+          <w:tcPr>
+            <w:tcW w:w="6228" w:type="dxa"/>
+          </w:tcPr>
+          <w:p>
+            <w:r>
+              <w:t xml:space="preserve">Given a set of G-Codes, out-of-range test feedback, and pause/resume/cancel commands from the user, the Printer State Control Module will insert appropriate G-Codes to halt the print process into the output G-Code buffer. </w:t>
+            </w:r>
+          </w:p>
+        </w:tc>
+      </w:tr>
+    </w:tbl>
+    <w:p/>
+    <w:p>
+      <w:pPr>
+        <w:pStyle w:val="Heading3"/>
+      </w:pPr>
+      <w:bookmarkStart w:id="104" w:name="_Toc380331346"/>
+      <w:r>
+        <w:t>Printer Feedback Layer</w:t>
+      </w:r>
       <w:bookmarkEnd w:id="104"/>
     </w:p>
+    <w:tbl>
+      <w:tblPr>
+        <w:tblStyle w:val="TableGrid"/>
+        <w:tblW w:w="0" w:type="auto"/>
+        <w:tblLook w:val="04A0" w:firstRow="1" w:lastRow="0" w:firstColumn="1" w:lastColumn="0" w:noHBand="0" w:noVBand="1"/>
+      </w:tblPr>
+      <w:tblGrid>
+        <w:gridCol w:w="1818"/>
+        <w:gridCol w:w="1530"/>
+        <w:gridCol w:w="6228"/>
+      </w:tblGrid>
+      <w:tr>
+        <w:tc>
+          <w:tcPr>
+            <w:tcW w:w="1818" w:type="dxa"/>
+          </w:tcPr>
+          <w:p>
+            <w:r>
+              <w:t>Subsystem</w:t>
+            </w:r>
+          </w:p>
+        </w:tc>
+        <w:tc>
+          <w:tcPr>
+            <w:tcW w:w="1530" w:type="dxa"/>
+          </w:tcPr>
+          <w:p>
+            <w:r>
+              <w:t>Module</w:t>
+            </w:r>
+          </w:p>
+        </w:tc>
+        <w:tc>
+          <w:tcPr>
+            <w:tcW w:w="6228" w:type="dxa"/>
+          </w:tcPr>
+          <w:p>
+            <w:r>
+              <w:t>Test</w:t>
+            </w:r>
+          </w:p>
+        </w:tc>
+      </w:tr>
+      <w:tr>
+        <w:tc>
+          <w:tcPr>
+            <w:tcW w:w="1818" w:type="dxa"/>
+            <w:vAlign w:val="center"/>
+          </w:tcPr>
+          <w:p>
+            <w:pPr>
+              <w:jc w:val="center"/>
+            </w:pPr>
+            <w:r>
+              <w:t>State Monitoring</w:t>
+            </w:r>
+          </w:p>
+        </w:tc>
+        <w:tc>
+          <w:tcPr>
+            <w:tcW w:w="1530" w:type="dxa"/>
+          </w:tcPr>
+          <w:p>
+            <w:r>
+              <w:t>Dispatch Module</w:t>
+            </w:r>
+          </w:p>
+        </w:tc>
+        <w:tc>
+          <w:tcPr>
+            <w:tcW w:w="6228" w:type="dxa"/>
+          </w:tcPr>
+          <w:p>
+            <w:r>
+              <w:t>Given a test buffer that is filled with de-serialized feedback data, the Dispatch Module shall assemble the data into a PrinterStatus Object and transmit the object to the User Interface and Printer Control Layers.</w:t>
+            </w:r>
+          </w:p>
+        </w:tc>
+      </w:tr>
+    </w:tbl>
+    <w:p/>
     <w:p>
       <w:pPr>
         <w:pStyle w:val="Heading3"/>
       </w:pPr>
-      <w:bookmarkStart w:id="105" w:name="_Toc380331346"/>
+      <w:bookmarkStart w:id="105" w:name="_Toc380331347"/>
+      <w:r>
+        <w:t>Communication</w:t>
+      </w:r>
+      <w:r>
+        <w:t>s</w:t>
+      </w:r>
+      <w:bookmarkStart w:id="106" w:name="_GoBack"/>
+      <w:bookmarkEnd w:id="106"/>
+      <w:r>
+        <w:t xml:space="preserve"> Layer</w:t>
+      </w:r>
+      <w:bookmarkEnd w:id="105"/>
+    </w:p>
+    <w:tbl>
+      <w:tblPr>
+        <w:tblStyle w:val="TableGrid"/>
+        <w:tblW w:w="0" w:type="auto"/>
+        <w:tblLook w:val="04A0" w:firstRow="1" w:lastRow="0" w:firstColumn="1" w:lastColumn="0" w:noHBand="0" w:noVBand="1"/>
+      </w:tblPr>
+      <w:tblGrid>
+        <w:gridCol w:w="1818"/>
+        <w:gridCol w:w="1530"/>
+        <w:gridCol w:w="6228"/>
+      </w:tblGrid>
+      <w:tr>
+        <w:tc>
+          <w:tcPr>
+            <w:tcW w:w="1818" w:type="dxa"/>
+          </w:tcPr>
+          <w:p>
+            <w:r>
+              <w:t>Subsystem</w:t>
+            </w:r>
+          </w:p>
+        </w:tc>
+        <w:tc>
+          <w:tcPr>
+            <w:tcW w:w="1530" w:type="dxa"/>
+          </w:tcPr>
+          <w:p>
+            <w:r>
+              <w:t>Module</w:t>
+            </w:r>
+          </w:p>
+        </w:tc>
+        <w:tc>
+          <w:tcPr>
+            <w:tcW w:w="6228" w:type="dxa"/>
+          </w:tcPr>
+          <w:p>
+            <w:r>
+              <w:t>Test</w:t>
+            </w:r>
+          </w:p>
+        </w:tc>
+      </w:tr>
+      <w:tr>
+        <w:tc>
+          <w:tcPr>
+            <w:tcW w:w="1818" w:type="dxa"/>
+            <w:vMerge w:val="restart"/>
+            <w:vAlign w:val="center"/>
+          </w:tcPr>
+          <w:p>
+            <w:pPr>
+              <w:jc w:val="center"/>
+            </w:pPr>
+            <w:r>
+              <w:t>Communications</w:t>
+            </w:r>
+          </w:p>
+        </w:tc>
+        <w:tc>
+          <w:tcPr>
+            <w:tcW w:w="1530" w:type="dxa"/>
+          </w:tcPr>
+          <w:p>
+            <w:r>
+              <w:t>RX/TX</w:t>
+            </w:r>
+          </w:p>
+        </w:tc>
+        <w:tc>
+          <w:tcPr>
+            <w:tcW w:w="6228" w:type="dxa"/>
+          </w:tcPr>
+          <w:p>
+            <w:r>
+              <w:t xml:space="preserve">Given a PrintJobConfiguration object, will validate that the selected serial port is </w:t>
+            </w:r>
+            <w:r>
+              <w:t>valid and enumerated. The RX/TX module will establish a connection and verify that it is established by querying that the remote buffer is available. The RX/TX module will then send a buffer of 5 G-Codes to the printer and verify that the printer received them. The RX/TX module will also send 1 G-Code and verify that an appropriate ACK is received.</w:t>
+            </w:r>
+          </w:p>
+        </w:tc>
+      </w:tr>
+      <w:tr>
+        <w:trPr>
+          <w:trHeight w:val="1448"/>
+        </w:trPr>
+        <w:tc>
+          <w:tcPr>
+            <w:tcW w:w="1818" w:type="dxa"/>
+            <w:vMerge/>
+          </w:tcPr>
+          <w:p/>
+        </w:tc>
+        <w:tc>
+          <w:tcPr>
+            <w:tcW w:w="1530" w:type="dxa"/>
+          </w:tcPr>
+          <w:p>
+            <w:r>
+              <w:t>Serialization</w:t>
+            </w:r>
+          </w:p>
+        </w:tc>
+        <w:tc>
+          <w:tcPr>
+            <w:tcW w:w="6228" w:type="dxa"/>
+          </w:tcPr>
+          <w:p>
+            <w:r>
+              <w:t>Given a set of G-Codes, the Serialization module will serialize the data according to the ISerializable class definition. The Serialization Module will then pack the RX/TX ring buffer with the serialized commands.</w:t>
+            </w:r>
+          </w:p>
+        </w:tc>
+      </w:tr>
+      <w:tr>
+        <w:trPr>
+          <w:trHeight w:val="1700"/>
+        </w:trPr>
+        <w:tc>
+          <w:tcPr>
+            <w:tcW w:w="1818" w:type="dxa"/>
+          </w:tcPr>
+          <w:p/>
+        </w:tc>
+        <w:tc>
+          <w:tcPr>
+            <w:tcW w:w="1530" w:type="dxa"/>
+          </w:tcPr>
+          <w:p>
+            <w:r>
+              <w:t>De-Serialization</w:t>
+            </w:r>
+          </w:p>
+        </w:tc>
+        <w:tc>
+          <w:tcPr>
+            <w:tcW w:w="6228" w:type="dxa"/>
+          </w:tcPr>
+          <w:p>
+            <w:r>
+              <w:t>Given a stream of serialized feedback, the De-Serialization Module will de-serialize the stream according to the ISerializable class definition. The De-Serialization module will then raise a buffer full flag to indicate to the Dispatch Module that feedback data is ready for consumption</w:t>
+            </w:r>
+            <w:r>
+              <w:t>.</w:t>
+            </w:r>
+          </w:p>
+        </w:tc>
+      </w:tr>
+    </w:tbl>
+    <w:p/>
+    <w:p>
+      <w:pPr>
+        <w:pStyle w:val="Heading2"/>
+      </w:pPr>
+      <w:bookmarkStart w:id="107" w:name="_Toc380331348"/>
+      <w:r>
+        <w:t>Component Testing</w:t>
+      </w:r>
+      <w:bookmarkEnd w:id="107"/>
+    </w:p>
+    <w:p>
+      <w:r>
+        <w:t xml:space="preserve">This section describes the approach that will be taken to perform component testing.  </w:t>
+      </w:r>
+      <w:r>
+        <w:t>Each</w:t>
+      </w:r>
+      <w:r>
+        <w:t xml:space="preserve"> layer of the system is considered a separate component and will be tested separately.</w:t>
+      </w:r>
+    </w:p>
+    <w:p>
+      <w:pPr>
+        <w:pStyle w:val="Heading3"/>
+      </w:pPr>
+      <w:bookmarkStart w:id="108" w:name="_Toc380331349"/>
+      <w:r>
+        <w:t>User Interface Layer</w:t>
+      </w:r>
+      <w:bookmarkEnd w:id="108"/>
+    </w:p>
+    <w:p>
+      <w:r>
+        <w:t>[insert stuff]</w:t>
+      </w:r>
+    </w:p>
+    <w:p>
+      <w:pPr>
+        <w:pStyle w:val="Heading3"/>
+      </w:pPr>
+      <w:bookmarkStart w:id="109" w:name="_Toc380331350"/>
+      <w:r>
+        <w:t>Preprocessing Layer</w:t>
+      </w:r>
+      <w:bookmarkEnd w:id="109"/>
+    </w:p>
+    <w:p>
+      <w:r>
+        <w:t xml:space="preserve">The Preprocessing Layer will be tested to ensure that it </w:t>
+      </w:r>
+      <w:r>
+        <w:t>performs correctly as a component</w:t>
+      </w:r>
+      <w:r>
+        <w:t xml:space="preserve">.  </w:t>
+      </w:r>
+      <w:r>
+        <w:t xml:space="preserve"> To test this layer, a Print Job Configuration object containing all the necessary </w:t>
+      </w:r>
+      <w:r>
+        <w:t>data for preprocessing will be passed in for preprocessing.  After preprocessing takes place, the Print Job Configuration object will be examined to ensure that subsections were created correctly and STL files were combined into AMF files correctly.</w:t>
+      </w:r>
+    </w:p>
+    <w:p>
+      <w:pPr>
+        <w:pStyle w:val="Heading3"/>
+      </w:pPr>
+      <w:bookmarkStart w:id="110" w:name="_Toc380331351"/>
+      <w:r>
+        <w:t>Processing Layer</w:t>
+      </w:r>
+      <w:bookmarkEnd w:id="110"/>
+    </w:p>
+    <w:p>
+      <w:r>
+        <w:t xml:space="preserve">The Processing Layer will be tested to ensure that it </w:t>
+      </w:r>
+      <w:r>
+        <w:t>performs correctly as a component</w:t>
+      </w:r>
+      <w:r>
+        <w:t xml:space="preserve">.   To test this layer, a Print Job Configuration object containing all the necessary </w:t>
+      </w:r>
+      <w:r>
+        <w:t>data for processing</w:t>
+      </w:r>
+      <w:r>
+        <w:t xml:space="preserve"> layer</w:t>
+      </w:r>
+      <w:r>
+        <w:t xml:space="preserve"> </w:t>
+      </w:r>
+      <w:r>
+        <w:t xml:space="preserve">will be passed in for processing.  After the data is processed, the Print Job Configuration object </w:t>
+      </w:r>
+      <w:r>
+        <w:t>will be examined to ensure that G-Codes were created for each subsection.  These G-Codes will then be examined in Repetier Host using the G-Code visualizer function to ensure that correct paths were created.</w:t>
+      </w:r>
+    </w:p>
+    <w:p>
+      <w:pPr>
+        <w:pStyle w:val="Heading3"/>
+      </w:pPr>
+      <w:bookmarkStart w:id="111" w:name="_Toc380331352"/>
+      <w:r>
+        <w:t>Post Processing Layer</w:t>
+      </w:r>
+      <w:bookmarkEnd w:id="111"/>
+    </w:p>
+    <w:p>
+      <w:r>
+        <w:t>The Processing Layer will be tested to ensure that it performs correctly as a component.</w:t>
+      </w:r>
+      <w:r>
+        <w:t xml:space="preserve">  To test this layer, a Print Job Configuration object containing all the necessary data for </w:t>
+      </w:r>
+      <w:r>
+        <w:t xml:space="preserve">post processing </w:t>
+      </w:r>
+      <w:r>
+        <w:t xml:space="preserve">will be passed in for </w:t>
+      </w:r>
+      <w:r>
+        <w:t xml:space="preserve">post </w:t>
+      </w:r>
+      <w:r>
+        <w:t xml:space="preserve">processing.  </w:t>
+      </w:r>
+      <w:r>
+        <w:t>After post processing takes place, the Print Job Configuration object will be examined to ensure G-Codes have been correctly parsed, modified, and combined into a final G-Code file.  These G-Codes will then be examined using Repetier Host and printed using Repetier Host as the communication link to the 3-D printer.</w:t>
+      </w:r>
+    </w:p>
+    <w:p>
+      <w:pPr>
+        <w:pStyle w:val="Heading3"/>
+      </w:pPr>
+      <w:bookmarkStart w:id="112" w:name="_Toc380331353"/>
+      <w:r>
+        <w:t>Printer Control Layer</w:t>
+      </w:r>
+      <w:bookmarkEnd w:id="112"/>
+    </w:p>
+    <w:p>
+      <w:pPr>
+        <w:pStyle w:val="Heading3"/>
+      </w:pPr>
+      <w:bookmarkStart w:id="113" w:name="_Toc380331354"/>
       <w:r>
         <w:t>Printer Feedback Layer</w:t>
       </w:r>
-      <w:bookmarkEnd w:id="105"/>
+      <w:bookmarkEnd w:id="113"/>
     </w:p>
     <w:p>
       <w:pPr>
         <w:pStyle w:val="Heading3"/>
       </w:pPr>
-      <w:bookmarkStart w:id="106" w:name="_Toc380331347"/>
+      <w:bookmarkStart w:id="114" w:name="_Toc380331355"/>
       <w:r>
         <w:t>Communication Layer</w:t>
       </w:r>
-      <w:bookmarkEnd w:id="106"/>
+      <w:bookmarkEnd w:id="114"/>
     </w:p>
     <w:p>
       <w:pPr>
         <w:pStyle w:val="Heading2"/>
       </w:pPr>
-      <w:bookmarkStart w:id="107" w:name="_Toc380331348"/>
-      <w:r>
-        <w:t>Component Testing</w:t>
-      </w:r>
-      <w:bookmarkEnd w:id="107"/>
-    </w:p>
-    <w:p>
-      <w:r>
-        <w:t xml:space="preserve">This section describes the approach that will be taken to perform component testing.  </w:t>
-      </w:r>
-      <w:r>
-        <w:t>Each</w:t>
-      </w:r>
-      <w:r>
-        <w:t xml:space="preserve"> layer of the system is considered a separate component and will be tested separately.</w:t>
-      </w:r>
-    </w:p>
-    <w:p>
-      <w:pPr>
-        <w:pStyle w:val="Heading3"/>
-      </w:pPr>
-      <w:bookmarkStart w:id="108" w:name="_Toc380331349"/>
-      <w:r>
-        <w:t>User Interface Layer</w:t>
-      </w:r>
-      <w:bookmarkEnd w:id="108"/>
-    </w:p>
-    <w:p>
-      <w:r>
-        <w:t>[insert stuff]</w:t>
-      </w:r>
-    </w:p>
-    <w:p>
-      <w:pPr>
-        <w:pStyle w:val="Heading3"/>
-      </w:pPr>
-      <w:bookmarkStart w:id="109" w:name="_Toc380331350"/>
-      <w:r>
-        <w:t>Preprocessing Layer</w:t>
-      </w:r>
-      <w:bookmarkEnd w:id="109"/>
-    </w:p>
-    <w:p>
-      <w:r>
-        <w:t xml:space="preserve">The Preprocessing Layer will be tested to ensure that it </w:t>
-      </w:r>
-      <w:r>
-        <w:t>performs correctly as a component</w:t>
-      </w:r>
-      <w:r>
-        <w:t xml:space="preserve">.  </w:t>
-      </w:r>
-      <w:r>
-        <w:t xml:space="preserve"> To test this layer, a Print Job Configuration object containing all the necessary </w:t>
-      </w:r>
-      <w:r>
-        <w:t>data for preprocessing will be passed in for preprocessing.  After preprocessing takes place, the Print Job Configuration object will be examined to ensure that subsections were created correctly and STL files were combined into AMF files correctly.</w:t>
-      </w:r>
-    </w:p>
-    <w:p>
-      <w:pPr>
-        <w:pStyle w:val="Heading3"/>
-      </w:pPr>
-      <w:bookmarkStart w:id="110" w:name="_Toc380331351"/>
-      <w:r>
-        <w:t>Processing Layer</w:t>
-      </w:r>
-      <w:bookmarkEnd w:id="110"/>
-    </w:p>
-    <w:p>
-      <w:r>
-        <w:t xml:space="preserve">The Processing Layer will be tested to ensure that it </w:t>
-      </w:r>
-      <w:r>
-        <w:t>performs correctly as a component</w:t>
-      </w:r>
-      <w:r>
-        <w:t xml:space="preserve">.   To test this layer, a Print Job Configuration object containing all the necessary </w:t>
-      </w:r>
-      <w:r>
-        <w:t>data for processing</w:t>
-      </w:r>
-      <w:r>
-        <w:t xml:space="preserve"> layer</w:t>
-      </w:r>
-      <w:r>
-        <w:t xml:space="preserve"> </w:t>
-      </w:r>
-      <w:r>
-        <w:t xml:space="preserve">will be passed in for processing.  After the data is processed, the Print Job Configuration object </w:t>
-      </w:r>
-      <w:r>
-        <w:t>will be examined to ensure that G-Codes were created for each subsection.  These G-Codes will then be examined in Repetier Host using the G-Code visualizer function to ensure that correct paths were created.</w:t>
-      </w:r>
-    </w:p>
-    <w:p>
-      <w:pPr>
-        <w:pStyle w:val="Heading3"/>
-      </w:pPr>
-      <w:bookmarkStart w:id="111" w:name="_Toc380331352"/>
-      <w:r>
-        <w:t>Post Processing Layer</w:t>
-      </w:r>
-      <w:bookmarkEnd w:id="111"/>
-    </w:p>
-    <w:p>
-      <w:r>
-        <w:t>The Processing Layer will be tested to ensure that it performs correctly as a component.</w:t>
-      </w:r>
-      <w:r>
-        <w:t xml:space="preserve">  To test this layer, a Print Job Configuration object containing all the necessary data for </w:t>
-      </w:r>
-      <w:r>
-        <w:t xml:space="preserve">post processing </w:t>
-      </w:r>
-      <w:r>
-        <w:t xml:space="preserve">will be passed </w:t>
-      </w:r>
+      <w:bookmarkStart w:id="115" w:name="_Toc380331356"/>
+      <w:r>
+        <w:t>Integration Testing</w:t>
+      </w:r>
+      <w:bookmarkEnd w:id="115"/>
+    </w:p>
+    <w:p>
+      <w:r>
+        <w:t>[Description of integration testing]</w:t>
+      </w:r>
+    </w:p>
+    <w:p>
+      <w:pPr>
+        <w:pStyle w:val="Heading2"/>
+      </w:pPr>
+      <w:bookmarkStart w:id="116" w:name="_Toc380331357"/>
       <w:r>
         <w:lastRenderedPageBreak/>
-        <w:t xml:space="preserve">in for </w:t>
-      </w:r>
-      <w:r>
-        <w:t xml:space="preserve">post </w:t>
-      </w:r>
-      <w:r>
-        <w:t xml:space="preserve">processing.  </w:t>
-      </w:r>
-      <w:r>
-        <w:t>After post processing takes place, the Print Job Configuration object will be examined to ensure G-Codes have been correctly parsed, modified, and combined into a final G-Code file.  These G-Codes will then be examined using Repetier Host and printed using Repetier Host as the communication link to the 3-D printer.</w:t>
-      </w:r>
-    </w:p>
-    <w:p>
-      <w:pPr>
-        <w:pStyle w:val="Heading3"/>
-      </w:pPr>
-      <w:bookmarkStart w:id="112" w:name="_Toc380331353"/>
-      <w:r>
-        <w:t>Printer Control Layer</w:t>
-      </w:r>
-      <w:bookmarkEnd w:id="112"/>
-    </w:p>
-    <w:p>
-      <w:pPr>
-        <w:pStyle w:val="Heading3"/>
-      </w:pPr>
-      <w:bookmarkStart w:id="113" w:name="_Toc380331354"/>
-      <w:r>
-        <w:t>Printer Feedback Layer</w:t>
-      </w:r>
-      <w:bookmarkEnd w:id="113"/>
-    </w:p>
-    <w:p>
-      <w:pPr>
-        <w:pStyle w:val="Heading3"/>
-      </w:pPr>
-      <w:bookmarkStart w:id="114" w:name="_Toc380331355"/>
-      <w:r>
-        <w:t>Communication Layer</w:t>
-      </w:r>
-      <w:bookmarkEnd w:id="114"/>
-    </w:p>
-    <w:p>
-      <w:pPr>
-        <w:pStyle w:val="Heading2"/>
-      </w:pPr>
-      <w:bookmarkStart w:id="115" w:name="_Toc380331356"/>
-      <w:r>
-        <w:t>Integration Testing</w:t>
-      </w:r>
-      <w:bookmarkEnd w:id="115"/>
-    </w:p>
-    <w:p>
-      <w:r>
-        <w:t>[Description of integration testing]</w:t>
-      </w:r>
-    </w:p>
-    <w:p>
-      <w:pPr>
-        <w:pStyle w:val="Heading2"/>
-      </w:pPr>
-      <w:bookmarkStart w:id="116" w:name="_Toc380331357"/>
-      <w:r>
         <w:t>System Verification Testing</w:t>
       </w:r>
       <w:bookmarkEnd w:id="116"/>

</xml_diff>